<commit_message>
Sunum ve ICEM makalede güncellemeler.
</commit_message>
<xml_diff>
--- a/Paper/ICEM 2018/Makale/ICEM2018-Makale-submission.docx
+++ b/Paper/ICEM 2018/Makale/ICEM2018-Makale-submission.docx
@@ -197,7 +197,7 @@
                               <w:spacing w:after="0"/>
                             </w:pPr>
                             <w:r>
-                              <w:t>Mesut Uğur, Ozan Keysan</w:t>
+                              <w:t>M. Uğur, O. Keysan</w:t>
                             </w:r>
                           </w:p>
                           <w:p>
@@ -236,7 +236,7 @@
                         <w:spacing w:after="0"/>
                       </w:pPr>
                       <w:r>
-                        <w:t>Mesut Uğur, Ozan Keysan</w:t>
+                        <w:t>M. Uğur, O. Keysan</w:t>
                       </w:r>
                     </w:p>
                     <w:p>
@@ -3318,10 +3318,10 @@
             <v:path o:extrusionok="f" gradientshapeok="t" o:connecttype="rect"/>
             <o:lock v:ext="edit" aspectratio="t"/>
           </v:shapetype>
-          <v:shape id="_x0000_i1025" type="#_x0000_t75" style="width:190.3pt;height:188.3pt" o:ole="">
+          <v:shape id="_x0000_i1025" type="#_x0000_t75" style="width:190.2pt;height:188.55pt" o:ole="">
             <v:imagedata r:id="rId12" o:title=""/>
           </v:shape>
-          <o:OLEObject Type="Embed" ProgID="Visio.Drawing.15" ShapeID="_x0000_i1025" DrawAspect="Content" ObjectID="_1583582555" r:id="rId13"/>
+          <o:OLEObject Type="Embed" ProgID="Visio.Drawing.15" ShapeID="_x0000_i1025" DrawAspect="Content" ObjectID="_1583603527" r:id="rId13"/>
         </w:object>
       </w:r>
     </w:p>
@@ -3841,7 +3841,13 @@
         <w:pStyle w:val="Text"/>
       </w:pPr>
       <w:r>
-        <w:t xml:space="preserve">The resultant motor parameters are shown in Table 2. In Fig. 5, the proposed winding diagram of one module is shown. The main purpose behind the selection is having large enough winding factor while keeping the </w:t>
+        <w:t>The resultant motor parameters are shown in Table 2. In Fig. 5, the proposed winding diagram of one module is shown.</w:t>
+      </w:r>
+      <w:r>
+        <w:t xml:space="preserve"> </w:t>
+      </w:r>
+      <w:r>
+        <w:t xml:space="preserve">The main purpose behind the selection is having large enough winding factor while keeping the </w:t>
       </w:r>
       <w:r>
         <w:t xml:space="preserve">space </w:t>
@@ -5883,11 +5889,11 @@
         </w:rPr>
       </w:pPr>
       <w:r>
-        <w:object w:dxaOrig="5145" w:dyaOrig="2086">
-          <v:shape id="_x0000_i1026" type="#_x0000_t75" style="width:191.1pt;height:77.55pt" o:ole="">
+        <w:object w:dxaOrig="5716" w:dyaOrig="2235">
+          <v:shape id="_x0000_i1028" type="#_x0000_t75" style="width:246.4pt;height:96.15pt" o:ole="">
             <v:imagedata r:id="rId14" o:title=""/>
           </v:shape>
-          <o:OLEObject Type="Embed" ProgID="Visio.Drawing.15" ShapeID="_x0000_i1026" DrawAspect="Content" ObjectID="_1583582556" r:id="rId15"/>
+          <o:OLEObject Type="Embed" ProgID="Visio.Drawing.15" ShapeID="_x0000_i1028" DrawAspect="Content" ObjectID="_1583603528" r:id="rId15"/>
         </w:object>
       </w:r>
     </w:p>
@@ -5903,7 +5909,6 @@
         <w:rPr>
           <w:sz w:val="16"/>
           <w:szCs w:val="16"/>
-          <w:highlight w:val="yellow"/>
         </w:rPr>
         <w:t>Fig. 5. Proposed winding diagram of one module</w:t>
       </w:r>
@@ -6378,13 +6383,7 @@
         <w:t>reverse recovery loss</w:t>
       </w:r>
       <w:r>
-        <w:t xml:space="preserve"> for</w:t>
-      </w:r>
-      <w:r>
-        <w:t xml:space="preserve"> IGBT case</w:t>
-      </w:r>
-      <w:r>
-        <w:t xml:space="preserve">, </w:t>
+        <w:t xml:space="preserve"> for IGBT case, </w:t>
       </w:r>
       <w:proofErr w:type="spellStart"/>
       <w:r>
@@ -6422,17 +6421,14 @@
         <w:t xml:space="preserve">sinusoidal </w:t>
       </w:r>
       <w:r>
+        <w:lastRenderedPageBreak/>
         <w:t xml:space="preserve">motor drive inverters is utilized </w:t>
       </w:r>
       <w:r>
         <w:t>to simplify the analysis</w:t>
       </w:r>
       <w:r>
-        <w:t xml:space="preserve">. In this </w:t>
-      </w:r>
-      <w:r>
-        <w:lastRenderedPageBreak/>
-        <w:t xml:space="preserve">model, </w:t>
+        <w:t xml:space="preserve">. In this model, </w:t>
       </w:r>
       <w:proofErr w:type="spellStart"/>
       <w:r>
@@ -8154,14 +8150,19 @@
               <w:t>(14)</w:t>
             </w:r>
           </w:p>
-          <w:p>
-            <w:pPr>
-              <w:spacing w:after="120"/>
-            </w:pPr>
-          </w:p>
         </w:tc>
       </w:tr>
     </w:tbl>
+    <w:p>
+      <w:pPr>
+        <w:pStyle w:val="tablehead"/>
+        <w:numPr>
+          <w:ilvl w:val="0"/>
+          <w:numId w:val="0"/>
+        </w:numPr>
+        <w:spacing w:before="0" w:after="0" w:line="240" w:lineRule="auto"/>
+      </w:pPr>
+    </w:p>
     <w:p>
       <w:pPr>
         <w:pStyle w:val="tablehead"/>
@@ -11772,12 +11773,7 @@
         <w:t>.</w:t>
       </w:r>
       <w:r>
-        <w:t xml:space="preserve"> 10. The results show that, even with a switching frequency five tim</w:t>
-      </w:r>
-      <w:bookmarkStart w:id="1" w:name="_GoBack"/>
-      <w:bookmarkEnd w:id="1"/>
-      <w:r>
-        <w:t>es the one with IGBTs, the total system loss is cut in half with GaN devices. The reason why 20 kHz is used for the system with IGBT is that, it is the practical limit for those devices. It is observed that the main reduction is on switching losses, as expected. However, transistor conduction losses are a little bit higher with GaNs, although reverse conduction losses are similar. There are two main reasons for this. First of all, IGBT conduction performance in high current applications is good. However, the GaN technology has not been proven itself in terms of on-state voltage drop, while it has developed to have comparable performance. Secondly, the IMMD system has 2-series structure so that each module carries two times the current they would have when there a 4 parallel modules. In conclusion, both cascade and e-mode GaN FETs reach 98% drive efficiency at 100 kHz switching frequency. Motor drive simulations are performed using 4 modules used with the proposed configuration, with 90</w:t>
+        <w:t xml:space="preserve"> 10. The results show that, even with a switching frequency five times the one with IGBTs, the total system loss is cut in half with GaN devices. The reason why 20 kHz is used for the system with IGBT is that, it is the practical limit for those devices. It is observed that the main reduction is on switching losses, as expected. However, transistor conduction losses are a little bit higher with GaNs, although reverse conduction losses are similar. There are two main reasons for this. First of all, IGBT conduction performance in high current applications is good. However, the GaN technology has not been proven itself in terms of on-state voltage drop, while it has developed to have comparable performance. Secondly, the IMMD system has 2-series structure so that each module carries two times the current they would have when there a 4 parallel modules. In conclusion, both cascade and e-mode GaN FETs reach 98% drive efficiency at 100 kHz switching frequency. Motor drive simulations are performed using 4 modules used with the proposed configuration, with 90</w:t>
       </w:r>
       <w:r>
         <w:rPr>
@@ -11804,10 +11800,10 @@
       </w:r>
       <w:r>
         <w:object w:dxaOrig="7575" w:dyaOrig="4395">
-          <v:shape id="_x0000_i1027" type="#_x0000_t75" style="width:245.65pt;height:142.4pt" o:ole="">
+          <v:shape id="_x0000_i1027" type="#_x0000_t75" style="width:245.95pt;height:142.35pt" o:ole="">
             <v:imagedata r:id="rId20" o:title=""/>
           </v:shape>
-          <o:OLEObject Type="Embed" ProgID="Visio.Drawing.15" ShapeID="_x0000_i1027" DrawAspect="Content" ObjectID="_1583582557" r:id="rId21"/>
+          <o:OLEObject Type="Embed" ProgID="Visio.Drawing.15" ShapeID="_x0000_i1027" DrawAspect="Content" ObjectID="_1583603529" r:id="rId21"/>
         </w:object>
       </w:r>
     </w:p>
@@ -12982,7 +12978,8 @@
         <w:autoSpaceDE w:val="0"/>
         <w:autoSpaceDN w:val="0"/>
         <w:adjustRightInd w:val="0"/>
-        <w:ind w:left="640" w:hanging="640"/>
+        <w:ind w:left="284" w:hanging="284"/>
+        <w:jc w:val="both"/>
         <w:rPr>
           <w:noProof/>
           <w:sz w:val="16"/>
@@ -13052,7 +13049,8 @@
         <w:autoSpaceDE w:val="0"/>
         <w:autoSpaceDN w:val="0"/>
         <w:adjustRightInd w:val="0"/>
-        <w:ind w:left="640" w:hanging="640"/>
+        <w:ind w:left="284" w:hanging="284"/>
+        <w:jc w:val="both"/>
         <w:rPr>
           <w:noProof/>
           <w:sz w:val="16"/>
@@ -13065,6 +13063,7 @@
           <w:sz w:val="16"/>
           <w:szCs w:val="24"/>
         </w:rPr>
+        <w:lastRenderedPageBreak/>
         <w:t>[2]</w:t>
       </w:r>
       <w:r>
@@ -13074,16 +13073,7 @@
           <w:szCs w:val="24"/>
         </w:rPr>
         <w:tab/>
-        <w:t xml:space="preserve">J. J. Wolmarans, M. B. Gerber, H. Polinder, S. W. H. De Haan, J. A. Ferreira, and D. Clarenbach, “A 50kW integrated fault tolerant </w:t>
-      </w:r>
-      <w:r>
-        <w:rPr>
-          <w:noProof/>
-          <w:sz w:val="16"/>
-          <w:szCs w:val="24"/>
-        </w:rPr>
-        <w:lastRenderedPageBreak/>
-        <w:t xml:space="preserve">permanent magnet machine and motor drive,” </w:t>
+        <w:t xml:space="preserve">J. J. Wolmarans, M. B. Gerber, H. Polinder, S. W. H. De Haan, J. A. Ferreira, and D. Clarenbach, “A 50kW integrated fault tolerant permanent magnet machine and motor drive,” </w:t>
       </w:r>
       <w:r>
         <w:rPr>
@@ -13110,7 +13100,8 @@
         <w:autoSpaceDE w:val="0"/>
         <w:autoSpaceDN w:val="0"/>
         <w:adjustRightInd w:val="0"/>
-        <w:ind w:left="640" w:hanging="640"/>
+        <w:ind w:left="284" w:hanging="284"/>
+        <w:jc w:val="both"/>
         <w:rPr>
           <w:noProof/>
           <w:sz w:val="16"/>
@@ -13159,7 +13150,8 @@
         <w:autoSpaceDE w:val="0"/>
         <w:autoSpaceDN w:val="0"/>
         <w:adjustRightInd w:val="0"/>
-        <w:ind w:left="640" w:hanging="640"/>
+        <w:ind w:left="284" w:hanging="284"/>
+        <w:jc w:val="both"/>
         <w:rPr>
           <w:noProof/>
           <w:sz w:val="16"/>
@@ -13208,7 +13200,8 @@
         <w:autoSpaceDE w:val="0"/>
         <w:autoSpaceDN w:val="0"/>
         <w:adjustRightInd w:val="0"/>
-        <w:ind w:left="640" w:hanging="640"/>
+        <w:ind w:left="284" w:hanging="284"/>
+        <w:jc w:val="both"/>
         <w:rPr>
           <w:noProof/>
           <w:sz w:val="16"/>
@@ -13257,7 +13250,8 @@
         <w:autoSpaceDE w:val="0"/>
         <w:autoSpaceDN w:val="0"/>
         <w:adjustRightInd w:val="0"/>
-        <w:ind w:left="640" w:hanging="640"/>
+        <w:ind w:left="284" w:hanging="284"/>
+        <w:jc w:val="both"/>
         <w:rPr>
           <w:noProof/>
           <w:sz w:val="16"/>
@@ -13306,7 +13300,8 @@
         <w:autoSpaceDE w:val="0"/>
         <w:autoSpaceDN w:val="0"/>
         <w:adjustRightInd w:val="0"/>
-        <w:ind w:left="640" w:hanging="640"/>
+        <w:ind w:left="284" w:hanging="284"/>
+        <w:jc w:val="both"/>
         <w:rPr>
           <w:noProof/>
           <w:sz w:val="16"/>
@@ -13355,7 +13350,8 @@
         <w:autoSpaceDE w:val="0"/>
         <w:autoSpaceDN w:val="0"/>
         <w:adjustRightInd w:val="0"/>
-        <w:ind w:left="640" w:hanging="640"/>
+        <w:ind w:left="284" w:hanging="284"/>
+        <w:jc w:val="both"/>
         <w:rPr>
           <w:noProof/>
           <w:sz w:val="16"/>
@@ -13404,7 +13400,8 @@
         <w:autoSpaceDE w:val="0"/>
         <w:autoSpaceDN w:val="0"/>
         <w:adjustRightInd w:val="0"/>
-        <w:ind w:left="640" w:hanging="640"/>
+        <w:ind w:left="284" w:hanging="284"/>
+        <w:jc w:val="both"/>
         <w:rPr>
           <w:noProof/>
           <w:sz w:val="16"/>
@@ -13453,7 +13450,8 @@
         <w:autoSpaceDE w:val="0"/>
         <w:autoSpaceDN w:val="0"/>
         <w:adjustRightInd w:val="0"/>
-        <w:ind w:left="640" w:hanging="640"/>
+        <w:ind w:left="284" w:hanging="284"/>
+        <w:jc w:val="both"/>
         <w:rPr>
           <w:noProof/>
           <w:sz w:val="16"/>
@@ -13502,7 +13500,8 @@
         <w:autoSpaceDE w:val="0"/>
         <w:autoSpaceDN w:val="0"/>
         <w:adjustRightInd w:val="0"/>
-        <w:ind w:left="640" w:hanging="640"/>
+        <w:ind w:left="284" w:hanging="284"/>
+        <w:jc w:val="both"/>
         <w:rPr>
           <w:noProof/>
           <w:sz w:val="16"/>
@@ -13551,7 +13550,8 @@
         <w:autoSpaceDE w:val="0"/>
         <w:autoSpaceDN w:val="0"/>
         <w:adjustRightInd w:val="0"/>
-        <w:ind w:left="640" w:hanging="640"/>
+        <w:ind w:left="284" w:hanging="284"/>
+        <w:jc w:val="both"/>
         <w:rPr>
           <w:noProof/>
           <w:sz w:val="16"/>
@@ -13595,7 +13595,7 @@
     </w:p>
     <w:p>
       <w:pPr>
-        <w:ind w:left="142" w:hanging="142"/>
+        <w:ind w:left="284" w:hanging="284"/>
         <w:jc w:val="both"/>
       </w:pPr>
       <w:r>
@@ -13626,33 +13626,6 @@
         <w:t xml:space="preserve">Mesut Uğur </w:t>
       </w:r>
       <w:r>
-        <w:t xml:space="preserve">was born in </w:t>
-      </w:r>
-      <w:r>
-        <w:t>Samsun</w:t>
-      </w:r>
-      <w:r>
-        <w:t xml:space="preserve"> in </w:t>
-      </w:r>
-      <w:r>
-        <w:t>Turkey</w:t>
-      </w:r>
-      <w:r>
-        <w:t xml:space="preserve">, on </w:t>
-      </w:r>
-      <w:r>
-        <w:t>January 1</w:t>
-      </w:r>
-      <w:r>
-        <w:t xml:space="preserve">, </w:t>
-      </w:r>
-      <w:r>
-        <w:t>1989</w:t>
-      </w:r>
-      <w:r>
-        <w:t xml:space="preserve">. He </w:t>
-      </w:r>
-      <w:r>
         <w:t>received his BSc and MSc degrees</w:t>
       </w:r>
       <w:r>
@@ -13661,11 +13634,10 @@
       <w:r>
         <w:t>the Department of Electrical and Electronics Engineering, Middle East Technical University, Ankara, Turkey in 2012 and 2015, respectively. He is currently working towards the PhD degree at</w:t>
       </w:r>
-      <w:r>
-        <w:t xml:space="preserve"> </w:t>
-      </w:r>
-      <w:r>
-        <w:t>the Department of Electrical and Electronics Engineering, Middle East Technical University</w:t>
+      <w:bookmarkStart w:id="1" w:name="_GoBack"/>
+      <w:bookmarkEnd w:id="1"/>
+      <w:r>
+        <w:t xml:space="preserve"> Middle East Technical University</w:t>
       </w:r>
       <w:r>
         <w:t>.</w:t>
@@ -13678,7 +13650,13 @@
       </w:pPr>
       <w:r>
         <w:tab/>
-        <w:t>He is currently a Research Associate with Department of Electrical and Electronics Engineering, Middle East Technical University in METU PowerLab research group. His main research interest are electric motor drives, renewable energy and embedded systems.</w:t>
+        <w:t xml:space="preserve">He is currently a Research Associate </w:t>
+      </w:r>
+      <w:r>
+        <w:t xml:space="preserve">in </w:t>
+      </w:r>
+      <w:r>
+        <w:t>Middle East Technical University. His main research interest are electric motor drives, renewable energy and embedded systems.</w:t>
       </w:r>
     </w:p>
     <w:p>
@@ -13699,13 +13677,42 @@
         <w:t xml:space="preserve">Ozan Keysan </w:t>
       </w:r>
       <w:r>
-        <w:t xml:space="preserve">was born in </w:t>
-      </w:r>
-      <w:proofErr w:type="gramStart"/>
-      <w:r>
-        <w:t>…..</w:t>
-      </w:r>
-      <w:proofErr w:type="gramEnd"/>
+        <w:t xml:space="preserve">received </w:t>
+      </w:r>
+      <w:r>
+        <w:t>the</w:t>
+      </w:r>
+      <w:r>
+        <w:t xml:space="preserve"> M.S. degree from the Middle East Technical University, Ankara, Turkey, in 2008, and the Ph.D. degree investigating high-temperature superconducting direct-drive generators for offshore wind turbines at the Institute for Energy Systems at Edinburgh</w:t>
+      </w:r>
+      <w:r>
+        <w:t xml:space="preserve"> University, Edinburgh, U.K. in 2013.</w:t>
+      </w:r>
+    </w:p>
+    <w:p>
+      <w:pPr>
+        <w:pStyle w:val="Biography"/>
+        <w:spacing w:before="0"/>
+        <w:ind w:firstLine="202"/>
+      </w:pPr>
+      <w:r>
+        <w:t xml:space="preserve">He is currently an </w:t>
+      </w:r>
+      <w:r>
+        <w:t>A</w:t>
+      </w:r>
+      <w:r>
+        <w:t xml:space="preserve">ssistant </w:t>
+      </w:r>
+      <w:r>
+        <w:t>P</w:t>
+      </w:r>
+      <w:r>
+        <w:t>rofessor in Middle East Technical University. His research interests include renewable energy, design and optimization of electrical machines and smar</w:t>
+      </w:r>
+      <w:r>
+        <w:t>t grids.</w:t>
+      </w:r>
     </w:p>
     <w:p>
       <w:pPr>
@@ -15695,7 +15702,7 @@
 </file>
 
 <file path=customXml/itemProps1.xml><?xml version="1.0" encoding="utf-8"?>
-<ds:datastoreItem xmlns:ds="http://schemas.openxmlformats.org/officeDocument/2006/customXml" ds:itemID="{871883FB-F566-4708-AF47-306E8437C6BE}">
+<ds:datastoreItem xmlns:ds="http://schemas.openxmlformats.org/officeDocument/2006/customXml" ds:itemID="{96A0028F-5BFD-4689-A588-FD3D61CCF025}">
   <ds:schemaRefs>
     <ds:schemaRef ds:uri="http://schemas.openxmlformats.org/officeDocument/2006/bibliography"/>
   </ds:schemaRefs>

</xml_diff>

<commit_message>
ICEM ile ilgili çalışmalar. Yeni simulasyon ortamı kuruldu ve denendi.
</commit_message>
<xml_diff>
--- a/Paper/ICEM 2018/Makale/ICEM2018-Makale-submission.docx
+++ b/Paper/ICEM 2018/Makale/ICEM2018-Makale-submission.docx
@@ -3318,10 +3318,10 @@
             <v:path o:extrusionok="f" gradientshapeok="t" o:connecttype="rect"/>
             <o:lock v:ext="edit" aspectratio="t"/>
           </v:shapetype>
-          <v:shape id="_x0000_i1025" type="#_x0000_t75" style="width:190.2pt;height:188.55pt" o:ole="">
+          <v:shape id="_x0000_i1025" type="#_x0000_t75" style="width:190.05pt;height:188.7pt" o:ole="">
             <v:imagedata r:id="rId12" o:title=""/>
           </v:shape>
-          <o:OLEObject Type="Embed" ProgID="Visio.Drawing.15" ShapeID="_x0000_i1025" DrawAspect="Content" ObjectID="_1583603527" r:id="rId13"/>
+          <o:OLEObject Type="Embed" ProgID="Visio.Drawing.15" ShapeID="_x0000_i1025" DrawAspect="Content" ObjectID="_1584117569" r:id="rId13"/>
         </w:object>
       </w:r>
     </w:p>
@@ -3603,7 +3603,15 @@
         <w:t>on</w:t>
       </w:r>
       <w:r>
-        <w:t xml:space="preserve"> each module, which can be expressed as in (3), in rms, where </w:t>
+        <w:t xml:space="preserve"> each module, which can be expressed as in (3), in </w:t>
+      </w:r>
+      <w:proofErr w:type="spellStart"/>
+      <w:r>
+        <w:t>rms</w:t>
+      </w:r>
+      <w:proofErr w:type="spellEnd"/>
+      <w:r>
+        <w:t xml:space="preserve">, where </w:t>
       </w:r>
       <w:proofErr w:type="spellStart"/>
       <w:r>
@@ -5284,10 +5292,19 @@
                 <w:sz w:val="16"/>
                 <w:szCs w:val="16"/>
               </w:rPr>
-              <w:t>Number of stator slots, Q</w:t>
-            </w:r>
-            <w:r>
-              <w:rPr>
+              <w:t xml:space="preserve">Number of stator slots, </w:t>
+            </w:r>
+            <w:r>
+              <w:rPr>
+                <w:i/>
+                <w:sz w:val="16"/>
+                <w:szCs w:val="16"/>
+              </w:rPr>
+              <w:t>Q</w:t>
+            </w:r>
+            <w:r>
+              <w:rPr>
+                <w:i/>
                 <w:sz w:val="16"/>
                 <w:szCs w:val="16"/>
                 <w:vertAlign w:val="subscript"/>
@@ -5342,7 +5359,15 @@
                 <w:sz w:val="16"/>
                 <w:szCs w:val="16"/>
               </w:rPr>
-              <w:t>Number of rotor poles, p</w:t>
+              <w:t xml:space="preserve">Number of rotor poles, </w:t>
+            </w:r>
+            <w:r>
+              <w:rPr>
+                <w:i/>
+                <w:sz w:val="16"/>
+                <w:szCs w:val="16"/>
+              </w:rPr>
+              <w:t>p</w:t>
             </w:r>
           </w:p>
         </w:tc>
@@ -5389,7 +5414,24 @@
                 <w:sz w:val="16"/>
                 <w:szCs w:val="16"/>
               </w:rPr>
-              <w:t>Motor axial length, L</w:t>
+              <w:t xml:space="preserve">Motor axial length, </w:t>
+            </w:r>
+            <w:r>
+              <w:rPr>
+                <w:i/>
+                <w:sz w:val="16"/>
+                <w:szCs w:val="16"/>
+              </w:rPr>
+              <w:t>L</w:t>
+            </w:r>
+            <w:r>
+              <w:rPr>
+                <w:i/>
+                <w:sz w:val="16"/>
+                <w:szCs w:val="16"/>
+                <w:vertAlign w:val="subscript"/>
+              </w:rPr>
+              <w:t>a</w:t>
             </w:r>
           </w:p>
         </w:tc>
@@ -5443,10 +5485,19 @@
                 <w:sz w:val="16"/>
                 <w:szCs w:val="16"/>
               </w:rPr>
-              <w:t>Stator outer diameter, D</w:t>
-            </w:r>
-            <w:r>
-              <w:rPr>
+              <w:t xml:space="preserve">Stator outer diameter, </w:t>
+            </w:r>
+            <w:r>
+              <w:rPr>
+                <w:i/>
+                <w:sz w:val="16"/>
+                <w:szCs w:val="16"/>
+              </w:rPr>
+              <w:t>D</w:t>
+            </w:r>
+            <w:r>
+              <w:rPr>
+                <w:i/>
                 <w:sz w:val="16"/>
                 <w:szCs w:val="16"/>
                 <w:vertAlign w:val="subscript"/>
@@ -5505,10 +5556,19 @@
                 <w:sz w:val="16"/>
                 <w:szCs w:val="16"/>
               </w:rPr>
-              <w:t>Stator inner diameter, D</w:t>
-            </w:r>
-            <w:r>
-              <w:rPr>
+              <w:t xml:space="preserve">Stator inner diameter, </w:t>
+            </w:r>
+            <w:r>
+              <w:rPr>
+                <w:i/>
+                <w:sz w:val="16"/>
+                <w:szCs w:val="16"/>
+              </w:rPr>
+              <w:t>D</w:t>
+            </w:r>
+            <w:r>
+              <w:rPr>
+                <w:i/>
                 <w:sz w:val="16"/>
                 <w:szCs w:val="16"/>
                 <w:vertAlign w:val="subscript"/>
@@ -5572,6 +5632,7 @@
             <w:proofErr w:type="spellStart"/>
             <w:r>
               <w:rPr>
+                <w:i/>
                 <w:sz w:val="16"/>
                 <w:szCs w:val="16"/>
               </w:rPr>
@@ -5579,6 +5640,7 @@
             </w:r>
             <w:r>
               <w:rPr>
+                <w:i/>
                 <w:sz w:val="16"/>
                 <w:szCs w:val="16"/>
                 <w:vertAlign w:val="subscript"/>
@@ -5645,10 +5707,19 @@
                 <w:sz w:val="16"/>
                 <w:szCs w:val="16"/>
               </w:rPr>
-              <w:t>Magnet thickness, l</w:t>
-            </w:r>
-            <w:r>
-              <w:rPr>
+              <w:t xml:space="preserve">Magnet thickness, </w:t>
+            </w:r>
+            <w:r>
+              <w:rPr>
+                <w:i/>
+                <w:sz w:val="16"/>
+                <w:szCs w:val="16"/>
+              </w:rPr>
+              <w:t>l</w:t>
+            </w:r>
+            <w:r>
+              <w:rPr>
+                <w:i/>
                 <w:sz w:val="16"/>
                 <w:szCs w:val="16"/>
                 <w:vertAlign w:val="subscript"/>
@@ -5712,6 +5783,7 @@
             <w:proofErr w:type="spellStart"/>
             <w:r>
               <w:rPr>
+                <w:i/>
                 <w:sz w:val="16"/>
                 <w:szCs w:val="16"/>
               </w:rPr>
@@ -5719,6 +5791,7 @@
             </w:r>
             <w:r>
               <w:rPr>
+                <w:i/>
                 <w:sz w:val="16"/>
                 <w:szCs w:val="16"/>
                 <w:vertAlign w:val="subscript"/>
@@ -5771,10 +5844,19 @@
                 <w:sz w:val="16"/>
                 <w:szCs w:val="16"/>
               </w:rPr>
-              <w:t>Stator fill factor, k</w:t>
-            </w:r>
-            <w:r>
-              <w:rPr>
+              <w:t xml:space="preserve">Stator fill factor, </w:t>
+            </w:r>
+            <w:r>
+              <w:rPr>
+                <w:i/>
+                <w:sz w:val="16"/>
+                <w:szCs w:val="16"/>
+              </w:rPr>
+              <w:t>k</w:t>
+            </w:r>
+            <w:r>
+              <w:rPr>
+                <w:i/>
                 <w:sz w:val="16"/>
                 <w:szCs w:val="16"/>
                 <w:vertAlign w:val="subscript"/>
@@ -5834,6 +5916,7 @@
             <w:proofErr w:type="spellStart"/>
             <w:r>
               <w:rPr>
+                <w:i/>
                 <w:sz w:val="16"/>
                 <w:szCs w:val="16"/>
               </w:rPr>
@@ -5841,6 +5924,7 @@
             </w:r>
             <w:r>
               <w:rPr>
+                <w:i/>
                 <w:sz w:val="16"/>
                 <w:szCs w:val="16"/>
                 <w:vertAlign w:val="subscript"/>
@@ -5890,10 +5974,10 @@
       </w:pPr>
       <w:r>
         <w:object w:dxaOrig="5716" w:dyaOrig="2235">
-          <v:shape id="_x0000_i1028" type="#_x0000_t75" style="width:246.4pt;height:96.15pt" o:ole="">
+          <v:shape id="_x0000_i1026" type="#_x0000_t75" style="width:246.35pt;height:96.25pt" o:ole="">
             <v:imagedata r:id="rId14" o:title=""/>
           </v:shape>
-          <o:OLEObject Type="Embed" ProgID="Visio.Drawing.15" ShapeID="_x0000_i1028" DrawAspect="Content" ObjectID="_1583603528" r:id="rId15"/>
+          <o:OLEObject Type="Embed" ProgID="Visio.Drawing.15" ShapeID="_x0000_i1026" DrawAspect="Content" ObjectID="_1584117570" r:id="rId15"/>
         </w:object>
       </w:r>
     </w:p>
@@ -6377,13 +6461,10 @@
       </w:r>
       <w:proofErr w:type="spellEnd"/>
       <w:r>
-        <w:t xml:space="preserve"> capacitance (diode </w:t>
-      </w:r>
-      <w:r>
-        <w:t>reverse recovery loss</w:t>
-      </w:r>
-      <w:r>
-        <w:t xml:space="preserve"> for IGBT case, </w:t>
+        <w:t xml:space="preserve"> capacitance</w:t>
+      </w:r>
+      <w:r>
+        <w:t xml:space="preserve"> (</w:t>
       </w:r>
       <w:proofErr w:type="spellStart"/>
       <w:r>
@@ -6397,6 +6478,39 @@
           <w:i/>
           <w:vertAlign w:val="subscript"/>
         </w:rPr>
+        <w:t>oss</w:t>
+      </w:r>
+      <w:proofErr w:type="spellEnd"/>
+      <w:r>
+        <w:t>)</w:t>
+      </w:r>
+      <w:r>
+        <w:t xml:space="preserve"> </w:t>
+      </w:r>
+      <w:r>
+        <w:t xml:space="preserve">(or </w:t>
+      </w:r>
+      <w:r>
+        <w:t xml:space="preserve">diode </w:t>
+      </w:r>
+      <w:r>
+        <w:t>reverse recovery loss</w:t>
+      </w:r>
+      <w:r>
+        <w:t xml:space="preserve"> for IGBT case, </w:t>
+      </w:r>
+      <w:proofErr w:type="spellStart"/>
+      <w:r>
+        <w:rPr>
+          <w:i/>
+        </w:rPr>
+        <w:t>P</w:t>
+      </w:r>
+      <w:r>
+        <w:rPr>
+          <w:i/>
+          <w:vertAlign w:val="subscript"/>
+        </w:rPr>
         <w:t>dr</w:t>
       </w:r>
       <w:proofErr w:type="spellEnd"/>
@@ -6415,7 +6529,13 @@
       </w:r>
       <w:proofErr w:type="gramEnd"/>
       <w:r>
-        <w:t xml:space="preserve">14). An approximate method which is well-established and commonly used for </w:t>
+        <w:t>1</w:t>
+      </w:r>
+      <w:r>
+        <w:t>5</w:t>
+      </w:r>
+      <w:r>
+        <w:t xml:space="preserve">). An approximate method which is well-established and commonly used for </w:t>
       </w:r>
       <w:r>
         <w:t xml:space="preserve">sinusoidal </w:t>
@@ -6505,7 +6625,7 @@
         <w:t>on</w:t>
       </w:r>
       <w:r>
-        <w:t xml:space="preserve"> and </w:t>
+        <w:t xml:space="preserve">, </w:t>
       </w:r>
       <w:proofErr w:type="spellStart"/>
       <w:r>
@@ -6523,7 +6643,58 @@
       </w:r>
       <w:proofErr w:type="spellEnd"/>
       <w:r>
-        <w:t xml:space="preserve"> stand for turn-on and turn-off energies, </w:t>
+        <w:t xml:space="preserve"> </w:t>
+      </w:r>
+      <w:r>
+        <w:t xml:space="preserve">and </w:t>
+      </w:r>
+      <w:proofErr w:type="spellStart"/>
+      <w:r>
+        <w:rPr>
+          <w:i/>
+        </w:rPr>
+        <w:t>E</w:t>
+      </w:r>
+      <w:r>
+        <w:rPr>
+          <w:i/>
+          <w:vertAlign w:val="subscript"/>
+        </w:rPr>
+        <w:t>oss</w:t>
+      </w:r>
+      <w:proofErr w:type="spellEnd"/>
+      <w:r>
+        <w:t xml:space="preserve"> </w:t>
+      </w:r>
+      <w:r>
+        <w:t>stand for turn-on</w:t>
+      </w:r>
+      <w:r>
+        <w:t>,</w:t>
+      </w:r>
+      <w:r>
+        <w:t xml:space="preserve"> turn-off</w:t>
+      </w:r>
+      <w:r>
+        <w:t xml:space="preserve"> and </w:t>
+      </w:r>
+      <w:proofErr w:type="spellStart"/>
+      <w:r>
+        <w:rPr>
+          <w:i/>
+        </w:rPr>
+        <w:t>C</w:t>
+      </w:r>
+      <w:r>
+        <w:rPr>
+          <w:i/>
+          <w:vertAlign w:val="subscript"/>
+        </w:rPr>
+        <w:t>oss</w:t>
+      </w:r>
+      <w:proofErr w:type="spellEnd"/>
+      <w:r>
+        <w:t xml:space="preserve"> energies, </w:t>
       </w:r>
       <w:proofErr w:type="spellStart"/>
       <w:r>
@@ -7959,6 +8130,180 @@
                       <w:rPr>
                         <w:rFonts w:ascii="Cambria Math" w:hAnsi="Cambria Math"/>
                       </w:rPr>
+                      <m:t>oss</m:t>
+                    </m:r>
+                  </m:sub>
+                </m:sSub>
+                <m:r>
+                  <w:rPr>
+                    <w:rFonts w:ascii="Cambria Math" w:hAnsi="Cambria Math"/>
+                  </w:rPr>
+                  <m:t>=</m:t>
+                </m:r>
+                <m:sSub>
+                  <m:sSubPr>
+                    <m:ctrlPr>
+                      <w:rPr>
+                        <w:rFonts w:ascii="Cambria Math" w:hAnsi="Cambria Math"/>
+                        <w:i/>
+                      </w:rPr>
+                    </m:ctrlPr>
+                  </m:sSubPr>
+                  <m:e>
+                    <m:r>
+                      <w:rPr>
+                        <w:rFonts w:ascii="Cambria Math" w:hAnsi="Cambria Math"/>
+                      </w:rPr>
+                      <m:t>E</m:t>
+                    </m:r>
+                  </m:e>
+                  <m:sub>
+                    <m:r>
+                      <w:rPr>
+                        <w:rFonts w:ascii="Cambria Math" w:hAnsi="Cambria Math"/>
+                      </w:rPr>
+                      <m:t>o</m:t>
+                    </m:r>
+                    <m:r>
+                      <w:rPr>
+                        <w:rFonts w:ascii="Cambria Math" w:hAnsi="Cambria Math"/>
+                      </w:rPr>
+                      <m:t>ss</m:t>
+                    </m:r>
+                  </m:sub>
+                </m:sSub>
+                <m:r>
+                  <w:rPr>
+                    <w:rFonts w:ascii="Cambria Math" w:hAnsi="Cambria Math"/>
+                  </w:rPr>
+                  <m:t xml:space="preserve"> </m:t>
+                </m:r>
+                <m:f>
+                  <m:fPr>
+                    <m:type m:val="lin"/>
+                    <m:ctrlPr>
+                      <w:rPr>
+                        <w:rFonts w:ascii="Cambria Math" w:hAnsi="Cambria Math"/>
+                        <w:i/>
+                      </w:rPr>
+                    </m:ctrlPr>
+                  </m:fPr>
+                  <m:num>
+                    <m:sSub>
+                      <m:sSubPr>
+                        <m:ctrlPr>
+                          <w:rPr>
+                            <w:rFonts w:ascii="Cambria Math" w:hAnsi="Cambria Math"/>
+                            <w:i/>
+                          </w:rPr>
+                        </m:ctrlPr>
+                      </m:sSubPr>
+                      <m:e>
+                        <m:r>
+                          <w:rPr>
+                            <w:rFonts w:ascii="Cambria Math" w:hAnsi="Cambria Math"/>
+                          </w:rPr>
+                          <m:t>f</m:t>
+                        </m:r>
+                      </m:e>
+                      <m:sub>
+                        <m:r>
+                          <w:rPr>
+                            <w:rFonts w:ascii="Cambria Math" w:hAnsi="Cambria Math"/>
+                          </w:rPr>
+                          <m:t>sw</m:t>
+                        </m:r>
+                      </m:sub>
+                    </m:sSub>
+                    <m:r>
+                      <w:rPr>
+                        <w:rFonts w:ascii="Cambria Math" w:hAnsi="Cambria Math"/>
+                      </w:rPr>
+                      <m:t xml:space="preserve"> </m:t>
+                    </m:r>
+                  </m:num>
+                  <m:den>
+                    <m:r>
+                      <w:rPr>
+                        <w:rFonts w:ascii="Cambria Math" w:hAnsi="Cambria Math"/>
+                      </w:rPr>
+                      <m:t xml:space="preserve"> </m:t>
+                    </m:r>
+                    <m:r>
+                      <w:rPr>
+                        <w:rFonts w:ascii="Cambria Math" w:hAnsi="Cambria Math"/>
+                      </w:rPr>
+                      <m:t>π</m:t>
+                    </m:r>
+                  </m:den>
+                </m:f>
+                <m:r>
+                  <w:rPr>
+                    <w:rFonts w:ascii="Cambria Math" w:hAnsi="Cambria Math"/>
+                  </w:rPr>
+                  <m:t xml:space="preserve">  </m:t>
+                </m:r>
+              </m:oMath>
+            </m:oMathPara>
+          </w:p>
+        </w:tc>
+        <w:tc>
+          <w:tcPr>
+            <w:tcW w:w="550" w:type="dxa"/>
+            <w:shd w:val="clear" w:color="auto" w:fill="auto"/>
+            <w:vAlign w:val="center"/>
+          </w:tcPr>
+          <w:p>
+            <w:pPr>
+              <w:spacing w:after="120"/>
+            </w:pPr>
+            <w:r>
+              <w:t>(1</w:t>
+            </w:r>
+            <w:r>
+              <w:t>4</w:t>
+            </w:r>
+            <w:r>
+              <w:t>)</w:t>
+            </w:r>
+          </w:p>
+        </w:tc>
+      </w:tr>
+      <w:tr>
+        <w:tc>
+          <w:tcPr>
+            <w:tcW w:w="4553" w:type="dxa"/>
+            <w:shd w:val="clear" w:color="auto" w:fill="auto"/>
+            <w:vAlign w:val="center"/>
+          </w:tcPr>
+          <w:p>
+            <w:pPr>
+              <w:spacing w:after="120"/>
+            </w:pPr>
+            <m:oMathPara>
+              <m:oMath>
+                <m:sSub>
+                  <m:sSubPr>
+                    <m:ctrlPr>
+                      <w:rPr>
+                        <w:rFonts w:ascii="Cambria Math" w:hAnsi="Cambria Math"/>
+                        <w:i/>
+                      </w:rPr>
+                    </m:ctrlPr>
+                  </m:sSubPr>
+                  <m:e>
+                    <m:r>
+                      <w:rPr>
+                        <w:rFonts w:ascii="Cambria Math" w:hAnsi="Cambria Math"/>
+                      </w:rPr>
+                      <m:t>P</m:t>
+                    </m:r>
+                  </m:e>
+                  <m:sub>
+                    <m:r>
+                      <w:rPr>
+                        <w:rFonts w:ascii="Cambria Math" w:hAnsi="Cambria Math"/>
+                      </w:rPr>
                       <m:t>dr</m:t>
                     </m:r>
                   </m:sub>
@@ -8147,7 +8492,10 @@
               <w:spacing w:after="120"/>
             </w:pPr>
             <w:r>
-              <w:t>(14)</w:t>
+              <w:t>(15</w:t>
+            </w:r>
+            <w:r>
+              <w:t>)</w:t>
             </w:r>
           </w:p>
         </w:tc>
@@ -9212,6 +9560,7 @@
       <w:r>
         <w:t>) and temperature rise of each capacitor (</w:t>
       </w:r>
+      <w:proofErr w:type="spellStart"/>
       <w:r>
         <w:rPr>
           <w:i/>
@@ -9226,80 +9575,80 @@
         <w:t>c</w:t>
       </w:r>
       <w:r>
-        <w:t>). The analytical model used for the</w:t>
-      </w:r>
-      <w:r>
-        <w:t>se parameters are shown in (15)-</w:t>
-      </w:r>
-      <w:r>
-        <w:t xml:space="preserve">(18), </w:t>
-      </w:r>
-      <w:r>
-        <w:t>where</w:t>
-      </w:r>
-      <w:r>
-        <w:t xml:space="preserve"> </w:t>
-      </w:r>
-      <w:r>
-        <w:rPr>
-          <w:i/>
-        </w:rPr>
-        <w:t>V</w:t>
-      </w:r>
-      <w:r>
         <w:rPr>
           <w:i/>
           <w:vertAlign w:val="subscript"/>
         </w:rPr>
-        <w:t>dc-r</w:t>
-      </w:r>
-      <w:r>
-        <w:t xml:space="preserve"> is the maximum allowed peak-to-peak voltage ripple</w:t>
-      </w:r>
-      <w:r>
-        <w:t xml:space="preserve"> in percent</w:t>
-      </w:r>
-      <w:r>
-        <w:t xml:space="preserve">, </w:t>
+        <w:t>ore</w:t>
+      </w:r>
+      <w:proofErr w:type="spellEnd"/>
+      <w:r>
+        <w:t>). The analytical model used for the</w:t>
+      </w:r>
+      <w:r>
+        <w:t>se parameters are shown in (16</w:t>
+      </w:r>
+      <w:r>
+        <w:t>)-</w:t>
+      </w:r>
+      <w:r>
+        <w:t>(19</w:t>
+      </w:r>
+      <w:r>
+        <w:t xml:space="preserve">), </w:t>
+      </w:r>
+      <w:r>
+        <w:t>where</w:t>
+      </w:r>
+      <w:r>
+        <w:t xml:space="preserve"> </w:t>
       </w:r>
       <w:r>
         <w:rPr>
           <w:i/>
         </w:rPr>
-        <w:t>T</w:t>
+        <w:t>V</w:t>
       </w:r>
       <w:r>
         <w:rPr>
           <w:i/>
           <w:vertAlign w:val="subscript"/>
         </w:rPr>
-        <w:t>a</w:t>
-      </w:r>
-      <w:r>
-        <w:t xml:space="preserve"> is the ambient temperature, </w:t>
+        <w:t>dc-r</w:t>
+      </w:r>
+      <w:r>
+        <w:t xml:space="preserve"> is the maximum allowed peak-to-peak voltage ripple</w:t>
+      </w:r>
+      <w:r>
+        <w:t xml:space="preserve"> in percent</w:t>
+      </w:r>
+      <w:r>
+        <w:t xml:space="preserve">, </w:t>
       </w:r>
       <w:r>
         <w:rPr>
           <w:i/>
         </w:rPr>
-        <w:t>R</w:t>
+        <w:t>T</w:t>
       </w:r>
       <w:r>
         <w:rPr>
           <w:i/>
           <w:vertAlign w:val="subscript"/>
         </w:rPr>
-        <w:t>th-c</w:t>
-      </w:r>
-      <w:r>
-        <w:t xml:space="preserve"> is the thermal resistance of the capacitor and </w:t>
-      </w:r>
-      <w:proofErr w:type="spellStart"/>
+        <w:t>a</w:t>
+      </w:r>
+      <w:r>
+        <w:t xml:space="preserve"> is the ambient temperature,</w:t>
+      </w:r>
+      <w:r>
+        <w:t xml:space="preserve"> </w:t>
+      </w:r>
       <w:r>
         <w:rPr>
           <w:i/>
         </w:rPr>
-        <w:t>R</w:t>
+        <w:t>P</w:t>
       </w:r>
       <w:r>
         <w:rPr>
@@ -9308,10 +9657,55 @@
         </w:rPr>
         <w:t>c</w:t>
       </w:r>
+      <w:r>
+        <w:t xml:space="preserve"> is the power loss on capacitor which is also dependent on core temperature,</w:t>
+      </w:r>
+      <w:r>
+        <w:t xml:space="preserve"> </w:t>
+      </w:r>
+      <w:proofErr w:type="spellStart"/>
+      <w:r>
+        <w:rPr>
+          <w:i/>
+        </w:rPr>
+        <w:t>R</w:t>
+      </w:r>
+      <w:r>
+        <w:rPr>
+          <w:i/>
+          <w:vertAlign w:val="subscript"/>
+        </w:rPr>
+        <w:t>th</w:t>
+      </w:r>
       <w:proofErr w:type="spellEnd"/>
       <w:r>
         <w:rPr>
           <w:i/>
+          <w:vertAlign w:val="subscript"/>
+        </w:rPr>
+        <w:t>-c</w:t>
+      </w:r>
+      <w:r>
+        <w:t xml:space="preserve"> is the thermal resistance of the capacitor and </w:t>
+      </w:r>
+      <w:proofErr w:type="spellStart"/>
+      <w:r>
+        <w:rPr>
+          <w:i/>
+        </w:rPr>
+        <w:t>R</w:t>
+      </w:r>
+      <w:r>
+        <w:rPr>
+          <w:i/>
+          <w:vertAlign w:val="subscript"/>
+        </w:rPr>
+        <w:t>c</w:t>
+      </w:r>
+      <w:proofErr w:type="spellEnd"/>
+      <w:r>
+        <w:rPr>
+          <w:i/>
         </w:rPr>
         <w:t xml:space="preserve"> </w:t>
       </w:r>
@@ -9381,6 +9775,11 @@
       <w:r>
         <w:t>.</w:t>
       </w:r>
+    </w:p>
+    <w:p>
+      <w:pPr>
+        <w:pStyle w:val="Text"/>
+      </w:pPr>
     </w:p>
     <w:tbl>
       <w:tblPr>
@@ -9402,6 +9801,10 @@
           <w:p>
             <w:pPr>
               <w:spacing w:after="120"/>
+              <w:rPr>
+                <w:sz w:val="16"/>
+                <w:szCs w:val="16"/>
+              </w:rPr>
             </w:pPr>
             <m:oMathPara>
               <m:oMath>
@@ -9411,6 +9814,8 @@
                       <w:rPr>
                         <w:rFonts w:ascii="Cambria Math" w:hAnsi="Cambria Math"/>
                         <w:i/>
+                        <w:sz w:val="16"/>
+                        <w:szCs w:val="16"/>
                       </w:rPr>
                     </m:ctrlPr>
                   </m:sSubPr>
@@ -9418,6 +9823,8 @@
                     <m:r>
                       <w:rPr>
                         <w:rFonts w:ascii="Cambria Math" w:hAnsi="Cambria Math"/>
+                        <w:sz w:val="16"/>
+                        <w:szCs w:val="16"/>
                       </w:rPr>
                       <m:t>C</m:t>
                     </m:r>
@@ -9426,302 +9833,10 @@
                     <m:r>
                       <w:rPr>
                         <w:rFonts w:ascii="Cambria Math" w:hAnsi="Cambria Math"/>
-                      </w:rPr>
-                      <m:t>dc</m:t>
-                    </m:r>
-                  </m:sub>
-                </m:sSub>
-                <m:r>
-                  <w:rPr>
-                    <w:rFonts w:ascii="Cambria Math" w:hAnsi="Cambria Math"/>
-                  </w:rPr>
-                  <m:t>=</m:t>
-                </m:r>
-                <m:f>
-                  <m:fPr>
-                    <m:type m:val="lin"/>
-                    <m:ctrlPr>
-                      <w:rPr>
-                        <w:rFonts w:ascii="Cambria Math" w:hAnsi="Cambria Math"/>
-                        <w:i/>
-                      </w:rPr>
-                    </m:ctrlPr>
-                  </m:fPr>
-                  <m:num>
-                    <m:sSub>
-                      <m:sSubPr>
-                        <m:ctrlPr>
-                          <w:rPr>
-                            <w:rFonts w:ascii="Cambria Math" w:hAnsi="Cambria Math"/>
-                            <w:i/>
-                          </w:rPr>
-                        </m:ctrlPr>
-                      </m:sSubPr>
-                      <m:e>
-                        <m:r>
-                          <w:rPr>
-                            <w:rFonts w:ascii="Cambria Math" w:hAnsi="Cambria Math"/>
-                          </w:rPr>
-                          <m:t>m</m:t>
-                        </m:r>
-                      </m:e>
-                      <m:sub>
-                        <m:r>
-                          <w:rPr>
-                            <w:rFonts w:ascii="Cambria Math" w:hAnsi="Cambria Math"/>
-                          </w:rPr>
-                          <m:t>a</m:t>
-                        </m:r>
-                      </m:sub>
-                    </m:sSub>
-                    <m:r>
-                      <w:rPr>
-                        <w:rFonts w:ascii="Cambria Math" w:hAnsi="Cambria Math"/>
-                      </w:rPr>
-                      <m:t xml:space="preserve"> </m:t>
-                    </m:r>
-                    <m:d>
-                      <m:dPr>
-                        <m:ctrlPr>
-                          <w:rPr>
-                            <w:rFonts w:ascii="Cambria Math" w:hAnsi="Cambria Math"/>
-                            <w:i/>
-                          </w:rPr>
-                        </m:ctrlPr>
-                      </m:dPr>
-                      <m:e>
-                        <m:acc>
-                          <m:accPr>
-                            <m:ctrlPr>
-                              <w:rPr>
-                                <w:rFonts w:ascii="Cambria Math" w:hAnsi="Cambria Math"/>
-                                <w:i/>
-                              </w:rPr>
-                            </m:ctrlPr>
-                          </m:accPr>
-                          <m:e>
-                            <m:sSub>
-                              <m:sSubPr>
-                                <m:ctrlPr>
-                                  <w:rPr>
-                                    <w:rFonts w:ascii="Cambria Math" w:hAnsi="Cambria Math"/>
-                                    <w:i/>
-                                  </w:rPr>
-                                </m:ctrlPr>
-                              </m:sSubPr>
-                              <m:e>
-                                <m:r>
-                                  <w:rPr>
-                                    <w:rFonts w:ascii="Cambria Math" w:hAnsi="Cambria Math"/>
-                                  </w:rPr>
-                                  <m:t>I</m:t>
-                                </m:r>
-                              </m:e>
-                              <m:sub>
-                                <m:r>
-                                  <w:rPr>
-                                    <w:rFonts w:ascii="Cambria Math" w:hAnsi="Cambria Math"/>
-                                  </w:rPr>
-                                  <m:t>s</m:t>
-                                </m:r>
-                              </m:sub>
-                            </m:sSub>
-                          </m:e>
-                        </m:acc>
-                        <m:r>
-                          <w:rPr>
-                            <w:rFonts w:ascii="Cambria Math" w:hAnsi="Cambria Math"/>
-                          </w:rPr>
-                          <m:t>-</m:t>
-                        </m:r>
-                        <m:sSub>
-                          <m:sSubPr>
-                            <m:ctrlPr>
-                              <w:rPr>
-                                <w:rFonts w:ascii="Cambria Math" w:hAnsi="Cambria Math"/>
-                                <w:i/>
-                              </w:rPr>
-                            </m:ctrlPr>
-                          </m:sSubPr>
-                          <m:e>
-                            <m:r>
-                              <w:rPr>
-                                <w:rFonts w:ascii="Cambria Math" w:hAnsi="Cambria Math"/>
-                              </w:rPr>
-                              <m:t>I</m:t>
-                            </m:r>
-                          </m:e>
-                          <m:sub>
-                            <m:r>
-                              <w:rPr>
-                                <w:rFonts w:ascii="Cambria Math" w:hAnsi="Cambria Math"/>
-                              </w:rPr>
-                              <m:t>avg</m:t>
-                            </m:r>
-                          </m:sub>
-                        </m:sSub>
-                      </m:e>
-                    </m:d>
-                    <m:r>
-                      <w:rPr>
-                        <w:rFonts w:ascii="Cambria Math" w:hAnsi="Cambria Math"/>
-                      </w:rPr>
-                      <m:t xml:space="preserve"> </m:t>
-                    </m:r>
-                  </m:num>
-                  <m:den>
-                    <m:r>
-                      <w:rPr>
-                        <w:rFonts w:ascii="Cambria Math" w:hAnsi="Cambria Math"/>
-                      </w:rPr>
-                      <m:t xml:space="preserve"> </m:t>
-                    </m:r>
-                    <m:d>
-                      <m:dPr>
-                        <m:begChr m:val="["/>
-                        <m:endChr m:val="]"/>
-                        <m:ctrlPr>
-                          <w:rPr>
-                            <w:rFonts w:ascii="Cambria Math" w:hAnsi="Cambria Math"/>
-                            <w:i/>
-                          </w:rPr>
-                        </m:ctrlPr>
-                      </m:dPr>
-                      <m:e>
-                        <m:r>
-                          <w:rPr>
-                            <w:rFonts w:ascii="Cambria Math" w:hAnsi="Cambria Math"/>
-                          </w:rPr>
-                          <m:t xml:space="preserve">2 </m:t>
-                        </m:r>
-                        <m:sSub>
-                          <m:sSubPr>
-                            <m:ctrlPr>
-                              <w:rPr>
-                                <w:rFonts w:ascii="Cambria Math" w:hAnsi="Cambria Math"/>
-                                <w:i/>
-                              </w:rPr>
-                            </m:ctrlPr>
-                          </m:sSubPr>
-                          <m:e>
-                            <m:r>
-                              <w:rPr>
-                                <w:rFonts w:ascii="Cambria Math" w:hAnsi="Cambria Math"/>
-                              </w:rPr>
-                              <m:t>V</m:t>
-                            </m:r>
-                          </m:e>
-                          <m:sub>
-                            <m:r>
-                              <w:rPr>
-                                <w:rFonts w:ascii="Cambria Math" w:hAnsi="Cambria Math"/>
-                              </w:rPr>
-                              <m:t>dc-r</m:t>
-                            </m:r>
-                          </m:sub>
-                        </m:sSub>
-                        <m:r>
-                          <w:rPr>
-                            <w:rFonts w:ascii="Cambria Math" w:hAnsi="Cambria Math"/>
-                          </w:rPr>
-                          <m:t xml:space="preserve"> </m:t>
-                        </m:r>
-                        <m:sSub>
-                          <m:sSubPr>
-                            <m:ctrlPr>
-                              <w:rPr>
-                                <w:rFonts w:ascii="Cambria Math" w:hAnsi="Cambria Math"/>
-                                <w:i/>
-                              </w:rPr>
-                            </m:ctrlPr>
-                          </m:sSubPr>
-                          <m:e>
-                            <m:r>
-                              <w:rPr>
-                                <w:rFonts w:ascii="Cambria Math" w:hAnsi="Cambria Math"/>
-                              </w:rPr>
-                              <m:t>f</m:t>
-                            </m:r>
-                          </m:e>
-                          <m:sub>
-                            <m:r>
-                              <w:rPr>
-                                <w:rFonts w:ascii="Cambria Math" w:hAnsi="Cambria Math"/>
-                              </w:rPr>
-                              <m:t>sw</m:t>
-                            </m:r>
-                          </m:sub>
-                        </m:sSub>
-                      </m:e>
-                    </m:d>
-                  </m:den>
-                </m:f>
-              </m:oMath>
-            </m:oMathPara>
-          </w:p>
-        </w:tc>
-        <w:tc>
-          <w:tcPr>
-            <w:tcW w:w="567" w:type="dxa"/>
-            <w:shd w:val="clear" w:color="auto" w:fill="auto"/>
-            <w:vAlign w:val="center"/>
-          </w:tcPr>
-          <w:p>
-            <w:pPr>
-              <w:spacing w:after="120"/>
-            </w:pPr>
-            <w:r>
-              <w:t>(15)</w:t>
-            </w:r>
-          </w:p>
-        </w:tc>
-      </w:tr>
-      <w:tr>
-        <w:tc>
-          <w:tcPr>
-            <w:tcW w:w="4536" w:type="dxa"/>
-            <w:shd w:val="clear" w:color="auto" w:fill="auto"/>
-            <w:vAlign w:val="center"/>
-          </w:tcPr>
-          <w:p>
-            <w:pPr>
-              <w:spacing w:after="120"/>
-              <w:rPr>
-                <w:sz w:val="16"/>
-                <w:szCs w:val="16"/>
-              </w:rPr>
-            </w:pPr>
-            <m:oMathPara>
-              <m:oMath>
-                <m:sSub>
-                  <m:sSubPr>
-                    <m:ctrlPr>
-                      <w:rPr>
-                        <w:rFonts w:ascii="Cambria Math" w:hAnsi="Cambria Math"/>
-                        <w:i/>
                         <w:sz w:val="16"/>
                         <w:szCs w:val="16"/>
                       </w:rPr>
-                    </m:ctrlPr>
-                  </m:sSubPr>
-                  <m:e>
-                    <m:r>
-                      <w:rPr>
-                        <w:rFonts w:ascii="Cambria Math" w:hAnsi="Cambria Math"/>
-                        <w:sz w:val="16"/>
-                        <w:szCs w:val="16"/>
-                      </w:rPr>
-                      <m:t>I</m:t>
-                    </m:r>
-                  </m:e>
-                  <m:sub>
-                    <m:r>
-                      <w:rPr>
-                        <w:rFonts w:ascii="Cambria Math" w:hAnsi="Cambria Math"/>
-                        <w:sz w:val="16"/>
-                        <w:szCs w:val="16"/>
-                      </w:rPr>
-                      <m:t>c,rms</m:t>
+                      <m:t>dc</m:t>
                     </m:r>
                   </m:sub>
                 </m:sSub>
@@ -9733,8 +9848,8 @@
                   </w:rPr>
                   <m:t>=</m:t>
                 </m:r>
-                <m:sSub>
-                  <m:sSubPr>
+                <m:f>
+                  <m:fPr>
                     <m:ctrlPr>
                       <w:rPr>
                         <w:rFonts w:ascii="Cambria Math" w:hAnsi="Cambria Math"/>
@@ -9743,28 +9858,164 @@
                         <w:szCs w:val="16"/>
                       </w:rPr>
                     </m:ctrlPr>
-                  </m:sSubPr>
-                  <m:e>
+                  </m:fPr>
+                  <m:num>
+                    <m:sSub>
+                      <m:sSubPr>
+                        <m:ctrlPr>
+                          <w:rPr>
+                            <w:rFonts w:ascii="Cambria Math" w:hAnsi="Cambria Math"/>
+                            <w:i/>
+                            <w:sz w:val="16"/>
+                            <w:szCs w:val="16"/>
+                          </w:rPr>
+                        </m:ctrlPr>
+                      </m:sSubPr>
+                      <m:e>
+                        <m:r>
+                          <w:rPr>
+                            <w:rFonts w:ascii="Cambria Math" w:hAnsi="Cambria Math"/>
+                            <w:sz w:val="16"/>
+                            <w:szCs w:val="16"/>
+                          </w:rPr>
+                          <m:t>m</m:t>
+                        </m:r>
+                      </m:e>
+                      <m:sub>
+                        <m:r>
+                          <w:rPr>
+                            <w:rFonts w:ascii="Cambria Math" w:hAnsi="Cambria Math"/>
+                            <w:sz w:val="16"/>
+                            <w:szCs w:val="16"/>
+                          </w:rPr>
+                          <m:t>a</m:t>
+                        </m:r>
+                      </m:sub>
+                    </m:sSub>
                     <m:r>
                       <w:rPr>
                         <w:rFonts w:ascii="Cambria Math" w:hAnsi="Cambria Math"/>
                         <w:sz w:val="16"/>
                         <w:szCs w:val="16"/>
                       </w:rPr>
-                      <m:t>I</m:t>
+                      <m:t xml:space="preserve"> </m:t>
                     </m:r>
-                  </m:e>
-                  <m:sub>
+                    <m:sSub>
+                      <m:sSubPr>
+                        <m:ctrlPr>
+                          <w:rPr>
+                            <w:rFonts w:ascii="Cambria Math" w:hAnsi="Cambria Math"/>
+                            <w:i/>
+                            <w:sz w:val="16"/>
+                            <w:szCs w:val="16"/>
+                          </w:rPr>
+                        </m:ctrlPr>
+                      </m:sSubPr>
+                      <m:e>
+                        <m:r>
+                          <w:rPr>
+                            <w:rFonts w:ascii="Cambria Math" w:hAnsi="Cambria Math"/>
+                            <w:sz w:val="16"/>
+                            <w:szCs w:val="16"/>
+                          </w:rPr>
+                          <m:t>I</m:t>
+                        </m:r>
+                      </m:e>
+                      <m:sub>
+                        <m:r>
+                          <w:rPr>
+                            <w:rFonts w:ascii="Cambria Math" w:hAnsi="Cambria Math"/>
+                            <w:sz w:val="16"/>
+                            <w:szCs w:val="16"/>
+                          </w:rPr>
+                          <m:t>s,rms</m:t>
+                        </m:r>
+                      </m:sub>
+                    </m:sSub>
+                  </m:num>
+                  <m:den>
                     <m:r>
                       <w:rPr>
                         <w:rFonts w:ascii="Cambria Math" w:hAnsi="Cambria Math"/>
                         <w:sz w:val="16"/>
                         <w:szCs w:val="16"/>
                       </w:rPr>
-                      <m:t>s,rms</m:t>
+                      <m:t xml:space="preserve">16 </m:t>
                     </m:r>
-                  </m:sub>
-                </m:sSub>
+                    <m:sSub>
+                      <m:sSubPr>
+                        <m:ctrlPr>
+                          <w:rPr>
+                            <w:rFonts w:ascii="Cambria Math" w:hAnsi="Cambria Math"/>
+                            <w:i/>
+                            <w:sz w:val="16"/>
+                            <w:szCs w:val="16"/>
+                          </w:rPr>
+                        </m:ctrlPr>
+                      </m:sSubPr>
+                      <m:e>
+                        <m:r>
+                          <w:rPr>
+                            <w:rFonts w:ascii="Cambria Math" w:hAnsi="Cambria Math"/>
+                            <w:sz w:val="16"/>
+                            <w:szCs w:val="16"/>
+                          </w:rPr>
+                          <m:t>V</m:t>
+                        </m:r>
+                      </m:e>
+                      <m:sub>
+                        <m:r>
+                          <w:rPr>
+                            <w:rFonts w:ascii="Cambria Math" w:hAnsi="Cambria Math"/>
+                            <w:sz w:val="16"/>
+                            <w:szCs w:val="16"/>
+                          </w:rPr>
+                          <m:t>dc-r</m:t>
+                        </m:r>
+                      </m:sub>
+                    </m:sSub>
+                    <m:r>
+                      <w:rPr>
+                        <w:rFonts w:ascii="Cambria Math" w:hAnsi="Cambria Math"/>
+                        <w:sz w:val="16"/>
+                        <w:szCs w:val="16"/>
+                      </w:rPr>
+                      <m:t xml:space="preserve"> </m:t>
+                    </m:r>
+                    <m:sSub>
+                      <m:sSubPr>
+                        <m:ctrlPr>
+                          <w:rPr>
+                            <w:rFonts w:ascii="Cambria Math" w:hAnsi="Cambria Math"/>
+                            <w:i/>
+                            <w:sz w:val="16"/>
+                            <w:szCs w:val="16"/>
+                          </w:rPr>
+                        </m:ctrlPr>
+                      </m:sSubPr>
+                      <m:e>
+                        <m:r>
+                          <w:rPr>
+                            <w:rFonts w:ascii="Cambria Math" w:hAnsi="Cambria Math"/>
+                            <w:sz w:val="16"/>
+                            <w:szCs w:val="16"/>
+                          </w:rPr>
+                          <m:t>f</m:t>
+                        </m:r>
+                      </m:e>
+                      <m:sub>
+                        <m:r>
+                          <w:rPr>
+                            <w:rFonts w:ascii="Cambria Math" w:hAnsi="Cambria Math"/>
+                            <w:sz w:val="16"/>
+                            <w:szCs w:val="16"/>
+                          </w:rPr>
+                          <m:t>sw</m:t>
+                        </m:r>
+                      </m:sub>
+                    </m:sSub>
+                  </m:den>
+                </m:f>
                 <m:rad>
                   <m:radPr>
                     <m:degHide m:val="1"/>
@@ -9781,8 +10032,6 @@
                   <m:e>
                     <m:d>
                       <m:dPr>
-                        <m:begChr m:val="["/>
-                        <m:endChr m:val="]"/>
                         <m:ctrlPr>
                           <w:rPr>
                             <w:rFonts w:ascii="Cambria Math" w:hAnsi="Cambria Math"/>
@@ -9799,8 +10048,327 @@
                             <w:sz w:val="16"/>
                             <w:szCs w:val="16"/>
                           </w:rPr>
-                          <m:t xml:space="preserve">2 </m:t>
+                          <m:t>6-</m:t>
                         </m:r>
+                        <m:f>
+                          <m:fPr>
+                            <m:ctrlPr>
+                              <w:rPr>
+                                <w:rFonts w:ascii="Cambria Math" w:hAnsi="Cambria Math"/>
+                                <w:i/>
+                                <w:sz w:val="16"/>
+                                <w:szCs w:val="16"/>
+                              </w:rPr>
+                            </m:ctrlPr>
+                          </m:fPr>
+                          <m:num>
+                            <m:r>
+                              <w:rPr>
+                                <w:rFonts w:ascii="Cambria Math" w:hAnsi="Cambria Math"/>
+                                <w:sz w:val="16"/>
+                                <w:szCs w:val="16"/>
+                              </w:rPr>
+                              <m:t>96</m:t>
+                            </m:r>
+                            <m:rad>
+                              <m:radPr>
+                                <m:degHide m:val="1"/>
+                                <m:ctrlPr>
+                                  <w:rPr>
+                                    <w:rFonts w:ascii="Cambria Math" w:hAnsi="Cambria Math"/>
+                                    <w:i/>
+                                    <w:sz w:val="16"/>
+                                    <w:szCs w:val="16"/>
+                                  </w:rPr>
+                                </m:ctrlPr>
+                              </m:radPr>
+                              <m:deg/>
+                              <m:e>
+                                <m:r>
+                                  <w:rPr>
+                                    <w:rFonts w:ascii="Cambria Math" w:hAnsi="Cambria Math"/>
+                                    <w:sz w:val="16"/>
+                                    <w:szCs w:val="16"/>
+                                  </w:rPr>
+                                  <m:t>3</m:t>
+                                </m:r>
+                              </m:e>
+                            </m:rad>
+                            <m:sSub>
+                              <m:sSubPr>
+                                <m:ctrlPr>
+                                  <w:rPr>
+                                    <w:rFonts w:ascii="Cambria Math" w:hAnsi="Cambria Math"/>
+                                    <w:i/>
+                                    <w:sz w:val="16"/>
+                                    <w:szCs w:val="16"/>
+                                  </w:rPr>
+                                </m:ctrlPr>
+                              </m:sSubPr>
+                              <m:e>
+                                <m:r>
+                                  <w:rPr>
+                                    <w:rFonts w:ascii="Cambria Math" w:hAnsi="Cambria Math"/>
+                                    <w:sz w:val="16"/>
+                                    <w:szCs w:val="16"/>
+                                  </w:rPr>
+                                  <m:t>m</m:t>
+                                </m:r>
+                              </m:e>
+                              <m:sub>
+                                <m:r>
+                                  <w:rPr>
+                                    <w:rFonts w:ascii="Cambria Math" w:hAnsi="Cambria Math"/>
+                                    <w:sz w:val="16"/>
+                                    <w:szCs w:val="16"/>
+                                  </w:rPr>
+                                  <m:t>a</m:t>
+                                </m:r>
+                              </m:sub>
+                            </m:sSub>
+                          </m:num>
+                          <m:den>
+                            <m:r>
+                              <w:rPr>
+                                <w:rFonts w:ascii="Cambria Math" w:hAnsi="Cambria Math"/>
+                                <w:sz w:val="16"/>
+                                <w:szCs w:val="16"/>
+                              </w:rPr>
+                              <m:t>5π</m:t>
+                            </m:r>
+                          </m:den>
+                        </m:f>
+                        <m:r>
+                          <w:rPr>
+                            <w:rFonts w:ascii="Cambria Math" w:hAnsi="Cambria Math"/>
+                            <w:sz w:val="16"/>
+                            <w:szCs w:val="16"/>
+                          </w:rPr>
+                          <m:t xml:space="preserve"> </m:t>
+                        </m:r>
+                        <m:r>
+                          <w:rPr>
+                            <w:rFonts w:ascii="Cambria Math" w:hAnsi="Cambria Math"/>
+                            <w:sz w:val="16"/>
+                            <w:szCs w:val="16"/>
+                          </w:rPr>
+                          <m:t>+</m:t>
+                        </m:r>
+                        <m:f>
+                          <m:fPr>
+                            <m:ctrlPr>
+                              <w:rPr>
+                                <w:rFonts w:ascii="Cambria Math" w:hAnsi="Cambria Math"/>
+                                <w:i/>
+                                <w:sz w:val="16"/>
+                                <w:szCs w:val="16"/>
+                              </w:rPr>
+                            </m:ctrlPr>
+                          </m:fPr>
+                          <m:num>
+                            <m:r>
+                              <w:rPr>
+                                <w:rFonts w:ascii="Cambria Math" w:hAnsi="Cambria Math"/>
+                                <w:sz w:val="16"/>
+                                <w:szCs w:val="16"/>
+                              </w:rPr>
+                              <m:t>9</m:t>
+                            </m:r>
+                            <m:sSup>
+                              <m:sSupPr>
+                                <m:ctrlPr>
+                                  <w:rPr>
+                                    <w:rFonts w:ascii="Cambria Math" w:hAnsi="Cambria Math"/>
+                                    <w:i/>
+                                    <w:sz w:val="16"/>
+                                    <w:szCs w:val="16"/>
+                                  </w:rPr>
+                                </m:ctrlPr>
+                              </m:sSupPr>
+                              <m:e>
+                                <m:sSub>
+                                  <m:sSubPr>
+                                    <m:ctrlPr>
+                                      <w:rPr>
+                                        <w:rFonts w:ascii="Cambria Math" w:hAnsi="Cambria Math"/>
+                                        <w:i/>
+                                        <w:sz w:val="16"/>
+                                        <w:szCs w:val="16"/>
+                                      </w:rPr>
+                                    </m:ctrlPr>
+                                  </m:sSubPr>
+                                  <m:e>
+                                    <m:r>
+                                      <w:rPr>
+                                        <w:rFonts w:ascii="Cambria Math" w:hAnsi="Cambria Math"/>
+                                        <w:sz w:val="16"/>
+                                        <w:szCs w:val="16"/>
+                                      </w:rPr>
+                                      <m:t>m</m:t>
+                                    </m:r>
+                                  </m:e>
+                                  <m:sub>
+                                    <m:r>
+                                      <w:rPr>
+                                        <w:rFonts w:ascii="Cambria Math" w:hAnsi="Cambria Math"/>
+                                        <w:sz w:val="16"/>
+                                        <w:szCs w:val="16"/>
+                                      </w:rPr>
+                                      <m:t>a</m:t>
+                                    </m:r>
+                                  </m:sub>
+                                </m:sSub>
+                              </m:e>
+                              <m:sup>
+                                <m:r>
+                                  <w:rPr>
+                                    <w:rFonts w:ascii="Cambria Math" w:hAnsi="Cambria Math"/>
+                                    <w:sz w:val="16"/>
+                                    <w:szCs w:val="16"/>
+                                  </w:rPr>
+                                  <m:t>2</m:t>
+                                </m:r>
+                              </m:sup>
+                            </m:sSup>
+                          </m:num>
+                          <m:den>
+                            <m:r>
+                              <w:rPr>
+                                <w:rFonts w:ascii="Cambria Math" w:hAnsi="Cambria Math"/>
+                                <w:sz w:val="16"/>
+                                <w:szCs w:val="16"/>
+                              </w:rPr>
+                              <m:t>2</m:t>
+                            </m:r>
+                          </m:den>
+                        </m:f>
+                      </m:e>
+                    </m:d>
+                    <m:sSup>
+                      <m:sSupPr>
+                        <m:ctrlPr>
+                          <w:rPr>
+                            <w:rFonts w:ascii="Cambria Math" w:hAnsi="Cambria Math"/>
+                            <w:i/>
+                            <w:sz w:val="16"/>
+                            <w:szCs w:val="16"/>
+                          </w:rPr>
+                        </m:ctrlPr>
+                      </m:sSupPr>
+                      <m:e>
+                        <m:d>
+                          <m:dPr>
+                            <m:ctrlPr>
+                              <w:rPr>
+                                <w:rFonts w:ascii="Cambria Math" w:hAnsi="Cambria Math"/>
+                                <w:i/>
+                                <w:sz w:val="16"/>
+                                <w:szCs w:val="16"/>
+                              </w:rPr>
+                            </m:ctrlPr>
+                          </m:dPr>
+                          <m:e>
+                            <m:func>
+                              <m:funcPr>
+                                <m:ctrlPr>
+                                  <w:rPr>
+                                    <w:rFonts w:ascii="Cambria Math" w:hAnsi="Cambria Math"/>
+                                    <w:i/>
+                                    <w:sz w:val="16"/>
+                                    <w:szCs w:val="16"/>
+                                  </w:rPr>
+                                </m:ctrlPr>
+                              </m:funcPr>
+                              <m:fName>
+                                <m:r>
+                                  <m:rPr>
+                                    <m:sty m:val="p"/>
+                                  </m:rPr>
+                                  <w:rPr>
+                                    <w:rFonts w:ascii="Cambria Math" w:hAnsi="Cambria Math"/>
+                                    <w:sz w:val="16"/>
+                                    <w:szCs w:val="16"/>
+                                  </w:rPr>
+                                  <m:t>cos</m:t>
+                                </m:r>
+                              </m:fName>
+                              <m:e>
+                                <m:r>
+                                  <w:rPr>
+                                    <w:rFonts w:ascii="Cambria Math" w:hAnsi="Cambria Math"/>
+                                    <w:sz w:val="16"/>
+                                    <w:szCs w:val="16"/>
+                                  </w:rPr>
+                                  <m:t>φ</m:t>
+                                </m:r>
+                              </m:e>
+                            </m:func>
+                          </m:e>
+                        </m:d>
+                      </m:e>
+                      <m:sup>
+                        <m:r>
+                          <w:rPr>
+                            <w:rFonts w:ascii="Cambria Math" w:hAnsi="Cambria Math"/>
+                            <w:sz w:val="16"/>
+                            <w:szCs w:val="16"/>
+                          </w:rPr>
+                          <m:t>2</m:t>
+                        </m:r>
+                      </m:sup>
+                    </m:sSup>
+                    <m:r>
+                      <w:rPr>
+                        <w:rFonts w:ascii="Cambria Math" w:hAnsi="Cambria Math"/>
+                        <w:sz w:val="16"/>
+                        <w:szCs w:val="16"/>
+                      </w:rPr>
+                      <m:t>+</m:t>
+                    </m:r>
+                    <m:f>
+                      <m:fPr>
+                        <m:ctrlPr>
+                          <w:rPr>
+                            <w:rFonts w:ascii="Cambria Math" w:hAnsi="Cambria Math"/>
+                            <w:i/>
+                            <w:sz w:val="16"/>
+                            <w:szCs w:val="16"/>
+                          </w:rPr>
+                        </m:ctrlPr>
+                      </m:fPr>
+                      <m:num>
+                        <m:r>
+                          <w:rPr>
+                            <w:rFonts w:ascii="Cambria Math" w:hAnsi="Cambria Math"/>
+                            <w:sz w:val="16"/>
+                            <w:szCs w:val="16"/>
+                          </w:rPr>
+                          <m:t>8</m:t>
+                        </m:r>
+                        <m:rad>
+                          <m:radPr>
+                            <m:degHide m:val="1"/>
+                            <m:ctrlPr>
+                              <w:rPr>
+                                <w:rFonts w:ascii="Cambria Math" w:hAnsi="Cambria Math"/>
+                                <w:i/>
+                                <w:sz w:val="16"/>
+                                <w:szCs w:val="16"/>
+                              </w:rPr>
+                            </m:ctrlPr>
+                          </m:radPr>
+                          <m:deg/>
+                          <m:e>
+                            <m:r>
+                              <w:rPr>
+                                <w:rFonts w:ascii="Cambria Math" w:hAnsi="Cambria Math"/>
+                                <w:sz w:val="16"/>
+                                <w:szCs w:val="16"/>
+                              </w:rPr>
+                              <m:t>3</m:t>
+                            </m:r>
+                          </m:e>
+                        </m:rad>
                         <m:sSub>
                           <m:sSubPr>
                             <m:ctrlPr>
@@ -9833,27 +10401,366 @@
                             </m:r>
                           </m:sub>
                         </m:sSub>
+                      </m:num>
+                      <m:den>
+                        <m:r>
+                          <w:rPr>
+                            <w:rFonts w:ascii="Cambria Math" w:hAnsi="Cambria Math"/>
+                            <w:sz w:val="16"/>
+                            <w:szCs w:val="16"/>
+                          </w:rPr>
+                          <m:t>5π</m:t>
+                        </m:r>
+                      </m:den>
+                    </m:f>
+                  </m:e>
+                </m:rad>
+              </m:oMath>
+            </m:oMathPara>
+          </w:p>
+        </w:tc>
+        <w:tc>
+          <w:tcPr>
+            <w:tcW w:w="567" w:type="dxa"/>
+            <w:shd w:val="clear" w:color="auto" w:fill="auto"/>
+            <w:vAlign w:val="center"/>
+          </w:tcPr>
+          <w:p>
+            <w:pPr>
+              <w:spacing w:after="120"/>
+              <w:rPr>
+                <w:sz w:val="16"/>
+                <w:szCs w:val="16"/>
+              </w:rPr>
+            </w:pPr>
+            <w:r>
+              <w:rPr>
+                <w:sz w:val="16"/>
+                <w:szCs w:val="16"/>
+              </w:rPr>
+              <w:t>(</w:t>
+            </w:r>
+            <w:r>
+              <w:rPr>
+                <w:sz w:val="16"/>
+                <w:szCs w:val="16"/>
+              </w:rPr>
+              <w:t>16</w:t>
+            </w:r>
+            <w:r>
+              <w:rPr>
+                <w:sz w:val="16"/>
+                <w:szCs w:val="16"/>
+              </w:rPr>
+              <w:t>)</w:t>
+            </w:r>
+          </w:p>
+        </w:tc>
+      </w:tr>
+      <w:tr>
+        <w:tc>
+          <w:tcPr>
+            <w:tcW w:w="4536" w:type="dxa"/>
+            <w:shd w:val="clear" w:color="auto" w:fill="auto"/>
+            <w:vAlign w:val="center"/>
+          </w:tcPr>
+          <w:p>
+            <w:pPr>
+              <w:spacing w:after="120"/>
+              <w:rPr>
+                <w:sz w:val="18"/>
+                <w:szCs w:val="18"/>
+              </w:rPr>
+            </w:pPr>
+            <m:oMathPara>
+              <m:oMath>
+                <m:sSub>
+                  <m:sSubPr>
+                    <m:ctrlPr>
+                      <w:rPr>
+                        <w:rFonts w:ascii="Cambria Math" w:hAnsi="Cambria Math"/>
+                        <w:i/>
+                        <w:sz w:val="18"/>
+                        <w:szCs w:val="18"/>
+                      </w:rPr>
+                    </m:ctrlPr>
+                  </m:sSubPr>
+                  <m:e>
+                    <m:r>
+                      <w:rPr>
+                        <w:rFonts w:ascii="Cambria Math" w:hAnsi="Cambria Math"/>
+                        <w:sz w:val="18"/>
+                        <w:szCs w:val="18"/>
+                      </w:rPr>
+                      <m:t>I</m:t>
+                    </m:r>
+                  </m:e>
+                  <m:sub>
+                    <m:r>
+                      <w:rPr>
+                        <w:rFonts w:ascii="Cambria Math" w:hAnsi="Cambria Math"/>
+                        <w:sz w:val="18"/>
+                        <w:szCs w:val="18"/>
+                      </w:rPr>
+                      <m:t>c,rms</m:t>
+                    </m:r>
+                  </m:sub>
+                </m:sSub>
+                <m:r>
+                  <w:rPr>
+                    <w:rFonts w:ascii="Cambria Math" w:hAnsi="Cambria Math"/>
+                    <w:sz w:val="18"/>
+                    <w:szCs w:val="18"/>
+                  </w:rPr>
+                  <m:t>=</m:t>
+                </m:r>
+                <m:sSub>
+                  <m:sSubPr>
+                    <m:ctrlPr>
+                      <w:rPr>
+                        <w:rFonts w:ascii="Cambria Math" w:hAnsi="Cambria Math"/>
+                        <w:i/>
+                        <w:sz w:val="18"/>
+                        <w:szCs w:val="18"/>
+                      </w:rPr>
+                    </m:ctrlPr>
+                  </m:sSubPr>
+                  <m:e>
+                    <m:r>
+                      <w:rPr>
+                        <w:rFonts w:ascii="Cambria Math" w:hAnsi="Cambria Math"/>
+                        <w:sz w:val="18"/>
+                        <w:szCs w:val="18"/>
+                      </w:rPr>
+                      <m:t>I</m:t>
+                    </m:r>
+                  </m:e>
+                  <m:sub>
+                    <m:r>
+                      <w:rPr>
+                        <w:rFonts w:ascii="Cambria Math" w:hAnsi="Cambria Math"/>
+                        <w:sz w:val="18"/>
+                        <w:szCs w:val="18"/>
+                      </w:rPr>
+                      <m:t>s,rms</m:t>
+                    </m:r>
+                  </m:sub>
+                </m:sSub>
+                <m:rad>
+                  <m:radPr>
+                    <m:degHide m:val="1"/>
+                    <m:ctrlPr>
+                      <w:rPr>
+                        <w:rFonts w:ascii="Cambria Math" w:hAnsi="Cambria Math"/>
+                        <w:i/>
+                        <w:sz w:val="18"/>
+                        <w:szCs w:val="18"/>
+                      </w:rPr>
+                    </m:ctrlPr>
+                  </m:radPr>
+                  <m:deg/>
+                  <m:e>
+                    <m:r>
+                      <w:rPr>
+                        <w:rFonts w:ascii="Cambria Math" w:hAnsi="Cambria Math"/>
+                        <w:sz w:val="18"/>
+                        <w:szCs w:val="18"/>
+                      </w:rPr>
+                      <m:t xml:space="preserve">2 </m:t>
+                    </m:r>
+                    <m:sSub>
+                      <m:sSubPr>
+                        <m:ctrlPr>
+                          <w:rPr>
+                            <w:rFonts w:ascii="Cambria Math" w:hAnsi="Cambria Math"/>
+                            <w:i/>
+                            <w:sz w:val="18"/>
+                            <w:szCs w:val="18"/>
+                          </w:rPr>
+                        </m:ctrlPr>
+                      </m:sSubPr>
+                      <m:e>
+                        <m:r>
+                          <w:rPr>
+                            <w:rFonts w:ascii="Cambria Math" w:hAnsi="Cambria Math"/>
+                            <w:sz w:val="18"/>
+                            <w:szCs w:val="18"/>
+                          </w:rPr>
+                          <m:t>m</m:t>
+                        </m:r>
+                      </m:e>
+                      <m:sub>
+                        <m:r>
+                          <w:rPr>
+                            <w:rFonts w:ascii="Cambria Math" w:hAnsi="Cambria Math"/>
+                            <w:sz w:val="18"/>
+                            <w:szCs w:val="18"/>
+                          </w:rPr>
+                          <m:t>a</m:t>
+                        </m:r>
+                      </m:sub>
+                    </m:sSub>
+                    <m:d>
+                      <m:dPr>
+                        <m:ctrlPr>
+                          <w:rPr>
+                            <w:rFonts w:ascii="Cambria Math" w:hAnsi="Cambria Math"/>
+                            <w:i/>
+                            <w:sz w:val="18"/>
+                            <w:szCs w:val="18"/>
+                          </w:rPr>
+                        </m:ctrlPr>
+                      </m:dPr>
+                      <m:e>
+                        <m:f>
+                          <m:fPr>
+                            <m:ctrlPr>
+                              <w:rPr>
+                                <w:rFonts w:ascii="Cambria Math" w:hAnsi="Cambria Math"/>
+                                <w:i/>
+                                <w:sz w:val="18"/>
+                                <w:szCs w:val="18"/>
+                              </w:rPr>
+                            </m:ctrlPr>
+                          </m:fPr>
+                          <m:num>
+                            <m:rad>
+                              <m:radPr>
+                                <m:degHide m:val="1"/>
+                                <m:ctrlPr>
+                                  <w:rPr>
+                                    <w:rFonts w:ascii="Cambria Math" w:hAnsi="Cambria Math"/>
+                                    <w:i/>
+                                    <w:sz w:val="18"/>
+                                    <w:szCs w:val="18"/>
+                                  </w:rPr>
+                                </m:ctrlPr>
+                              </m:radPr>
+                              <m:deg/>
+                              <m:e>
+                                <m:r>
+                                  <w:rPr>
+                                    <w:rFonts w:ascii="Cambria Math" w:hAnsi="Cambria Math"/>
+                                    <w:sz w:val="18"/>
+                                    <w:szCs w:val="18"/>
+                                  </w:rPr>
+                                  <m:t>3</m:t>
+                                </m:r>
+                              </m:e>
+                            </m:rad>
+                          </m:num>
+                          <m:den>
+                            <m:r>
+                              <w:rPr>
+                                <w:rFonts w:ascii="Cambria Math" w:hAnsi="Cambria Math"/>
+                                <w:sz w:val="18"/>
+                                <w:szCs w:val="18"/>
+                              </w:rPr>
+                              <m:t>4π</m:t>
+                            </m:r>
+                          </m:den>
+                        </m:f>
+                        <m:r>
+                          <w:rPr>
+                            <w:rFonts w:ascii="Cambria Math" w:hAnsi="Cambria Math"/>
+                            <w:sz w:val="18"/>
+                            <w:szCs w:val="18"/>
+                          </w:rPr>
+                          <m:t>+</m:t>
+                        </m:r>
+                        <m:sSup>
+                          <m:sSupPr>
+                            <m:ctrlPr>
+                              <w:rPr>
+                                <w:rFonts w:ascii="Cambria Math" w:hAnsi="Cambria Math"/>
+                                <w:i/>
+                                <w:sz w:val="18"/>
+                                <w:szCs w:val="18"/>
+                              </w:rPr>
+                            </m:ctrlPr>
+                          </m:sSupPr>
+                          <m:e>
+                            <m:d>
+                              <m:dPr>
+                                <m:ctrlPr>
+                                  <w:rPr>
+                                    <w:rFonts w:ascii="Cambria Math" w:hAnsi="Cambria Math"/>
+                                    <w:i/>
+                                    <w:sz w:val="18"/>
+                                    <w:szCs w:val="18"/>
+                                  </w:rPr>
+                                </m:ctrlPr>
+                              </m:dPr>
+                              <m:e>
+                                <m:func>
+                                  <m:funcPr>
+                                    <m:ctrlPr>
+                                      <w:rPr>
+                                        <w:rFonts w:ascii="Cambria Math" w:hAnsi="Cambria Math"/>
+                                        <w:i/>
+                                        <w:sz w:val="18"/>
+                                        <w:szCs w:val="18"/>
+                                      </w:rPr>
+                                    </m:ctrlPr>
+                                  </m:funcPr>
+                                  <m:fName>
+                                    <m:r>
+                                      <m:rPr>
+                                        <m:sty m:val="p"/>
+                                      </m:rPr>
+                                      <w:rPr>
+                                        <w:rFonts w:ascii="Cambria Math" w:hAnsi="Cambria Math"/>
+                                        <w:sz w:val="18"/>
+                                        <w:szCs w:val="18"/>
+                                      </w:rPr>
+                                      <m:t>cos</m:t>
+                                    </m:r>
+                                  </m:fName>
+                                  <m:e>
+                                    <m:r>
+                                      <w:rPr>
+                                        <w:rFonts w:ascii="Cambria Math" w:hAnsi="Cambria Math"/>
+                                        <w:sz w:val="18"/>
+                                        <w:szCs w:val="18"/>
+                                      </w:rPr>
+                                      <m:t>φ</m:t>
+                                    </m:r>
+                                  </m:e>
+                                </m:func>
+                              </m:e>
+                            </m:d>
+                          </m:e>
+                          <m:sup>
+                            <m:r>
+                              <w:rPr>
+                                <w:rFonts w:ascii="Cambria Math" w:hAnsi="Cambria Math"/>
+                                <w:sz w:val="18"/>
+                                <w:szCs w:val="18"/>
+                              </w:rPr>
+                              <m:t>2</m:t>
+                            </m:r>
+                          </m:sup>
+                        </m:sSup>
                         <m:d>
                           <m:dPr>
                             <m:ctrlPr>
                               <w:rPr>
                                 <w:rFonts w:ascii="Cambria Math" w:hAnsi="Cambria Math"/>
                                 <w:i/>
-                                <w:sz w:val="16"/>
-                                <w:szCs w:val="16"/>
+                                <w:sz w:val="18"/>
+                                <w:szCs w:val="18"/>
                               </w:rPr>
                             </m:ctrlPr>
                           </m:dPr>
                           <m:e>
                             <m:f>
                               <m:fPr>
-                                <m:type m:val="lin"/>
                                 <m:ctrlPr>
                                   <w:rPr>
                                     <w:rFonts w:ascii="Cambria Math" w:hAnsi="Cambria Math"/>
                                     <w:i/>
-                                    <w:sz w:val="16"/>
-                                    <w:szCs w:val="16"/>
+                                    <w:sz w:val="18"/>
+                                    <w:szCs w:val="18"/>
                                   </w:rPr>
                                 </m:ctrlPr>
                               </m:fPr>
@@ -9865,8 +10772,8 @@
                                       <w:rPr>
                                         <w:rFonts w:ascii="Cambria Math" w:hAnsi="Cambria Math"/>
                                         <w:i/>
-                                        <w:sz w:val="16"/>
-                                        <w:szCs w:val="16"/>
+                                        <w:sz w:val="18"/>
+                                        <w:szCs w:val="18"/>
                                       </w:rPr>
                                     </m:ctrlPr>
                                   </m:radPr>
@@ -9875,8 +10782,8 @@
                                     <m:r>
                                       <w:rPr>
                                         <w:rFonts w:ascii="Cambria Math" w:hAnsi="Cambria Math"/>
-                                        <w:sz w:val="16"/>
-                                        <w:szCs w:val="16"/>
+                                        <w:sz w:val="18"/>
+                                        <w:szCs w:val="18"/>
                                       </w:rPr>
                                       <m:t>3</m:t>
                                     </m:r>
@@ -9887,200 +10794,85 @@
                                 <m:r>
                                   <w:rPr>
                                     <w:rFonts w:ascii="Cambria Math" w:hAnsi="Cambria Math"/>
-                                    <w:sz w:val="16"/>
-                                    <w:szCs w:val="16"/>
+                                    <w:sz w:val="18"/>
+                                    <w:szCs w:val="18"/>
                                   </w:rPr>
-                                  <m:t>4π</m:t>
+                                  <m:t>π</m:t>
                                 </m:r>
                               </m:den>
                             </m:f>
                             <m:r>
                               <w:rPr>
                                 <w:rFonts w:ascii="Cambria Math" w:hAnsi="Cambria Math"/>
-                                <w:sz w:val="16"/>
-                                <w:szCs w:val="16"/>
+                                <w:sz w:val="18"/>
+                                <w:szCs w:val="18"/>
                               </w:rPr>
-                              <m:t>+</m:t>
+                              <m:t>-</m:t>
                             </m:r>
-                            <m:sSup>
-                              <m:sSupPr>
+                            <m:f>
+                              <m:fPr>
                                 <m:ctrlPr>
                                   <w:rPr>
                                     <w:rFonts w:ascii="Cambria Math" w:hAnsi="Cambria Math"/>
                                     <w:i/>
-                                    <w:sz w:val="16"/>
-                                    <w:szCs w:val="16"/>
+                                    <w:sz w:val="18"/>
+                                    <w:szCs w:val="18"/>
                                   </w:rPr>
                                 </m:ctrlPr>
-                              </m:sSupPr>
-                              <m:e>
-                                <m:r>
-                                  <m:rPr>
-                                    <m:sty m:val="p"/>
-                                  </m:rPr>
-                                  <w:rPr>
-                                    <w:rFonts w:ascii="Cambria Math" w:hAnsi="Cambria Math"/>
-                                    <w:sz w:val="16"/>
-                                    <w:szCs w:val="16"/>
-                                  </w:rPr>
-                                  <m:t>cos⁡</m:t>
-                                </m:r>
+                              </m:fPr>
+                              <m:num>
                                 <m:r>
                                   <w:rPr>
                                     <w:rFonts w:ascii="Cambria Math" w:hAnsi="Cambria Math"/>
-                                    <w:sz w:val="16"/>
-                                    <w:szCs w:val="16"/>
+                                    <w:sz w:val="18"/>
+                                    <w:szCs w:val="18"/>
                                   </w:rPr>
-                                  <m:t>(φ)</m:t>
+                                  <m:t>9</m:t>
                                 </m:r>
-                              </m:e>
-                              <m:sup>
-                                <m:r>
-                                  <w:rPr>
-                                    <w:rFonts w:ascii="Cambria Math" w:hAnsi="Cambria Math"/>
-                                    <w:sz w:val="16"/>
-                                    <w:szCs w:val="16"/>
-                                  </w:rPr>
-                                  <m:t>2</m:t>
-                                </m:r>
-                              </m:sup>
-                            </m:sSup>
-                            <m:d>
-                              <m:dPr>
-                                <m:ctrlPr>
-                                  <w:rPr>
-                                    <w:rFonts w:ascii="Cambria Math" w:hAnsi="Cambria Math"/>
-                                    <w:i/>
-                                    <w:sz w:val="16"/>
-                                    <w:szCs w:val="16"/>
-                                  </w:rPr>
-                                </m:ctrlPr>
-                              </m:dPr>
-                              <m:e>
-                                <m:f>
-                                  <m:fPr>
-                                    <m:type m:val="lin"/>
+                                <m:sSub>
+                                  <m:sSubPr>
                                     <m:ctrlPr>
                                       <w:rPr>
                                         <w:rFonts w:ascii="Cambria Math" w:hAnsi="Cambria Math"/>
                                         <w:i/>
-                                        <w:sz w:val="16"/>
-                                        <w:szCs w:val="16"/>
+                                        <w:sz w:val="18"/>
+                                        <w:szCs w:val="18"/>
                                       </w:rPr>
                                     </m:ctrlPr>
-                                  </m:fPr>
-                                  <m:num>
-                                    <m:rad>
-                                      <m:radPr>
-                                        <m:degHide m:val="1"/>
-                                        <m:ctrlPr>
-                                          <w:rPr>
-                                            <w:rFonts w:ascii="Cambria Math" w:hAnsi="Cambria Math"/>
-                                            <w:i/>
-                                            <w:sz w:val="16"/>
-                                            <w:szCs w:val="16"/>
-                                          </w:rPr>
-                                        </m:ctrlPr>
-                                      </m:radPr>
-                                      <m:deg/>
-                                      <m:e>
-                                        <m:r>
-                                          <w:rPr>
-                                            <w:rFonts w:ascii="Cambria Math" w:hAnsi="Cambria Math"/>
-                                            <w:sz w:val="16"/>
-                                            <w:szCs w:val="16"/>
-                                          </w:rPr>
-                                          <m:t>3</m:t>
-                                        </m:r>
-                                      </m:e>
-                                    </m:rad>
-                                  </m:num>
-                                  <m:den>
+                                  </m:sSubPr>
+                                  <m:e>
                                     <m:r>
                                       <w:rPr>
                                         <w:rFonts w:ascii="Cambria Math" w:hAnsi="Cambria Math"/>
-                                        <w:sz w:val="16"/>
-                                        <w:szCs w:val="16"/>
+                                        <w:sz w:val="18"/>
+                                        <w:szCs w:val="18"/>
                                       </w:rPr>
-                                      <m:t>π</m:t>
+                                      <m:t>m</m:t>
                                     </m:r>
-                                  </m:den>
-                                </m:f>
+                                  </m:e>
+                                  <m:sub>
+                                    <m:r>
+                                      <w:rPr>
+                                        <w:rFonts w:ascii="Cambria Math" w:hAnsi="Cambria Math"/>
+                                        <w:sz w:val="18"/>
+                                        <w:szCs w:val="18"/>
+                                      </w:rPr>
+                                      <m:t>a</m:t>
+                                    </m:r>
+                                  </m:sub>
+                                </m:sSub>
+                              </m:num>
+                              <m:den>
                                 <m:r>
                                   <w:rPr>
                                     <w:rFonts w:ascii="Cambria Math" w:hAnsi="Cambria Math"/>
-                                    <w:sz w:val="16"/>
-                                    <w:szCs w:val="16"/>
+                                    <w:sz w:val="18"/>
+                                    <w:szCs w:val="18"/>
                                   </w:rPr>
-                                  <m:t>-</m:t>
+                                  <m:t>16</m:t>
                                 </m:r>
-                                <m:f>
-                                  <m:fPr>
-                                    <m:type m:val="lin"/>
-                                    <m:ctrlPr>
-                                      <w:rPr>
-                                        <w:rFonts w:ascii="Cambria Math" w:hAnsi="Cambria Math"/>
-                                        <w:i/>
-                                        <w:sz w:val="16"/>
-                                        <w:szCs w:val="16"/>
-                                      </w:rPr>
-                                    </m:ctrlPr>
-                                  </m:fPr>
-                                  <m:num>
-                                    <m:r>
-                                      <w:rPr>
-                                        <w:rFonts w:ascii="Cambria Math" w:hAnsi="Cambria Math"/>
-                                        <w:sz w:val="16"/>
-                                        <w:szCs w:val="16"/>
-                                      </w:rPr>
-                                      <m:t>9</m:t>
-                                    </m:r>
-                                    <m:sSub>
-                                      <m:sSubPr>
-                                        <m:ctrlPr>
-                                          <w:rPr>
-                                            <w:rFonts w:ascii="Cambria Math" w:hAnsi="Cambria Math"/>
-                                            <w:i/>
-                                            <w:sz w:val="16"/>
-                                            <w:szCs w:val="16"/>
-                                          </w:rPr>
-                                        </m:ctrlPr>
-                                      </m:sSubPr>
-                                      <m:e>
-                                        <m:r>
-                                          <w:rPr>
-                                            <w:rFonts w:ascii="Cambria Math" w:hAnsi="Cambria Math"/>
-                                            <w:sz w:val="16"/>
-                                            <w:szCs w:val="16"/>
-                                          </w:rPr>
-                                          <m:t>m</m:t>
-                                        </m:r>
-                                      </m:e>
-                                      <m:sub>
-                                        <m:r>
-                                          <w:rPr>
-                                            <w:rFonts w:ascii="Cambria Math" w:hAnsi="Cambria Math"/>
-                                            <w:sz w:val="16"/>
-                                            <w:szCs w:val="16"/>
-                                          </w:rPr>
-                                          <m:t>a</m:t>
-                                        </m:r>
-                                      </m:sub>
-                                    </m:sSub>
-                                  </m:num>
-                                  <m:den>
-                                    <m:r>
-                                      <w:rPr>
-                                        <w:rFonts w:ascii="Cambria Math" w:hAnsi="Cambria Math"/>
-                                        <w:sz w:val="16"/>
-                                        <w:szCs w:val="16"/>
-                                      </w:rPr>
-                                      <m:t>16</m:t>
-                                    </m:r>
-                                  </m:den>
-                                </m:f>
-                              </m:e>
-                            </m:d>
+                              </m:den>
+                            </m:f>
                           </m:e>
                         </m:d>
                       </m:e>
@@ -10100,9 +10892,24 @@
           <w:p>
             <w:pPr>
               <w:spacing w:after="120"/>
+              <w:rPr>
+                <w:sz w:val="18"/>
+                <w:szCs w:val="18"/>
+              </w:rPr>
             </w:pPr>
             <w:r>
-              <w:t>(16)</w:t>
+              <w:rPr>
+                <w:sz w:val="18"/>
+                <w:szCs w:val="18"/>
+              </w:rPr>
+              <w:t>(17</w:t>
+            </w:r>
+            <w:r>
+              <w:rPr>
+                <w:sz w:val="18"/>
+                <w:szCs w:val="18"/>
+              </w:rPr>
+              <w:t>)</w:t>
             </w:r>
           </w:p>
         </w:tc>
@@ -10198,7 +11005,7 @@
                       <w:rPr>
                         <w:rFonts w:ascii="Cambria Math" w:hAnsi="Cambria Math"/>
                       </w:rPr>
-                      <m:t>p</m:t>
+                      <m:t>P</m:t>
                     </m:r>
                   </m:e>
                   <m:sub>
@@ -10295,7 +11102,10 @@
               <w:spacing w:after="120"/>
             </w:pPr>
             <w:r>
-              <w:t>(17)</w:t>
+              <w:t>(18</w:t>
+            </w:r>
+            <w:r>
+              <w:t>)</w:t>
             </w:r>
           </w:p>
         </w:tc>
@@ -10330,7 +11140,7 @@
                       <w:rPr>
                         <w:rFonts w:ascii="Cambria Math" w:hAnsi="Cambria Math"/>
                       </w:rPr>
-                      <m:t>p</m:t>
+                      <m:t>P</m:t>
                     </m:r>
                   </m:e>
                   <m:sub>
@@ -10479,31 +11289,15 @@
               <w:spacing w:after="120"/>
             </w:pPr>
             <w:r>
-              <w:t>(18)</w:t>
+              <w:t>(19</w:t>
+            </w:r>
+            <w:r>
+              <w:t>)</w:t>
             </w:r>
           </w:p>
         </w:tc>
       </w:tr>
     </w:tbl>
-    <w:p>
-      <w:pPr>
-        <w:pStyle w:val="Heading1"/>
-        <w:keepLines/>
-        <w:numPr>
-          <w:ilvl w:val="0"/>
-          <w:numId w:val="0"/>
-        </w:numPr>
-        <w:tabs>
-          <w:tab w:val="left" w:pos="216"/>
-        </w:tabs>
-        <w:suppressAutoHyphens w:val="0"/>
-        <w:spacing w:before="160"/>
-        <w:jc w:val="left"/>
-      </w:pPr>
-    </w:p>
-    <w:p/>
-    <w:p/>
-    <w:p/>
     <w:p/>
     <w:p>
       <w:pPr>
@@ -10519,7 +11313,12 @@
       </w:pPr>
       <w:r>
         <w:lastRenderedPageBreak/>
-        <w:t>Sımulatıon Results</w:t>
+        <w:t>Sımulatıo</w:t>
+      </w:r>
+      <w:bookmarkStart w:id="1" w:name="_GoBack"/>
+      <w:bookmarkEnd w:id="1"/>
+      <w:r>
+        <w:t>n Results</w:t>
       </w:r>
     </w:p>
     <w:p>
@@ -11800,10 +12599,10 @@
       </w:r>
       <w:r>
         <w:object w:dxaOrig="7575" w:dyaOrig="4395">
-          <v:shape id="_x0000_i1027" type="#_x0000_t75" style="width:245.95pt;height:142.35pt" o:ole="">
+          <v:shape id="_x0000_i1027" type="#_x0000_t75" style="width:245.7pt;height:142.3pt" o:ole="">
             <v:imagedata r:id="rId20" o:title=""/>
           </v:shape>
-          <o:OLEObject Type="Embed" ProgID="Visio.Drawing.15" ShapeID="_x0000_i1027" DrawAspect="Content" ObjectID="_1583603529" r:id="rId21"/>
+          <o:OLEObject Type="Embed" ProgID="Visio.Drawing.15" ShapeID="_x0000_i1027" DrawAspect="Content" ObjectID="_1584117571" r:id="rId21"/>
         </w:object>
       </w:r>
     </w:p>
@@ -13632,12 +14431,7 @@
         <w:t xml:space="preserve"> from </w:t>
       </w:r>
       <w:r>
-        <w:t>the Department of Electrical and Electronics Engineering, Middle East Technical University, Ankara, Turkey in 2012 and 2015, respectively. He is currently working towards the PhD degree at</w:t>
-      </w:r>
-      <w:bookmarkStart w:id="1" w:name="_GoBack"/>
-      <w:bookmarkEnd w:id="1"/>
-      <w:r>
-        <w:t xml:space="preserve"> Middle East Technical University</w:t>
+        <w:t>the Department of Electrical and Electronics Engineering, Middle East Technical University, Ankara, Turkey in 2012 and 2015, respectively. He is currently working towards the PhD degree at Middle East Technical University</w:t>
       </w:r>
       <w:r>
         <w:t>.</w:t>
@@ -15702,7 +16496,7 @@
 </file>
 
 <file path=customXml/itemProps1.xml><?xml version="1.0" encoding="utf-8"?>
-<ds:datastoreItem xmlns:ds="http://schemas.openxmlformats.org/officeDocument/2006/customXml" ds:itemID="{96A0028F-5BFD-4689-A588-FD3D61CCF025}">
+<ds:datastoreItem xmlns:ds="http://schemas.openxmlformats.org/officeDocument/2006/customXml" ds:itemID="{CF8FE3D5-FF8D-4D81-8A3A-ED09D6491447}">
   <ds:schemaRefs>
     <ds:schemaRef ds:uri="http://schemas.openxmlformats.org/officeDocument/2006/bibliography"/>
   </ds:schemaRefs>

</xml_diff>

<commit_message>
ICEM makale figürleri (drive) eklendi.
</commit_message>
<xml_diff>
--- a/Paper/ICEM 2018/Makale/ICEM2018-Makale-submission.docx
+++ b/Paper/ICEM 2018/Makale/ICEM2018-Makale-submission.docx
@@ -380,11 +380,9 @@
       <w:r>
         <w:t>W/</w:t>
       </w:r>
-      <w:proofErr w:type="spellStart"/>
       <w:r>
         <w:t>lt</w:t>
       </w:r>
-      <w:proofErr w:type="spellEnd"/>
       <w:r>
         <w:t xml:space="preserve"> has been achieved.</w:t>
       </w:r>
@@ -2674,7 +2672,6 @@
       <w:r>
         <w:t>slots per pole per phase (</w:t>
       </w:r>
-      <w:proofErr w:type="spellStart"/>
       <w:r>
         <w:rPr>
           <w:i/>
@@ -2688,7 +2685,6 @@
         </w:rPr>
         <w:t>s</w:t>
       </w:r>
-      <w:proofErr w:type="spellEnd"/>
       <w:r>
         <w:t>)</w:t>
       </w:r>
@@ -3098,7 +3094,6 @@
               </w:rPr>
               <w:t xml:space="preserve">Motor efficiency aim, </w:t>
             </w:r>
-            <w:proofErr w:type="spellStart"/>
             <w:r>
               <w:rPr>
                 <w:i/>
@@ -3116,7 +3111,6 @@
               </w:rPr>
               <w:t>m,a</w:t>
             </w:r>
-            <w:proofErr w:type="spellEnd"/>
           </w:p>
         </w:tc>
         <w:tc>
@@ -3176,7 +3170,6 @@
               </w:rPr>
               <w:t xml:space="preserve">Drive efficiency aim, </w:t>
             </w:r>
-            <w:proofErr w:type="spellStart"/>
             <w:r>
               <w:rPr>
                 <w:i/>
@@ -3194,7 +3187,6 @@
               </w:rPr>
               <w:t>d,a</w:t>
             </w:r>
-            <w:proofErr w:type="spellEnd"/>
           </w:p>
         </w:tc>
         <w:tc>
@@ -3318,10 +3310,10 @@
             <v:path o:extrusionok="f" gradientshapeok="t" o:connecttype="rect"/>
             <o:lock v:ext="edit" aspectratio="t"/>
           </v:shapetype>
-          <v:shape id="_x0000_i1025" type="#_x0000_t75" style="width:190.05pt;height:188.7pt" o:ole="">
+          <v:shape id="_x0000_i1025" type="#_x0000_t75" style="width:190.4pt;height:188.6pt" o:ole="">
             <v:imagedata r:id="rId12" o:title=""/>
           </v:shape>
-          <o:OLEObject Type="Embed" ProgID="Visio.Drawing.15" ShapeID="_x0000_i1025" DrawAspect="Content" ObjectID="_1584117569" r:id="rId13"/>
+          <o:OLEObject Type="Embed" ProgID="Visio.Drawing.15" ShapeID="_x0000_i1025" DrawAspect="Content" ObjectID="_1584722116" r:id="rId13"/>
         </w:object>
       </w:r>
     </w:p>
@@ -3435,7 +3427,6 @@
       <w:r>
         <w:t xml:space="preserve"> in (1). </w:t>
       </w:r>
-      <w:proofErr w:type="spellStart"/>
       <w:r>
         <w:rPr>
           <w:i/>
@@ -3449,7 +3440,6 @@
         </w:rPr>
         <w:t>m</w:t>
       </w:r>
-      <w:proofErr w:type="spellEnd"/>
       <w:r>
         <w:t xml:space="preserve"> stands for the</w:t>
       </w:r>
@@ -3603,17 +3593,8 @@
         <w:t>on</w:t>
       </w:r>
       <w:r>
-        <w:t xml:space="preserve"> each module, which can be expressed as in (3), in </w:t>
-      </w:r>
-      <w:proofErr w:type="spellStart"/>
-      <w:r>
-        <w:t>rms</w:t>
-      </w:r>
-      <w:proofErr w:type="spellEnd"/>
-      <w:r>
-        <w:t xml:space="preserve">, where </w:t>
-      </w:r>
-      <w:proofErr w:type="spellStart"/>
+        <w:t xml:space="preserve"> each module, which can be expressed as in (3), in rms, where </w:t>
+      </w:r>
       <w:r>
         <w:rPr>
           <w:i/>
@@ -3625,200 +3606,186 @@
           <w:i/>
           <w:vertAlign w:val="subscript"/>
         </w:rPr>
-        <w:t>ph</w:t>
-      </w:r>
-      <w:proofErr w:type="spellEnd"/>
+        <w:t>ph-m</w:t>
+      </w:r>
+      <w:r>
+        <w:rPr>
+          <w:vertAlign w:val="subscript"/>
+        </w:rPr>
+        <w:t xml:space="preserve"> </w:t>
+      </w:r>
+      <w:r>
+        <w:t xml:space="preserve">is number of turns per phase per module, </w:t>
+      </w:r>
+      <w:r>
+        <w:rPr>
+          <w:i/>
+        </w:rPr>
+        <w:t>f</w:t>
+      </w:r>
       <w:r>
         <w:rPr>
           <w:i/>
           <w:vertAlign w:val="subscript"/>
         </w:rPr>
-        <w:t>-m</w:t>
-      </w:r>
-      <w:r>
-        <w:rPr>
-          <w:vertAlign w:val="subscript"/>
-        </w:rPr>
-        <w:t xml:space="preserve"> </w:t>
-      </w:r>
-      <w:r>
-        <w:t xml:space="preserve">is number of turns per phase per module, </w:t>
+        <w:t>s</w:t>
+      </w:r>
+      <w:r>
+        <w:t xml:space="preserve"> is the applied fundamental frequency at rated conditions, </w:t>
       </w:r>
       <w:r>
         <w:rPr>
           <w:i/>
         </w:rPr>
-        <w:t>f</w:t>
+        <w:t>Φ</w:t>
       </w:r>
       <w:r>
         <w:rPr>
           <w:i/>
           <w:vertAlign w:val="subscript"/>
         </w:rPr>
-        <w:t>s</w:t>
-      </w:r>
-      <w:r>
-        <w:t xml:space="preserve"> is the applied fundamental frequency at rated conditions, </w:t>
-      </w:r>
-      <w:proofErr w:type="spellStart"/>
+        <w:t>pp</w:t>
+      </w:r>
+      <w:r>
+        <w:t xml:space="preserve"> is the flux under a pole and </w:t>
+      </w:r>
       <w:r>
         <w:rPr>
           <w:i/>
         </w:rPr>
-        <w:t>Φ</w:t>
+        <w:t>k</w:t>
       </w:r>
       <w:r>
         <w:rPr>
           <w:i/>
           <w:vertAlign w:val="subscript"/>
         </w:rPr>
-        <w:t>pp</w:t>
-      </w:r>
-      <w:proofErr w:type="spellEnd"/>
-      <w:r>
-        <w:t xml:space="preserve"> is the flux under a pole and </w:t>
+        <w:t>w</w:t>
+      </w:r>
+      <w:r>
+        <w:t xml:space="preserve"> is the fundamental winding factor. The flux per pole can be calculated using the machine dimensions and air gap flux density (</w:t>
       </w:r>
       <w:r>
         <w:rPr>
           <w:i/>
         </w:rPr>
-        <w:t>k</w:t>
+        <w:t>B</w:t>
       </w:r>
       <w:r>
         <w:rPr>
           <w:i/>
           <w:vertAlign w:val="subscript"/>
         </w:rPr>
-        <w:t>w</w:t>
-      </w:r>
-      <w:r>
-        <w:t xml:space="preserve"> is the fundamental winding factor. The flux per pole can be calculated using the machine dimensions and air gap flux density (</w:t>
-      </w:r>
-      <w:proofErr w:type="spellStart"/>
+        <w:t>g</w:t>
+      </w:r>
+      <w:r>
+        <w:t xml:space="preserve">) as in (4), where </w:t>
+      </w:r>
       <w:r>
         <w:rPr>
           <w:i/>
         </w:rPr>
-        <w:t>B</w:t>
+        <w:t>p</w:t>
+      </w:r>
+      <w:r>
+        <w:t xml:space="preserve"> is the number of </w:t>
+      </w:r>
+      <w:r>
+        <w:t xml:space="preserve">rotor </w:t>
+      </w:r>
+      <w:r>
+        <w:t>poles. The winding factor is determined using the pre-calculated tables created for fractional slot machines in terms of slot/pole combinations as 0.933</w:t>
+      </w:r>
+      <w:r>
+        <w:t xml:space="preserve"> </w:t>
+      </w:r>
+      <w:r>
+        <w:rPr>
+          <w:rStyle w:val="FootnoteReference"/>
+        </w:rPr>
+        <w:fldChar w:fldCharType="begin" w:fldLock="1"/>
+      </w:r>
+      <w:r>
+        <w:instrText>ADDIN CSL_CITATION { "citationItems" : [ { "id" : "ITEM-1", "itemData" : { "DOI" : "10.1109/TMAG.2012.2196417", "ISBN" : "0018-9464 VO  - 48", "ISSN" : "00189464", "abstract" : "Fractional slot concentrated winding permanent magnet synchronous machines (FSCW PMSMs) are suited for low speed direct drive since they offer comparatively large number of poles, high torque density, and low torque ripple. This paper introduces feasibility study on FSCW PMSMs with consequent pole (CP) rotor for low speed direct drive. A 40 pole-48 slot FSCW PMSM with CP rotor is analyzed and characterized by extensive 2-D finite-element analysis. The analysis reveals the proposed topology can achieve good performance.", "author" : [ { "dropping-particle" : "", "family" : "Chung", "given" : "Shi Uk", "non-dropping-particle" : "", "parse-names" : false, "suffix" : "" }, { "dropping-particle" : "", "family" : "Kim", "given" : "Jong Moo", "non-dropping-particle" : "", "parse-names" : false, "suffix" : "" }, { "dropping-particle" : "", "family" : "Koo", "given" : "Dae Hyun", "non-dropping-particle" : "", "parse-names" : false, "suffix" : "" }, { "dropping-particle" : "", "family" : "Woo", "given" : "Byung Chul", "non-dropping-particle" : "", "parse-names" : false, "suffix" : "" }, { "dropping-particle" : "", "family" : "Hong", "given" : "Do Kwan", "non-dropping-particle" : "", "parse-names" : false, "suffix" : "" }, { "dropping-particle" : "", "family" : "Lee", "given" : "Ji Young", "non-dropping-particle" : "", "parse-names" : false, "suffix" : "" } ], "container-title" : "IEEE Transactions on Magnetics", "id" : "ITEM-1", "issue" : "11", "issued" : { "date-parts" : [ [ "2012" ] ] }, "page" : "2965-2968", "title" : "Fractional slot concentrated winding permanent magnet synchronous machine with consequent pole rotor for low speed direct drive", "type" : "article-journal", "volume" : "48" }, "uris" : [ "http://www.mendeley.com/documents/?uuid=02dc7ca6-bfd9-4eeb-8bc6-14b53a91a8eb" ] } ], "mendeley" : { "formattedCitation" : "[9]", "plainTextFormattedCitation" : "[9]", "previouslyFormattedCitation" : "Chung and others." }, "properties" : {  }, "schema" : "https://github.com/citation-style-language/schema/raw/master/csl-citation.json" }</w:instrText>
+      </w:r>
+      <w:r>
+        <w:rPr>
+          <w:rStyle w:val="FootnoteReference"/>
+        </w:rPr>
+        <w:fldChar w:fldCharType="separate"/>
+      </w:r>
+      <w:r>
+        <w:rPr>
+          <w:noProof/>
+        </w:rPr>
+        <w:t>[9]</w:t>
+      </w:r>
+      <w:r>
+        <w:rPr>
+          <w:rStyle w:val="FootnoteReference"/>
+        </w:rPr>
+        <w:fldChar w:fldCharType="end"/>
+      </w:r>
+      <w:r>
+        <w:t>. The fundamental frequency is also determined by the rated speed and pole number of the synchronous motor, as in (5). Assuming that the motor drive inverters are switched with sinusoidal pulse width modulation (SPWM) technique, the terminal voltage of one phase of each module is determined using (6)</w:t>
+      </w:r>
+      <w:r>
+        <w:t xml:space="preserve">, where </w:t>
+      </w:r>
+      <w:r>
+        <w:rPr>
+          <w:i/>
+        </w:rPr>
+        <w:t>m</w:t>
       </w:r>
       <w:r>
         <w:rPr>
           <w:i/>
           <w:vertAlign w:val="subscript"/>
         </w:rPr>
-        <w:t>g</w:t>
-      </w:r>
-      <w:proofErr w:type="spellEnd"/>
-      <w:r>
-        <w:t xml:space="preserve">) as in (4), where </w:t>
+        <w:t>a</w:t>
+      </w:r>
+      <w:r>
+        <w:t xml:space="preserve"> is the modulation depth and </w:t>
       </w:r>
       <w:r>
         <w:rPr>
           <w:i/>
         </w:rPr>
-        <w:t>p</w:t>
-      </w:r>
-      <w:r>
-        <w:t xml:space="preserve"> is the number of </w:t>
-      </w:r>
-      <w:r>
-        <w:t xml:space="preserve">rotor </w:t>
-      </w:r>
-      <w:r>
-        <w:t>poles. The winding factor is determined using the pre-calculated tables created for fractional slot machines in terms of slot/pole combinations as 0.933</w:t>
-      </w:r>
-      <w:r>
-        <w:t xml:space="preserve"> </w:t>
-      </w:r>
-      <w:r>
-        <w:rPr>
-          <w:rStyle w:val="FootnoteReference"/>
-        </w:rPr>
-        <w:fldChar w:fldCharType="begin" w:fldLock="1"/>
-      </w:r>
-      <w:r>
-        <w:instrText>ADDIN CSL_CITATION { "citationItems" : [ { "id" : "ITEM-1", "itemData" : { "DOI" : "10.1109/TMAG.2012.2196417", "ISBN" : "0018-9464 VO  - 48", "ISSN" : "00189464", "abstract" : "Fractional slot concentrated winding permanent magnet synchronous machines (FSCW PMSMs) are suited for low speed direct drive since they offer comparatively large number of poles, high torque density, and low torque ripple. This paper introduces feasibility study on FSCW PMSMs with consequent pole (CP) rotor for low speed direct drive. A 40 pole-48 slot FSCW PMSM with CP rotor is analyzed and characterized by extensive 2-D finite-element analysis. The analysis reveals the proposed topology can achieve good performance.", "author" : [ { "dropping-particle" : "", "family" : "Chung", "given" : "Shi Uk", "non-dropping-particle" : "", "parse-names" : false, "suffix" : "" }, { "dropping-particle" : "", "family" : "Kim", "given" : "Jong Moo", "non-dropping-particle" : "", "parse-names" : false, "suffix" : "" }, { "dropping-particle" : "", "family" : "Koo", "given" : "Dae Hyun", "non-dropping-particle" : "", "parse-names" : false, "suffix" : "" }, { "dropping-particle" : "", "family" : "Woo", "given" : "Byung Chul", "non-dropping-particle" : "", "parse-names" : false, "suffix" : "" }, { "dropping-particle" : "", "family" : "Hong", "given" : "Do Kwan", "non-dropping-particle" : "", "parse-names" : false, "suffix" : "" }, { "dropping-particle" : "", "family" : "Lee", "given" : "Ji Young", "non-dropping-particle" : "", "parse-names" : false, "suffix" : "" } ], "container-title" : "IEEE Transactions on Magnetics", "id" : "ITEM-1", "issue" : "11", "issued" : { "date-parts" : [ [ "2012" ] ] }, "page" : "2965-2968", "title" : "Fractional slot concentrated winding permanent magnet synchronous machine with consequent pole rotor for low speed direct drive", "type" : "article-journal", "volume" : "48" }, "uris" : [ "http://www.mendeley.com/documents/?uuid=02dc7ca6-bfd9-4eeb-8bc6-14b53a91a8eb" ] } ], "mendeley" : { "formattedCitation" : "[9]", "plainTextFormattedCitation" : "[9]", "previouslyFormattedCitation" : "Chung and others." }, "properties" : {  }, "schema" : "https://github.com/citation-style-language/schema/raw/master/csl-citation.json" }</w:instrText>
-      </w:r>
-      <w:r>
-        <w:rPr>
-          <w:rStyle w:val="FootnoteReference"/>
-        </w:rPr>
-        <w:fldChar w:fldCharType="separate"/>
-      </w:r>
-      <w:r>
-        <w:rPr>
-          <w:noProof/>
-        </w:rPr>
-        <w:t>[9]</w:t>
-      </w:r>
-      <w:r>
-        <w:rPr>
-          <w:rStyle w:val="FootnoteReference"/>
-        </w:rPr>
-        <w:fldChar w:fldCharType="end"/>
-      </w:r>
-      <w:r>
-        <w:t>. The fundamental frequency is also determined by the rated speed and pole number of the synchronous motor, as in (5). Assuming that the motor drive inverters are switched with sinusoidal pulse width modulation (SPWM) technique, the terminal voltage of one phase of each module is determined using (6)</w:t>
-      </w:r>
-      <w:r>
-        <w:t xml:space="preserve">, where </w:t>
-      </w:r>
-      <w:r>
-        <w:rPr>
-          <w:i/>
-        </w:rPr>
-        <w:t>m</w:t>
+        <w:t>V</w:t>
       </w:r>
       <w:r>
         <w:rPr>
           <w:i/>
           <w:vertAlign w:val="subscript"/>
         </w:rPr>
-        <w:t>a</w:t>
-      </w:r>
-      <w:r>
-        <w:t xml:space="preserve"> is the modulation depth and </w:t>
+        <w:t>dc-m</w:t>
       </w:r>
       <w:r>
         <w:rPr>
           <w:i/>
         </w:rPr>
-        <w:t>V</w:t>
+        <w:t xml:space="preserve"> </w:t>
+      </w:r>
+      <w:r>
+        <w:t>is the nominal DC link voltage on one module</w:t>
+      </w:r>
+      <w:r>
+        <w:t xml:space="preserve">. The required number of turns per coil side, </w:t>
+      </w:r>
+      <w:r>
+        <w:rPr>
+          <w:i/>
+        </w:rPr>
+        <w:t>z</w:t>
       </w:r>
       <w:r>
         <w:rPr>
           <w:i/>
           <w:vertAlign w:val="subscript"/>
         </w:rPr>
-        <w:t>dc-m</w:t>
-      </w:r>
-      <w:r>
-        <w:rPr>
-          <w:i/>
-        </w:rPr>
-        <w:t xml:space="preserve"> </w:t>
-      </w:r>
-      <w:r>
-        <w:t>is the nominal DC link voltage on one module</w:t>
-      </w:r>
-      <w:r>
-        <w:t xml:space="preserve">. The required number of turns per coil side, </w:t>
-      </w:r>
-      <w:proofErr w:type="spellStart"/>
-      <w:r>
-        <w:rPr>
-          <w:i/>
-        </w:rPr>
-        <w:t>z</w:t>
-      </w:r>
-      <w:r>
-        <w:rPr>
-          <w:i/>
-          <w:vertAlign w:val="subscript"/>
-        </w:rPr>
         <w:t>Q</w:t>
       </w:r>
-      <w:proofErr w:type="spellEnd"/>
       <w:r>
         <w:t xml:space="preserve"> is found as </w:t>
       </w:r>
@@ -5629,7 +5596,6 @@
               </w:rPr>
               <w:t xml:space="preserve">Air gap length, </w:t>
             </w:r>
-            <w:proofErr w:type="spellStart"/>
             <w:r>
               <w:rPr>
                 <w:i/>
@@ -5647,7 +5613,6 @@
               </w:rPr>
               <w:t>g</w:t>
             </w:r>
-            <w:proofErr w:type="spellEnd"/>
           </w:p>
         </w:tc>
         <w:tc>
@@ -5780,7 +5745,6 @@
               </w:rPr>
               <w:t xml:space="preserve">Number of turns per coil side, </w:t>
             </w:r>
-            <w:proofErr w:type="spellStart"/>
             <w:r>
               <w:rPr>
                 <w:i/>
@@ -5798,7 +5762,6 @@
               </w:rPr>
               <w:t>Q</w:t>
             </w:r>
-            <w:proofErr w:type="spellEnd"/>
           </w:p>
         </w:tc>
         <w:tc>
@@ -5913,7 +5876,6 @@
               </w:rPr>
               <w:t xml:space="preserve">Stator winding factor, </w:t>
             </w:r>
-            <w:proofErr w:type="spellStart"/>
             <w:r>
               <w:rPr>
                 <w:i/>
@@ -5931,7 +5893,6 @@
               </w:rPr>
               <w:t>ws</w:t>
             </w:r>
-            <w:proofErr w:type="spellEnd"/>
           </w:p>
         </w:tc>
         <w:tc>
@@ -5974,10 +5935,10 @@
       </w:pPr>
       <w:r>
         <w:object w:dxaOrig="5716" w:dyaOrig="2235">
-          <v:shape id="_x0000_i1026" type="#_x0000_t75" style="width:246.35pt;height:96.25pt" o:ole="">
+          <v:shape id="_x0000_i1026" type="#_x0000_t75" style="width:246.5pt;height:96.3pt" o:ole="">
             <v:imagedata r:id="rId14" o:title=""/>
           </v:shape>
-          <o:OLEObject Type="Embed" ProgID="Visio.Drawing.15" ShapeID="_x0000_i1026" DrawAspect="Content" ObjectID="_1584117570" r:id="rId15"/>
+          <o:OLEObject Type="Embed" ProgID="Visio.Drawing.15" ShapeID="_x0000_i1026" DrawAspect="Content" ObjectID="_1584722117" r:id="rId15"/>
         </w:object>
       </w:r>
     </w:p>
@@ -6378,7 +6339,6 @@
       <w:r>
         <w:t>forward conduction loss (</w:t>
       </w:r>
-      <w:proofErr w:type="spellStart"/>
       <w:r>
         <w:rPr>
           <w:i/>
@@ -6392,7 +6352,6 @@
         </w:rPr>
         <w:t>tc</w:t>
       </w:r>
-      <w:proofErr w:type="spellEnd"/>
       <w:r>
         <w:t>), transistor switching loss (</w:t>
       </w:r>
@@ -6424,7 +6383,6 @@
       <w:r>
         <w:t xml:space="preserve">, </w:t>
       </w:r>
-      <w:proofErr w:type="spellStart"/>
       <w:r>
         <w:rPr>
           <w:i/>
@@ -6438,14 +6396,12 @@
         </w:rPr>
         <w:t>dc</w:t>
       </w:r>
-      <w:proofErr w:type="spellEnd"/>
       <w:r>
         <w:t xml:space="preserve">) and </w:t>
       </w:r>
       <w:r>
         <w:t xml:space="preserve">loss on </w:t>
       </w:r>
-      <w:proofErr w:type="spellStart"/>
       <w:r>
         <w:rPr>
           <w:i/>
@@ -6459,14 +6415,12 @@
         </w:rPr>
         <w:t>oss</w:t>
       </w:r>
-      <w:proofErr w:type="spellEnd"/>
       <w:r>
         <w:t xml:space="preserve"> capacitance</w:t>
       </w:r>
       <w:r>
         <w:t xml:space="preserve"> (</w:t>
       </w:r>
-      <w:proofErr w:type="spellStart"/>
       <w:r>
         <w:rPr>
           <w:i/>
@@ -6480,7 +6434,6 @@
         </w:rPr>
         <w:t>oss</w:t>
       </w:r>
-      <w:proofErr w:type="spellEnd"/>
       <w:r>
         <w:t>)</w:t>
       </w:r>
@@ -6499,7 +6452,6 @@
       <w:r>
         <w:t xml:space="preserve"> for IGBT case, </w:t>
       </w:r>
-      <w:proofErr w:type="spellStart"/>
       <w:r>
         <w:rPr>
           <w:i/>
@@ -6513,23 +6465,14 @@
         </w:rPr>
         <w:t>dr</w:t>
       </w:r>
-      <w:proofErr w:type="spellEnd"/>
       <w:r>
         <w:t>). The analytical model used in the lo</w:t>
       </w:r>
       <w:r>
-        <w:t>ss calculations is shown in (</w:t>
-      </w:r>
-      <w:proofErr w:type="gramStart"/>
-      <w:r>
-        <w:t>9)-</w:t>
-      </w:r>
-      <w:r>
-        <w:t>(</w:t>
-      </w:r>
-      <w:proofErr w:type="gramEnd"/>
-      <w:r>
-        <w:t>1</w:t>
+        <w:t>ss calculations is shown in (9)-</w:t>
+      </w:r>
+      <w:r>
+        <w:t>(1</w:t>
       </w:r>
       <w:r>
         <w:t>5</w:t>
@@ -6550,7 +6493,6 @@
       <w:r>
         <w:t xml:space="preserve">. In this model, </w:t>
       </w:r>
-      <w:proofErr w:type="spellStart"/>
       <w:r>
         <w:rPr>
           <w:i/>
@@ -6564,11 +6506,9 @@
         </w:rPr>
         <w:t>cp</w:t>
       </w:r>
-      <w:proofErr w:type="spellEnd"/>
       <w:r>
         <w:t xml:space="preserve"> and </w:t>
       </w:r>
-      <w:proofErr w:type="spellStart"/>
       <w:r>
         <w:rPr>
           <w:i/>
@@ -6582,7 +6522,6 @@
         </w:rPr>
         <w:t>ep</w:t>
       </w:r>
-      <w:proofErr w:type="spellEnd"/>
       <w:r>
         <w:t xml:space="preserve"> are the forward and reverse peak currents, respectively, </w:t>
       </w:r>
@@ -6627,7 +6566,6 @@
       <w:r>
         <w:t xml:space="preserve">, </w:t>
       </w:r>
-      <w:proofErr w:type="spellStart"/>
       <w:r>
         <w:rPr>
           <w:i/>
@@ -6641,14 +6579,12 @@
         </w:rPr>
         <w:t>off</w:t>
       </w:r>
-      <w:proofErr w:type="spellEnd"/>
       <w:r>
         <w:t xml:space="preserve"> </w:t>
       </w:r>
       <w:r>
         <w:t xml:space="preserve">and </w:t>
       </w:r>
-      <w:proofErr w:type="spellStart"/>
       <w:r>
         <w:rPr>
           <w:i/>
@@ -6662,7 +6598,6 @@
         </w:rPr>
         <w:t>oss</w:t>
       </w:r>
-      <w:proofErr w:type="spellEnd"/>
       <w:r>
         <w:t xml:space="preserve"> </w:t>
       </w:r>
@@ -6678,7 +6613,6 @@
       <w:r>
         <w:t xml:space="preserve"> and </w:t>
       </w:r>
-      <w:proofErr w:type="spellStart"/>
       <w:r>
         <w:rPr>
           <w:i/>
@@ -6692,11 +6626,9 @@
         </w:rPr>
         <w:t>oss</w:t>
       </w:r>
-      <w:proofErr w:type="spellEnd"/>
       <w:r>
         <w:t xml:space="preserve"> energies, </w:t>
       </w:r>
-      <w:proofErr w:type="spellStart"/>
       <w:r>
         <w:rPr>
           <w:i/>
@@ -6708,131 +6640,93 @@
           <w:i/>
           <w:vertAlign w:val="subscript"/>
         </w:rPr>
-        <w:t>ce</w:t>
-      </w:r>
-      <w:proofErr w:type="spellEnd"/>
+        <w:t>ce-sat</w:t>
+      </w:r>
+      <w:r>
+        <w:t xml:space="preserve"> is saturation voltage drop for the IGBT, </w:t>
+      </w:r>
+      <w:r>
+        <w:rPr>
+          <w:i/>
+        </w:rPr>
+        <w:t>R</w:t>
+      </w:r>
       <w:r>
         <w:rPr>
           <w:i/>
           <w:vertAlign w:val="subscript"/>
         </w:rPr>
-        <w:t>-sat</w:t>
-      </w:r>
-      <w:r>
-        <w:t xml:space="preserve"> is saturation voltage drop for the IGBT, </w:t>
-      </w:r>
-      <w:proofErr w:type="spellStart"/>
+        <w:t>ds-on</w:t>
+      </w:r>
+      <w:r>
+        <w:t xml:space="preserve"> is the on-state resistance for GaN, </w:t>
+      </w:r>
       <w:r>
         <w:rPr>
           <w:i/>
         </w:rPr>
-        <w:t>R</w:t>
+        <w:t>V</w:t>
       </w:r>
       <w:r>
         <w:rPr>
           <w:i/>
           <w:vertAlign w:val="subscript"/>
         </w:rPr>
-        <w:t>ds</w:t>
-      </w:r>
-      <w:proofErr w:type="spellEnd"/>
+        <w:t>ec</w:t>
+      </w:r>
+      <w:r>
+        <w:t xml:space="preserve"> is the reverse voltage drop</w:t>
+      </w:r>
+      <w:r>
+        <w:t xml:space="preserve"> for the diode</w:t>
+      </w:r>
+      <w:r>
+        <w:t>,</w:t>
+      </w:r>
+      <w:r>
+        <w:rPr>
+          <w:i/>
+        </w:rPr>
+        <w:t xml:space="preserve"> I</w:t>
+      </w:r>
       <w:r>
         <w:rPr>
           <w:i/>
           <w:vertAlign w:val="subscript"/>
         </w:rPr>
-        <w:t>-on</w:t>
-      </w:r>
-      <w:r>
-        <w:t xml:space="preserve"> is the on-state resistance for GaN, </w:t>
-      </w:r>
-      <w:proofErr w:type="spellStart"/>
+        <w:t>rr</w:t>
+      </w:r>
+      <w:r>
+        <w:t xml:space="preserve"> and </w:t>
+      </w:r>
       <w:r>
         <w:rPr>
           <w:i/>
         </w:rPr>
-        <w:t>V</w:t>
+        <w:t>t</w:t>
       </w:r>
       <w:r>
         <w:rPr>
           <w:i/>
           <w:vertAlign w:val="subscript"/>
         </w:rPr>
-        <w:t>ec</w:t>
-      </w:r>
-      <w:proofErr w:type="spellEnd"/>
-      <w:r>
-        <w:t xml:space="preserve"> is the reverse voltage drop</w:t>
-      </w:r>
-      <w:r>
-        <w:t xml:space="preserve"> for the diode</w:t>
-      </w:r>
-      <w:r>
-        <w:t>,</w:t>
+        <w:t>rr</w:t>
+      </w:r>
+      <w:r>
+        <w:t xml:space="preserve"> are the diode reverse recovery current and time, respectively, and </w:t>
       </w:r>
       <w:r>
         <w:rPr>
           <w:i/>
         </w:rPr>
-        <w:t xml:space="preserve"> </w:t>
-      </w:r>
-      <w:proofErr w:type="spellStart"/>
-      <w:r>
-        <w:rPr>
-          <w:i/>
-        </w:rPr>
-        <w:t>I</w:t>
+        <w:t>V</w:t>
       </w:r>
       <w:r>
         <w:rPr>
           <w:i/>
           <w:vertAlign w:val="subscript"/>
         </w:rPr>
-        <w:t>rr</w:t>
-      </w:r>
-      <w:proofErr w:type="spellEnd"/>
-      <w:r>
-        <w:t xml:space="preserve"> and </w:t>
-      </w:r>
-      <w:proofErr w:type="spellStart"/>
-      <w:r>
-        <w:rPr>
-          <w:i/>
-        </w:rPr>
-        <w:t>t</w:t>
-      </w:r>
-      <w:r>
-        <w:rPr>
-          <w:i/>
-          <w:vertAlign w:val="subscript"/>
-        </w:rPr>
-        <w:t>rr</w:t>
-      </w:r>
-      <w:proofErr w:type="spellEnd"/>
-      <w:r>
-        <w:t xml:space="preserve"> are the diode reverse recovery current and time, respectively, and </w:t>
-      </w:r>
-      <w:proofErr w:type="spellStart"/>
-      <w:r>
-        <w:rPr>
-          <w:i/>
-        </w:rPr>
-        <w:t>V</w:t>
-      </w:r>
-      <w:r>
-        <w:rPr>
-          <w:i/>
-          <w:vertAlign w:val="subscript"/>
-        </w:rPr>
-        <w:t>ce</w:t>
-      </w:r>
-      <w:proofErr w:type="spellEnd"/>
-      <w:r>
-        <w:rPr>
-          <w:i/>
-          <w:vertAlign w:val="subscript"/>
-        </w:rPr>
-        <w:t>-p</w:t>
+        <w:t>ce-p</w:t>
       </w:r>
       <w:r>
         <w:t xml:space="preserve"> is the reverse recovery peak voltage. </w:t>
@@ -8162,13 +8056,7 @@
                       <w:rPr>
                         <w:rFonts w:ascii="Cambria Math" w:hAnsi="Cambria Math"/>
                       </w:rPr>
-                      <m:t>o</m:t>
-                    </m:r>
-                    <m:r>
-                      <w:rPr>
-                        <w:rFonts w:ascii="Cambria Math" w:hAnsi="Cambria Math"/>
-                      </w:rPr>
-                      <m:t>ss</m:t>
+                      <m:t>oss</m:t>
                     </m:r>
                   </m:sub>
                 </m:sSub>
@@ -8227,13 +8115,7 @@
                       <w:rPr>
                         <w:rFonts w:ascii="Cambria Math" w:hAnsi="Cambria Math"/>
                       </w:rPr>
-                      <m:t xml:space="preserve"> </m:t>
-                    </m:r>
-                    <m:r>
-                      <w:rPr>
-                        <w:rFonts w:ascii="Cambria Math" w:hAnsi="Cambria Math"/>
-                      </w:rPr>
-                      <m:t>π</m:t>
+                      <m:t xml:space="preserve"> π</m:t>
                     </m:r>
                   </m:den>
                 </m:f>
@@ -9225,7 +9107,6 @@
                 <w:lang w:val="en-US"/>
               </w:rPr>
             </w:pPr>
-            <w:proofErr w:type="spellStart"/>
             <w:r>
               <w:rPr>
                 <w:sz w:val="16"/>
@@ -9243,7 +9124,6 @@
               </w:rPr>
               <w:t>ce,sat</w:t>
             </w:r>
-            <w:proofErr w:type="spellEnd"/>
           </w:p>
         </w:tc>
         <w:tc>
@@ -9352,7 +9232,6 @@
                 <w:lang w:val="en-US"/>
               </w:rPr>
             </w:pPr>
-            <w:proofErr w:type="spellStart"/>
             <w:r>
               <w:rPr>
                 <w:sz w:val="16"/>
@@ -9370,7 +9249,6 @@
               </w:rPr>
               <w:t>ds,on</w:t>
             </w:r>
-            <w:proofErr w:type="spellEnd"/>
           </w:p>
         </w:tc>
         <w:tc>
@@ -9516,7 +9394,6 @@
       <w:r>
         <w:t>), capacitance requirement to meet the voltage ripple constraint (</w:t>
       </w:r>
-      <w:proofErr w:type="spellStart"/>
       <w:r>
         <w:rPr>
           <w:i/>
@@ -9530,7 +9407,6 @@
         </w:rPr>
         <w:t>dc</w:t>
       </w:r>
-      <w:proofErr w:type="spellEnd"/>
       <w:r>
         <w:t xml:space="preserve">), the current requirement due to the </w:t>
       </w:r>
@@ -9540,8 +9416,6 @@
       <w:r>
         <w:t xml:space="preserve"> rating of capacitor bank current ripple (</w:t>
       </w:r>
-      <w:proofErr w:type="spellStart"/>
-      <w:proofErr w:type="gramStart"/>
       <w:r>
         <w:rPr>
           <w:i/>
@@ -9555,12 +9429,9 @@
         </w:rPr>
         <w:t>c,rms</w:t>
       </w:r>
-      <w:proofErr w:type="spellEnd"/>
-      <w:proofErr w:type="gramEnd"/>
       <w:r>
         <w:t>) and temperature rise of each capacitor (</w:t>
       </w:r>
-      <w:proofErr w:type="spellStart"/>
       <w:r>
         <w:rPr>
           <w:i/>
@@ -9581,7 +9452,6 @@
         </w:rPr>
         <w:t>ore</w:t>
       </w:r>
-      <w:proofErr w:type="spellEnd"/>
       <w:r>
         <w:t>). The analytical model used for the</w:t>
       </w:r>
@@ -9663,7 +9533,6 @@
       <w:r>
         <w:t xml:space="preserve"> </w:t>
       </w:r>
-      <w:proofErr w:type="spellStart"/>
       <w:r>
         <w:rPr>
           <w:i/>
@@ -9675,34 +9544,24 @@
           <w:i/>
           <w:vertAlign w:val="subscript"/>
         </w:rPr>
-        <w:t>th</w:t>
-      </w:r>
-      <w:proofErr w:type="spellEnd"/>
+        <w:t>th-c</w:t>
+      </w:r>
+      <w:r>
+        <w:t xml:space="preserve"> is the thermal resistance of the capacitor and </w:t>
+      </w:r>
+      <w:r>
+        <w:rPr>
+          <w:i/>
+        </w:rPr>
+        <w:t>R</w:t>
+      </w:r>
       <w:r>
         <w:rPr>
           <w:i/>
           <w:vertAlign w:val="subscript"/>
         </w:rPr>
-        <w:t>-c</w:t>
-      </w:r>
-      <w:r>
-        <w:t xml:space="preserve"> is the thermal resistance of the capacitor and </w:t>
-      </w:r>
-      <w:proofErr w:type="spellStart"/>
-      <w:r>
-        <w:rPr>
-          <w:i/>
-        </w:rPr>
-        <w:t>R</w:t>
-      </w:r>
-      <w:r>
-        <w:rPr>
-          <w:i/>
-          <w:vertAlign w:val="subscript"/>
-        </w:rPr>
         <w:t>c</w:t>
       </w:r>
-      <w:proofErr w:type="spellEnd"/>
       <w:r>
         <w:rPr>
           <w:i/>
@@ -10144,15 +10003,7 @@
                             <w:sz w:val="16"/>
                             <w:szCs w:val="16"/>
                           </w:rPr>
-                          <m:t xml:space="preserve"> </m:t>
-                        </m:r>
-                        <m:r>
-                          <w:rPr>
-                            <w:rFonts w:ascii="Cambria Math" w:hAnsi="Cambria Math"/>
-                            <w:sz w:val="16"/>
-                            <w:szCs w:val="16"/>
-                          </w:rPr>
-                          <m:t>+</m:t>
+                          <m:t xml:space="preserve"> +</m:t>
                         </m:r>
                         <m:f>
                           <m:fPr>
@@ -11313,12 +11164,7 @@
       </w:pPr>
       <w:r>
         <w:lastRenderedPageBreak/>
-        <w:t>Sımulatıo</w:t>
-      </w:r>
-      <w:bookmarkStart w:id="1" w:name="_GoBack"/>
-      <w:bookmarkEnd w:id="1"/>
-      <w:r>
-        <w:t>n Results</w:t>
+        <w:t>Sımulatıon Results</w:t>
       </w:r>
     </w:p>
     <w:p>
@@ -11326,7 +11172,13 @@
         <w:pStyle w:val="Text"/>
       </w:pPr>
       <w:r>
-        <w:t>The performance of the motor is analyzed using ANSYS/Maxwell simulation environment. The analytical results are shown in Table 4. The designed motor is simulated using 2D FEM analysis tool to obtain transient characteristics. The phase induced voltage, currents and machine torque are presented in Figs. 6, 7 and 8, respectively. The flux density distribution over one module is shown in Fig. 9. The efficiency of the motor is close to the targeted value, however the fill factor is made a little higher than the expected value to achieve this, which is still acceptable for concentrated windings. The 3rd order harmonic content of the induced voltage is actually cancelled on the line-to-line voltage thanks to the star connection. The torque ripple and cogging torque values are also below specified limits.</w:t>
+        <w:t>The performance of the motor is analyzed using ANSYS/Maxwell simulation environment. The analytical results are shown in Table 4</w:t>
+      </w:r>
+      <w:r>
+        <w:t xml:space="preserve"> which have been obtained via the RMxprt tool of Maxwell</w:t>
+      </w:r>
+      <w:r>
+        <w:t>. The designed motor is simulated using 2D FEM analysis tool to obtain transient characteristics. The phase induced voltage, currents and machine torque are presented in Figs. 6, 7 and 8, respectively. The flux density distribution over one module is shown in Fig. 9. The efficiency of the motor is close to the targeted value, however the fill factor is made a little higher than the expected value to achieve this, which is still acceptable for concentrated windings. The 3rd order harmonic content of the induced voltage is actually cancelled on the line-to-line voltage thanks to the star connection. The torque ripple and cogging torque values are also below specified limits.</w:t>
       </w:r>
     </w:p>
     <w:p>
@@ -11566,6 +11418,7 @@
               <w:rPr>
                 <w:sz w:val="16"/>
                 <w:szCs w:val="16"/>
+                <w:highlight w:val="yellow"/>
                 <w:lang w:val="en-US"/>
               </w:rPr>
             </w:pPr>
@@ -11573,6 +11426,7 @@
               <w:rPr>
                 <w:sz w:val="16"/>
                 <w:szCs w:val="16"/>
+                <w:highlight w:val="yellow"/>
                 <w:lang w:val="en-US"/>
               </w:rPr>
               <w:t>E</w:t>
@@ -11581,6 +11435,7 @@
               <w:rPr>
                 <w:sz w:val="16"/>
                 <w:szCs w:val="16"/>
+                <w:highlight w:val="yellow"/>
                 <w:vertAlign w:val="subscript"/>
                 <w:lang w:val="en-US"/>
               </w:rPr>
@@ -11605,6 +11460,7 @@
               <w:rPr>
                 <w:sz w:val="16"/>
                 <w:szCs w:val="16"/>
+                <w:highlight w:val="yellow"/>
                 <w:lang w:val="en-US"/>
               </w:rPr>
             </w:pPr>
@@ -11612,25 +11468,10 @@
               <w:rPr>
                 <w:sz w:val="16"/>
                 <w:szCs w:val="16"/>
-                <w:lang w:val="en-US"/>
-              </w:rPr>
-              <w:t>71</w:t>
-            </w:r>
-            <w:r>
-              <w:rPr>
-                <w:sz w:val="16"/>
-                <w:szCs w:val="16"/>
-                <w:lang w:val="en-US"/>
-              </w:rPr>
-              <w:t xml:space="preserve"> V</w:t>
-            </w:r>
-            <w:r>
-              <w:rPr>
-                <w:sz w:val="16"/>
-                <w:szCs w:val="16"/>
-                <w:lang w:val="en-US"/>
-              </w:rPr>
-              <w:t xml:space="preserve"> rms</w:t>
+                <w:highlight w:val="yellow"/>
+                <w:lang w:val="en-US"/>
+              </w:rPr>
+              <w:t>71 V rms</w:t>
             </w:r>
           </w:p>
         </w:tc>
@@ -11651,6 +11492,7 @@
               <w:rPr>
                 <w:sz w:val="16"/>
                 <w:szCs w:val="16"/>
+                <w:highlight w:val="yellow"/>
                 <w:lang w:val="en-US"/>
               </w:rPr>
             </w:pPr>
@@ -11658,6 +11500,7 @@
               <w:rPr>
                 <w:sz w:val="16"/>
                 <w:szCs w:val="16"/>
+                <w:highlight w:val="yellow"/>
                 <w:lang w:val="en-US"/>
               </w:rPr>
               <w:t>J</w:t>
@@ -11666,6 +11509,7 @@
               <w:rPr>
                 <w:sz w:val="16"/>
                 <w:szCs w:val="16"/>
+                <w:highlight w:val="yellow"/>
                 <w:vertAlign w:val="subscript"/>
                 <w:lang w:val="en-US"/>
               </w:rPr>
@@ -11689,6 +11533,7 @@
               <w:rPr>
                 <w:sz w:val="16"/>
                 <w:szCs w:val="16"/>
+                <w:highlight w:val="yellow"/>
                 <w:lang w:val="en-US"/>
               </w:rPr>
             </w:pPr>
@@ -11696,6 +11541,7 @@
               <w:rPr>
                 <w:sz w:val="16"/>
                 <w:szCs w:val="16"/>
+                <w:highlight w:val="yellow"/>
                 <w:lang w:val="en-US"/>
               </w:rPr>
               <w:t>5.8 A/mm</w:t>
@@ -11704,6 +11550,7 @@
               <w:rPr>
                 <w:sz w:val="16"/>
                 <w:szCs w:val="16"/>
+                <w:highlight w:val="yellow"/>
                 <w:vertAlign w:val="superscript"/>
                 <w:lang w:val="en-US"/>
               </w:rPr>
@@ -11729,6 +11576,7 @@
               <w:rPr>
                 <w:sz w:val="16"/>
                 <w:szCs w:val="16"/>
+                <w:highlight w:val="yellow"/>
                 <w:lang w:val="en-US"/>
               </w:rPr>
             </w:pPr>
@@ -11736,6 +11584,7 @@
               <w:rPr>
                 <w:sz w:val="16"/>
                 <w:szCs w:val="16"/>
+                <w:highlight w:val="yellow"/>
                 <w:lang w:val="en-US"/>
               </w:rPr>
               <w:t>I</w:t>
@@ -11744,6 +11593,7 @@
               <w:rPr>
                 <w:sz w:val="16"/>
                 <w:szCs w:val="16"/>
+                <w:highlight w:val="yellow"/>
                 <w:vertAlign w:val="subscript"/>
                 <w:lang w:val="en-US"/>
               </w:rPr>
@@ -11767,6 +11617,7 @@
               <w:rPr>
                 <w:sz w:val="16"/>
                 <w:szCs w:val="16"/>
+                <w:highlight w:val="yellow"/>
                 <w:lang w:val="en-US"/>
               </w:rPr>
             </w:pPr>
@@ -11774,25 +11625,10 @@
               <w:rPr>
                 <w:sz w:val="16"/>
                 <w:szCs w:val="16"/>
-                <w:lang w:val="en-US"/>
-              </w:rPr>
-              <w:t>12</w:t>
-            </w:r>
-            <w:r>
-              <w:rPr>
-                <w:sz w:val="16"/>
-                <w:szCs w:val="16"/>
-                <w:lang w:val="en-US"/>
-              </w:rPr>
-              <w:t xml:space="preserve"> A</w:t>
-            </w:r>
-            <w:r>
-              <w:rPr>
-                <w:sz w:val="16"/>
-                <w:szCs w:val="16"/>
-                <w:lang w:val="en-US"/>
-              </w:rPr>
-              <w:t xml:space="preserve"> rms</w:t>
+                <w:highlight w:val="yellow"/>
+                <w:lang w:val="en-US"/>
+              </w:rPr>
+              <w:t>12 A rms</w:t>
             </w:r>
           </w:p>
         </w:tc>
@@ -11812,14 +11648,15 @@
               <w:rPr>
                 <w:sz w:val="16"/>
                 <w:szCs w:val="16"/>
+                <w:highlight w:val="yellow"/>
                 <w:lang w:val="en-US"/>
               </w:rPr>
             </w:pPr>
-            <w:proofErr w:type="spellStart"/>
-            <w:r>
-              <w:rPr>
-                <w:sz w:val="16"/>
-                <w:szCs w:val="16"/>
+            <w:r>
+              <w:rPr>
+                <w:sz w:val="16"/>
+                <w:szCs w:val="16"/>
+                <w:highlight w:val="yellow"/>
                 <w:lang w:val="en-US"/>
               </w:rPr>
               <w:t>P</w:t>
@@ -11828,12 +11665,12 @@
               <w:rPr>
                 <w:sz w:val="16"/>
                 <w:szCs w:val="16"/>
+                <w:highlight w:val="yellow"/>
                 <w:vertAlign w:val="subscript"/>
                 <w:lang w:val="en-US"/>
               </w:rPr>
               <w:t>cu</w:t>
             </w:r>
-            <w:proofErr w:type="spellEnd"/>
           </w:p>
         </w:tc>
         <w:tc>
@@ -11849,6 +11686,7 @@
               <w:rPr>
                 <w:sz w:val="16"/>
                 <w:szCs w:val="16"/>
+                <w:highlight w:val="yellow"/>
                 <w:lang w:val="en-US"/>
               </w:rPr>
             </w:pPr>
@@ -11856,25 +11694,10 @@
               <w:rPr>
                 <w:sz w:val="16"/>
                 <w:szCs w:val="16"/>
-                <w:lang w:val="en-US"/>
-              </w:rPr>
-              <w:t>4</w:t>
-            </w:r>
-            <w:r>
-              <w:rPr>
-                <w:sz w:val="16"/>
-                <w:szCs w:val="16"/>
-                <w:lang w:val="en-US"/>
-              </w:rPr>
-              <w:t>1</w:t>
-            </w:r>
-            <w:r>
-              <w:rPr>
-                <w:sz w:val="16"/>
-                <w:szCs w:val="16"/>
-                <w:lang w:val="en-US"/>
-              </w:rPr>
-              <w:t>1 W</w:t>
+                <w:highlight w:val="yellow"/>
+                <w:lang w:val="en-US"/>
+              </w:rPr>
+              <w:t>411 W</w:t>
             </w:r>
           </w:p>
         </w:tc>
@@ -11896,6 +11719,7 @@
               <w:rPr>
                 <w:sz w:val="16"/>
                 <w:szCs w:val="16"/>
+                <w:highlight w:val="yellow"/>
                 <w:lang w:val="en-US"/>
               </w:rPr>
             </w:pPr>
@@ -11903,6 +11727,7 @@
               <w:rPr>
                 <w:sz w:val="16"/>
                 <w:szCs w:val="16"/>
+                <w:highlight w:val="yellow"/>
                 <w:lang w:val="en-US"/>
               </w:rPr>
               <w:t>T</w:t>
@@ -11911,6 +11736,7 @@
               <w:rPr>
                 <w:sz w:val="16"/>
                 <w:szCs w:val="16"/>
+                <w:highlight w:val="yellow"/>
                 <w:vertAlign w:val="subscript"/>
                 <w:lang w:val="en-US"/>
               </w:rPr>
@@ -11934,6 +11760,7 @@
               <w:rPr>
                 <w:sz w:val="16"/>
                 <w:szCs w:val="16"/>
+                <w:highlight w:val="yellow"/>
                 <w:lang w:val="en-US"/>
               </w:rPr>
             </w:pPr>
@@ -11941,6 +11768,7 @@
               <w:rPr>
                 <w:sz w:val="16"/>
                 <w:szCs w:val="16"/>
+                <w:highlight w:val="yellow"/>
                 <w:lang w:val="en-US"/>
               </w:rPr>
               <w:t>127 Nm</w:t>
@@ -11963,14 +11791,15 @@
               <w:rPr>
                 <w:sz w:val="16"/>
                 <w:szCs w:val="16"/>
+                <w:highlight w:val="yellow"/>
                 <w:lang w:val="en-US"/>
               </w:rPr>
             </w:pPr>
-            <w:proofErr w:type="spellStart"/>
-            <w:r>
-              <w:rPr>
-                <w:sz w:val="16"/>
-                <w:szCs w:val="16"/>
+            <w:r>
+              <w:rPr>
+                <w:sz w:val="16"/>
+                <w:szCs w:val="16"/>
+                <w:highlight w:val="yellow"/>
                 <w:lang w:val="en-US"/>
               </w:rPr>
               <w:t>P</w:t>
@@ -11979,12 +11808,12 @@
               <w:rPr>
                 <w:sz w:val="16"/>
                 <w:szCs w:val="16"/>
+                <w:highlight w:val="yellow"/>
                 <w:vertAlign w:val="subscript"/>
                 <w:lang w:val="en-US"/>
               </w:rPr>
               <w:t>core</w:t>
             </w:r>
-            <w:proofErr w:type="spellEnd"/>
           </w:p>
         </w:tc>
         <w:tc>
@@ -12000,6 +11829,7 @@
               <w:rPr>
                 <w:sz w:val="16"/>
                 <w:szCs w:val="16"/>
+                <w:highlight w:val="yellow"/>
                 <w:lang w:val="en-US"/>
               </w:rPr>
             </w:pPr>
@@ -12007,6 +11837,7 @@
               <w:rPr>
                 <w:sz w:val="16"/>
                 <w:szCs w:val="16"/>
+                <w:highlight w:val="yellow"/>
                 <w:lang w:val="en-US"/>
               </w:rPr>
               <w:t>117 W</w:t>
@@ -12031,6 +11862,7 @@
               <w:rPr>
                 <w:sz w:val="16"/>
                 <w:szCs w:val="16"/>
+                <w:highlight w:val="yellow"/>
                 <w:lang w:val="en-US"/>
               </w:rPr>
             </w:pPr>
@@ -12038,6 +11870,7 @@
               <w:rPr>
                 <w:sz w:val="16"/>
                 <w:szCs w:val="16"/>
+                <w:highlight w:val="yellow"/>
                 <w:lang w:val="en-US"/>
               </w:rPr>
               <w:t>k</w:t>
@@ -12046,6 +11879,7 @@
               <w:rPr>
                 <w:sz w:val="16"/>
                 <w:szCs w:val="16"/>
+                <w:highlight w:val="yellow"/>
                 <w:vertAlign w:val="subscript"/>
                 <w:lang w:val="en-US"/>
               </w:rPr>
@@ -12070,6 +11904,7 @@
               <w:rPr>
                 <w:sz w:val="16"/>
                 <w:szCs w:val="16"/>
+                <w:highlight w:val="yellow"/>
                 <w:lang w:val="en-US"/>
               </w:rPr>
             </w:pPr>
@@ -12077,6 +11912,7 @@
               <w:rPr>
                 <w:sz w:val="16"/>
                 <w:szCs w:val="16"/>
+                <w:highlight w:val="yellow"/>
                 <w:lang w:val="en-US"/>
               </w:rPr>
               <w:t>68 %</w:t>
@@ -12099,14 +11935,15 @@
               <w:rPr>
                 <w:sz w:val="16"/>
                 <w:szCs w:val="16"/>
+                <w:highlight w:val="yellow"/>
                 <w:lang w:val="en-US"/>
               </w:rPr>
             </w:pPr>
-            <w:proofErr w:type="spellStart"/>
-            <w:r>
-              <w:rPr>
-                <w:sz w:val="16"/>
-                <w:szCs w:val="16"/>
+            <w:r>
+              <w:rPr>
+                <w:sz w:val="16"/>
+                <w:szCs w:val="16"/>
+                <w:highlight w:val="yellow"/>
                 <w:lang w:val="en-US"/>
               </w:rPr>
               <w:t>η</w:t>
@@ -12115,12 +11952,12 @@
               <w:rPr>
                 <w:sz w:val="16"/>
                 <w:szCs w:val="16"/>
+                <w:highlight w:val="yellow"/>
                 <w:vertAlign w:val="subscript"/>
                 <w:lang w:val="en-US"/>
               </w:rPr>
               <w:t>m</w:t>
             </w:r>
-            <w:proofErr w:type="spellEnd"/>
           </w:p>
         </w:tc>
         <w:tc>
@@ -12136,6 +11973,7 @@
               <w:rPr>
                 <w:sz w:val="16"/>
                 <w:szCs w:val="16"/>
+                <w:highlight w:val="yellow"/>
                 <w:lang w:val="en-US"/>
               </w:rPr>
             </w:pPr>
@@ -12143,6 +11981,7 @@
               <w:rPr>
                 <w:sz w:val="16"/>
                 <w:szCs w:val="16"/>
+                <w:highlight w:val="yellow"/>
                 <w:lang w:val="en-US"/>
               </w:rPr>
               <w:t>93.8 %</w:t>
@@ -12173,8 +12012,8 @@
         </w:rPr>
         <w:drawing>
           <wp:inline distT="0" distB="0" distL="0" distR="0" wp14:anchorId="72B25F0B" wp14:editId="3FF52288">
-            <wp:extent cx="1977241" cy="1541169"/>
-            <wp:effectExtent l="0" t="0" r="4445" b="1905"/>
+            <wp:extent cx="2495550" cy="1945167"/>
+            <wp:effectExtent l="0" t="0" r="0" b="0"/>
             <wp:docPr id="9" name="Picture 9"/>
             <wp:cNvGraphicFramePr>
               <a:graphicFrameLocks xmlns:a="http://schemas.openxmlformats.org/drawingml/2006/main" noChangeAspect="1"/>
@@ -12202,7 +12041,7 @@
                   <pic:spPr bwMode="auto">
                     <a:xfrm>
                       <a:off x="0" y="0"/>
-                      <a:ext cx="2009734" cy="1566496"/>
+                      <a:ext cx="2539273" cy="1979247"/>
                     </a:xfrm>
                     <a:prstGeom prst="rect">
                       <a:avLst/>
@@ -12277,6 +12116,14 @@
     </w:p>
     <w:p>
       <w:pPr>
+        <w:rPr>
+          <w:sz w:val="16"/>
+          <w:szCs w:val="16"/>
+        </w:rPr>
+      </w:pPr>
+    </w:p>
+    <w:p>
+      <w:pPr>
         <w:jc w:val="center"/>
         <w:rPr>
           <w:sz w:val="18"/>
@@ -12292,7 +12139,7 @@
         </w:rPr>
         <w:drawing>
           <wp:inline distT="0" distB="0" distL="0" distR="0" wp14:anchorId="3A3A86DC" wp14:editId="72547C63">
-            <wp:extent cx="1963420" cy="1548130"/>
+            <wp:extent cx="2425685" cy="1912620"/>
             <wp:effectExtent l="0" t="0" r="0" b="0"/>
             <wp:docPr id="13" name="Picture 25"/>
             <wp:cNvGraphicFramePr>
@@ -12323,7 +12170,7 @@
                   <pic:spPr bwMode="auto">
                     <a:xfrm>
                       <a:off x="0" y="0"/>
-                      <a:ext cx="1963420" cy="1548130"/>
+                      <a:ext cx="2430149" cy="1916140"/>
                     </a:xfrm>
                     <a:prstGeom prst="rect">
                       <a:avLst/>
@@ -12385,10 +12232,11 @@
           <w:szCs w:val="18"/>
           <w:lang w:eastAsia="en-US"/>
         </w:rPr>
+        <w:lastRenderedPageBreak/>
         <w:drawing>
           <wp:inline distT="0" distB="0" distL="0" distR="0" wp14:anchorId="2E34D355" wp14:editId="3B9C36FA">
-            <wp:extent cx="2004983" cy="1584300"/>
-            <wp:effectExtent l="0" t="0" r="0" b="0"/>
+            <wp:extent cx="2478342" cy="1958340"/>
+            <wp:effectExtent l="0" t="0" r="0" b="3810"/>
             <wp:docPr id="14" name="Picture 29"/>
             <wp:cNvGraphicFramePr>
               <a:graphicFrameLocks xmlns:a="http://schemas.openxmlformats.org/drawingml/2006/main" noChangeAspect="1"/>
@@ -12418,7 +12266,7 @@
                   <pic:spPr bwMode="auto">
                     <a:xfrm>
                       <a:off x="0" y="0"/>
-                      <a:ext cx="2013550" cy="1591070"/>
+                      <a:ext cx="2497914" cy="1973805"/>
                     </a:xfrm>
                     <a:prstGeom prst="rect">
                       <a:avLst/>
@@ -12448,7 +12296,6 @@
           <w:sz w:val="16"/>
           <w:szCs w:val="16"/>
         </w:rPr>
-        <w:lastRenderedPageBreak/>
         <w:t>Fig</w:t>
       </w:r>
       <w:r>
@@ -12483,8 +12330,8 @@
         </w:rPr>
         <w:drawing>
           <wp:inline distT="0" distB="0" distL="0" distR="0" wp14:anchorId="72F5D927" wp14:editId="5C98A02E">
-            <wp:extent cx="2297876" cy="1693747"/>
-            <wp:effectExtent l="0" t="0" r="7620" b="1905"/>
+            <wp:extent cx="2468880" cy="1819795"/>
+            <wp:effectExtent l="0" t="0" r="7620" b="9525"/>
             <wp:docPr id="10" name="Picture 10"/>
             <wp:cNvGraphicFramePr>
               <a:graphicFrameLocks xmlns:a="http://schemas.openxmlformats.org/drawingml/2006/main" noChangeAspect="1"/>
@@ -12514,7 +12361,7 @@
                   <pic:spPr bwMode="auto">
                     <a:xfrm>
                       <a:off x="0" y="0"/>
-                      <a:ext cx="2335103" cy="1721187"/>
+                      <a:ext cx="2522315" cy="1859181"/>
                     </a:xfrm>
                     <a:prstGeom prst="rect">
                       <a:avLst/>
@@ -12572,7 +12419,13 @@
         <w:t>.</w:t>
       </w:r>
       <w:r>
-        <w:t xml:space="preserve"> 10. The results show that, even with a switching frequency five times the one with IGBTs, the total system loss is cut in half with GaN devices. The reason why 20 kHz is used for the system with IGBT is that, it is the practical limit for those devices. It is observed that the main reduction is on switching losses, as expected. However, transistor conduction losses are a little bit higher with GaNs, although reverse conduction losses are similar. There are two main reasons for this. First of all, IGBT conduction performance in high current applications is good. However, the GaN technology has not been proven itself in terms of on-state voltage drop, while it has developed to have comparable performance. Secondly, the IMMD system has 2-series structure so that each module carries two times the current they would have when there a 4 parallel modules. In conclusion, both cascade and e-mode GaN FETs reach 98% drive efficiency at 100 kHz switching frequency. Motor drive simulations are performed using 4 modules used with the proposed configuration, with 90</w:t>
+        <w:t xml:space="preserve"> 10. The results show that, even with a switching frequency five times the one with IGBTs, the total system loss is </w:t>
+      </w:r>
+      <w:r>
+        <w:t>halved</w:t>
+      </w:r>
+      <w:r>
+        <w:t xml:space="preserve"> with GaN devices. The reason why 20 kHz is used for the system with IGBT is that, it is the practical limit for those devices. It is observed that the main reduction is on switching losses, as expected. However, transistor conduction losses are a little bit higher with GaNs, although reverse conduction losses are similar. There are two main reasons for this. First of all, IGBT conduction performance in high current applications is good. However, the GaN technology has not been proven itself in terms of on-state voltage drop, while it has developed to have comparable performance. Secondly, the IMMD system has 2-series structure so that each module carries two times the current they would have when there a 4 parallel modules. In conclusion, both cascade and e-mode GaN FETs reach 98% drive efficiency at 100 kHz switching frequency. Motor drive simulations are performed using 4 modules used with the proposed configuration, with 90</w:t>
       </w:r>
       <w:r>
         <w:rPr>
@@ -12581,63 +12434,79 @@
         <w:t>0</w:t>
       </w:r>
       <w:r>
-        <w:t xml:space="preserve"> phase shift and suitable DC link capacitor which results in less than 1% voltage ripple. The DC link current is shown in Fig. 11, with and without interleaving. The DC link voltage ripple is also shown in Fig. 12.</w:t>
+        <w:t xml:space="preserve"> phase shift and suitable DC link capacitor which results in less than 1% voltage ripple. The DC link current</w:t>
+      </w:r>
+      <w:r>
+        <w:t xml:space="preserve"> of each parallel connected module</w:t>
+      </w:r>
+      <w:r>
+        <w:t xml:space="preserve"> </w:t>
+      </w:r>
+      <w:r>
+        <w:t xml:space="preserve">and the total DC link current </w:t>
+      </w:r>
+      <w:r>
+        <w:t>with and without interleaving</w:t>
+      </w:r>
+      <w:r>
+        <w:t xml:space="preserve"> at 50kHz switching frequency are shown in Fig. 11</w:t>
+      </w:r>
+      <w:r>
+        <w:t>. The DC link voltage ripple</w:t>
+      </w:r>
+      <w:r>
+        <w:t xml:space="preserve"> of each series connected module and the total DC link voltage with and without interleaving are</w:t>
+      </w:r>
+      <w:r>
+        <w:t xml:space="preserve"> also shown in Fig. 12.</w:t>
       </w:r>
     </w:p>
     <w:p>
       <w:pPr>
-        <w:pStyle w:val="Text"/>
-      </w:pPr>
+        <w:pStyle w:val="BodyText"/>
+        <w:jc w:val="center"/>
+      </w:pPr>
+      <w:r>
+        <w:object w:dxaOrig="7575" w:dyaOrig="4395">
+          <v:shape id="_x0000_i1027" type="#_x0000_t75" style="width:220.4pt;height:127.65pt" o:ole="">
+            <v:imagedata r:id="rId20" o:title=""/>
+          </v:shape>
+          <o:OLEObject Type="Embed" ProgID="Visio.Drawing.15" ShapeID="_x0000_i1027" DrawAspect="Content" ObjectID="_1584722118" r:id="rId21"/>
+        </w:object>
+      </w:r>
     </w:p>
     <w:p>
       <w:pPr>
         <w:pStyle w:val="BodyText"/>
-        <w:jc w:val="center"/>
-      </w:pPr>
-      <w:r>
-        <w:t xml:space="preserve"> </w:t>
-      </w:r>
-      <w:r>
-        <w:object w:dxaOrig="7575" w:dyaOrig="4395">
-          <v:shape id="_x0000_i1027" type="#_x0000_t75" style="width:245.7pt;height:142.3pt" o:ole="">
-            <v:imagedata r:id="rId20" o:title=""/>
-          </v:shape>
-          <o:OLEObject Type="Embed" ProgID="Visio.Drawing.15" ShapeID="_x0000_i1027" DrawAspect="Content" ObjectID="_1584117571" r:id="rId21"/>
-        </w:object>
+        <w:rPr>
+          <w:sz w:val="16"/>
+          <w:szCs w:val="16"/>
+        </w:rPr>
+      </w:pPr>
+      <w:r>
+        <w:rPr>
+          <w:sz w:val="16"/>
+          <w:szCs w:val="16"/>
+        </w:rPr>
+        <w:t>Fig</w:t>
+      </w:r>
+      <w:r>
+        <w:rPr>
+          <w:sz w:val="16"/>
+          <w:szCs w:val="16"/>
+        </w:rPr>
+        <w:t>.</w:t>
+      </w:r>
+      <w:r>
+        <w:rPr>
+          <w:sz w:val="16"/>
+          <w:szCs w:val="16"/>
+        </w:rPr>
+        <w:t xml:space="preserve"> 10. Comparative loss analysis having a conventional system with IGBT and two different IMMD systems with GaN</w:t>
       </w:r>
     </w:p>
     <w:p>
       <w:pPr>
-        <w:pStyle w:val="BodyText"/>
-        <w:rPr>
-          <w:sz w:val="16"/>
-          <w:szCs w:val="16"/>
-        </w:rPr>
-      </w:pPr>
-      <w:r>
-        <w:rPr>
-          <w:sz w:val="16"/>
-          <w:szCs w:val="16"/>
-        </w:rPr>
-        <w:t>Fig</w:t>
-      </w:r>
-      <w:r>
-        <w:rPr>
-          <w:sz w:val="16"/>
-          <w:szCs w:val="16"/>
-        </w:rPr>
-        <w:t>.</w:t>
-      </w:r>
-      <w:r>
-        <w:rPr>
-          <w:sz w:val="16"/>
-          <w:szCs w:val="16"/>
-        </w:rPr>
-        <w:t xml:space="preserve"> 10. Comparative loss analysis having a conventional system with IGBT and two different IMMD systems with GaN</w:t>
-      </w:r>
-    </w:p>
-    <w:p>
-      <w:pPr>
         <w:jc w:val="center"/>
         <w:rPr>
           <w:sz w:val="18"/>
@@ -12647,16 +12516,15 @@
       <w:r>
         <w:rPr>
           <w:noProof/>
-          <w:sz w:val="18"/>
-          <w:szCs w:val="18"/>
+          <w:sz w:val="16"/>
+          <w:szCs w:val="16"/>
           <w:lang w:eastAsia="en-US"/>
         </w:rPr>
-        <w:lastRenderedPageBreak/>
         <w:drawing>
-          <wp:inline distT="0" distB="0" distL="0" distR="0" wp14:anchorId="6645FE05" wp14:editId="262EE294">
-            <wp:extent cx="2244437" cy="1785499"/>
-            <wp:effectExtent l="0" t="0" r="3810" b="0"/>
-            <wp:docPr id="17" name="Picture 24"/>
+          <wp:inline distT="0" distB="0" distL="0" distR="0" wp14:anchorId="67D6E0DF" wp14:editId="397DAE71">
+            <wp:extent cx="2591735" cy="1420856"/>
+            <wp:effectExtent l="0" t="0" r="0" b="8255"/>
+            <wp:docPr id="6" name="Picture 6"/>
             <wp:cNvGraphicFramePr>
               <a:graphicFrameLocks xmlns:a="http://schemas.openxmlformats.org/drawingml/2006/main" noChangeAspect="1"/>
             </wp:cNvGraphicFramePr>
@@ -12664,28 +12532,26 @@
               <a:graphicData uri="http://schemas.openxmlformats.org/drawingml/2006/picture">
                 <pic:pic xmlns:pic="http://schemas.openxmlformats.org/drawingml/2006/picture">
                   <pic:nvPicPr>
-                    <pic:cNvPr id="0" name="Picture 24"/>
+                    <pic:cNvPr id="0" name="Picture 7"/>
                     <pic:cNvPicPr>
                       <a:picLocks noChangeAspect="1" noChangeArrowheads="1"/>
                     </pic:cNvPicPr>
                   </pic:nvPicPr>
-                  <pic:blipFill>
-                    <a:blip r:embed="rId22">
+                  <pic:blipFill rotWithShape="1">
+                    <a:blip r:embed="rId22" cstate="print">
                       <a:extLst>
                         <a:ext uri="{28A0092B-C50C-407E-A947-70E740481C1C}">
                           <a14:useLocalDpi xmlns:a14="http://schemas.microsoft.com/office/drawing/2010/main" val="0"/>
                         </a:ext>
                       </a:extLst>
                     </a:blip>
-                    <a:srcRect l="4010" t="4494" r="6007"/>
-                    <a:stretch>
-                      <a:fillRect/>
-                    </a:stretch>
+                    <a:srcRect l="5019" t="3518" r="5353"/>
+                    <a:stretch/>
                   </pic:blipFill>
                   <pic:spPr bwMode="auto">
                     <a:xfrm>
                       <a:off x="0" y="0"/>
-                      <a:ext cx="2295364" cy="1826013"/>
+                      <a:ext cx="2601288" cy="1426093"/>
                     </a:xfrm>
                     <a:prstGeom prst="rect">
                       <a:avLst/>
@@ -12694,6 +12560,11 @@
                     <a:ln>
                       <a:noFill/>
                     </a:ln>
+                    <a:extLst>
+                      <a:ext uri="{53640926-AAD7-44D8-BBD7-CCE9431645EC}">
+                        <a14:shadowObscured xmlns:a14="http://schemas.microsoft.com/office/drawing/2010/main"/>
+                      </a:ext>
+                    </a:extLst>
                   </pic:spPr>
                 </pic:pic>
               </a:graphicData>
@@ -12704,7 +12575,7 @@
     </w:p>
     <w:p>
       <w:pPr>
-        <w:spacing w:before="80" w:after="200"/>
+        <w:jc w:val="center"/>
         <w:rPr>
           <w:sz w:val="16"/>
           <w:szCs w:val="16"/>
@@ -12715,43 +12586,29 @@
           <w:sz w:val="16"/>
           <w:szCs w:val="16"/>
         </w:rPr>
-        <w:t>Fig</w:t>
-      </w:r>
-      <w:r>
-        <w:rPr>
-          <w:sz w:val="16"/>
-          <w:szCs w:val="16"/>
-        </w:rPr>
-        <w:t>.</w:t>
-      </w:r>
-      <w:r>
-        <w:rPr>
-          <w:sz w:val="16"/>
-          <w:szCs w:val="16"/>
-        </w:rPr>
-        <w:t xml:space="preserve"> 11. The DC link current of each module and total DC link current</w:t>
+        <w:t>(a)</w:t>
       </w:r>
     </w:p>
     <w:p>
       <w:pPr>
         <w:jc w:val="center"/>
         <w:rPr>
-          <w:sz w:val="18"/>
-          <w:szCs w:val="18"/>
+          <w:sz w:val="16"/>
+          <w:szCs w:val="16"/>
         </w:rPr>
       </w:pPr>
       <w:r>
         <w:rPr>
           <w:noProof/>
-          <w:sz w:val="18"/>
-          <w:szCs w:val="18"/>
+          <w:sz w:val="16"/>
+          <w:szCs w:val="16"/>
           <w:lang w:eastAsia="en-US"/>
         </w:rPr>
         <w:drawing>
-          <wp:inline distT="0" distB="0" distL="0" distR="0" wp14:anchorId="6FB71CA8" wp14:editId="5ED35184">
-            <wp:extent cx="2301272" cy="1802157"/>
-            <wp:effectExtent l="0" t="0" r="3810" b="0"/>
-            <wp:docPr id="18" name="Picture 23"/>
+          <wp:inline distT="0" distB="0" distL="0" distR="0">
+            <wp:extent cx="2602955" cy="1484464"/>
+            <wp:effectExtent l="0" t="0" r="6985" b="1905"/>
+            <wp:docPr id="8" name="Picture 8"/>
             <wp:cNvGraphicFramePr>
               <a:graphicFrameLocks xmlns:a="http://schemas.openxmlformats.org/drawingml/2006/main" noChangeAspect="1"/>
             </wp:cNvGraphicFramePr>
@@ -12759,28 +12616,26 @@
               <a:graphicData uri="http://schemas.openxmlformats.org/drawingml/2006/picture">
                 <pic:pic xmlns:pic="http://schemas.openxmlformats.org/drawingml/2006/picture">
                   <pic:nvPicPr>
-                    <pic:cNvPr id="0" name="Picture 23"/>
+                    <pic:cNvPr id="0" name="Picture 9"/>
                     <pic:cNvPicPr>
                       <a:picLocks noChangeAspect="1" noChangeArrowheads="1"/>
                     </pic:cNvPicPr>
                   </pic:nvPicPr>
-                  <pic:blipFill>
-                    <a:blip r:embed="rId23">
+                  <pic:blipFill rotWithShape="1">
+                    <a:blip r:embed="rId23" cstate="print">
                       <a:extLst>
                         <a:ext uri="{28A0092B-C50C-407E-A947-70E740481C1C}">
                           <a14:useLocalDpi xmlns:a14="http://schemas.microsoft.com/office/drawing/2010/main" val="0"/>
                         </a:ext>
                       </a:extLst>
                     </a:blip>
-                    <a:srcRect l="1765" t="4063" r="6471"/>
-                    <a:stretch>
-                      <a:fillRect/>
-                    </a:stretch>
+                    <a:srcRect l="5376" t="4383" r="5531"/>
+                    <a:stretch/>
                   </pic:blipFill>
                   <pic:spPr bwMode="auto">
                     <a:xfrm>
                       <a:off x="0" y="0"/>
-                      <a:ext cx="2331174" cy="1825573"/>
+                      <a:ext cx="2623157" cy="1495985"/>
                     </a:xfrm>
                     <a:prstGeom prst="rect">
                       <a:avLst/>
@@ -12789,6 +12644,11 @@
                     <a:ln>
                       <a:noFill/>
                     </a:ln>
+                    <a:extLst>
+                      <a:ext uri="{53640926-AAD7-44D8-BBD7-CCE9431645EC}">
+                        <a14:shadowObscured xmlns:a14="http://schemas.microsoft.com/office/drawing/2010/main"/>
+                      </a:ext>
+                    </a:extLst>
                   </pic:spPr>
                 </pic:pic>
               </a:graphicData>
@@ -12799,7 +12659,7 @@
     </w:p>
     <w:p>
       <w:pPr>
-        <w:spacing w:before="80" w:after="200"/>
+        <w:jc w:val="center"/>
         <w:rPr>
           <w:sz w:val="16"/>
           <w:szCs w:val="16"/>
@@ -12810,65 +12670,619 @@
           <w:sz w:val="16"/>
           <w:szCs w:val="16"/>
         </w:rPr>
-        <w:t>Fig</w:t>
-      </w:r>
-      <w:r>
-        <w:rPr>
-          <w:sz w:val="16"/>
-          <w:szCs w:val="16"/>
-        </w:rPr>
-        <w:t>.</w:t>
-      </w:r>
-      <w:r>
-        <w:rPr>
-          <w:sz w:val="16"/>
-          <w:szCs w:val="16"/>
-        </w:rPr>
-        <w:t xml:space="preserve"> 12. DC link voltage ripple with and without interleaving</w:t>
+        <w:t>(b)</w:t>
       </w:r>
     </w:p>
     <w:p>
       <w:pPr>
-        <w:pStyle w:val="Text"/>
-      </w:pPr>
-      <w:r>
-        <w:t>The results show that, each module has an average DC link current of 8.23 A while rms ripple current of 6.93 A, which correspond to 77% of the average. With this IMMD configuration, the rms ripple current rating of each capacitor is 12.78 A without interleaving.  When interleaving is applied with a phase shift of 90</w:t>
-      </w:r>
-      <w:r>
-        <w:rPr>
-          <w:vertAlign w:val="superscript"/>
-        </w:rPr>
-        <w:t>0</w:t>
-      </w:r>
-      <w:r>
-        <w:t>, which is the most suitable one for this case, the rms ripple current requirement drops to 6.69 A resulting in an improvement of 48%. Considering the voltage ripple constraint, 26 µF is required for each capacitor with 40 kHz switching frequency when interleaving is not applied. A similar improvement is also observed on capacitance requirement which drops to 14 µF when interleaving is applied. for the conventional system with IGBTs, the ripple current rating turns out to be 12.78 A and capacitance requirement is at least 100 µF at 10 kHz switching frequency. Of course, application of phase-shift with interleaving is not possible in this case.</w:t>
+        <w:spacing w:before="80" w:after="200"/>
+        <w:rPr>
+          <w:sz w:val="16"/>
+          <w:szCs w:val="16"/>
+        </w:rPr>
+      </w:pPr>
+      <w:r>
+        <w:rPr>
+          <w:sz w:val="16"/>
+          <w:szCs w:val="16"/>
+        </w:rPr>
+        <w:t>Fig</w:t>
+      </w:r>
+      <w:r>
+        <w:rPr>
+          <w:sz w:val="16"/>
+          <w:szCs w:val="16"/>
+        </w:rPr>
+        <w:t>.</w:t>
+      </w:r>
+      <w:r>
+        <w:rPr>
+          <w:sz w:val="16"/>
+          <w:szCs w:val="16"/>
+        </w:rPr>
+        <w:t xml:space="preserve"> 11. </w:t>
+      </w:r>
+      <w:r>
+        <w:rPr>
+          <w:sz w:val="16"/>
+          <w:szCs w:val="16"/>
+        </w:rPr>
+        <w:t xml:space="preserve">(a) </w:t>
+      </w:r>
+      <w:r>
+        <w:rPr>
+          <w:sz w:val="16"/>
+          <w:szCs w:val="16"/>
+        </w:rPr>
+        <w:t>The DC link current of each module</w:t>
+      </w:r>
+      <w:r>
+        <w:rPr>
+          <w:sz w:val="16"/>
+          <w:szCs w:val="16"/>
+        </w:rPr>
+        <w:t>,</w:t>
+      </w:r>
+      <w:r>
+        <w:rPr>
+          <w:sz w:val="16"/>
+          <w:szCs w:val="16"/>
+        </w:rPr>
+        <w:t xml:space="preserve"> </w:t>
+      </w:r>
+      <w:r>
+        <w:rPr>
+          <w:sz w:val="16"/>
+          <w:szCs w:val="16"/>
+        </w:rPr>
+        <w:t xml:space="preserve">(b) </w:t>
+      </w:r>
+      <w:r>
+        <w:rPr>
+          <w:sz w:val="16"/>
+          <w:szCs w:val="16"/>
+        </w:rPr>
+        <w:t>total DC link current</w:t>
+      </w:r>
+      <w:r>
+        <w:rPr>
+          <w:sz w:val="16"/>
+          <w:szCs w:val="16"/>
+        </w:rPr>
+        <w:t xml:space="preserve"> with and without interleaving</w:t>
       </w:r>
     </w:p>
     <w:p>
       <w:pPr>
-        <w:pStyle w:val="Text"/>
-      </w:pPr>
-      <w:r>
-        <w:t xml:space="preserve">Parameters of the capacitor bank (for only one of the series connected buses) design for the </w:t>
-      </w:r>
-      <w:r>
-        <w:t>IMMD system are shown in Table 5</w:t>
-      </w:r>
-      <w:r>
-        <w:t>. Using the thermal model, the temperature rise of the capacitors is verified to be less than 10 0C, which is acceptable although the ambient temperature is higher than a conventional system due to other heat sources in the environment like motor windings.</w:t>
+        <w:jc w:val="center"/>
+        <w:rPr>
+          <w:sz w:val="16"/>
+          <w:szCs w:val="16"/>
+        </w:rPr>
+      </w:pPr>
+      <w:r>
+        <w:rPr>
+          <w:noProof/>
+          <w:sz w:val="16"/>
+          <w:szCs w:val="16"/>
+          <w:lang w:eastAsia="en-US"/>
+        </w:rPr>
+        <w:drawing>
+          <wp:inline distT="0" distB="0" distL="0" distR="0">
+            <wp:extent cx="2758690" cy="1424305"/>
+            <wp:effectExtent l="0" t="0" r="0" b="4445"/>
+            <wp:docPr id="24" name="Picture 24"/>
+            <wp:cNvGraphicFramePr>
+              <a:graphicFrameLocks xmlns:a="http://schemas.openxmlformats.org/drawingml/2006/main" noChangeAspect="1"/>
+            </wp:cNvGraphicFramePr>
+            <a:graphic xmlns:a="http://schemas.openxmlformats.org/drawingml/2006/main">
+              <a:graphicData uri="http://schemas.openxmlformats.org/drawingml/2006/picture">
+                <pic:pic xmlns:pic="http://schemas.openxmlformats.org/drawingml/2006/picture">
+                  <pic:nvPicPr>
+                    <pic:cNvPr id="0" name="Picture 12"/>
+                    <pic:cNvPicPr>
+                      <a:picLocks noChangeAspect="1" noChangeArrowheads="1"/>
+                    </pic:cNvPicPr>
+                  </pic:nvPicPr>
+                  <pic:blipFill rotWithShape="1">
+                    <a:blip r:embed="rId24" cstate="print">
+                      <a:extLst>
+                        <a:ext uri="{28A0092B-C50C-407E-A947-70E740481C1C}">
+                          <a14:useLocalDpi xmlns:a14="http://schemas.microsoft.com/office/drawing/2010/main" val="0"/>
+                        </a:ext>
+                      </a:extLst>
+                    </a:blip>
+                    <a:srcRect l="4838" t="3383" r="5928" b="-1"/>
+                    <a:stretch/>
+                  </pic:blipFill>
+                  <pic:spPr bwMode="auto">
+                    <a:xfrm>
+                      <a:off x="0" y="0"/>
+                      <a:ext cx="2792609" cy="1441817"/>
+                    </a:xfrm>
+                    <a:prstGeom prst="rect">
+                      <a:avLst/>
+                    </a:prstGeom>
+                    <a:noFill/>
+                    <a:ln>
+                      <a:noFill/>
+                    </a:ln>
+                    <a:extLst>
+                      <a:ext uri="{53640926-AAD7-44D8-BBD7-CCE9431645EC}">
+                        <a14:shadowObscured xmlns:a14="http://schemas.microsoft.com/office/drawing/2010/main"/>
+                      </a:ext>
+                    </a:extLst>
+                  </pic:spPr>
+                </pic:pic>
+              </a:graphicData>
+            </a:graphic>
+          </wp:inline>
+        </w:drawing>
       </w:r>
     </w:p>
     <w:p>
       <w:pPr>
+        <w:jc w:val="center"/>
+        <w:rPr>
+          <w:sz w:val="16"/>
+          <w:szCs w:val="16"/>
+        </w:rPr>
+      </w:pPr>
+      <w:r>
+        <w:rPr>
+          <w:sz w:val="16"/>
+          <w:szCs w:val="16"/>
+        </w:rPr>
+        <w:t>(a)</w:t>
+      </w:r>
+    </w:p>
+    <w:p>
+      <w:pPr>
+        <w:jc w:val="center"/>
+        <w:rPr>
+          <w:sz w:val="16"/>
+          <w:szCs w:val="16"/>
+        </w:rPr>
+      </w:pPr>
+      <w:r>
+        <w:rPr>
+          <w:noProof/>
+          <w:sz w:val="16"/>
+          <w:szCs w:val="16"/>
+          <w:lang w:eastAsia="en-US"/>
+        </w:rPr>
+        <w:drawing>
+          <wp:inline distT="0" distB="0" distL="0" distR="0">
+            <wp:extent cx="2703932" cy="1513721"/>
+            <wp:effectExtent l="0" t="0" r="1270" b="0"/>
+            <wp:docPr id="27" name="Picture 27"/>
+            <wp:cNvGraphicFramePr>
+              <a:graphicFrameLocks xmlns:a="http://schemas.openxmlformats.org/drawingml/2006/main" noChangeAspect="1"/>
+            </wp:cNvGraphicFramePr>
+            <a:graphic xmlns:a="http://schemas.openxmlformats.org/drawingml/2006/main">
+              <a:graphicData uri="http://schemas.openxmlformats.org/drawingml/2006/picture">
+                <pic:pic xmlns:pic="http://schemas.openxmlformats.org/drawingml/2006/picture">
+                  <pic:nvPicPr>
+                    <pic:cNvPr id="0" name="Picture 14"/>
+                    <pic:cNvPicPr>
+                      <a:picLocks noChangeAspect="1" noChangeArrowheads="1"/>
+                    </pic:cNvPicPr>
+                  </pic:nvPicPr>
+                  <pic:blipFill rotWithShape="1">
+                    <a:blip r:embed="rId25" cstate="print">
+                      <a:extLst>
+                        <a:ext uri="{28A0092B-C50C-407E-A947-70E740481C1C}">
+                          <a14:useLocalDpi xmlns:a14="http://schemas.microsoft.com/office/drawing/2010/main" val="0"/>
+                        </a:ext>
+                      </a:extLst>
+                    </a:blip>
+                    <a:srcRect l="5017" t="4101" r="5193"/>
+                    <a:stretch/>
+                  </pic:blipFill>
+                  <pic:spPr bwMode="auto">
+                    <a:xfrm>
+                      <a:off x="0" y="0"/>
+                      <a:ext cx="2715307" cy="1520089"/>
+                    </a:xfrm>
+                    <a:prstGeom prst="rect">
+                      <a:avLst/>
+                    </a:prstGeom>
+                    <a:noFill/>
+                    <a:ln>
+                      <a:noFill/>
+                    </a:ln>
+                    <a:extLst>
+                      <a:ext uri="{53640926-AAD7-44D8-BBD7-CCE9431645EC}">
+                        <a14:shadowObscured xmlns:a14="http://schemas.microsoft.com/office/drawing/2010/main"/>
+                      </a:ext>
+                    </a:extLst>
+                  </pic:spPr>
+                </pic:pic>
+              </a:graphicData>
+            </a:graphic>
+          </wp:inline>
+        </w:drawing>
+      </w:r>
+    </w:p>
+    <w:p>
+      <w:pPr>
+        <w:jc w:val="center"/>
+        <w:rPr>
+          <w:sz w:val="16"/>
+          <w:szCs w:val="16"/>
+        </w:rPr>
+      </w:pPr>
+      <w:r>
+        <w:rPr>
+          <w:sz w:val="16"/>
+          <w:szCs w:val="16"/>
+        </w:rPr>
+        <w:t>(</w:t>
+      </w:r>
+      <w:r>
+        <w:rPr>
+          <w:sz w:val="16"/>
+          <w:szCs w:val="16"/>
+        </w:rPr>
+        <w:t>b</w:t>
+      </w:r>
+      <w:r>
+        <w:rPr>
+          <w:sz w:val="16"/>
+          <w:szCs w:val="16"/>
+        </w:rPr>
+        <w:t>)</w:t>
+      </w:r>
+    </w:p>
+    <w:p>
+      <w:pPr>
+        <w:spacing w:before="80" w:after="200"/>
+        <w:rPr>
+          <w:sz w:val="16"/>
+          <w:szCs w:val="16"/>
+        </w:rPr>
+      </w:pPr>
+      <w:r>
+        <w:rPr>
+          <w:sz w:val="16"/>
+          <w:szCs w:val="16"/>
+        </w:rPr>
+        <w:t>Fig</w:t>
+      </w:r>
+      <w:r>
+        <w:rPr>
+          <w:sz w:val="16"/>
+          <w:szCs w:val="16"/>
+        </w:rPr>
+        <w:t>.</w:t>
+      </w:r>
+      <w:r>
+        <w:rPr>
+          <w:sz w:val="16"/>
+          <w:szCs w:val="16"/>
+        </w:rPr>
+        <w:t xml:space="preserve"> 12. </w:t>
+      </w:r>
+      <w:r>
+        <w:rPr>
+          <w:sz w:val="16"/>
+          <w:szCs w:val="16"/>
+        </w:rPr>
+        <w:t xml:space="preserve">(a) DC link voltage of each module, (b) Total DC link voltage with and </w:t>
+      </w:r>
+      <w:r>
+        <w:rPr>
+          <w:sz w:val="16"/>
+          <w:szCs w:val="16"/>
+        </w:rPr>
+        <w:t>without interleaving</w:t>
+      </w:r>
+    </w:p>
+    <w:p>
+      <w:pPr>
         <w:pStyle w:val="Text"/>
       </w:pPr>
       <w:r>
-        <w:t xml:space="preserve">Finally, the resultant power density of both the capacitor bank and the overall system is analyzed to verify the performance of the design. Using the motor dimensions, PCB dimensions and capacitor heights, the power density of the capacitor bank and overall system are found as 35.27 W/cm3 and 16.57 W/cm3, respectively. This result shows that, the </w:t>
-      </w:r>
-      <w:r>
         <w:lastRenderedPageBreak/>
-        <w:t>performance criteria defined for the design process have been achieved in terms of power density, efficiency and reliability.</w:t>
-      </w:r>
+        <w:t>The line-to-line output voltage and line current of one module are shown in Fig. 13. The performance of the proposed IMMD system and its conventional counterpart are listed in Table 4 including the RMS ripple current of each capacitor, the required capacitance for each capacitor to meet the DC link voltage ripple constraint, required voltage for each capacitor, number of total capacitors used, total harmonic distortion of the line-to-line voltage (</w:t>
+      </w:r>
+      <w:r>
+        <w:rPr>
+          <w:i/>
+        </w:rPr>
+        <w:t>THDv</w:t>
+      </w:r>
+      <w:r>
+        <w:t>) and total harmonic distortion of the line current (</w:t>
+      </w:r>
+      <w:r>
+        <w:rPr>
+          <w:i/>
+        </w:rPr>
+        <w:t>THDi</w:t>
+      </w:r>
+      <w:r>
+        <w:t>). In this analysis, switching frequencies used for IMMD is 50kHz and for the conventional motor drive is 20kHz.</w:t>
+      </w:r>
+    </w:p>
+    <w:p>
+      <w:pPr>
+        <w:pStyle w:val="Text"/>
+      </w:pPr>
+      <w:r>
+        <w:t xml:space="preserve">The results show that, </w:t>
+      </w:r>
+      <w:r>
+        <w:t xml:space="preserve">the required RMS ripple current rating of the capacitors is decreased to almost half with the application of interleaving in the IMMD case. Metallized film capacitors are known to have high current handling capability, therefore decreasing the capacitance requirement is more critical and the most convenient way to achieve this is increasing the switching frequency. However, the current rating does not depend on the switching frequency and therefore it may be a deciding parameter for conventional motor drives. The capacitance requirement also decreases almost to its half with interleaving. It can also be reduced further with higher switching frequencies using GaN devices when IMMD configuration is used. </w:t>
+      </w:r>
+      <w:r>
+        <w:t xml:space="preserve">As volume reduction is desired with integrated motor drives, </w:t>
+      </w:r>
+      <w:bookmarkStart w:id="1" w:name="_GoBack"/>
+      <w:bookmarkEnd w:id="1"/>
+    </w:p>
+    <w:p>
+      <w:pPr>
+        <w:pStyle w:val="Text"/>
+      </w:pPr>
+    </w:p>
+    <w:p>
+      <w:pPr>
+        <w:pStyle w:val="Text"/>
+        <w:ind w:firstLine="0"/>
+      </w:pPr>
+    </w:p>
+    <w:p>
+      <w:pPr>
+        <w:pStyle w:val="Text"/>
+        <w:ind w:firstLine="0"/>
+        <w:jc w:val="center"/>
+        <w:rPr>
+          <w:sz w:val="16"/>
+          <w:szCs w:val="16"/>
+        </w:rPr>
+      </w:pPr>
+      <w:r>
+        <w:rPr>
+          <w:noProof/>
+          <w:sz w:val="16"/>
+          <w:szCs w:val="16"/>
+          <w:lang w:eastAsia="en-US"/>
+        </w:rPr>
+        <w:drawing>
+          <wp:inline distT="0" distB="0" distL="0" distR="0">
+            <wp:extent cx="2960551" cy="1660505"/>
+            <wp:effectExtent l="0" t="0" r="0" b="0"/>
+            <wp:docPr id="28" name="Picture 28"/>
+            <wp:cNvGraphicFramePr>
+              <a:graphicFrameLocks xmlns:a="http://schemas.openxmlformats.org/drawingml/2006/main" noChangeAspect="1"/>
+            </wp:cNvGraphicFramePr>
+            <a:graphic xmlns:a="http://schemas.openxmlformats.org/drawingml/2006/main">
+              <a:graphicData uri="http://schemas.openxmlformats.org/drawingml/2006/picture">
+                <pic:pic xmlns:pic="http://schemas.openxmlformats.org/drawingml/2006/picture">
+                  <pic:nvPicPr>
+                    <pic:cNvPr id="0" name="Picture 15"/>
+                    <pic:cNvPicPr>
+                      <a:picLocks noChangeAspect="1" noChangeArrowheads="1"/>
+                    </pic:cNvPicPr>
+                  </pic:nvPicPr>
+                  <pic:blipFill rotWithShape="1">
+                    <a:blip r:embed="rId26" cstate="print">
+                      <a:extLst>
+                        <a:ext uri="{28A0092B-C50C-407E-A947-70E740481C1C}">
+                          <a14:useLocalDpi xmlns:a14="http://schemas.microsoft.com/office/drawing/2010/main" val="0"/>
+                        </a:ext>
+                      </a:extLst>
+                    </a:blip>
+                    <a:srcRect l="2868" t="2754" r="6825"/>
+                    <a:stretch/>
+                  </pic:blipFill>
+                  <pic:spPr bwMode="auto">
+                    <a:xfrm>
+                      <a:off x="0" y="0"/>
+                      <a:ext cx="2965741" cy="1663416"/>
+                    </a:xfrm>
+                    <a:prstGeom prst="rect">
+                      <a:avLst/>
+                    </a:prstGeom>
+                    <a:noFill/>
+                    <a:ln>
+                      <a:noFill/>
+                    </a:ln>
+                    <a:extLst>
+                      <a:ext uri="{53640926-AAD7-44D8-BBD7-CCE9431645EC}">
+                        <a14:shadowObscured xmlns:a14="http://schemas.microsoft.com/office/drawing/2010/main"/>
+                      </a:ext>
+                    </a:extLst>
+                  </pic:spPr>
+                </pic:pic>
+              </a:graphicData>
+            </a:graphic>
+          </wp:inline>
+        </w:drawing>
+      </w:r>
+    </w:p>
+    <w:p>
+      <w:pPr>
+        <w:pStyle w:val="Text"/>
+        <w:ind w:firstLine="0"/>
+        <w:jc w:val="center"/>
+        <w:rPr>
+          <w:sz w:val="16"/>
+          <w:szCs w:val="16"/>
+        </w:rPr>
+      </w:pPr>
+      <w:r>
+        <w:rPr>
+          <w:sz w:val="16"/>
+          <w:szCs w:val="16"/>
+        </w:rPr>
+        <w:t>(a)</w:t>
+      </w:r>
+    </w:p>
+    <w:p>
+      <w:pPr>
+        <w:pStyle w:val="Text"/>
+        <w:ind w:firstLine="0"/>
+        <w:jc w:val="center"/>
+        <w:rPr>
+          <w:sz w:val="16"/>
+          <w:szCs w:val="16"/>
+        </w:rPr>
+      </w:pPr>
+      <w:r>
+        <w:rPr>
+          <w:noProof/>
+          <w:sz w:val="16"/>
+          <w:szCs w:val="16"/>
+          <w:lang w:eastAsia="en-US"/>
+        </w:rPr>
+        <w:drawing>
+          <wp:inline distT="0" distB="0" distL="0" distR="0">
+            <wp:extent cx="2883446" cy="1627799"/>
+            <wp:effectExtent l="0" t="0" r="0" b="0"/>
+            <wp:docPr id="29" name="Picture 29"/>
+            <wp:cNvGraphicFramePr>
+              <a:graphicFrameLocks xmlns:a="http://schemas.openxmlformats.org/drawingml/2006/main" noChangeAspect="1"/>
+            </wp:cNvGraphicFramePr>
+            <a:graphic xmlns:a="http://schemas.openxmlformats.org/drawingml/2006/main">
+              <a:graphicData uri="http://schemas.openxmlformats.org/drawingml/2006/picture">
+                <pic:pic xmlns:pic="http://schemas.openxmlformats.org/drawingml/2006/picture">
+                  <pic:nvPicPr>
+                    <pic:cNvPr id="0" name="Picture 16"/>
+                    <pic:cNvPicPr>
+                      <a:picLocks noChangeAspect="1" noChangeArrowheads="1"/>
+                    </pic:cNvPicPr>
+                  </pic:nvPicPr>
+                  <pic:blipFill rotWithShape="1">
+                    <a:blip r:embed="rId27" cstate="print">
+                      <a:extLst>
+                        <a:ext uri="{28A0092B-C50C-407E-A947-70E740481C1C}">
+                          <a14:useLocalDpi xmlns:a14="http://schemas.microsoft.com/office/drawing/2010/main" val="0"/>
+                        </a:ext>
+                      </a:extLst>
+                    </a:blip>
+                    <a:srcRect l="4837" t="4134" r="6847"/>
+                    <a:stretch/>
+                  </pic:blipFill>
+                  <pic:spPr bwMode="auto">
+                    <a:xfrm>
+                      <a:off x="0" y="0"/>
+                      <a:ext cx="2890255" cy="1631643"/>
+                    </a:xfrm>
+                    <a:prstGeom prst="rect">
+                      <a:avLst/>
+                    </a:prstGeom>
+                    <a:noFill/>
+                    <a:ln>
+                      <a:noFill/>
+                    </a:ln>
+                    <a:extLst>
+                      <a:ext uri="{53640926-AAD7-44D8-BBD7-CCE9431645EC}">
+                        <a14:shadowObscured xmlns:a14="http://schemas.microsoft.com/office/drawing/2010/main"/>
+                      </a:ext>
+                    </a:extLst>
+                  </pic:spPr>
+                </pic:pic>
+              </a:graphicData>
+            </a:graphic>
+          </wp:inline>
+        </w:drawing>
+      </w:r>
+    </w:p>
+    <w:p>
+      <w:pPr>
+        <w:pStyle w:val="Text"/>
+        <w:ind w:firstLine="0"/>
+        <w:jc w:val="center"/>
+        <w:rPr>
+          <w:sz w:val="16"/>
+          <w:szCs w:val="16"/>
+        </w:rPr>
+      </w:pPr>
+      <w:r>
+        <w:rPr>
+          <w:sz w:val="16"/>
+          <w:szCs w:val="16"/>
+        </w:rPr>
+        <w:t>(b)</w:t>
+      </w:r>
+    </w:p>
+    <w:p>
+      <w:pPr>
+        <w:pStyle w:val="Text"/>
+        <w:ind w:firstLine="0"/>
+        <w:rPr>
+          <w:sz w:val="16"/>
+          <w:szCs w:val="16"/>
+        </w:rPr>
+      </w:pPr>
+      <w:r>
+        <w:rPr>
+          <w:sz w:val="16"/>
+          <w:szCs w:val="16"/>
+        </w:rPr>
+        <w:t>Figure 13. (a) Line-to-line voltage, (b) Line current</w:t>
+      </w:r>
+    </w:p>
+    <w:p>
+      <w:pPr>
+        <w:pStyle w:val="Text"/>
+      </w:pPr>
+    </w:p>
+    <w:p>
+      <w:pPr>
+        <w:pStyle w:val="Text"/>
+      </w:pPr>
+    </w:p>
+    <w:p>
+      <w:pPr>
+        <w:pStyle w:val="Text"/>
+      </w:pPr>
+    </w:p>
+    <w:p>
+      <w:pPr>
+        <w:suppressAutoHyphens w:val="0"/>
+      </w:pPr>
+      <w:r>
+        <w:br w:type="page"/>
+      </w:r>
+    </w:p>
+    <w:p>
+      <w:pPr>
+        <w:pStyle w:val="Text"/>
+      </w:pPr>
+      <w:r>
+        <w:lastRenderedPageBreak/>
+        <w:t xml:space="preserve">Parameters of the capacitor bank (for only one of the series connected buses) design for the </w:t>
+      </w:r>
+      <w:r>
+        <w:t>IMMD system are shown in Table 5</w:t>
+      </w:r>
+      <w:r>
+        <w:t>. Using the thermal model, the temperature rise of the capacitors is verified to be less than 10 0C, which is acceptable although the ambient temperature is higher than a conventional system due to other heat sources in the environment like motor windings.</w:t>
+      </w:r>
+    </w:p>
+    <w:p>
+      <w:pPr>
+        <w:pStyle w:val="Text"/>
+      </w:pPr>
+      <w:r>
+        <w:t>Finally, the resultant power density of both the capacitor bank and the overall system is analyzed to verify the performance of the design. Using the motor dimensions, PCB dimensions and capacitor heights, the power density of the capacitor bank and overall system are found as 35.27 W/cm3 and 16.57 W/cm3, respectively. This result shows that, the performance criteria defined for the design process have been achieved in terms of power density, efficiency and reliability.</w:t>
+      </w:r>
+    </w:p>
+    <w:p>
+      <w:pPr>
+        <w:pStyle w:val="Text"/>
+      </w:pPr>
+      <w:r>
+        <w:t>Considering the voltage ripple constraint, 26 µF is required for each capacitor with 40 kHz switching frequency when interleaving is not applied. A similar improvement is also observed on capacitance requirement which drops to 14 µF when interleaving is applied. for the conventional system with IGBTs, the ripple current rating turns out to be 12.78 A and capacitance requirement is at least 100 µF at 10 kHz switching frequency. Of course, application of phase-shift with interleaving is not possible in this case.</w:t>
+      </w:r>
+    </w:p>
+    <w:p>
+      <w:pPr>
+        <w:pStyle w:val="Text"/>
+      </w:pPr>
     </w:p>
     <w:p>
       <w:pPr>
@@ -12885,7 +13299,13 @@
         <w:spacing w:before="0" w:after="0" w:line="240" w:lineRule="auto"/>
       </w:pPr>
       <w:r>
-        <w:t>TABLE V</w:t>
+        <w:t xml:space="preserve">TABLE </w:t>
+      </w:r>
+      <w:r>
+        <w:t>I</w:t>
+      </w:r>
+      <w:r>
+        <w:t>V</w:t>
       </w:r>
     </w:p>
     <w:p>
@@ -12898,10 +13318,734 @@
         <w:spacing w:before="0" w:after="0" w:line="240" w:lineRule="auto"/>
       </w:pPr>
       <w:r>
+        <w:t>Performance of the Proposed IMMD and Comparıson wıth the Conventıonal System</w:t>
+      </w:r>
+    </w:p>
+    <w:p>
+      <w:pPr>
+        <w:pStyle w:val="tablehead"/>
+        <w:numPr>
+          <w:ilvl w:val="0"/>
+          <w:numId w:val="0"/>
+        </w:numPr>
+        <w:spacing w:before="0" w:after="0" w:line="240" w:lineRule="auto"/>
+        <w:rPr>
+          <w:rFonts w:eastAsia="MS Mincho"/>
+          <w:noProof w:val="0"/>
+          <w:spacing w:val="-1"/>
+        </w:rPr>
+      </w:pPr>
+    </w:p>
+    <w:tbl>
+      <w:tblPr>
+        <w:tblW w:w="4671" w:type="dxa"/>
+        <w:jc w:val="center"/>
+        <w:tblLayout w:type="fixed"/>
+        <w:tblLook w:val="04A0" w:firstRow="1" w:lastRow="0" w:firstColumn="1" w:lastColumn="0" w:noHBand="0" w:noVBand="1"/>
+      </w:tblPr>
+      <w:tblGrid>
+        <w:gridCol w:w="1440"/>
+        <w:gridCol w:w="1710"/>
+        <w:gridCol w:w="1521"/>
+      </w:tblGrid>
+      <w:tr>
+        <w:trPr>
+          <w:jc w:val="center"/>
+        </w:trPr>
+        <w:tc>
+          <w:tcPr>
+            <w:tcW w:w="1440" w:type="dxa"/>
+            <w:tcBorders>
+              <w:top w:val="single" w:sz="4" w:space="0" w:color="auto"/>
+              <w:bottom w:val="single" w:sz="4" w:space="0" w:color="auto"/>
+            </w:tcBorders>
+            <w:shd w:val="clear" w:color="auto" w:fill="auto"/>
+          </w:tcPr>
+          <w:p>
+            <w:pPr>
+              <w:pStyle w:val="BodyTextKeep"/>
+              <w:ind w:right="0"/>
+              <w:jc w:val="center"/>
+              <w:rPr>
+                <w:b/>
+                <w:sz w:val="16"/>
+                <w:szCs w:val="16"/>
+                <w:lang w:val="en-US"/>
+              </w:rPr>
+            </w:pPr>
+            <w:r>
+              <w:rPr>
+                <w:b/>
+                <w:sz w:val="16"/>
+                <w:szCs w:val="16"/>
+                <w:lang w:val="en-US"/>
+              </w:rPr>
+              <w:t>Parameter</w:t>
+            </w:r>
+          </w:p>
+        </w:tc>
+        <w:tc>
+          <w:tcPr>
+            <w:tcW w:w="1710" w:type="dxa"/>
+            <w:tcBorders>
+              <w:top w:val="single" w:sz="4" w:space="0" w:color="auto"/>
+              <w:bottom w:val="single" w:sz="4" w:space="0" w:color="auto"/>
+            </w:tcBorders>
+            <w:shd w:val="clear" w:color="auto" w:fill="auto"/>
+          </w:tcPr>
+          <w:p>
+            <w:pPr>
+              <w:pStyle w:val="BodyTextKeep"/>
+              <w:ind w:right="0"/>
+              <w:jc w:val="center"/>
+              <w:rPr>
+                <w:b/>
+                <w:sz w:val="16"/>
+                <w:szCs w:val="16"/>
+                <w:lang w:val="en-US"/>
+              </w:rPr>
+            </w:pPr>
+            <w:r>
+              <w:rPr>
+                <w:b/>
+                <w:sz w:val="16"/>
+                <w:szCs w:val="16"/>
+                <w:lang w:val="en-US"/>
+              </w:rPr>
+              <w:t>Conventional System</w:t>
+            </w:r>
+          </w:p>
+        </w:tc>
+        <w:tc>
+          <w:tcPr>
+            <w:tcW w:w="1521" w:type="dxa"/>
+            <w:tcBorders>
+              <w:top w:val="single" w:sz="4" w:space="0" w:color="auto"/>
+              <w:bottom w:val="single" w:sz="4" w:space="0" w:color="auto"/>
+            </w:tcBorders>
+            <w:shd w:val="clear" w:color="auto" w:fill="auto"/>
+          </w:tcPr>
+          <w:p>
+            <w:pPr>
+              <w:pStyle w:val="BodyTextKeep"/>
+              <w:ind w:right="0"/>
+              <w:jc w:val="center"/>
+              <w:rPr>
+                <w:b/>
+                <w:sz w:val="16"/>
+                <w:szCs w:val="16"/>
+                <w:lang w:val="en-US"/>
+              </w:rPr>
+            </w:pPr>
+            <w:r>
+              <w:rPr>
+                <w:b/>
+                <w:sz w:val="16"/>
+                <w:szCs w:val="16"/>
+                <w:lang w:val="en-US"/>
+              </w:rPr>
+              <w:t>Proposed System</w:t>
+            </w:r>
+          </w:p>
+        </w:tc>
+      </w:tr>
+      <w:tr>
+        <w:trPr>
+          <w:jc w:val="center"/>
+        </w:trPr>
+        <w:tc>
+          <w:tcPr>
+            <w:tcW w:w="1440" w:type="dxa"/>
+            <w:tcBorders>
+              <w:top w:val="single" w:sz="4" w:space="0" w:color="auto"/>
+            </w:tcBorders>
+            <w:shd w:val="clear" w:color="auto" w:fill="auto"/>
+          </w:tcPr>
+          <w:p>
+            <w:pPr>
+              <w:pStyle w:val="BodyTextKeep"/>
+              <w:ind w:right="0"/>
+              <w:jc w:val="center"/>
+              <w:rPr>
+                <w:sz w:val="16"/>
+                <w:szCs w:val="16"/>
+                <w:lang w:val="en-US"/>
+              </w:rPr>
+            </w:pPr>
+            <w:r>
+              <w:rPr>
+                <w:sz w:val="16"/>
+                <w:szCs w:val="16"/>
+                <w:lang w:val="en-US"/>
+              </w:rPr>
+              <w:t>I</w:t>
+            </w:r>
+            <w:r>
+              <w:rPr>
+                <w:sz w:val="16"/>
+                <w:szCs w:val="16"/>
+                <w:vertAlign w:val="subscript"/>
+                <w:lang w:val="en-US"/>
+              </w:rPr>
+              <w:t>c,rms</w:t>
+            </w:r>
+          </w:p>
+        </w:tc>
+        <w:tc>
+          <w:tcPr>
+            <w:tcW w:w="1710" w:type="dxa"/>
+            <w:tcBorders>
+              <w:top w:val="single" w:sz="4" w:space="0" w:color="auto"/>
+            </w:tcBorders>
+            <w:shd w:val="clear" w:color="auto" w:fill="auto"/>
+          </w:tcPr>
+          <w:p>
+            <w:pPr>
+              <w:pStyle w:val="BodyTextKeep"/>
+              <w:ind w:right="0"/>
+              <w:jc w:val="center"/>
+              <w:rPr>
+                <w:sz w:val="16"/>
+                <w:szCs w:val="16"/>
+                <w:lang w:val="en-US"/>
+              </w:rPr>
+            </w:pPr>
+            <w:r>
+              <w:rPr>
+                <w:sz w:val="16"/>
+                <w:szCs w:val="16"/>
+                <w:lang w:val="en-US"/>
+              </w:rPr>
+              <w:t>10.13 A</w:t>
+            </w:r>
+          </w:p>
+        </w:tc>
+        <w:tc>
+          <w:tcPr>
+            <w:tcW w:w="1521" w:type="dxa"/>
+            <w:tcBorders>
+              <w:top w:val="single" w:sz="4" w:space="0" w:color="auto"/>
+            </w:tcBorders>
+            <w:shd w:val="clear" w:color="auto" w:fill="auto"/>
+          </w:tcPr>
+          <w:p>
+            <w:pPr>
+              <w:pStyle w:val="BodyTextKeep"/>
+              <w:ind w:right="0"/>
+              <w:jc w:val="center"/>
+              <w:rPr>
+                <w:sz w:val="16"/>
+                <w:szCs w:val="16"/>
+                <w:lang w:val="en-US"/>
+              </w:rPr>
+            </w:pPr>
+            <w:r>
+              <w:rPr>
+                <w:sz w:val="16"/>
+                <w:szCs w:val="16"/>
+                <w:lang w:val="en-US"/>
+              </w:rPr>
+              <w:t>5.76 A</w:t>
+            </w:r>
+          </w:p>
+        </w:tc>
+      </w:tr>
+      <w:tr>
+        <w:trPr>
+          <w:jc w:val="center"/>
+        </w:trPr>
+        <w:tc>
+          <w:tcPr>
+            <w:tcW w:w="1440" w:type="dxa"/>
+            <w:shd w:val="clear" w:color="auto" w:fill="auto"/>
+          </w:tcPr>
+          <w:p>
+            <w:pPr>
+              <w:pStyle w:val="BodyTextKeep"/>
+              <w:ind w:right="0"/>
+              <w:jc w:val="center"/>
+              <w:rPr>
+                <w:sz w:val="16"/>
+                <w:szCs w:val="16"/>
+                <w:lang w:val="en-US"/>
+              </w:rPr>
+            </w:pPr>
+            <w:r>
+              <w:rPr>
+                <w:sz w:val="16"/>
+                <w:szCs w:val="16"/>
+                <w:lang w:val="en-US"/>
+              </w:rPr>
+              <w:t>C</w:t>
+            </w:r>
+            <w:r>
+              <w:rPr>
+                <w:sz w:val="16"/>
+                <w:szCs w:val="16"/>
+                <w:vertAlign w:val="subscript"/>
+                <w:lang w:val="en-US"/>
+              </w:rPr>
+              <w:t>dc</w:t>
+            </w:r>
+          </w:p>
+        </w:tc>
+        <w:tc>
+          <w:tcPr>
+            <w:tcW w:w="1710" w:type="dxa"/>
+            <w:shd w:val="clear" w:color="auto" w:fill="auto"/>
+          </w:tcPr>
+          <w:p>
+            <w:pPr>
+              <w:pStyle w:val="BodyTextKeep"/>
+              <w:ind w:right="0"/>
+              <w:jc w:val="center"/>
+              <w:rPr>
+                <w:sz w:val="16"/>
+                <w:szCs w:val="16"/>
+                <w:lang w:val="en-US"/>
+              </w:rPr>
+            </w:pPr>
+            <w:r>
+              <w:rPr>
+                <w:sz w:val="16"/>
+                <w:szCs w:val="16"/>
+                <w:lang w:val="en-US"/>
+              </w:rPr>
+              <w:t>97 µF</w:t>
+            </w:r>
+          </w:p>
+        </w:tc>
+        <w:tc>
+          <w:tcPr>
+            <w:tcW w:w="1521" w:type="dxa"/>
+            <w:shd w:val="clear" w:color="auto" w:fill="auto"/>
+          </w:tcPr>
+          <w:p>
+            <w:pPr>
+              <w:pStyle w:val="BodyTextKeep"/>
+              <w:ind w:right="0"/>
+              <w:jc w:val="center"/>
+              <w:rPr>
+                <w:sz w:val="16"/>
+                <w:szCs w:val="16"/>
+                <w:lang w:val="en-US"/>
+              </w:rPr>
+            </w:pPr>
+            <w:r>
+              <w:rPr>
+                <w:sz w:val="16"/>
+                <w:szCs w:val="16"/>
+                <w:lang w:val="en-US"/>
+              </w:rPr>
+              <w:t xml:space="preserve">18 </w:t>
+            </w:r>
+            <w:r>
+              <w:rPr>
+                <w:sz w:val="16"/>
+                <w:szCs w:val="16"/>
+                <w:lang w:val="en-US"/>
+              </w:rPr>
+              <w:t>µF</w:t>
+            </w:r>
+          </w:p>
+        </w:tc>
+      </w:tr>
+      <w:tr>
+        <w:trPr>
+          <w:jc w:val="center"/>
+        </w:trPr>
+        <w:tc>
+          <w:tcPr>
+            <w:tcW w:w="1440" w:type="dxa"/>
+            <w:shd w:val="clear" w:color="auto" w:fill="auto"/>
+          </w:tcPr>
+          <w:p>
+            <w:pPr>
+              <w:pStyle w:val="BodyTextKeep"/>
+              <w:ind w:right="0"/>
+              <w:jc w:val="center"/>
+              <w:rPr>
+                <w:sz w:val="16"/>
+                <w:szCs w:val="16"/>
+                <w:lang w:val="en-US"/>
+              </w:rPr>
+            </w:pPr>
+            <w:r>
+              <w:rPr>
+                <w:sz w:val="16"/>
+                <w:szCs w:val="16"/>
+                <w:lang w:val="en-US"/>
+              </w:rPr>
+              <w:t>V</w:t>
+            </w:r>
+            <w:r>
+              <w:rPr>
+                <w:sz w:val="16"/>
+                <w:szCs w:val="16"/>
+                <w:vertAlign w:val="subscript"/>
+                <w:lang w:val="en-US"/>
+              </w:rPr>
+              <w:t>c</w:t>
+            </w:r>
+          </w:p>
+        </w:tc>
+        <w:tc>
+          <w:tcPr>
+            <w:tcW w:w="1710" w:type="dxa"/>
+            <w:shd w:val="clear" w:color="auto" w:fill="auto"/>
+          </w:tcPr>
+          <w:p>
+            <w:pPr>
+              <w:pStyle w:val="BodyTextKeep"/>
+              <w:ind w:right="0"/>
+              <w:jc w:val="center"/>
+              <w:rPr>
+                <w:sz w:val="16"/>
+                <w:szCs w:val="16"/>
+                <w:lang w:val="en-US"/>
+              </w:rPr>
+            </w:pPr>
+            <w:r>
+              <w:rPr>
+                <w:sz w:val="16"/>
+                <w:szCs w:val="16"/>
+                <w:lang w:val="en-US"/>
+              </w:rPr>
+              <w:t>630 V</w:t>
+            </w:r>
+          </w:p>
+        </w:tc>
+        <w:tc>
+          <w:tcPr>
+            <w:tcW w:w="1521" w:type="dxa"/>
+            <w:shd w:val="clear" w:color="auto" w:fill="auto"/>
+          </w:tcPr>
+          <w:p>
+            <w:pPr>
+              <w:pStyle w:val="BodyTextKeep"/>
+              <w:ind w:right="0"/>
+              <w:jc w:val="center"/>
+              <w:rPr>
+                <w:sz w:val="16"/>
+                <w:szCs w:val="16"/>
+                <w:lang w:val="en-US"/>
+              </w:rPr>
+            </w:pPr>
+            <w:r>
+              <w:rPr>
+                <w:sz w:val="16"/>
+                <w:szCs w:val="16"/>
+                <w:lang w:val="en-US"/>
+              </w:rPr>
+              <w:t>300 V</w:t>
+            </w:r>
+          </w:p>
+        </w:tc>
+      </w:tr>
+      <w:tr>
+        <w:trPr>
+          <w:jc w:val="center"/>
+        </w:trPr>
+        <w:tc>
+          <w:tcPr>
+            <w:tcW w:w="1440" w:type="dxa"/>
+            <w:shd w:val="clear" w:color="auto" w:fill="auto"/>
+          </w:tcPr>
+          <w:p>
+            <w:pPr>
+              <w:pStyle w:val="BodyTextKeep"/>
+              <w:ind w:right="0"/>
+              <w:jc w:val="center"/>
+              <w:rPr>
+                <w:sz w:val="16"/>
+                <w:szCs w:val="16"/>
+                <w:lang w:val="en-US"/>
+              </w:rPr>
+            </w:pPr>
+            <w:r>
+              <w:rPr>
+                <w:sz w:val="16"/>
+                <w:szCs w:val="16"/>
+                <w:lang w:val="en-US"/>
+              </w:rPr>
+              <w:t>Total capacitor</w:t>
+            </w:r>
+          </w:p>
+        </w:tc>
+        <w:tc>
+          <w:tcPr>
+            <w:tcW w:w="1710" w:type="dxa"/>
+            <w:shd w:val="clear" w:color="auto" w:fill="auto"/>
+          </w:tcPr>
+          <w:p>
+            <w:pPr>
+              <w:pStyle w:val="BodyTextKeep"/>
+              <w:ind w:right="0"/>
+              <w:jc w:val="center"/>
+              <w:rPr>
+                <w:sz w:val="16"/>
+                <w:szCs w:val="16"/>
+                <w:lang w:val="en-US"/>
+              </w:rPr>
+            </w:pPr>
+            <w:r>
+              <w:rPr>
+                <w:sz w:val="16"/>
+                <w:szCs w:val="16"/>
+                <w:lang w:val="en-US"/>
+              </w:rPr>
+              <w:t>1</w:t>
+            </w:r>
+          </w:p>
+        </w:tc>
+        <w:tc>
+          <w:tcPr>
+            <w:tcW w:w="1521" w:type="dxa"/>
+            <w:shd w:val="clear" w:color="auto" w:fill="auto"/>
+          </w:tcPr>
+          <w:p>
+            <w:pPr>
+              <w:pStyle w:val="BodyTextKeep"/>
+              <w:ind w:right="0"/>
+              <w:jc w:val="center"/>
+              <w:rPr>
+                <w:sz w:val="16"/>
+                <w:szCs w:val="16"/>
+                <w:lang w:val="en-US"/>
+              </w:rPr>
+            </w:pPr>
+            <w:r>
+              <w:rPr>
+                <w:sz w:val="16"/>
+                <w:szCs w:val="16"/>
+                <w:lang w:val="en-US"/>
+              </w:rPr>
+              <w:t>2</w:t>
+            </w:r>
+          </w:p>
+        </w:tc>
+      </w:tr>
+      <w:tr>
+        <w:trPr>
+          <w:jc w:val="center"/>
+        </w:trPr>
+        <w:tc>
+          <w:tcPr>
+            <w:tcW w:w="1440" w:type="dxa"/>
+            <w:shd w:val="clear" w:color="auto" w:fill="auto"/>
+          </w:tcPr>
+          <w:p>
+            <w:pPr>
+              <w:pStyle w:val="BodyTextKeep"/>
+              <w:ind w:right="0"/>
+              <w:jc w:val="center"/>
+              <w:rPr>
+                <w:sz w:val="16"/>
+                <w:szCs w:val="16"/>
+                <w:lang w:val="en-US"/>
+              </w:rPr>
+            </w:pPr>
+            <w:r>
+              <w:rPr>
+                <w:sz w:val="16"/>
+                <w:szCs w:val="16"/>
+                <w:lang w:val="en-US"/>
+              </w:rPr>
+              <w:t>THDv</w:t>
+            </w:r>
+          </w:p>
+        </w:tc>
+        <w:tc>
+          <w:tcPr>
+            <w:tcW w:w="1710" w:type="dxa"/>
+            <w:shd w:val="clear" w:color="auto" w:fill="auto"/>
+          </w:tcPr>
+          <w:p>
+            <w:pPr>
+              <w:pStyle w:val="BodyTextKeep"/>
+              <w:ind w:right="0"/>
+              <w:jc w:val="center"/>
+              <w:rPr>
+                <w:sz w:val="16"/>
+                <w:szCs w:val="16"/>
+                <w:lang w:val="en-US"/>
+              </w:rPr>
+            </w:pPr>
+            <w:r>
+              <w:rPr>
+                <w:sz w:val="16"/>
+                <w:szCs w:val="16"/>
+                <w:lang w:val="en-US"/>
+              </w:rPr>
+              <w:t>79.91 %</w:t>
+            </w:r>
+          </w:p>
+        </w:tc>
+        <w:tc>
+          <w:tcPr>
+            <w:tcW w:w="1521" w:type="dxa"/>
+            <w:shd w:val="clear" w:color="auto" w:fill="auto"/>
+          </w:tcPr>
+          <w:p>
+            <w:pPr>
+              <w:pStyle w:val="BodyTextKeep"/>
+              <w:ind w:right="0"/>
+              <w:jc w:val="center"/>
+              <w:rPr>
+                <w:sz w:val="16"/>
+                <w:szCs w:val="16"/>
+                <w:lang w:val="en-US"/>
+              </w:rPr>
+            </w:pPr>
+            <w:r>
+              <w:rPr>
+                <w:sz w:val="16"/>
+                <w:szCs w:val="16"/>
+                <w:lang w:val="en-US"/>
+              </w:rPr>
+              <w:t>89.15 %</w:t>
+            </w:r>
+          </w:p>
+        </w:tc>
+      </w:tr>
+      <w:tr>
+        <w:trPr>
+          <w:jc w:val="center"/>
+        </w:trPr>
+        <w:tc>
+          <w:tcPr>
+            <w:tcW w:w="1440" w:type="dxa"/>
+            <w:tcBorders>
+              <w:bottom w:val="single" w:sz="4" w:space="0" w:color="auto"/>
+            </w:tcBorders>
+            <w:shd w:val="clear" w:color="auto" w:fill="auto"/>
+          </w:tcPr>
+          <w:p>
+            <w:pPr>
+              <w:pStyle w:val="BodyTextKeep"/>
+              <w:ind w:right="0"/>
+              <w:jc w:val="center"/>
+              <w:rPr>
+                <w:sz w:val="16"/>
+                <w:szCs w:val="16"/>
+                <w:lang w:val="en-US"/>
+              </w:rPr>
+            </w:pPr>
+            <w:r>
+              <w:rPr>
+                <w:sz w:val="16"/>
+                <w:szCs w:val="16"/>
+                <w:lang w:val="en-US"/>
+              </w:rPr>
+              <w:t>THDi</w:t>
+            </w:r>
+          </w:p>
+        </w:tc>
+        <w:tc>
+          <w:tcPr>
+            <w:tcW w:w="1710" w:type="dxa"/>
+            <w:tcBorders>
+              <w:bottom w:val="single" w:sz="4" w:space="0" w:color="auto"/>
+            </w:tcBorders>
+            <w:shd w:val="clear" w:color="auto" w:fill="auto"/>
+          </w:tcPr>
+          <w:p>
+            <w:pPr>
+              <w:pStyle w:val="BodyTextKeep"/>
+              <w:ind w:right="0"/>
+              <w:jc w:val="center"/>
+              <w:rPr>
+                <w:sz w:val="16"/>
+                <w:szCs w:val="16"/>
+                <w:lang w:val="en-US"/>
+              </w:rPr>
+            </w:pPr>
+            <w:r>
+              <w:rPr>
+                <w:sz w:val="16"/>
+                <w:szCs w:val="16"/>
+                <w:lang w:val="en-US"/>
+              </w:rPr>
+              <w:t>0.48 %</w:t>
+            </w:r>
+          </w:p>
+        </w:tc>
+        <w:tc>
+          <w:tcPr>
+            <w:tcW w:w="1521" w:type="dxa"/>
+            <w:tcBorders>
+              <w:bottom w:val="single" w:sz="4" w:space="0" w:color="auto"/>
+            </w:tcBorders>
+            <w:shd w:val="clear" w:color="auto" w:fill="auto"/>
+          </w:tcPr>
+          <w:p>
+            <w:pPr>
+              <w:pStyle w:val="BodyTextKeep"/>
+              <w:ind w:right="0"/>
+              <w:jc w:val="center"/>
+              <w:rPr>
+                <w:sz w:val="16"/>
+                <w:szCs w:val="16"/>
+                <w:lang w:val="en-US"/>
+              </w:rPr>
+            </w:pPr>
+            <w:r>
+              <w:rPr>
+                <w:sz w:val="16"/>
+                <w:szCs w:val="16"/>
+                <w:lang w:val="en-US"/>
+              </w:rPr>
+              <w:t>0. 47 %</w:t>
+            </w:r>
+          </w:p>
+        </w:tc>
+      </w:tr>
+    </w:tbl>
+    <w:p>
+      <w:pPr>
+        <w:pStyle w:val="Text"/>
+        <w:ind w:firstLine="0"/>
+      </w:pPr>
+    </w:p>
+    <w:p>
+      <w:pPr>
+        <w:pStyle w:val="tablehead"/>
+        <w:numPr>
+          <w:ilvl w:val="0"/>
+          <w:numId w:val="0"/>
+        </w:numPr>
+        <w:spacing w:before="0" w:after="0" w:line="240" w:lineRule="auto"/>
+      </w:pPr>
+      <w:r>
+        <w:t>TABLE V</w:t>
+      </w:r>
+    </w:p>
+    <w:p>
+      <w:pPr>
+        <w:pStyle w:val="tablehead"/>
+        <w:numPr>
+          <w:ilvl w:val="0"/>
+          <w:numId w:val="0"/>
+        </w:numPr>
+        <w:spacing w:before="0" w:after="0" w:line="240" w:lineRule="auto"/>
+      </w:pPr>
+      <w:r>
         <w:t>Parameters of t</w:t>
       </w:r>
       <w:r>
-        <w:t>he Capacıtor B</w:t>
+        <w:t xml:space="preserve">he </w:t>
+      </w:r>
+      <w:r>
+        <w:t>Selected</w:t>
+      </w:r>
+      <w:r>
+        <w:t xml:space="preserve"> </w:t>
+      </w:r>
+      <w:r>
+        <w:t xml:space="preserve">Capacıtor </w:t>
+      </w:r>
+      <w:r>
+        <w:t>B</w:t>
       </w:r>
       <w:r>
         <w:t>ank</w:t>
@@ -12928,11 +14072,7 @@
         <w:jc w:val="center"/>
         <w:tblBorders>
           <w:top w:val="single" w:sz="4" w:space="0" w:color="auto"/>
-          <w:left w:val="single" w:sz="4" w:space="0" w:color="auto"/>
           <w:bottom w:val="single" w:sz="4" w:space="0" w:color="auto"/>
-          <w:right w:val="single" w:sz="4" w:space="0" w:color="auto"/>
-          <w:insideH w:val="single" w:sz="4" w:space="0" w:color="auto"/>
-          <w:insideV w:val="single" w:sz="4" w:space="0" w:color="auto"/>
         </w:tblBorders>
         <w:tblLayout w:type="fixed"/>
         <w:tblLook w:val="04A0" w:firstRow="1" w:lastRow="0" w:firstColumn="1" w:lastColumn="0" w:noHBand="0" w:noVBand="1"/>
@@ -12978,6 +14118,11 @@
         <w:tc>
           <w:tcPr>
             <w:tcW w:w="1276" w:type="dxa"/>
+            <w:tcBorders>
+              <w:top w:val="single" w:sz="4" w:space="0" w:color="auto"/>
+              <w:bottom w:val="nil"/>
+              <w:right w:val="single" w:sz="4" w:space="0" w:color="auto"/>
+            </w:tcBorders>
             <w:shd w:val="clear" w:color="auto" w:fill="auto"/>
           </w:tcPr>
           <w:p>
@@ -12997,7 +14142,38 @@
                 <w:szCs w:val="16"/>
                 <w:lang w:val="en-US"/>
               </w:rPr>
-              <w:t>B32676G3306</w:t>
+              <w:t>B32676G3206</w:t>
+            </w:r>
+          </w:p>
+        </w:tc>
+        <w:tc>
+          <w:tcPr>
+            <w:tcW w:w="1276" w:type="dxa"/>
+            <w:tcBorders>
+              <w:left w:val="single" w:sz="4" w:space="0" w:color="auto"/>
+            </w:tcBorders>
+            <w:shd w:val="clear" w:color="auto" w:fill="auto"/>
+          </w:tcPr>
+          <w:p>
+            <w:pPr>
+              <w:pStyle w:val="BodyTextKeep"/>
+              <w:ind w:right="0"/>
+              <w:jc w:val="center"/>
+              <w:rPr>
+                <w:b/>
+                <w:sz w:val="16"/>
+                <w:szCs w:val="16"/>
+                <w:lang w:val="en-US"/>
+              </w:rPr>
+            </w:pPr>
+            <w:r>
+              <w:rPr>
+                <w:b/>
+                <w:sz w:val="16"/>
+                <w:szCs w:val="16"/>
+                <w:lang w:val="en-US"/>
+              </w:rPr>
+              <w:t>Voltage</w:t>
             </w:r>
           </w:p>
         </w:tc>
@@ -13012,7 +14188,6 @@
               <w:ind w:right="0"/>
               <w:jc w:val="center"/>
               <w:rPr>
-                <w:b/>
                 <w:sz w:val="16"/>
                 <w:szCs w:val="16"/>
                 <w:lang w:val="en-US"/>
@@ -13020,38 +14195,11 @@
             </w:pPr>
             <w:r>
               <w:rPr>
-                <w:b/>
-                <w:sz w:val="16"/>
-                <w:szCs w:val="16"/>
-                <w:lang w:val="en-US"/>
-              </w:rPr>
-              <w:t>Connection</w:t>
-            </w:r>
-          </w:p>
-        </w:tc>
-        <w:tc>
-          <w:tcPr>
-            <w:tcW w:w="1276" w:type="dxa"/>
-            <w:shd w:val="clear" w:color="auto" w:fill="auto"/>
-          </w:tcPr>
-          <w:p>
-            <w:pPr>
-              <w:pStyle w:val="BodyTextKeep"/>
-              <w:ind w:right="0"/>
-              <w:jc w:val="center"/>
-              <w:rPr>
-                <w:sz w:val="16"/>
-                <w:szCs w:val="16"/>
-                <w:lang w:val="en-US"/>
-              </w:rPr>
-            </w:pPr>
-            <w:r>
-              <w:rPr>
-                <w:sz w:val="16"/>
-                <w:szCs w:val="16"/>
-                <w:lang w:val="en-US"/>
-              </w:rPr>
-              <w:t>2-parallel</w:t>
+                <w:sz w:val="16"/>
+                <w:szCs w:val="16"/>
+                <w:lang w:val="en-US"/>
+              </w:rPr>
+              <w:t>300 V</w:t>
             </w:r>
           </w:p>
         </w:tc>
@@ -13091,6 +14239,11 @@
         <w:tc>
           <w:tcPr>
             <w:tcW w:w="1276" w:type="dxa"/>
+            <w:tcBorders>
+              <w:top w:val="nil"/>
+              <w:bottom w:val="nil"/>
+              <w:right w:val="single" w:sz="4" w:space="0" w:color="auto"/>
+            </w:tcBorders>
             <w:shd w:val="clear" w:color="auto" w:fill="auto"/>
           </w:tcPr>
           <w:p>
@@ -13111,6 +14264,37 @@
                 <w:lang w:val="en-US"/>
               </w:rPr>
               <w:t>Metal Film</w:t>
+            </w:r>
+          </w:p>
+        </w:tc>
+        <w:tc>
+          <w:tcPr>
+            <w:tcW w:w="1276" w:type="dxa"/>
+            <w:tcBorders>
+              <w:left w:val="single" w:sz="4" w:space="0" w:color="auto"/>
+            </w:tcBorders>
+            <w:shd w:val="clear" w:color="auto" w:fill="auto"/>
+          </w:tcPr>
+          <w:p>
+            <w:pPr>
+              <w:pStyle w:val="BodyTextKeep"/>
+              <w:ind w:right="0"/>
+              <w:jc w:val="center"/>
+              <w:rPr>
+                <w:b/>
+                <w:sz w:val="16"/>
+                <w:szCs w:val="16"/>
+                <w:lang w:val="en-US"/>
+              </w:rPr>
+            </w:pPr>
+            <w:r>
+              <w:rPr>
+                <w:b/>
+                <w:sz w:val="16"/>
+                <w:szCs w:val="16"/>
+                <w:lang w:val="en-US"/>
+              </w:rPr>
+              <w:t>Current</w:t>
             </w:r>
           </w:p>
         </w:tc>
@@ -13125,7 +14309,6 @@
               <w:ind w:right="0"/>
               <w:jc w:val="center"/>
               <w:rPr>
-                <w:b/>
                 <w:sz w:val="16"/>
                 <w:szCs w:val="16"/>
                 <w:lang w:val="en-US"/>
@@ -13133,38 +14316,19 @@
             </w:pPr>
             <w:r>
               <w:rPr>
-                <w:b/>
-                <w:sz w:val="16"/>
-                <w:szCs w:val="16"/>
-                <w:lang w:val="en-US"/>
-              </w:rPr>
-              <w:t>Total Cap.</w:t>
-            </w:r>
-          </w:p>
-        </w:tc>
-        <w:tc>
-          <w:tcPr>
-            <w:tcW w:w="1276" w:type="dxa"/>
-            <w:shd w:val="clear" w:color="auto" w:fill="auto"/>
-          </w:tcPr>
-          <w:p>
-            <w:pPr>
-              <w:pStyle w:val="BodyTextKeep"/>
-              <w:ind w:right="0"/>
-              <w:jc w:val="center"/>
-              <w:rPr>
-                <w:sz w:val="16"/>
-                <w:szCs w:val="16"/>
-                <w:lang w:val="en-US"/>
-              </w:rPr>
-            </w:pPr>
-            <w:r>
-              <w:rPr>
-                <w:sz w:val="16"/>
-                <w:szCs w:val="16"/>
-                <w:lang w:val="en-US"/>
-              </w:rPr>
-              <w:t>60 µF</w:t>
+                <w:sz w:val="16"/>
+                <w:szCs w:val="16"/>
+                <w:lang w:val="en-US"/>
+              </w:rPr>
+              <w:t>20</w:t>
+            </w:r>
+            <w:r>
+              <w:rPr>
+                <w:sz w:val="16"/>
+                <w:szCs w:val="16"/>
+                <w:lang w:val="en-US"/>
+              </w:rPr>
+              <w:t xml:space="preserve"> A</w:t>
             </w:r>
           </w:p>
         </w:tc>
@@ -13204,6 +14368,11 @@
         <w:tc>
           <w:tcPr>
             <w:tcW w:w="1276" w:type="dxa"/>
+            <w:tcBorders>
+              <w:top w:val="nil"/>
+              <w:bottom w:val="nil"/>
+              <w:right w:val="single" w:sz="4" w:space="0" w:color="auto"/>
+            </w:tcBorders>
             <w:shd w:val="clear" w:color="auto" w:fill="auto"/>
           </w:tcPr>
           <w:p>
@@ -13223,7 +14392,46 @@
                 <w:szCs w:val="16"/>
                 <w:lang w:val="en-US"/>
               </w:rPr>
-              <w:t>30 µF</w:t>
+              <w:t>20</w:t>
+            </w:r>
+            <w:r>
+              <w:rPr>
+                <w:sz w:val="16"/>
+                <w:szCs w:val="16"/>
+                <w:lang w:val="en-US"/>
+              </w:rPr>
+              <w:t xml:space="preserve"> µF</w:t>
+            </w:r>
+          </w:p>
+        </w:tc>
+        <w:tc>
+          <w:tcPr>
+            <w:tcW w:w="1276" w:type="dxa"/>
+            <w:tcBorders>
+              <w:left w:val="single" w:sz="4" w:space="0" w:color="auto"/>
+            </w:tcBorders>
+            <w:shd w:val="clear" w:color="auto" w:fill="auto"/>
+          </w:tcPr>
+          <w:p>
+            <w:pPr>
+              <w:pStyle w:val="BodyTextKeep"/>
+              <w:ind w:right="0"/>
+              <w:jc w:val="center"/>
+              <w:rPr>
+                <w:b/>
+                <w:sz w:val="16"/>
+                <w:szCs w:val="16"/>
+                <w:lang w:val="en-US"/>
+              </w:rPr>
+            </w:pPr>
+            <w:r>
+              <w:rPr>
+                <w:b/>
+                <w:sz w:val="16"/>
+                <w:szCs w:val="16"/>
+                <w:lang w:val="en-US"/>
+              </w:rPr>
+              <w:t>Dimensions</w:t>
             </w:r>
           </w:p>
         </w:tc>
@@ -13238,7 +14446,6 @@
               <w:ind w:right="0"/>
               <w:jc w:val="center"/>
               <w:rPr>
-                <w:b/>
                 <w:sz w:val="16"/>
                 <w:szCs w:val="16"/>
                 <w:lang w:val="en-US"/>
@@ -13246,38 +14453,19 @@
             </w:pPr>
             <w:r>
               <w:rPr>
-                <w:b/>
-                <w:sz w:val="16"/>
-                <w:szCs w:val="16"/>
-                <w:lang w:val="en-US"/>
-              </w:rPr>
-              <w:t>Voltage</w:t>
-            </w:r>
-          </w:p>
-        </w:tc>
-        <w:tc>
-          <w:tcPr>
-            <w:tcW w:w="1276" w:type="dxa"/>
-            <w:shd w:val="clear" w:color="auto" w:fill="auto"/>
-          </w:tcPr>
-          <w:p>
-            <w:pPr>
-              <w:pStyle w:val="BodyTextKeep"/>
-              <w:ind w:right="0"/>
-              <w:jc w:val="center"/>
-              <w:rPr>
-                <w:sz w:val="16"/>
-                <w:szCs w:val="16"/>
-                <w:lang w:val="en-US"/>
-              </w:rPr>
-            </w:pPr>
-            <w:r>
-              <w:rPr>
-                <w:sz w:val="16"/>
-                <w:szCs w:val="16"/>
-                <w:lang w:val="en-US"/>
-              </w:rPr>
-              <w:t>300 V</w:t>
+                <w:sz w:val="16"/>
+                <w:szCs w:val="16"/>
+                <w:lang w:val="en-US"/>
+              </w:rPr>
+              <w:t>28</w:t>
+            </w:r>
+            <w:r>
+              <w:rPr>
+                <w:sz w:val="16"/>
+                <w:szCs w:val="16"/>
+                <w:lang w:val="en-US"/>
+              </w:rPr>
+              <w:t>x42 mm</w:t>
             </w:r>
           </w:p>
         </w:tc>
@@ -13317,6 +14505,11 @@
         <w:tc>
           <w:tcPr>
             <w:tcW w:w="1276" w:type="dxa"/>
+            <w:tcBorders>
+              <w:top w:val="nil"/>
+              <w:bottom w:val="nil"/>
+              <w:right w:val="single" w:sz="4" w:space="0" w:color="auto"/>
+            </w:tcBorders>
             <w:shd w:val="clear" w:color="auto" w:fill="auto"/>
           </w:tcPr>
           <w:p>
@@ -13336,7 +14529,46 @@
                 <w:szCs w:val="16"/>
                 <w:lang w:val="en-US"/>
               </w:rPr>
-              <w:t>2.8 mΩ</w:t>
+              <w:t>4</w:t>
+            </w:r>
+            <w:r>
+              <w:rPr>
+                <w:sz w:val="16"/>
+                <w:szCs w:val="16"/>
+                <w:lang w:val="en-US"/>
+              </w:rPr>
+              <w:t xml:space="preserve"> mΩ</w:t>
+            </w:r>
+          </w:p>
+        </w:tc>
+        <w:tc>
+          <w:tcPr>
+            <w:tcW w:w="1276" w:type="dxa"/>
+            <w:tcBorders>
+              <w:left w:val="single" w:sz="4" w:space="0" w:color="auto"/>
+            </w:tcBorders>
+            <w:shd w:val="clear" w:color="auto" w:fill="auto"/>
+          </w:tcPr>
+          <w:p>
+            <w:pPr>
+              <w:pStyle w:val="BodyTextKeep"/>
+              <w:ind w:right="0"/>
+              <w:jc w:val="center"/>
+              <w:rPr>
+                <w:b/>
+                <w:sz w:val="16"/>
+                <w:szCs w:val="16"/>
+                <w:lang w:val="en-US"/>
+              </w:rPr>
+            </w:pPr>
+            <w:r>
+              <w:rPr>
+                <w:b/>
+                <w:sz w:val="16"/>
+                <w:szCs w:val="16"/>
+                <w:lang w:val="en-US"/>
+              </w:rPr>
+              <w:t>Height</w:t>
             </w:r>
           </w:p>
         </w:tc>
@@ -13351,7 +14583,6 @@
               <w:ind w:right="0"/>
               <w:jc w:val="center"/>
               <w:rPr>
-                <w:b/>
                 <w:sz w:val="16"/>
                 <w:szCs w:val="16"/>
                 <w:lang w:val="en-US"/>
@@ -13359,38 +14590,19 @@
             </w:pPr>
             <w:r>
               <w:rPr>
-                <w:b/>
-                <w:sz w:val="16"/>
-                <w:szCs w:val="16"/>
-                <w:lang w:val="en-US"/>
-              </w:rPr>
-              <w:t>Current</w:t>
-            </w:r>
-          </w:p>
-        </w:tc>
-        <w:tc>
-          <w:tcPr>
-            <w:tcW w:w="1276" w:type="dxa"/>
-            <w:shd w:val="clear" w:color="auto" w:fill="auto"/>
-          </w:tcPr>
-          <w:p>
-            <w:pPr>
-              <w:pStyle w:val="BodyTextKeep"/>
-              <w:ind w:right="0"/>
-              <w:jc w:val="center"/>
-              <w:rPr>
-                <w:sz w:val="16"/>
-                <w:szCs w:val="16"/>
-                <w:lang w:val="en-US"/>
-              </w:rPr>
-            </w:pPr>
-            <w:r>
-              <w:rPr>
-                <w:sz w:val="16"/>
-                <w:szCs w:val="16"/>
-                <w:lang w:val="en-US"/>
-              </w:rPr>
-              <w:t>26 A</w:t>
+                <w:sz w:val="16"/>
+                <w:szCs w:val="16"/>
+                <w:lang w:val="en-US"/>
+              </w:rPr>
+              <w:t>37</w:t>
+            </w:r>
+            <w:r>
+              <w:rPr>
+                <w:sz w:val="16"/>
+                <w:szCs w:val="16"/>
+                <w:lang w:val="en-US"/>
+              </w:rPr>
+              <w:t xml:space="preserve"> mm</w:t>
             </w:r>
           </w:p>
         </w:tc>
@@ -13423,7 +14635,86 @@
                 <w:szCs w:val="16"/>
                 <w:lang w:val="en-US"/>
               </w:rPr>
-              <w:t>Dimensions</w:t>
+              <w:t>ESL</w:t>
+            </w:r>
+          </w:p>
+        </w:tc>
+        <w:tc>
+          <w:tcPr>
+            <w:tcW w:w="1276" w:type="dxa"/>
+            <w:tcBorders>
+              <w:top w:val="nil"/>
+              <w:bottom w:val="single" w:sz="4" w:space="0" w:color="auto"/>
+              <w:right w:val="single" w:sz="4" w:space="0" w:color="auto"/>
+            </w:tcBorders>
+            <w:shd w:val="clear" w:color="auto" w:fill="auto"/>
+          </w:tcPr>
+          <w:p>
+            <w:pPr>
+              <w:pStyle w:val="BodyTextKeep"/>
+              <w:ind w:right="0"/>
+              <w:jc w:val="center"/>
+              <w:rPr>
+                <w:sz w:val="16"/>
+                <w:szCs w:val="16"/>
+                <w:lang w:val="en-US"/>
+              </w:rPr>
+            </w:pPr>
+            <w:r>
+              <w:rPr>
+                <w:sz w:val="16"/>
+                <w:szCs w:val="16"/>
+                <w:lang w:val="en-US"/>
+              </w:rPr>
+              <w:t>11</w:t>
+            </w:r>
+            <w:r>
+              <w:rPr>
+                <w:sz w:val="16"/>
+                <w:szCs w:val="16"/>
+                <w:lang w:val="en-US"/>
+              </w:rPr>
+              <w:t xml:space="preserve"> nH</w:t>
+            </w:r>
+          </w:p>
+        </w:tc>
+        <w:tc>
+          <w:tcPr>
+            <w:tcW w:w="1276" w:type="dxa"/>
+            <w:tcBorders>
+              <w:left w:val="single" w:sz="4" w:space="0" w:color="auto"/>
+            </w:tcBorders>
+            <w:shd w:val="clear" w:color="auto" w:fill="auto"/>
+          </w:tcPr>
+          <w:p>
+            <w:pPr>
+              <w:pStyle w:val="BodyTextKeep"/>
+              <w:ind w:right="0"/>
+              <w:jc w:val="center"/>
+              <w:rPr>
+                <w:b/>
+                <w:sz w:val="16"/>
+                <w:szCs w:val="16"/>
+                <w:lang w:val="en-US"/>
+              </w:rPr>
+            </w:pPr>
+            <w:r>
+              <w:rPr>
+                <w:b/>
+                <w:sz w:val="16"/>
+                <w:szCs w:val="16"/>
+                <w:lang w:val="en-US"/>
+              </w:rPr>
+              <w:t>Thermal Res</w:t>
+            </w:r>
+            <w:r>
+              <w:rPr>
+                <w:b/>
+                <w:sz w:val="16"/>
+                <w:szCs w:val="16"/>
+                <w:lang w:val="en-US"/>
+              </w:rPr>
+              <w:t>.</w:t>
             </w:r>
           </w:p>
         </w:tc>
@@ -13449,129 +14740,6 @@
                 <w:szCs w:val="16"/>
                 <w:lang w:val="en-US"/>
               </w:rPr>
-              <w:t>30x42 mm</w:t>
-            </w:r>
-          </w:p>
-        </w:tc>
-        <w:tc>
-          <w:tcPr>
-            <w:tcW w:w="1276" w:type="dxa"/>
-            <w:shd w:val="clear" w:color="auto" w:fill="auto"/>
-          </w:tcPr>
-          <w:p>
-            <w:pPr>
-              <w:pStyle w:val="BodyTextKeep"/>
-              <w:ind w:right="0"/>
-              <w:jc w:val="center"/>
-              <w:rPr>
-                <w:b/>
-                <w:sz w:val="16"/>
-                <w:szCs w:val="16"/>
-                <w:lang w:val="en-US"/>
-              </w:rPr>
-            </w:pPr>
-            <w:r>
-              <w:rPr>
-                <w:b/>
-                <w:sz w:val="16"/>
-                <w:szCs w:val="16"/>
-                <w:lang w:val="en-US"/>
-              </w:rPr>
-              <w:t>ESL</w:t>
-            </w:r>
-          </w:p>
-        </w:tc>
-        <w:tc>
-          <w:tcPr>
-            <w:tcW w:w="1276" w:type="dxa"/>
-            <w:shd w:val="clear" w:color="auto" w:fill="auto"/>
-          </w:tcPr>
-          <w:p>
-            <w:pPr>
-              <w:pStyle w:val="BodyTextKeep"/>
-              <w:ind w:right="0"/>
-              <w:jc w:val="center"/>
-              <w:rPr>
-                <w:sz w:val="16"/>
-                <w:szCs w:val="16"/>
-                <w:lang w:val="en-US"/>
-              </w:rPr>
-            </w:pPr>
-            <w:r>
-              <w:rPr>
-                <w:sz w:val="16"/>
-                <w:szCs w:val="16"/>
-                <w:lang w:val="en-US"/>
-              </w:rPr>
-              <w:t xml:space="preserve">12 </w:t>
-            </w:r>
-            <w:proofErr w:type="spellStart"/>
-            <w:r>
-              <w:rPr>
-                <w:sz w:val="16"/>
-                <w:szCs w:val="16"/>
-                <w:lang w:val="en-US"/>
-              </w:rPr>
-              <w:t>nH</w:t>
-            </w:r>
-            <w:proofErr w:type="spellEnd"/>
-          </w:p>
-        </w:tc>
-      </w:tr>
-      <w:tr>
-        <w:trPr>
-          <w:jc w:val="center"/>
-        </w:trPr>
-        <w:tc>
-          <w:tcPr>
-            <w:tcW w:w="1129" w:type="dxa"/>
-            <w:shd w:val="clear" w:color="auto" w:fill="auto"/>
-          </w:tcPr>
-          <w:p>
-            <w:pPr>
-              <w:pStyle w:val="BodyTextKeep"/>
-              <w:ind w:right="0"/>
-              <w:jc w:val="center"/>
-              <w:rPr>
-                <w:b/>
-                <w:sz w:val="16"/>
-                <w:szCs w:val="16"/>
-                <w:lang w:val="en-US"/>
-              </w:rPr>
-            </w:pPr>
-            <w:r>
-              <w:rPr>
-                <w:b/>
-                <w:sz w:val="16"/>
-                <w:szCs w:val="16"/>
-                <w:lang w:val="en-US"/>
-              </w:rPr>
-              <w:t>Thermal Res</w:t>
-            </w:r>
-          </w:p>
-        </w:tc>
-        <w:tc>
-          <w:tcPr>
-            <w:tcW w:w="1276" w:type="dxa"/>
-            <w:shd w:val="clear" w:color="auto" w:fill="auto"/>
-          </w:tcPr>
-          <w:p>
-            <w:pPr>
-              <w:pStyle w:val="BodyTextKeep"/>
-              <w:ind w:right="0"/>
-              <w:jc w:val="center"/>
-              <w:rPr>
-                <w:sz w:val="16"/>
-                <w:szCs w:val="16"/>
-                <w:lang w:val="en-US"/>
-              </w:rPr>
-            </w:pPr>
-            <w:r>
-              <w:rPr>
-                <w:sz w:val="16"/>
-                <w:szCs w:val="16"/>
-                <w:lang w:val="en-US"/>
-              </w:rPr>
               <w:t xml:space="preserve">10 </w:t>
             </w:r>
             <w:r>
@@ -13590,60 +14758,6 @@
                 <w:lang w:val="en-US"/>
               </w:rPr>
               <w:t>C/W</w:t>
-            </w:r>
-          </w:p>
-        </w:tc>
-        <w:tc>
-          <w:tcPr>
-            <w:tcW w:w="1276" w:type="dxa"/>
-            <w:shd w:val="clear" w:color="auto" w:fill="auto"/>
-          </w:tcPr>
-          <w:p>
-            <w:pPr>
-              <w:pStyle w:val="BodyTextKeep"/>
-              <w:ind w:right="0"/>
-              <w:jc w:val="center"/>
-              <w:rPr>
-                <w:b/>
-                <w:sz w:val="16"/>
-                <w:szCs w:val="16"/>
-                <w:lang w:val="en-US"/>
-              </w:rPr>
-            </w:pPr>
-            <w:r>
-              <w:rPr>
-                <w:b/>
-                <w:sz w:val="16"/>
-                <w:szCs w:val="16"/>
-                <w:lang w:val="en-US"/>
-              </w:rPr>
-              <w:t>Height</w:t>
-            </w:r>
-          </w:p>
-        </w:tc>
-        <w:tc>
-          <w:tcPr>
-            <w:tcW w:w="1276" w:type="dxa"/>
-            <w:shd w:val="clear" w:color="auto" w:fill="auto"/>
-          </w:tcPr>
-          <w:p>
-            <w:pPr>
-              <w:pStyle w:val="BodyTextKeep"/>
-              <w:ind w:right="0"/>
-              <w:jc w:val="center"/>
-              <w:rPr>
-                <w:sz w:val="16"/>
-                <w:szCs w:val="16"/>
-                <w:lang w:val="en-US"/>
-              </w:rPr>
-            </w:pPr>
-            <w:r>
-              <w:rPr>
-                <w:sz w:val="16"/>
-                <w:szCs w:val="16"/>
-                <w:lang w:val="en-US"/>
-              </w:rPr>
-              <w:t>45 mm</w:t>
             </w:r>
           </w:p>
         </w:tc>
@@ -14512,7 +15626,7 @@
       <w:pPr>
         <w:pStyle w:val="BiographyBody"/>
         <w:sectPr>
-          <w:headerReference w:type="default" r:id="rId24"/>
+          <w:headerReference w:type="default" r:id="rId28"/>
           <w:pgSz w:w="11907" w:h="16839" w:code="9"/>
           <w:pgMar w:top="1134" w:right="851" w:bottom="1701" w:left="851" w:header="539" w:footer="720" w:gutter="0"/>
           <w:cols w:num="2" w:space="340"/>
@@ -16496,7 +17610,7 @@
 </file>
 
 <file path=customXml/itemProps1.xml><?xml version="1.0" encoding="utf-8"?>
-<ds:datastoreItem xmlns:ds="http://schemas.openxmlformats.org/officeDocument/2006/customXml" ds:itemID="{CF8FE3D5-FF8D-4D81-8A3A-ED09D6491447}">
+<ds:datastoreItem xmlns:ds="http://schemas.openxmlformats.org/officeDocument/2006/customXml" ds:itemID="{5D4CDF02-A4F7-4CF4-9F7F-CECA81E80915}">
   <ds:schemaRefs>
     <ds:schemaRef ds:uri="http://schemas.openxmlformats.org/officeDocument/2006/bibliography"/>
   </ds:schemaRefs>

</xml_diff>

<commit_message>
Literatür sunumu güncellendi. 108 slayt :p
</commit_message>
<xml_diff>
--- a/Paper/ICEM 2018/Makale/ICEM2018-Makale-submission.docx
+++ b/Paper/ICEM 2018/Makale/ICEM2018-Makale-submission.docx
@@ -79,7 +79,7 @@
                               <w:t xml:space="preserve"> </w:t>
                             </w:r>
                             <w:r>
-                              <w:t>High Power Density Integrated Modular Motor Drive</w:t>
+                              <w:t>Integrated Modular Motor Drive</w:t>
                             </w:r>
                           </w:p>
                         </w:txbxContent>
@@ -119,7 +119,7 @@
                         <w:t xml:space="preserve"> </w:t>
                       </w:r>
                       <w:r>
-                        <w:t>High Power Density Integrated Modular Motor Drive</w:t>
+                        <w:t>Integrated Modular Motor Drive</w:t>
                       </w:r>
                     </w:p>
                   </w:txbxContent>
@@ -3310,10 +3310,10 @@
             <v:path o:extrusionok="f" gradientshapeok="t" o:connecttype="rect"/>
             <o:lock v:ext="edit" aspectratio="t"/>
           </v:shapetype>
-          <v:shape id="_x0000_i1025" type="#_x0000_t75" style="width:190.4pt;height:188.6pt" o:ole="">
+          <v:shape id="_x0000_i1025" type="#_x0000_t75" style="width:190.3pt;height:188.7pt" o:ole="">
             <v:imagedata r:id="rId12" o:title=""/>
           </v:shape>
-          <o:OLEObject Type="Embed" ProgID="Visio.Drawing.15" ShapeID="_x0000_i1025" DrawAspect="Content" ObjectID="_1584722116" r:id="rId13"/>
+          <o:OLEObject Type="Embed" ProgID="Visio.Drawing.15" ShapeID="_x0000_i1025" DrawAspect="Content" ObjectID="_1584770491" r:id="rId13"/>
         </w:object>
       </w:r>
     </w:p>
@@ -5935,10 +5935,10 @@
       </w:pPr>
       <w:r>
         <w:object w:dxaOrig="5716" w:dyaOrig="2235">
-          <v:shape id="_x0000_i1026" type="#_x0000_t75" style="width:246.5pt;height:96.3pt" o:ole="">
+          <v:shape id="_x0000_i1026" type="#_x0000_t75" style="width:246.45pt;height:96.15pt" o:ole="">
             <v:imagedata r:id="rId14" o:title=""/>
           </v:shape>
-          <o:OLEObject Type="Embed" ProgID="Visio.Drawing.15" ShapeID="_x0000_i1026" DrawAspect="Content" ObjectID="_1584722117" r:id="rId15"/>
+          <o:OLEObject Type="Embed" ProgID="Visio.Drawing.15" ShapeID="_x0000_i1026" DrawAspect="Content" ObjectID="_1584770492" r:id="rId15"/>
         </w:object>
       </w:r>
     </w:p>
@@ -5990,7 +5990,12 @@
         <w:t xml:space="preserve"> is the main concern for device selection</w:t>
       </w:r>
       <w:r>
-        <w:t>. The voltage requirement of each device has already been established. There are two GaN transistor types in the market which have breakdown voltage ratings as high as 650V, cascade GaNs manufactured by Transphorm and enhancement mode (e-mode) GaNs manufactured by GaN Systems</w:t>
+        <w:t>. The voltage requ</w:t>
+      </w:r>
+      <w:bookmarkStart w:id="1" w:name="_GoBack"/>
+      <w:bookmarkEnd w:id="1"/>
+      <w:r>
+        <w:t>irement of each device has already been established. There are two GaN transistor types in the market which have breakdown voltage ratings as high as 650V, cascade GaNs manufactured by Transphorm and enhancement mode (e-mode) GaNs manufactured by GaN Systems</w:t>
       </w:r>
       <w:r>
         <w:t xml:space="preserve"> </w:t>
@@ -11183,11 +11188,6 @@
     </w:p>
     <w:p>
       <w:pPr>
-        <w:pStyle w:val="Text"/>
-      </w:pPr>
-    </w:p>
-    <w:p>
-      <w:pPr>
         <w:pStyle w:val="tablehead"/>
         <w:numPr>
           <w:ilvl w:val="0"/>
@@ -11418,7 +11418,6 @@
               <w:rPr>
                 <w:sz w:val="16"/>
                 <w:szCs w:val="16"/>
-                <w:highlight w:val="yellow"/>
                 <w:lang w:val="en-US"/>
               </w:rPr>
             </w:pPr>
@@ -11426,7 +11425,6 @@
               <w:rPr>
                 <w:sz w:val="16"/>
                 <w:szCs w:val="16"/>
-                <w:highlight w:val="yellow"/>
                 <w:lang w:val="en-US"/>
               </w:rPr>
               <w:t>E</w:t>
@@ -11435,7 +11433,6 @@
               <w:rPr>
                 <w:sz w:val="16"/>
                 <w:szCs w:val="16"/>
-                <w:highlight w:val="yellow"/>
                 <w:vertAlign w:val="subscript"/>
                 <w:lang w:val="en-US"/>
               </w:rPr>
@@ -11460,7 +11457,6 @@
               <w:rPr>
                 <w:sz w:val="16"/>
                 <w:szCs w:val="16"/>
-                <w:highlight w:val="yellow"/>
                 <w:lang w:val="en-US"/>
               </w:rPr>
             </w:pPr>
@@ -11468,7 +11464,6 @@
               <w:rPr>
                 <w:sz w:val="16"/>
                 <w:szCs w:val="16"/>
-                <w:highlight w:val="yellow"/>
                 <w:lang w:val="en-US"/>
               </w:rPr>
               <w:t>71 V rms</w:t>
@@ -11492,7 +11487,6 @@
               <w:rPr>
                 <w:sz w:val="16"/>
                 <w:szCs w:val="16"/>
-                <w:highlight w:val="yellow"/>
                 <w:lang w:val="en-US"/>
               </w:rPr>
             </w:pPr>
@@ -11500,7 +11494,6 @@
               <w:rPr>
                 <w:sz w:val="16"/>
                 <w:szCs w:val="16"/>
-                <w:highlight w:val="yellow"/>
                 <w:lang w:val="en-US"/>
               </w:rPr>
               <w:t>J</w:t>
@@ -11509,7 +11502,6 @@
               <w:rPr>
                 <w:sz w:val="16"/>
                 <w:szCs w:val="16"/>
-                <w:highlight w:val="yellow"/>
                 <w:vertAlign w:val="subscript"/>
                 <w:lang w:val="en-US"/>
               </w:rPr>
@@ -11533,7 +11525,6 @@
               <w:rPr>
                 <w:sz w:val="16"/>
                 <w:szCs w:val="16"/>
-                <w:highlight w:val="yellow"/>
                 <w:lang w:val="en-US"/>
               </w:rPr>
             </w:pPr>
@@ -11541,7 +11532,6 @@
               <w:rPr>
                 <w:sz w:val="16"/>
                 <w:szCs w:val="16"/>
-                <w:highlight w:val="yellow"/>
                 <w:lang w:val="en-US"/>
               </w:rPr>
               <w:t>5.8 A/mm</w:t>
@@ -11550,7 +11540,6 @@
               <w:rPr>
                 <w:sz w:val="16"/>
                 <w:szCs w:val="16"/>
-                <w:highlight w:val="yellow"/>
                 <w:vertAlign w:val="superscript"/>
                 <w:lang w:val="en-US"/>
               </w:rPr>
@@ -11576,7 +11565,6 @@
               <w:rPr>
                 <w:sz w:val="16"/>
                 <w:szCs w:val="16"/>
-                <w:highlight w:val="yellow"/>
                 <w:lang w:val="en-US"/>
               </w:rPr>
             </w:pPr>
@@ -11584,7 +11572,6 @@
               <w:rPr>
                 <w:sz w:val="16"/>
                 <w:szCs w:val="16"/>
-                <w:highlight w:val="yellow"/>
                 <w:lang w:val="en-US"/>
               </w:rPr>
               <w:t>I</w:t>
@@ -11593,7 +11580,6 @@
               <w:rPr>
                 <w:sz w:val="16"/>
                 <w:szCs w:val="16"/>
-                <w:highlight w:val="yellow"/>
                 <w:vertAlign w:val="subscript"/>
                 <w:lang w:val="en-US"/>
               </w:rPr>
@@ -11617,7 +11603,6 @@
               <w:rPr>
                 <w:sz w:val="16"/>
                 <w:szCs w:val="16"/>
-                <w:highlight w:val="yellow"/>
                 <w:lang w:val="en-US"/>
               </w:rPr>
             </w:pPr>
@@ -11625,7 +11610,6 @@
               <w:rPr>
                 <w:sz w:val="16"/>
                 <w:szCs w:val="16"/>
-                <w:highlight w:val="yellow"/>
                 <w:lang w:val="en-US"/>
               </w:rPr>
               <w:t>12 A rms</w:t>
@@ -11648,7 +11632,6 @@
               <w:rPr>
                 <w:sz w:val="16"/>
                 <w:szCs w:val="16"/>
-                <w:highlight w:val="yellow"/>
                 <w:lang w:val="en-US"/>
               </w:rPr>
             </w:pPr>
@@ -11656,7 +11639,6 @@
               <w:rPr>
                 <w:sz w:val="16"/>
                 <w:szCs w:val="16"/>
-                <w:highlight w:val="yellow"/>
                 <w:lang w:val="en-US"/>
               </w:rPr>
               <w:t>P</w:t>
@@ -11665,7 +11647,6 @@
               <w:rPr>
                 <w:sz w:val="16"/>
                 <w:szCs w:val="16"/>
-                <w:highlight w:val="yellow"/>
                 <w:vertAlign w:val="subscript"/>
                 <w:lang w:val="en-US"/>
               </w:rPr>
@@ -11686,7 +11667,6 @@
               <w:rPr>
                 <w:sz w:val="16"/>
                 <w:szCs w:val="16"/>
-                <w:highlight w:val="yellow"/>
                 <w:lang w:val="en-US"/>
               </w:rPr>
             </w:pPr>
@@ -11694,7 +11674,6 @@
               <w:rPr>
                 <w:sz w:val="16"/>
                 <w:szCs w:val="16"/>
-                <w:highlight w:val="yellow"/>
                 <w:lang w:val="en-US"/>
               </w:rPr>
               <w:t>411 W</w:t>
@@ -11719,7 +11698,6 @@
               <w:rPr>
                 <w:sz w:val="16"/>
                 <w:szCs w:val="16"/>
-                <w:highlight w:val="yellow"/>
                 <w:lang w:val="en-US"/>
               </w:rPr>
             </w:pPr>
@@ -11727,7 +11705,6 @@
               <w:rPr>
                 <w:sz w:val="16"/>
                 <w:szCs w:val="16"/>
-                <w:highlight w:val="yellow"/>
                 <w:lang w:val="en-US"/>
               </w:rPr>
               <w:t>T</w:t>
@@ -11736,7 +11713,6 @@
               <w:rPr>
                 <w:sz w:val="16"/>
                 <w:szCs w:val="16"/>
-                <w:highlight w:val="yellow"/>
                 <w:vertAlign w:val="subscript"/>
                 <w:lang w:val="en-US"/>
               </w:rPr>
@@ -11760,7 +11736,6 @@
               <w:rPr>
                 <w:sz w:val="16"/>
                 <w:szCs w:val="16"/>
-                <w:highlight w:val="yellow"/>
                 <w:lang w:val="en-US"/>
               </w:rPr>
             </w:pPr>
@@ -11768,7 +11743,6 @@
               <w:rPr>
                 <w:sz w:val="16"/>
                 <w:szCs w:val="16"/>
-                <w:highlight w:val="yellow"/>
                 <w:lang w:val="en-US"/>
               </w:rPr>
               <w:t>127 Nm</w:t>
@@ -11791,7 +11765,6 @@
               <w:rPr>
                 <w:sz w:val="16"/>
                 <w:szCs w:val="16"/>
-                <w:highlight w:val="yellow"/>
                 <w:lang w:val="en-US"/>
               </w:rPr>
             </w:pPr>
@@ -11799,7 +11772,6 @@
               <w:rPr>
                 <w:sz w:val="16"/>
                 <w:szCs w:val="16"/>
-                <w:highlight w:val="yellow"/>
                 <w:lang w:val="en-US"/>
               </w:rPr>
               <w:t>P</w:t>
@@ -11808,7 +11780,6 @@
               <w:rPr>
                 <w:sz w:val="16"/>
                 <w:szCs w:val="16"/>
-                <w:highlight w:val="yellow"/>
                 <w:vertAlign w:val="subscript"/>
                 <w:lang w:val="en-US"/>
               </w:rPr>
@@ -11829,7 +11800,6 @@
               <w:rPr>
                 <w:sz w:val="16"/>
                 <w:szCs w:val="16"/>
-                <w:highlight w:val="yellow"/>
                 <w:lang w:val="en-US"/>
               </w:rPr>
             </w:pPr>
@@ -11837,7 +11807,6 @@
               <w:rPr>
                 <w:sz w:val="16"/>
                 <w:szCs w:val="16"/>
-                <w:highlight w:val="yellow"/>
                 <w:lang w:val="en-US"/>
               </w:rPr>
               <w:t>117 W</w:t>
@@ -11862,7 +11831,6 @@
               <w:rPr>
                 <w:sz w:val="16"/>
                 <w:szCs w:val="16"/>
-                <w:highlight w:val="yellow"/>
                 <w:lang w:val="en-US"/>
               </w:rPr>
             </w:pPr>
@@ -11870,7 +11838,6 @@
               <w:rPr>
                 <w:sz w:val="16"/>
                 <w:szCs w:val="16"/>
-                <w:highlight w:val="yellow"/>
                 <w:lang w:val="en-US"/>
               </w:rPr>
               <w:t>k</w:t>
@@ -11879,7 +11846,6 @@
               <w:rPr>
                 <w:sz w:val="16"/>
                 <w:szCs w:val="16"/>
-                <w:highlight w:val="yellow"/>
                 <w:vertAlign w:val="subscript"/>
                 <w:lang w:val="en-US"/>
               </w:rPr>
@@ -11904,7 +11870,6 @@
               <w:rPr>
                 <w:sz w:val="16"/>
                 <w:szCs w:val="16"/>
-                <w:highlight w:val="yellow"/>
                 <w:lang w:val="en-US"/>
               </w:rPr>
             </w:pPr>
@@ -11912,7 +11877,6 @@
               <w:rPr>
                 <w:sz w:val="16"/>
                 <w:szCs w:val="16"/>
-                <w:highlight w:val="yellow"/>
                 <w:lang w:val="en-US"/>
               </w:rPr>
               <w:t>68 %</w:t>
@@ -11935,7 +11899,6 @@
               <w:rPr>
                 <w:sz w:val="16"/>
                 <w:szCs w:val="16"/>
-                <w:highlight w:val="yellow"/>
                 <w:lang w:val="en-US"/>
               </w:rPr>
             </w:pPr>
@@ -11943,7 +11906,6 @@
               <w:rPr>
                 <w:sz w:val="16"/>
                 <w:szCs w:val="16"/>
-                <w:highlight w:val="yellow"/>
                 <w:lang w:val="en-US"/>
               </w:rPr>
               <w:t>η</w:t>
@@ -11952,7 +11914,6 @@
               <w:rPr>
                 <w:sz w:val="16"/>
                 <w:szCs w:val="16"/>
-                <w:highlight w:val="yellow"/>
                 <w:vertAlign w:val="subscript"/>
                 <w:lang w:val="en-US"/>
               </w:rPr>
@@ -11973,7 +11934,6 @@
               <w:rPr>
                 <w:sz w:val="16"/>
                 <w:szCs w:val="16"/>
-                <w:highlight w:val="yellow"/>
                 <w:lang w:val="en-US"/>
               </w:rPr>
             </w:pPr>
@@ -11981,7 +11941,6 @@
               <w:rPr>
                 <w:sz w:val="16"/>
                 <w:szCs w:val="16"/>
-                <w:highlight w:val="yellow"/>
                 <w:lang w:val="en-US"/>
               </w:rPr>
               <w:t>93.8 %</w:t>
@@ -12012,8 +11971,8 @@
         </w:rPr>
         <w:drawing>
           <wp:inline distT="0" distB="0" distL="0" distR="0" wp14:anchorId="72B25F0B" wp14:editId="3FF52288">
-            <wp:extent cx="2495550" cy="1945167"/>
-            <wp:effectExtent l="0" t="0" r="0" b="0"/>
+            <wp:extent cx="2316145" cy="1491414"/>
+            <wp:effectExtent l="0" t="0" r="8255" b="0"/>
             <wp:docPr id="9" name="Picture 9"/>
             <wp:cNvGraphicFramePr>
               <a:graphicFrameLocks xmlns:a="http://schemas.openxmlformats.org/drawingml/2006/main" noChangeAspect="1"/>
@@ -12041,7 +12000,7 @@
                   <pic:spPr bwMode="auto">
                     <a:xfrm>
                       <a:off x="0" y="0"/>
-                      <a:ext cx="2539273" cy="1979247"/>
+                      <a:ext cx="2369871" cy="1526009"/>
                     </a:xfrm>
                     <a:prstGeom prst="rect">
                       <a:avLst/>
@@ -12116,14 +12075,6 @@
     </w:p>
     <w:p>
       <w:pPr>
-        <w:rPr>
-          <w:sz w:val="16"/>
-          <w:szCs w:val="16"/>
-        </w:rPr>
-      </w:pPr>
-    </w:p>
-    <w:p>
-      <w:pPr>
         <w:jc w:val="center"/>
         <w:rPr>
           <w:sz w:val="18"/>
@@ -12139,8 +12090,8 @@
         </w:rPr>
         <w:drawing>
           <wp:inline distT="0" distB="0" distL="0" distR="0" wp14:anchorId="3A3A86DC" wp14:editId="72547C63">
-            <wp:extent cx="2425685" cy="1912620"/>
-            <wp:effectExtent l="0" t="0" r="0" b="0"/>
+            <wp:extent cx="2306097" cy="1466215"/>
+            <wp:effectExtent l="0" t="0" r="0" b="635"/>
             <wp:docPr id="13" name="Picture 25"/>
             <wp:cNvGraphicFramePr>
               <a:graphicFrameLocks xmlns:a="http://schemas.openxmlformats.org/drawingml/2006/main" noChangeAspect="1"/>
@@ -12170,7 +12121,7 @@
                   <pic:spPr bwMode="auto">
                     <a:xfrm>
                       <a:off x="0" y="0"/>
-                      <a:ext cx="2430149" cy="1916140"/>
+                      <a:ext cx="2324926" cy="1478187"/>
                     </a:xfrm>
                     <a:prstGeom prst="rect">
                       <a:avLst/>
@@ -12232,11 +12183,10 @@
           <w:szCs w:val="18"/>
           <w:lang w:eastAsia="en-US"/>
         </w:rPr>
-        <w:lastRenderedPageBreak/>
         <w:drawing>
           <wp:inline distT="0" distB="0" distL="0" distR="0" wp14:anchorId="2E34D355" wp14:editId="3B9C36FA">
-            <wp:extent cx="2478342" cy="1958340"/>
-            <wp:effectExtent l="0" t="0" r="0" b="3810"/>
+            <wp:extent cx="2502039" cy="1562072"/>
+            <wp:effectExtent l="0" t="0" r="0" b="635"/>
             <wp:docPr id="14" name="Picture 29"/>
             <wp:cNvGraphicFramePr>
               <a:graphicFrameLocks xmlns:a="http://schemas.openxmlformats.org/drawingml/2006/main" noChangeAspect="1"/>
@@ -12266,7 +12216,7 @@
                   <pic:spPr bwMode="auto">
                     <a:xfrm>
                       <a:off x="0" y="0"/>
-                      <a:ext cx="2497914" cy="1973805"/>
+                      <a:ext cx="2542012" cy="1587028"/>
                     </a:xfrm>
                     <a:prstGeom prst="rect">
                       <a:avLst/>
@@ -12328,6 +12278,7 @@
           <w:szCs w:val="18"/>
           <w:lang w:eastAsia="en-US"/>
         </w:rPr>
+        <w:lastRenderedPageBreak/>
         <w:drawing>
           <wp:inline distT="0" distB="0" distL="0" distR="0" wp14:anchorId="72F5D927" wp14:editId="5C98A02E">
             <wp:extent cx="2468880" cy="1819795"/>
@@ -12463,21 +12414,26 @@
     </w:p>
     <w:p>
       <w:pPr>
-        <w:pStyle w:val="BodyText"/>
-        <w:jc w:val="center"/>
+        <w:pStyle w:val="Text"/>
       </w:pPr>
-      <w:r>
-        <w:object w:dxaOrig="7575" w:dyaOrig="4395">
-          <v:shape id="_x0000_i1027" type="#_x0000_t75" style="width:220.4pt;height:127.65pt" o:ole="">
-            <v:imagedata r:id="rId20" o:title=""/>
-          </v:shape>
-          <o:OLEObject Type="Embed" ProgID="Visio.Drawing.15" ShapeID="_x0000_i1027" DrawAspect="Content" ObjectID="_1584722118" r:id="rId21"/>
-        </w:object>
-      </w:r>
     </w:p>
     <w:p>
       <w:pPr>
         <w:pStyle w:val="BodyText"/>
+        <w:jc w:val="center"/>
+      </w:pPr>
+      <w:r>
+        <w:object w:dxaOrig="7575" w:dyaOrig="4395">
+          <v:shape id="_x0000_i1027" type="#_x0000_t75" style="width:259.1pt;height:150.35pt" o:ole="">
+            <v:imagedata r:id="rId20" o:title=""/>
+          </v:shape>
+          <o:OLEObject Type="Embed" ProgID="Visio.Drawing.15" ShapeID="_x0000_i1027" DrawAspect="Content" ObjectID="_1584770493" r:id="rId21"/>
+        </w:object>
+      </w:r>
+    </w:p>
+    <w:p>
+      <w:pPr>
+        <w:pStyle w:val="BodyText"/>
         <w:rPr>
           <w:sz w:val="16"/>
           <w:szCs w:val="16"/>
@@ -12520,6 +12476,7 @@
           <w:szCs w:val="16"/>
           <w:lang w:eastAsia="en-US"/>
         </w:rPr>
+        <w:lastRenderedPageBreak/>
         <w:drawing>
           <wp:inline distT="0" distB="0" distL="0" distR="0" wp14:anchorId="67D6E0DF" wp14:editId="397DAE71">
             <wp:extent cx="2591735" cy="1420856"/>
@@ -12983,13 +12940,78 @@
         <w:pStyle w:val="Text"/>
       </w:pPr>
       <w:r>
-        <w:lastRenderedPageBreak/>
-        <w:t>The line-to-line output voltage and line current of one module are shown in Fig. 13. The performance of the proposed IMMD system and its conventional counterpart are listed in Table 4 including the RMS ripple current of each capacitor, the required capacitance for each capacitor to meet the DC link voltage ripple constraint, required voltage for each capacitor, number of total capacitors used, total harmonic distortion of the line-to-line voltage (</w:t>
+        <w:t>The line-to-line output voltage and line current of one module are shown in Fig. 13. The performance of the proposed IMMD system and its conventional counterpart are listed in Table 4 including the RMS ripple current of each capacitor</w:t>
+      </w:r>
+      <w:r>
+        <w:t xml:space="preserve"> (</w:t>
       </w:r>
       <w:r>
         <w:rPr>
           <w:i/>
         </w:rPr>
+        <w:t>I</w:t>
+      </w:r>
+      <w:r>
+        <w:rPr>
+          <w:i/>
+          <w:vertAlign w:val="subscript"/>
+        </w:rPr>
+        <w:t>crms</w:t>
+      </w:r>
+      <w:r>
+        <w:t>)</w:t>
+      </w:r>
+      <w:r>
+        <w:t>, the required capacitance for each capacitor to meet the DC link voltage ripple constraint</w:t>
+      </w:r>
+      <w:r>
+        <w:t xml:space="preserve"> (</w:t>
+      </w:r>
+      <w:r>
+        <w:rPr>
+          <w:i/>
+        </w:rPr>
+        <w:t>C</w:t>
+      </w:r>
+      <w:r>
+        <w:rPr>
+          <w:i/>
+          <w:vertAlign w:val="subscript"/>
+        </w:rPr>
+        <w:t>dc</w:t>
+      </w:r>
+      <w:r>
+        <w:t>)</w:t>
+      </w:r>
+      <w:r>
+        <w:t>, required voltage for each capacitor</w:t>
+      </w:r>
+      <w:r>
+        <w:t xml:space="preserve"> (</w:t>
+      </w:r>
+      <w:r>
+        <w:rPr>
+          <w:i/>
+        </w:rPr>
+        <w:t>V</w:t>
+      </w:r>
+      <w:r>
+        <w:rPr>
+          <w:i/>
+          <w:vertAlign w:val="subscript"/>
+        </w:rPr>
+        <w:t>c</w:t>
+      </w:r>
+      <w:r>
+        <w:t>)</w:t>
+      </w:r>
+      <w:r>
+        <w:t>, number of total capacitors used, total harmonic distortion of the line-to-line voltage (</w:t>
+      </w:r>
+      <w:r>
+        <w:rPr>
+          <w:i/>
+        </w:rPr>
         <w:t>THDv</w:t>
       </w:r>
       <w:r>
@@ -13004,33 +13026,6 @@
       <w:r>
         <w:t>). In this analysis, switching frequencies used for IMMD is 50kHz and for the conventional motor drive is 20kHz.</w:t>
       </w:r>
-    </w:p>
-    <w:p>
-      <w:pPr>
-        <w:pStyle w:val="Text"/>
-      </w:pPr>
-      <w:r>
-        <w:t xml:space="preserve">The results show that, </w:t>
-      </w:r>
-      <w:r>
-        <w:t xml:space="preserve">the required RMS ripple current rating of the capacitors is decreased to almost half with the application of interleaving in the IMMD case. Metallized film capacitors are known to have high current handling capability, therefore decreasing the capacitance requirement is more critical and the most convenient way to achieve this is increasing the switching frequency. However, the current rating does not depend on the switching frequency and therefore it may be a deciding parameter for conventional motor drives. The capacitance requirement also decreases almost to its half with interleaving. It can also be reduced further with higher switching frequencies using GaN devices when IMMD configuration is used. </w:t>
-      </w:r>
-      <w:r>
-        <w:t xml:space="preserve">As volume reduction is desired with integrated motor drives, </w:t>
-      </w:r>
-      <w:bookmarkStart w:id="1" w:name="_GoBack"/>
-      <w:bookmarkEnd w:id="1"/>
-    </w:p>
-    <w:p>
-      <w:pPr>
-        <w:pStyle w:val="Text"/>
-      </w:pPr>
-    </w:p>
-    <w:p>
-      <w:pPr>
-        <w:pStyle w:val="Text"/>
-        <w:ind w:firstLine="0"/>
-      </w:pPr>
     </w:p>
     <w:p>
       <w:pPr>
@@ -13049,9 +13044,10 @@
           <w:szCs w:val="16"/>
           <w:lang w:eastAsia="en-US"/>
         </w:rPr>
+        <w:lastRenderedPageBreak/>
         <w:drawing>
           <wp:inline distT="0" distB="0" distL="0" distR="0">
-            <wp:extent cx="2960551" cy="1660505"/>
+            <wp:extent cx="2728128" cy="1530145"/>
             <wp:effectExtent l="0" t="0" r="0" b="0"/>
             <wp:docPr id="28" name="Picture 28"/>
             <wp:cNvGraphicFramePr>
@@ -13080,7 +13076,7 @@
                   <pic:spPr bwMode="auto">
                     <a:xfrm>
                       <a:off x="0" y="0"/>
-                      <a:ext cx="2965741" cy="1663416"/>
+                      <a:ext cx="2741402" cy="1537590"/>
                     </a:xfrm>
                     <a:prstGeom prst="rect">
                       <a:avLst/>
@@ -13139,8 +13135,8 @@
         </w:rPr>
         <w:drawing>
           <wp:inline distT="0" distB="0" distL="0" distR="0">
-            <wp:extent cx="2883446" cy="1627799"/>
-            <wp:effectExtent l="0" t="0" r="0" b="0"/>
+            <wp:extent cx="2719133" cy="1535039"/>
+            <wp:effectExtent l="0" t="0" r="5080" b="8255"/>
             <wp:docPr id="29" name="Picture 29"/>
             <wp:cNvGraphicFramePr>
               <a:graphicFrameLocks xmlns:a="http://schemas.openxmlformats.org/drawingml/2006/main" noChangeAspect="1"/>
@@ -13168,7 +13164,7 @@
                   <pic:spPr bwMode="auto">
                     <a:xfrm>
                       <a:off x="0" y="0"/>
-                      <a:ext cx="2890255" cy="1631643"/>
+                      <a:ext cx="2731978" cy="1542290"/>
                     </a:xfrm>
                     <a:prstGeom prst="rect">
                       <a:avLst/>
@@ -13234,55 +13230,86 @@
       <w:pPr>
         <w:pStyle w:val="Text"/>
       </w:pPr>
+      <w:r>
+        <w:t>The results show that, the required RMS ripple current rating of the capacitors is decreased to almost half with the application of interleaving in the IMMD case. Metallized film capacitors are known to have high current handling capability, therefore decreasing the capacitance requirement is more critical and the most convenient way to achieve this is increasing the switching frequency. However, the current rating does not depend on the switching frequency and therefore it may be a deciding parameter for conventional motor drives. The capacitance requirement also decreases almost to its half with interleaving. It can also be reduced further with higher switching frequencies using GaN devices w</w:t>
+      </w:r>
+      <w:r>
+        <w:t>hen IMMD configuration is used. One drawback of using the modular configuration is the necessity of using two capacitor banks due to the series connection. Interleaving between series connected modules does not contribute to any of the parameters id the DC link voltage ripple is to be kept below 1% for each module separately. On the other hand, the voltage of each capacitor is lower which decreases the size of the capacitor significantly.</w:t>
+      </w:r>
     </w:p>
     <w:p>
       <w:pPr>
         <w:pStyle w:val="Text"/>
       </w:pPr>
-    </w:p>
-    <w:p>
-      <w:pPr>
-        <w:suppressAutoHyphens w:val="0"/>
-      </w:pPr>
-      <w:r>
-        <w:br w:type="page"/>
-      </w:r>
-    </w:p>
-    <w:p>
-      <w:pPr>
-        <w:pStyle w:val="Text"/>
-      </w:pPr>
-      <w:r>
-        <w:lastRenderedPageBreak/>
-        <w:t xml:space="preserve">Parameters of the capacitor bank (for only one of the series connected buses) design for the </w:t>
-      </w:r>
-      <w:r>
-        <w:t>IMMD system are shown in Table 5</w:t>
-      </w:r>
-      <w:r>
-        <w:t>. Using the thermal model, the temperature rise of the capacitors is verified to be less than 10 0C, which is acceptable although the ambient temperature is higher than a conventional system due to other heat sources in the environment like motor windings.</w:t>
-      </w:r>
-    </w:p>
-    <w:p>
-      <w:pPr>
-        <w:pStyle w:val="Text"/>
-      </w:pPr>
-      <w:r>
-        <w:t>Finally, the resultant power density of both the capacitor bank and the overall system is analyzed to verify the performance of the design. Using the motor dimensions, PCB dimensions and capacitor heights, the power density of the capacitor bank and overall system are found as 35.27 W/cm3 and 16.57 W/cm3, respectively. This result shows that, the performance criteria defined for the design process have been achieved in terms of power density, efficiency and reliability.</w:t>
-      </w:r>
-    </w:p>
-    <w:p>
-      <w:pPr>
-        <w:pStyle w:val="Text"/>
-      </w:pPr>
-      <w:r>
-        <w:t>Considering the voltage ripple constraint, 26 µF is required for each capacitor with 40 kHz switching frequency when interleaving is not applied. A similar improvement is also observed on capacitance requirement which drops to 14 µF when interleaving is applied. for the conventional system with IGBTs, the ripple current rating turns out to be 12.78 A and capacitance requirement is at least 100 µF at 10 kHz switching frequency. Of course, application of phase-shift with interleaving is not possible in this case.</w:t>
-      </w:r>
-    </w:p>
-    <w:p>
-      <w:pPr>
-        <w:pStyle w:val="Text"/>
-      </w:pPr>
+      <w:r>
+        <w:t xml:space="preserve">For better visualization, capacitors from commercially available products are selected for the conventional and proposed systems, parameters of which are listed in Table 5. </w:t>
+      </w:r>
+      <w:r>
+        <w:t xml:space="preserve">Using the thermal model, the temperature rise of the capacitors is </w:t>
+      </w:r>
+      <w:r>
+        <w:t>also analyzed</w:t>
+      </w:r>
+      <w:r>
+        <w:t xml:space="preserve"> </w:t>
+      </w:r>
+      <w:r>
+        <w:t>and shown in Table 5.</w:t>
+      </w:r>
+      <w:r>
+        <w:t xml:space="preserve"> </w:t>
+      </w:r>
+      <w:r>
+        <w:t>Finally, the resultant power density of both the capacitor bank</w:t>
+      </w:r>
+      <w:r>
+        <w:t xml:space="preserve"> and overall IMMD</w:t>
+      </w:r>
+      <w:r>
+        <w:t xml:space="preserve"> </w:t>
+      </w:r>
+      <w:r>
+        <w:t>is</w:t>
+      </w:r>
+      <w:r>
+        <w:t xml:space="preserve"> analyzed to verify the performance of the design. Using the motor dimensions, PCB dimensions and capacitor heights, the power density of the capacitor bank and overall system</w:t>
+      </w:r>
+      <w:r>
+        <w:t xml:space="preserve"> (excluding the heat sink)</w:t>
+      </w:r>
+      <w:r>
+        <w:t xml:space="preserve"> are found as </w:t>
+      </w:r>
+      <w:r>
+        <w:t>184</w:t>
+      </w:r>
+      <w:r>
+        <w:t xml:space="preserve"> W/cm</w:t>
+      </w:r>
+      <w:r>
+        <w:rPr>
+          <w:vertAlign w:val="superscript"/>
+        </w:rPr>
+        <w:t>3</w:t>
+      </w:r>
+      <w:r>
+        <w:t xml:space="preserve"> and </w:t>
+      </w:r>
+      <w:r>
+        <w:t>1.1</w:t>
+      </w:r>
+      <w:r>
+        <w:t xml:space="preserve"> W/cm</w:t>
+      </w:r>
+      <w:r>
+        <w:rPr>
+          <w:vertAlign w:val="superscript"/>
+        </w:rPr>
+        <w:t>3</w:t>
+      </w:r>
+      <w:r>
+        <w:t>, respectively. This result shows that, the performance criteria defined for the design process have been achieved in terms of power density, efficiency and reliability.</w:t>
+      </w:r>
     </w:p>
     <w:p>
       <w:pPr>
@@ -13299,13 +13326,8 @@
         <w:spacing w:before="0" w:after="0" w:line="240" w:lineRule="auto"/>
       </w:pPr>
       <w:r>
-        <w:t xml:space="preserve">TABLE </w:t>
-      </w:r>
-      <w:r>
-        <w:t>I</w:t>
-      </w:r>
-      <w:r>
-        <w:t>V</w:t>
+        <w:lastRenderedPageBreak/>
+        <w:t>TABLE IV</w:t>
       </w:r>
     </w:p>
     <w:p>
@@ -13637,15 +13659,7 @@
                 <w:szCs w:val="16"/>
                 <w:lang w:val="en-US"/>
               </w:rPr>
-              <w:t xml:space="preserve">18 </w:t>
-            </w:r>
-            <w:r>
-              <w:rPr>
-                <w:sz w:val="16"/>
-                <w:szCs w:val="16"/>
-                <w:lang w:val="en-US"/>
-              </w:rPr>
-              <w:t>µF</w:t>
+              <w:t>18 µF</w:t>
             </w:r>
           </w:p>
         </w:tc>
@@ -14033,22 +14047,13 @@
         <w:t>Parameters of t</w:t>
       </w:r>
       <w:r>
-        <w:t xml:space="preserve">he </w:t>
-      </w:r>
-      <w:r>
-        <w:t>Selected</w:t>
-      </w:r>
-      <w:r>
-        <w:t xml:space="preserve"> </w:t>
-      </w:r>
-      <w:r>
-        <w:t xml:space="preserve">Capacıtor </w:t>
-      </w:r>
-      <w:r>
-        <w:t>B</w:t>
+        <w:t>he Selected Capacıtor B</w:t>
       </w:r>
       <w:r>
         <w:t>ank</w:t>
+      </w:r>
+      <w:r>
+        <w:t>s</w:t>
       </w:r>
     </w:p>
     <w:p>
@@ -14068,20 +14073,15 @@
     </w:p>
     <w:tbl>
       <w:tblPr>
-        <w:tblW w:w="4957" w:type="dxa"/>
+        <w:tblW w:w="4505" w:type="dxa"/>
         <w:jc w:val="center"/>
-        <w:tblBorders>
-          <w:top w:val="single" w:sz="4" w:space="0" w:color="auto"/>
-          <w:bottom w:val="single" w:sz="4" w:space="0" w:color="auto"/>
-        </w:tblBorders>
         <w:tblLayout w:type="fixed"/>
         <w:tblLook w:val="04A0" w:firstRow="1" w:lastRow="0" w:firstColumn="1" w:lastColumn="0" w:noHBand="0" w:noVBand="1"/>
       </w:tblPr>
       <w:tblGrid>
-        <w:gridCol w:w="1129"/>
-        <w:gridCol w:w="1276"/>
-        <w:gridCol w:w="1276"/>
-        <w:gridCol w:w="1276"/>
+        <w:gridCol w:w="1625"/>
+        <w:gridCol w:w="1440"/>
+        <w:gridCol w:w="1440"/>
       </w:tblGrid>
       <w:tr>
         <w:trPr>
@@ -14089,39 +14089,10 @@
         </w:trPr>
         <w:tc>
           <w:tcPr>
-            <w:tcW w:w="1129" w:type="dxa"/>
-            <w:shd w:val="clear" w:color="auto" w:fill="auto"/>
-          </w:tcPr>
-          <w:p>
-            <w:pPr>
-              <w:pStyle w:val="BodyTextKeep"/>
-              <w:ind w:right="0"/>
-              <w:jc w:val="center"/>
-              <w:rPr>
-                <w:b/>
-                <w:sz w:val="16"/>
-                <w:szCs w:val="16"/>
-                <w:lang w:val="en-US"/>
-              </w:rPr>
-            </w:pPr>
-            <w:r>
-              <w:rPr>
-                <w:b/>
-                <w:sz w:val="16"/>
-                <w:szCs w:val="16"/>
-                <w:lang w:val="en-US"/>
-              </w:rPr>
-              <w:t>Capacitor</w:t>
-            </w:r>
-          </w:p>
-        </w:tc>
-        <w:tc>
-          <w:tcPr>
-            <w:tcW w:w="1276" w:type="dxa"/>
+            <w:tcW w:w="1625" w:type="dxa"/>
             <w:tcBorders>
               <w:top w:val="single" w:sz="4" w:space="0" w:color="auto"/>
-              <w:bottom w:val="nil"/>
-              <w:right w:val="single" w:sz="4" w:space="0" w:color="auto"/>
+              <w:bottom w:val="single" w:sz="4" w:space="0" w:color="auto"/>
             </w:tcBorders>
             <w:shd w:val="clear" w:color="auto" w:fill="auto"/>
           </w:tcPr>
@@ -14131,6 +14102,7 @@
               <w:ind w:right="0"/>
               <w:jc w:val="center"/>
               <w:rPr>
+                <w:b/>
                 <w:sz w:val="16"/>
                 <w:szCs w:val="16"/>
                 <w:lang w:val="en-US"/>
@@ -14138,19 +14110,21 @@
             </w:pPr>
             <w:r>
               <w:rPr>
-                <w:sz w:val="16"/>
-                <w:szCs w:val="16"/>
-                <w:lang w:val="en-US"/>
-              </w:rPr>
-              <w:t>B32676G3206</w:t>
+                <w:b/>
+                <w:sz w:val="16"/>
+                <w:szCs w:val="16"/>
+                <w:lang w:val="en-US"/>
+              </w:rPr>
+              <w:t>Parameter</w:t>
             </w:r>
           </w:p>
         </w:tc>
         <w:tc>
           <w:tcPr>
-            <w:tcW w:w="1276" w:type="dxa"/>
+            <w:tcW w:w="1440" w:type="dxa"/>
             <w:tcBorders>
-              <w:left w:val="single" w:sz="4" w:space="0" w:color="auto"/>
+              <w:top w:val="single" w:sz="4" w:space="0" w:color="auto"/>
+              <w:bottom w:val="single" w:sz="4" w:space="0" w:color="auto"/>
             </w:tcBorders>
             <w:shd w:val="clear" w:color="auto" w:fill="auto"/>
           </w:tcPr>
@@ -14173,13 +14147,17 @@
                 <w:szCs w:val="16"/>
                 <w:lang w:val="en-US"/>
               </w:rPr>
-              <w:t>Voltage</w:t>
+              <w:t>Conventional</w:t>
             </w:r>
           </w:p>
         </w:tc>
         <w:tc>
           <w:tcPr>
-            <w:tcW w:w="1276" w:type="dxa"/>
+            <w:tcW w:w="1440" w:type="dxa"/>
+            <w:tcBorders>
+              <w:top w:val="single" w:sz="4" w:space="0" w:color="auto"/>
+              <w:bottom w:val="single" w:sz="4" w:space="0" w:color="auto"/>
+            </w:tcBorders>
             <w:shd w:val="clear" w:color="auto" w:fill="auto"/>
           </w:tcPr>
           <w:p>
@@ -14188,6 +14166,7 @@
               <w:ind w:right="0"/>
               <w:jc w:val="center"/>
               <w:rPr>
+                <w:b/>
                 <w:sz w:val="16"/>
                 <w:szCs w:val="16"/>
                 <w:lang w:val="en-US"/>
@@ -14195,11 +14174,12 @@
             </w:pPr>
             <w:r>
               <w:rPr>
-                <w:sz w:val="16"/>
-                <w:szCs w:val="16"/>
-                <w:lang w:val="en-US"/>
-              </w:rPr>
-              <w:t>300 V</w:t>
+                <w:b/>
+                <w:sz w:val="16"/>
+                <w:szCs w:val="16"/>
+                <w:lang w:val="en-US"/>
+              </w:rPr>
+              <w:t>Proposed</w:t>
             </w:r>
           </w:p>
         </w:tc>
@@ -14210,39 +14190,9 @@
         </w:trPr>
         <w:tc>
           <w:tcPr>
-            <w:tcW w:w="1129" w:type="dxa"/>
-            <w:shd w:val="clear" w:color="auto" w:fill="auto"/>
-          </w:tcPr>
-          <w:p>
-            <w:pPr>
-              <w:pStyle w:val="BodyTextKeep"/>
-              <w:ind w:right="0"/>
-              <w:jc w:val="center"/>
-              <w:rPr>
-                <w:b/>
-                <w:sz w:val="16"/>
-                <w:szCs w:val="16"/>
-                <w:lang w:val="en-US"/>
-              </w:rPr>
-            </w:pPr>
-            <w:r>
-              <w:rPr>
-                <w:b/>
-                <w:sz w:val="16"/>
-                <w:szCs w:val="16"/>
-                <w:lang w:val="en-US"/>
-              </w:rPr>
-              <w:t>Type</w:t>
-            </w:r>
-          </w:p>
-        </w:tc>
-        <w:tc>
-          <w:tcPr>
-            <w:tcW w:w="1276" w:type="dxa"/>
+            <w:tcW w:w="1625" w:type="dxa"/>
             <w:tcBorders>
-              <w:top w:val="nil"/>
-              <w:bottom w:val="nil"/>
-              <w:right w:val="single" w:sz="4" w:space="0" w:color="auto"/>
+              <w:top w:val="single" w:sz="4" w:space="0" w:color="auto"/>
             </w:tcBorders>
             <w:shd w:val="clear" w:color="auto" w:fill="auto"/>
           </w:tcPr>
@@ -14263,15 +14213,15 @@
                 <w:szCs w:val="16"/>
                 <w:lang w:val="en-US"/>
               </w:rPr>
-              <w:t>Metal Film</w:t>
+              <w:t>Voltage</w:t>
             </w:r>
           </w:p>
         </w:tc>
         <w:tc>
           <w:tcPr>
-            <w:tcW w:w="1276" w:type="dxa"/>
+            <w:tcW w:w="1440" w:type="dxa"/>
             <w:tcBorders>
-              <w:left w:val="single" w:sz="4" w:space="0" w:color="auto"/>
+              <w:top w:val="single" w:sz="4" w:space="0" w:color="auto"/>
             </w:tcBorders>
             <w:shd w:val="clear" w:color="auto" w:fill="auto"/>
           </w:tcPr>
@@ -14281,7 +14231,6 @@
               <w:ind w:right="0"/>
               <w:jc w:val="center"/>
               <w:rPr>
-                <w:b/>
                 <w:sz w:val="16"/>
                 <w:szCs w:val="16"/>
                 <w:lang w:val="en-US"/>
@@ -14289,18 +14238,20 @@
             </w:pPr>
             <w:r>
               <w:rPr>
-                <w:b/>
-                <w:sz w:val="16"/>
-                <w:szCs w:val="16"/>
-                <w:lang w:val="en-US"/>
-              </w:rPr>
-              <w:t>Current</w:t>
+                <w:sz w:val="16"/>
+                <w:szCs w:val="16"/>
+                <w:lang w:val="en-US"/>
+              </w:rPr>
+              <w:t>600 V</w:t>
             </w:r>
           </w:p>
         </w:tc>
         <w:tc>
           <w:tcPr>
-            <w:tcW w:w="1276" w:type="dxa"/>
+            <w:tcW w:w="1440" w:type="dxa"/>
+            <w:tcBorders>
+              <w:top w:val="single" w:sz="4" w:space="0" w:color="auto"/>
+            </w:tcBorders>
             <w:shd w:val="clear" w:color="auto" w:fill="auto"/>
           </w:tcPr>
           <w:p>
@@ -14320,15 +14271,7 @@
                 <w:szCs w:val="16"/>
                 <w:lang w:val="en-US"/>
               </w:rPr>
-              <w:t>20</w:t>
-            </w:r>
-            <w:r>
-              <w:rPr>
-                <w:sz w:val="16"/>
-                <w:szCs w:val="16"/>
-                <w:lang w:val="en-US"/>
-              </w:rPr>
-              <w:t xml:space="preserve"> A</w:t>
+              <w:t>300 V</w:t>
             </w:r>
           </w:p>
         </w:tc>
@@ -14339,7 +14282,7 @@
         </w:trPr>
         <w:tc>
           <w:tcPr>
-            <w:tcW w:w="1129" w:type="dxa"/>
+            <w:tcW w:w="1625" w:type="dxa"/>
             <w:shd w:val="clear" w:color="auto" w:fill="auto"/>
           </w:tcPr>
           <w:p>
@@ -14348,7 +14291,6 @@
               <w:ind w:right="0"/>
               <w:jc w:val="center"/>
               <w:rPr>
-                <w:b/>
                 <w:sz w:val="16"/>
                 <w:szCs w:val="16"/>
                 <w:lang w:val="en-US"/>
@@ -14356,7 +14298,6 @@
             </w:pPr>
             <w:r>
               <w:rPr>
-                <w:b/>
                 <w:sz w:val="16"/>
                 <w:szCs w:val="16"/>
                 <w:lang w:val="en-US"/>
@@ -14367,12 +14308,7 @@
         </w:tc>
         <w:tc>
           <w:tcPr>
-            <w:tcW w:w="1276" w:type="dxa"/>
-            <w:tcBorders>
-              <w:top w:val="nil"/>
-              <w:bottom w:val="nil"/>
-              <w:right w:val="single" w:sz="4" w:space="0" w:color="auto"/>
-            </w:tcBorders>
+            <w:tcW w:w="1440" w:type="dxa"/>
             <w:shd w:val="clear" w:color="auto" w:fill="auto"/>
           </w:tcPr>
           <w:p>
@@ -14392,24 +14328,21 @@
                 <w:szCs w:val="16"/>
                 <w:lang w:val="en-US"/>
               </w:rPr>
-              <w:t>20</w:t>
-            </w:r>
-            <w:r>
-              <w:rPr>
-                <w:sz w:val="16"/>
-                <w:szCs w:val="16"/>
-                <w:lang w:val="en-US"/>
-              </w:rPr>
-              <w:t xml:space="preserve"> µF</w:t>
+              <w:t xml:space="preserve">100 </w:t>
+            </w:r>
+            <w:r>
+              <w:rPr>
+                <w:sz w:val="16"/>
+                <w:szCs w:val="16"/>
+                <w:lang w:val="en-US"/>
+              </w:rPr>
+              <w:t>µF</w:t>
             </w:r>
           </w:p>
         </w:tc>
         <w:tc>
           <w:tcPr>
-            <w:tcW w:w="1276" w:type="dxa"/>
-            <w:tcBorders>
-              <w:left w:val="single" w:sz="4" w:space="0" w:color="auto"/>
-            </w:tcBorders>
+            <w:tcW w:w="1440" w:type="dxa"/>
             <w:shd w:val="clear" w:color="auto" w:fill="auto"/>
           </w:tcPr>
           <w:p>
@@ -14418,7 +14351,6 @@
               <w:ind w:right="0"/>
               <w:jc w:val="center"/>
               <w:rPr>
-                <w:b/>
                 <w:sz w:val="16"/>
                 <w:szCs w:val="16"/>
                 <w:lang w:val="en-US"/>
@@ -14426,46 +14358,19 @@
             </w:pPr>
             <w:r>
               <w:rPr>
-                <w:b/>
-                <w:sz w:val="16"/>
-                <w:szCs w:val="16"/>
-                <w:lang w:val="en-US"/>
-              </w:rPr>
-              <w:t>Dimensions</w:t>
-            </w:r>
-          </w:p>
-        </w:tc>
-        <w:tc>
-          <w:tcPr>
-            <w:tcW w:w="1276" w:type="dxa"/>
-            <w:shd w:val="clear" w:color="auto" w:fill="auto"/>
-          </w:tcPr>
-          <w:p>
-            <w:pPr>
-              <w:pStyle w:val="BodyTextKeep"/>
-              <w:ind w:right="0"/>
-              <w:jc w:val="center"/>
-              <w:rPr>
-                <w:sz w:val="16"/>
-                <w:szCs w:val="16"/>
-                <w:lang w:val="en-US"/>
-              </w:rPr>
-            </w:pPr>
-            <w:r>
-              <w:rPr>
-                <w:sz w:val="16"/>
-                <w:szCs w:val="16"/>
-                <w:lang w:val="en-US"/>
-              </w:rPr>
-              <w:t>28</w:t>
-            </w:r>
-            <w:r>
-              <w:rPr>
-                <w:sz w:val="16"/>
-                <w:szCs w:val="16"/>
-                <w:lang w:val="en-US"/>
-              </w:rPr>
-              <w:t>x42 mm</w:t>
+                <w:sz w:val="16"/>
+                <w:szCs w:val="16"/>
+                <w:lang w:val="en-US"/>
+              </w:rPr>
+              <w:t xml:space="preserve">20 </w:t>
+            </w:r>
+            <w:r>
+              <w:rPr>
+                <w:sz w:val="16"/>
+                <w:szCs w:val="16"/>
+                <w:lang w:val="en-US"/>
+              </w:rPr>
+              <w:t>µF</w:t>
             </w:r>
           </w:p>
         </w:tc>
@@ -14476,7 +14381,7 @@
         </w:trPr>
         <w:tc>
           <w:tcPr>
-            <w:tcW w:w="1129" w:type="dxa"/>
+            <w:tcW w:w="1625" w:type="dxa"/>
             <w:shd w:val="clear" w:color="auto" w:fill="auto"/>
           </w:tcPr>
           <w:p>
@@ -14485,7 +14390,6 @@
               <w:ind w:right="0"/>
               <w:jc w:val="center"/>
               <w:rPr>
-                <w:b/>
                 <w:sz w:val="16"/>
                 <w:szCs w:val="16"/>
                 <w:lang w:val="en-US"/>
@@ -14493,23 +14397,17 @@
             </w:pPr>
             <w:r>
               <w:rPr>
-                <w:b/>
-                <w:sz w:val="16"/>
-                <w:szCs w:val="16"/>
-                <w:lang w:val="en-US"/>
-              </w:rPr>
-              <w:t>ESR</w:t>
+                <w:sz w:val="16"/>
+                <w:szCs w:val="16"/>
+                <w:lang w:val="en-US"/>
+              </w:rPr>
+              <w:t>Current</w:t>
             </w:r>
           </w:p>
         </w:tc>
         <w:tc>
           <w:tcPr>
-            <w:tcW w:w="1276" w:type="dxa"/>
-            <w:tcBorders>
-              <w:top w:val="nil"/>
-              <w:bottom w:val="nil"/>
-              <w:right w:val="single" w:sz="4" w:space="0" w:color="auto"/>
-            </w:tcBorders>
+            <w:tcW w:w="1440" w:type="dxa"/>
             <w:shd w:val="clear" w:color="auto" w:fill="auto"/>
           </w:tcPr>
           <w:p>
@@ -14529,24 +14427,13 @@
                 <w:szCs w:val="16"/>
                 <w:lang w:val="en-US"/>
               </w:rPr>
-              <w:t>4</w:t>
-            </w:r>
-            <w:r>
-              <w:rPr>
-                <w:sz w:val="16"/>
-                <w:szCs w:val="16"/>
-                <w:lang w:val="en-US"/>
-              </w:rPr>
-              <w:t xml:space="preserve"> mΩ</w:t>
+              <w:t>100 A</w:t>
             </w:r>
           </w:p>
         </w:tc>
         <w:tc>
           <w:tcPr>
-            <w:tcW w:w="1276" w:type="dxa"/>
-            <w:tcBorders>
-              <w:left w:val="single" w:sz="4" w:space="0" w:color="auto"/>
-            </w:tcBorders>
+            <w:tcW w:w="1440" w:type="dxa"/>
             <w:shd w:val="clear" w:color="auto" w:fill="auto"/>
           </w:tcPr>
           <w:p>
@@ -14555,7 +14442,6 @@
               <w:ind w:right="0"/>
               <w:jc w:val="center"/>
               <w:rPr>
-                <w:b/>
                 <w:sz w:val="16"/>
                 <w:szCs w:val="16"/>
                 <w:lang w:val="en-US"/>
@@ -14563,46 +14449,11 @@
             </w:pPr>
             <w:r>
               <w:rPr>
-                <w:b/>
-                <w:sz w:val="16"/>
-                <w:szCs w:val="16"/>
-                <w:lang w:val="en-US"/>
-              </w:rPr>
-              <w:t>Height</w:t>
-            </w:r>
-          </w:p>
-        </w:tc>
-        <w:tc>
-          <w:tcPr>
-            <w:tcW w:w="1276" w:type="dxa"/>
-            <w:shd w:val="clear" w:color="auto" w:fill="auto"/>
-          </w:tcPr>
-          <w:p>
-            <w:pPr>
-              <w:pStyle w:val="BodyTextKeep"/>
-              <w:ind w:right="0"/>
-              <w:jc w:val="center"/>
-              <w:rPr>
-                <w:sz w:val="16"/>
-                <w:szCs w:val="16"/>
-                <w:lang w:val="en-US"/>
-              </w:rPr>
-            </w:pPr>
-            <w:r>
-              <w:rPr>
-                <w:sz w:val="16"/>
-                <w:szCs w:val="16"/>
-                <w:lang w:val="en-US"/>
-              </w:rPr>
-              <w:t>37</w:t>
-            </w:r>
-            <w:r>
-              <w:rPr>
-                <w:sz w:val="16"/>
-                <w:szCs w:val="16"/>
-                <w:lang w:val="en-US"/>
-              </w:rPr>
-              <w:t xml:space="preserve"> mm</w:t>
+                <w:sz w:val="16"/>
+                <w:szCs w:val="16"/>
+                <w:lang w:val="en-US"/>
+              </w:rPr>
+              <w:t>20 A</w:t>
             </w:r>
           </w:p>
         </w:tc>
@@ -14613,7 +14464,7 @@
         </w:trPr>
         <w:tc>
           <w:tcPr>
-            <w:tcW w:w="1129" w:type="dxa"/>
+            <w:tcW w:w="1625" w:type="dxa"/>
             <w:shd w:val="clear" w:color="auto" w:fill="auto"/>
           </w:tcPr>
           <w:p>
@@ -14622,7 +14473,6 @@
               <w:ind w:right="0"/>
               <w:jc w:val="center"/>
               <w:rPr>
-                <w:b/>
                 <w:sz w:val="16"/>
                 <w:szCs w:val="16"/>
                 <w:lang w:val="en-US"/>
@@ -14630,22 +14480,658 @@
             </w:pPr>
             <w:r>
               <w:rPr>
-                <w:b/>
-                <w:sz w:val="16"/>
-                <w:szCs w:val="16"/>
-                <w:lang w:val="en-US"/>
-              </w:rPr>
-              <w:t>ESL</w:t>
+                <w:sz w:val="16"/>
+                <w:szCs w:val="16"/>
+                <w:lang w:val="en-US"/>
+              </w:rPr>
+              <w:t>ESR</w:t>
             </w:r>
           </w:p>
         </w:tc>
         <w:tc>
           <w:tcPr>
-            <w:tcW w:w="1276" w:type="dxa"/>
+            <w:tcW w:w="1440" w:type="dxa"/>
+            <w:shd w:val="clear" w:color="auto" w:fill="auto"/>
+          </w:tcPr>
+          <w:p>
+            <w:pPr>
+              <w:pStyle w:val="BodyTextKeep"/>
+              <w:ind w:right="0"/>
+              <w:jc w:val="center"/>
+              <w:rPr>
+                <w:sz w:val="16"/>
+                <w:szCs w:val="16"/>
+                <w:lang w:val="en-US"/>
+              </w:rPr>
+            </w:pPr>
+            <w:r>
+              <w:rPr>
+                <w:sz w:val="16"/>
+                <w:szCs w:val="16"/>
+                <w:lang w:val="en-US"/>
+              </w:rPr>
+              <w:t xml:space="preserve">0.9 </w:t>
+            </w:r>
+            <w:r>
+              <w:rPr>
+                <w:sz w:val="16"/>
+                <w:szCs w:val="16"/>
+                <w:lang w:val="en-US"/>
+              </w:rPr>
+              <w:t>mΩ</w:t>
+            </w:r>
+          </w:p>
+        </w:tc>
+        <w:tc>
+          <w:tcPr>
+            <w:tcW w:w="1440" w:type="dxa"/>
+            <w:shd w:val="clear" w:color="auto" w:fill="auto"/>
+          </w:tcPr>
+          <w:p>
+            <w:pPr>
+              <w:pStyle w:val="BodyTextKeep"/>
+              <w:ind w:right="0"/>
+              <w:jc w:val="center"/>
+              <w:rPr>
+                <w:sz w:val="16"/>
+                <w:szCs w:val="16"/>
+                <w:lang w:val="en-US"/>
+              </w:rPr>
+            </w:pPr>
+            <w:r>
+              <w:rPr>
+                <w:sz w:val="16"/>
+                <w:szCs w:val="16"/>
+                <w:lang w:val="en-US"/>
+              </w:rPr>
+              <w:t>4</w:t>
+            </w:r>
+            <w:r>
+              <w:rPr>
+                <w:sz w:val="16"/>
+                <w:szCs w:val="16"/>
+                <w:lang w:val="en-US"/>
+              </w:rPr>
+              <w:t xml:space="preserve"> </w:t>
+            </w:r>
+            <w:r>
+              <w:rPr>
+                <w:sz w:val="16"/>
+                <w:szCs w:val="16"/>
+                <w:lang w:val="en-US"/>
+              </w:rPr>
+              <w:t>mΩ</w:t>
+            </w:r>
+          </w:p>
+        </w:tc>
+      </w:tr>
+      <w:tr>
+        <w:trPr>
+          <w:jc w:val="center"/>
+        </w:trPr>
+        <w:tc>
+          <w:tcPr>
+            <w:tcW w:w="1625" w:type="dxa"/>
+            <w:shd w:val="clear" w:color="auto" w:fill="auto"/>
+          </w:tcPr>
+          <w:p>
+            <w:pPr>
+              <w:pStyle w:val="BodyTextKeep"/>
+              <w:ind w:right="0"/>
+              <w:jc w:val="center"/>
+              <w:rPr>
+                <w:sz w:val="16"/>
+                <w:szCs w:val="16"/>
+                <w:lang w:val="en-US"/>
+              </w:rPr>
+            </w:pPr>
+            <w:r>
+              <w:rPr>
+                <w:sz w:val="16"/>
+                <w:szCs w:val="16"/>
+                <w:lang w:val="en-US"/>
+              </w:rPr>
+              <w:t>ESL</w:t>
+            </w:r>
+          </w:p>
+        </w:tc>
+        <w:tc>
+          <w:tcPr>
+            <w:tcW w:w="1440" w:type="dxa"/>
+            <w:shd w:val="clear" w:color="auto" w:fill="auto"/>
+          </w:tcPr>
+          <w:p>
+            <w:pPr>
+              <w:pStyle w:val="BodyTextKeep"/>
+              <w:ind w:right="0"/>
+              <w:jc w:val="center"/>
+              <w:rPr>
+                <w:sz w:val="16"/>
+                <w:szCs w:val="16"/>
+                <w:lang w:val="en-US"/>
+              </w:rPr>
+            </w:pPr>
+            <w:r>
+              <w:rPr>
+                <w:sz w:val="16"/>
+                <w:szCs w:val="16"/>
+                <w:lang w:val="en-US"/>
+              </w:rPr>
+              <w:t>25 nH</w:t>
+            </w:r>
+          </w:p>
+        </w:tc>
+        <w:tc>
+          <w:tcPr>
+            <w:tcW w:w="1440" w:type="dxa"/>
+            <w:shd w:val="clear" w:color="auto" w:fill="auto"/>
+          </w:tcPr>
+          <w:p>
+            <w:pPr>
+              <w:pStyle w:val="BodyTextKeep"/>
+              <w:ind w:right="0"/>
+              <w:jc w:val="center"/>
+              <w:rPr>
+                <w:sz w:val="16"/>
+                <w:szCs w:val="16"/>
+                <w:lang w:val="en-US"/>
+              </w:rPr>
+            </w:pPr>
+            <w:r>
+              <w:rPr>
+                <w:sz w:val="16"/>
+                <w:szCs w:val="16"/>
+                <w:lang w:val="en-US"/>
+              </w:rPr>
+              <w:t>11 nH</w:t>
+            </w:r>
+          </w:p>
+        </w:tc>
+      </w:tr>
+      <w:tr>
+        <w:trPr>
+          <w:jc w:val="center"/>
+        </w:trPr>
+        <w:tc>
+          <w:tcPr>
+            <w:tcW w:w="1625" w:type="dxa"/>
+            <w:shd w:val="clear" w:color="auto" w:fill="auto"/>
+          </w:tcPr>
+          <w:p>
+            <w:pPr>
+              <w:pStyle w:val="BodyTextKeep"/>
+              <w:ind w:right="0"/>
+              <w:jc w:val="center"/>
+              <w:rPr>
+                <w:sz w:val="16"/>
+                <w:szCs w:val="16"/>
+                <w:lang w:val="en-US"/>
+              </w:rPr>
+            </w:pPr>
+            <w:r>
+              <w:rPr>
+                <w:sz w:val="16"/>
+                <w:szCs w:val="16"/>
+                <w:lang w:val="en-US"/>
+              </w:rPr>
+              <w:t>Width/Length</w:t>
+            </w:r>
+          </w:p>
+        </w:tc>
+        <w:tc>
+          <w:tcPr>
+            <w:tcW w:w="1440" w:type="dxa"/>
+            <w:shd w:val="clear" w:color="auto" w:fill="auto"/>
+          </w:tcPr>
+          <w:p>
+            <w:pPr>
+              <w:pStyle w:val="BodyTextKeep"/>
+              <w:ind w:right="0"/>
+              <w:jc w:val="center"/>
+              <w:rPr>
+                <w:sz w:val="16"/>
+                <w:szCs w:val="16"/>
+                <w:lang w:val="en-US"/>
+              </w:rPr>
+            </w:pPr>
+            <w:r>
+              <w:rPr>
+                <w:sz w:val="16"/>
+                <w:szCs w:val="16"/>
+                <w:lang w:val="en-US"/>
+              </w:rPr>
+              <w:t>101mm x 101mm</w:t>
+            </w:r>
+          </w:p>
+        </w:tc>
+        <w:tc>
+          <w:tcPr>
+            <w:tcW w:w="1440" w:type="dxa"/>
+            <w:shd w:val="clear" w:color="auto" w:fill="auto"/>
+          </w:tcPr>
+          <w:p>
+            <w:pPr>
+              <w:pStyle w:val="BodyTextKeep"/>
+              <w:ind w:right="0"/>
+              <w:jc w:val="center"/>
+              <w:rPr>
+                <w:sz w:val="16"/>
+                <w:szCs w:val="16"/>
+                <w:lang w:val="en-US"/>
+              </w:rPr>
+            </w:pPr>
+            <w:r>
+              <w:rPr>
+                <w:sz w:val="16"/>
+                <w:szCs w:val="16"/>
+                <w:lang w:val="en-US"/>
+              </w:rPr>
+              <w:t>28mm x 42mm</w:t>
+            </w:r>
+          </w:p>
+        </w:tc>
+      </w:tr>
+      <w:tr>
+        <w:trPr>
+          <w:jc w:val="center"/>
+        </w:trPr>
+        <w:tc>
+          <w:tcPr>
+            <w:tcW w:w="1625" w:type="dxa"/>
+            <w:shd w:val="clear" w:color="auto" w:fill="auto"/>
+          </w:tcPr>
+          <w:p>
+            <w:pPr>
+              <w:pStyle w:val="BodyTextKeep"/>
+              <w:ind w:right="0"/>
+              <w:jc w:val="center"/>
+              <w:rPr>
+                <w:sz w:val="16"/>
+                <w:szCs w:val="16"/>
+                <w:lang w:val="en-US"/>
+              </w:rPr>
+            </w:pPr>
+            <w:r>
+              <w:rPr>
+                <w:sz w:val="16"/>
+                <w:szCs w:val="16"/>
+                <w:lang w:val="en-US"/>
+              </w:rPr>
+              <w:t>Height</w:t>
+            </w:r>
+          </w:p>
+        </w:tc>
+        <w:tc>
+          <w:tcPr>
+            <w:tcW w:w="1440" w:type="dxa"/>
+            <w:shd w:val="clear" w:color="auto" w:fill="auto"/>
+          </w:tcPr>
+          <w:p>
+            <w:pPr>
+              <w:pStyle w:val="BodyTextKeep"/>
+              <w:ind w:right="0"/>
+              <w:jc w:val="center"/>
+              <w:rPr>
+                <w:sz w:val="16"/>
+                <w:szCs w:val="16"/>
+                <w:lang w:val="en-US"/>
+              </w:rPr>
+            </w:pPr>
+            <w:r>
+              <w:rPr>
+                <w:sz w:val="16"/>
+                <w:szCs w:val="16"/>
+                <w:lang w:val="en-US"/>
+              </w:rPr>
+              <w:t>40 mm</w:t>
+            </w:r>
+          </w:p>
+        </w:tc>
+        <w:tc>
+          <w:tcPr>
+            <w:tcW w:w="1440" w:type="dxa"/>
+            <w:shd w:val="clear" w:color="auto" w:fill="auto"/>
+          </w:tcPr>
+          <w:p>
+            <w:pPr>
+              <w:pStyle w:val="BodyTextKeep"/>
+              <w:ind w:right="0"/>
+              <w:jc w:val="center"/>
+              <w:rPr>
+                <w:sz w:val="16"/>
+                <w:szCs w:val="16"/>
+                <w:lang w:val="en-US"/>
+              </w:rPr>
+            </w:pPr>
+            <w:r>
+              <w:rPr>
+                <w:sz w:val="16"/>
+                <w:szCs w:val="16"/>
+                <w:lang w:val="en-US"/>
+              </w:rPr>
+              <w:t>37 mm</w:t>
+            </w:r>
+          </w:p>
+        </w:tc>
+      </w:tr>
+      <w:tr>
+        <w:trPr>
+          <w:jc w:val="center"/>
+        </w:trPr>
+        <w:tc>
+          <w:tcPr>
+            <w:tcW w:w="1625" w:type="dxa"/>
+            <w:shd w:val="clear" w:color="auto" w:fill="auto"/>
+          </w:tcPr>
+          <w:p>
+            <w:pPr>
+              <w:pStyle w:val="BodyTextKeep"/>
+              <w:ind w:right="0"/>
+              <w:jc w:val="center"/>
+              <w:rPr>
+                <w:sz w:val="16"/>
+                <w:szCs w:val="16"/>
+                <w:lang w:val="en-US"/>
+              </w:rPr>
+            </w:pPr>
+            <w:r>
+              <w:rPr>
+                <w:sz w:val="16"/>
+                <w:szCs w:val="16"/>
+                <w:lang w:val="en-US"/>
+              </w:rPr>
+              <w:t>Total volume</w:t>
+            </w:r>
+          </w:p>
+        </w:tc>
+        <w:tc>
+          <w:tcPr>
+            <w:tcW w:w="1440" w:type="dxa"/>
+            <w:shd w:val="clear" w:color="auto" w:fill="auto"/>
+          </w:tcPr>
+          <w:p>
+            <w:pPr>
+              <w:pStyle w:val="BodyTextKeep"/>
+              <w:ind w:right="0"/>
+              <w:jc w:val="center"/>
+              <w:rPr>
+                <w:sz w:val="16"/>
+                <w:szCs w:val="16"/>
+                <w:lang w:val="en-US"/>
+              </w:rPr>
+            </w:pPr>
+            <w:r>
+              <w:rPr>
+                <w:sz w:val="16"/>
+                <w:szCs w:val="16"/>
+                <w:lang w:val="en-US"/>
+              </w:rPr>
+              <w:t>408 cm</w:t>
+            </w:r>
+            <w:r>
+              <w:rPr>
+                <w:sz w:val="16"/>
+                <w:szCs w:val="16"/>
+                <w:vertAlign w:val="superscript"/>
+                <w:lang w:val="en-US"/>
+              </w:rPr>
+              <w:t>3</w:t>
+            </w:r>
+          </w:p>
+        </w:tc>
+        <w:tc>
+          <w:tcPr>
+            <w:tcW w:w="1440" w:type="dxa"/>
+            <w:shd w:val="clear" w:color="auto" w:fill="auto"/>
+          </w:tcPr>
+          <w:p>
+            <w:pPr>
+              <w:pStyle w:val="BodyTextKeep"/>
+              <w:ind w:right="0"/>
+              <w:jc w:val="center"/>
+              <w:rPr>
+                <w:sz w:val="16"/>
+                <w:szCs w:val="16"/>
+                <w:lang w:val="en-US"/>
+              </w:rPr>
+            </w:pPr>
+            <w:r>
+              <w:rPr>
+                <w:sz w:val="16"/>
+                <w:szCs w:val="16"/>
+                <w:lang w:val="en-US"/>
+              </w:rPr>
+              <w:t>43.5 cm</w:t>
+            </w:r>
+            <w:r>
+              <w:rPr>
+                <w:sz w:val="16"/>
+                <w:szCs w:val="16"/>
+                <w:vertAlign w:val="superscript"/>
+                <w:lang w:val="en-US"/>
+              </w:rPr>
+              <w:t>3</w:t>
+            </w:r>
+          </w:p>
+        </w:tc>
+      </w:tr>
+      <w:tr>
+        <w:trPr>
+          <w:jc w:val="center"/>
+        </w:trPr>
+        <w:tc>
+          <w:tcPr>
+            <w:tcW w:w="1625" w:type="dxa"/>
+            <w:shd w:val="clear" w:color="auto" w:fill="auto"/>
+          </w:tcPr>
+          <w:p>
+            <w:pPr>
+              <w:pStyle w:val="BodyTextKeep"/>
+              <w:ind w:right="0"/>
+              <w:jc w:val="center"/>
+              <w:rPr>
+                <w:sz w:val="16"/>
+                <w:szCs w:val="16"/>
+                <w:lang w:val="en-US"/>
+              </w:rPr>
+            </w:pPr>
+            <w:r>
+              <w:rPr>
+                <w:sz w:val="16"/>
+                <w:szCs w:val="16"/>
+                <w:lang w:val="en-US"/>
+              </w:rPr>
+              <w:t>Thermal resistance</w:t>
+            </w:r>
+          </w:p>
+        </w:tc>
+        <w:tc>
+          <w:tcPr>
+            <w:tcW w:w="1440" w:type="dxa"/>
+            <w:shd w:val="clear" w:color="auto" w:fill="auto"/>
+          </w:tcPr>
+          <w:p>
+            <w:pPr>
+              <w:pStyle w:val="BodyTextKeep"/>
+              <w:ind w:right="0"/>
+              <w:jc w:val="center"/>
+              <w:rPr>
+                <w:sz w:val="16"/>
+                <w:szCs w:val="16"/>
+                <w:lang w:val="en-US"/>
+              </w:rPr>
+            </w:pPr>
+            <w:r>
+              <w:rPr>
+                <w:sz w:val="16"/>
+                <w:szCs w:val="16"/>
+                <w:lang w:val="en-US"/>
+              </w:rPr>
+              <w:t xml:space="preserve">6.9 </w:t>
+            </w:r>
+            <w:r>
+              <w:rPr>
+                <w:sz w:val="16"/>
+                <w:szCs w:val="16"/>
+                <w:vertAlign w:val="superscript"/>
+                <w:lang w:val="en-US"/>
+              </w:rPr>
+              <w:t>0</w:t>
+            </w:r>
+            <w:r>
+              <w:rPr>
+                <w:sz w:val="16"/>
+                <w:szCs w:val="16"/>
+                <w:lang w:val="en-US"/>
+              </w:rPr>
+              <w:t>C/W</w:t>
+            </w:r>
+          </w:p>
+        </w:tc>
+        <w:tc>
+          <w:tcPr>
+            <w:tcW w:w="1440" w:type="dxa"/>
+            <w:shd w:val="clear" w:color="auto" w:fill="auto"/>
+          </w:tcPr>
+          <w:p>
+            <w:pPr>
+              <w:pStyle w:val="BodyTextKeep"/>
+              <w:ind w:right="0"/>
+              <w:jc w:val="center"/>
+              <w:rPr>
+                <w:sz w:val="16"/>
+                <w:szCs w:val="16"/>
+                <w:lang w:val="en-US"/>
+              </w:rPr>
+            </w:pPr>
+            <w:r>
+              <w:rPr>
+                <w:sz w:val="16"/>
+                <w:szCs w:val="16"/>
+                <w:lang w:val="en-US"/>
+              </w:rPr>
+              <w:t>12</w:t>
+            </w:r>
+            <w:r>
+              <w:rPr>
+                <w:sz w:val="16"/>
+                <w:szCs w:val="16"/>
+                <w:lang w:val="en-US"/>
+              </w:rPr>
+              <w:t xml:space="preserve"> </w:t>
+            </w:r>
+            <w:r>
+              <w:rPr>
+                <w:sz w:val="16"/>
+                <w:szCs w:val="16"/>
+                <w:vertAlign w:val="superscript"/>
+                <w:lang w:val="en-US"/>
+              </w:rPr>
+              <w:t>0</w:t>
+            </w:r>
+            <w:r>
+              <w:rPr>
+                <w:sz w:val="16"/>
+                <w:szCs w:val="16"/>
+                <w:lang w:val="en-US"/>
+              </w:rPr>
+              <w:t>C/W</w:t>
+            </w:r>
+          </w:p>
+        </w:tc>
+      </w:tr>
+      <w:tr>
+        <w:trPr>
+          <w:jc w:val="center"/>
+        </w:trPr>
+        <w:tc>
+          <w:tcPr>
+            <w:tcW w:w="1625" w:type="dxa"/>
+            <w:shd w:val="clear" w:color="auto" w:fill="auto"/>
+          </w:tcPr>
+          <w:p>
+            <w:pPr>
+              <w:pStyle w:val="BodyTextKeep"/>
+              <w:ind w:right="0"/>
+              <w:jc w:val="center"/>
+              <w:rPr>
+                <w:sz w:val="16"/>
+                <w:szCs w:val="16"/>
+                <w:lang w:val="en-US"/>
+              </w:rPr>
+            </w:pPr>
+            <w:r>
+              <w:rPr>
+                <w:sz w:val="16"/>
+                <w:szCs w:val="16"/>
+                <w:lang w:val="en-US"/>
+              </w:rPr>
+              <w:t>Power loss</w:t>
+            </w:r>
+          </w:p>
+        </w:tc>
+        <w:tc>
+          <w:tcPr>
+            <w:tcW w:w="1440" w:type="dxa"/>
+            <w:shd w:val="clear" w:color="auto" w:fill="auto"/>
+          </w:tcPr>
+          <w:p>
+            <w:pPr>
+              <w:pStyle w:val="BodyTextKeep"/>
+              <w:ind w:right="0"/>
+              <w:jc w:val="center"/>
+              <w:rPr>
+                <w:sz w:val="16"/>
+                <w:szCs w:val="16"/>
+                <w:lang w:val="en-US"/>
+              </w:rPr>
+            </w:pPr>
+            <w:r>
+              <w:rPr>
+                <w:sz w:val="16"/>
+                <w:szCs w:val="16"/>
+                <w:lang w:val="en-US"/>
+              </w:rPr>
+              <w:t>92 mW</w:t>
+            </w:r>
+          </w:p>
+        </w:tc>
+        <w:tc>
+          <w:tcPr>
+            <w:tcW w:w="1440" w:type="dxa"/>
+            <w:shd w:val="clear" w:color="auto" w:fill="auto"/>
+          </w:tcPr>
+          <w:p>
+            <w:pPr>
+              <w:pStyle w:val="BodyTextKeep"/>
+              <w:ind w:right="0"/>
+              <w:jc w:val="center"/>
+              <w:rPr>
+                <w:sz w:val="16"/>
+                <w:szCs w:val="16"/>
+                <w:lang w:val="en-US"/>
+              </w:rPr>
+            </w:pPr>
+            <w:r>
+              <w:rPr>
+                <w:sz w:val="16"/>
+                <w:szCs w:val="16"/>
+                <w:lang w:val="en-US"/>
+              </w:rPr>
+              <w:t>132 mW</w:t>
+            </w:r>
+          </w:p>
+        </w:tc>
+      </w:tr>
+      <w:tr>
+        <w:trPr>
+          <w:jc w:val="center"/>
+        </w:trPr>
+        <w:tc>
+          <w:tcPr>
+            <w:tcW w:w="1625" w:type="dxa"/>
             <w:tcBorders>
-              <w:top w:val="nil"/>
               <w:bottom w:val="single" w:sz="4" w:space="0" w:color="auto"/>
-              <w:right w:val="single" w:sz="4" w:space="0" w:color="auto"/>
             </w:tcBorders>
             <w:shd w:val="clear" w:color="auto" w:fill="auto"/>
           </w:tcPr>
@@ -14666,23 +15152,15 @@
                 <w:szCs w:val="16"/>
                 <w:lang w:val="en-US"/>
               </w:rPr>
-              <w:t>11</w:t>
-            </w:r>
-            <w:r>
-              <w:rPr>
-                <w:sz w:val="16"/>
-                <w:szCs w:val="16"/>
-                <w:lang w:val="en-US"/>
-              </w:rPr>
-              <w:t xml:space="preserve"> nH</w:t>
+              <w:t>Temperature rise</w:t>
             </w:r>
           </w:p>
         </w:tc>
         <w:tc>
           <w:tcPr>
-            <w:tcW w:w="1276" w:type="dxa"/>
+            <w:tcW w:w="1440" w:type="dxa"/>
             <w:tcBorders>
-              <w:left w:val="single" w:sz="4" w:space="0" w:color="auto"/>
+              <w:bottom w:val="single" w:sz="4" w:space="0" w:color="auto"/>
             </w:tcBorders>
             <w:shd w:val="clear" w:color="auto" w:fill="auto"/>
           </w:tcPr>
@@ -14692,7 +15170,6 @@
               <w:ind w:right="0"/>
               <w:jc w:val="center"/>
               <w:rPr>
-                <w:b/>
                 <w:sz w:val="16"/>
                 <w:szCs w:val="16"/>
                 <w:lang w:val="en-US"/>
@@ -14700,27 +15177,37 @@
             </w:pPr>
             <w:r>
               <w:rPr>
-                <w:b/>
-                <w:sz w:val="16"/>
-                <w:szCs w:val="16"/>
-                <w:lang w:val="en-US"/>
-              </w:rPr>
-              <w:t>Thermal Res</w:t>
-            </w:r>
-            <w:r>
-              <w:rPr>
-                <w:b/>
-                <w:sz w:val="16"/>
-                <w:szCs w:val="16"/>
-                <w:lang w:val="en-US"/>
-              </w:rPr>
-              <w:t>.</w:t>
+                <w:sz w:val="16"/>
+                <w:szCs w:val="16"/>
+                <w:lang w:val="en-US"/>
+              </w:rPr>
+              <w:t xml:space="preserve">0.6 </w:t>
+            </w:r>
+            <w:r>
+              <w:rPr>
+                <w:sz w:val="16"/>
+                <w:szCs w:val="16"/>
+                <w:vertAlign w:val="superscript"/>
+                <w:lang w:val="en-US"/>
+              </w:rPr>
+              <w:t>0</w:t>
+            </w:r>
+            <w:r>
+              <w:rPr>
+                <w:sz w:val="16"/>
+                <w:szCs w:val="16"/>
+                <w:lang w:val="en-US"/>
+              </w:rPr>
+              <w:t>C</w:t>
             </w:r>
           </w:p>
         </w:tc>
         <w:tc>
           <w:tcPr>
-            <w:tcW w:w="1276" w:type="dxa"/>
+            <w:tcW w:w="1440" w:type="dxa"/>
+            <w:tcBorders>
+              <w:bottom w:val="single" w:sz="4" w:space="0" w:color="auto"/>
+            </w:tcBorders>
             <w:shd w:val="clear" w:color="auto" w:fill="auto"/>
           </w:tcPr>
           <w:p>
@@ -14740,7 +15227,7 @@
                 <w:szCs w:val="16"/>
                 <w:lang w:val="en-US"/>
               </w:rPr>
-              <w:t xml:space="preserve">10 </w:t>
+              <w:t xml:space="preserve">1.6 </w:t>
             </w:r>
             <w:r>
               <w:rPr>
@@ -14757,38 +15244,12 @@
                 <w:szCs w:val="16"/>
                 <w:lang w:val="en-US"/>
               </w:rPr>
-              <w:t>C/W</w:t>
+              <w:t>C</w:t>
             </w:r>
           </w:p>
         </w:tc>
       </w:tr>
     </w:tbl>
-    <w:p>
-      <w:pPr>
-        <w:pStyle w:val="Heading1"/>
-        <w:keepLines/>
-        <w:numPr>
-          <w:ilvl w:val="0"/>
-          <w:numId w:val="0"/>
-        </w:numPr>
-        <w:tabs>
-          <w:tab w:val="left" w:pos="216"/>
-        </w:tabs>
-        <w:suppressAutoHyphens w:val="0"/>
-        <w:spacing w:before="160"/>
-        <w:jc w:val="left"/>
-      </w:pPr>
-    </w:p>
-    <w:p>
-      <w:pPr>
-        <w:rPr>
-          <w:kern w:val="1"/>
-        </w:rPr>
-      </w:pPr>
-      <w:r>
-        <w:br w:type="page"/>
-      </w:r>
-    </w:p>
     <w:p>
       <w:pPr>
         <w:pStyle w:val="Heading1"/>
@@ -14802,7 +15263,6 @@
         <w:spacing w:before="160"/>
       </w:pPr>
       <w:r>
-        <w:lastRenderedPageBreak/>
         <w:t>Conclusıons</w:t>
       </w:r>
     </w:p>
@@ -14827,8 +15287,37 @@
         <w:pStyle w:val="Text"/>
       </w:pPr>
       <w:r>
-        <w:t>It has been shown that both GaN devices yield superior efficiency performance even with a switching frequency five times the conventional one. Moreover, selection of DC bus capacitor banks is performed for these systems and the effects of interleaving, which is only applicable for modular structure, to the size of capacitors are presented. It is shown that, a power density as high as 15 W/cm3 can be achieved with 98% motor drive efficiency for an IMMD. Considering also the improvements on the system reliability and fault tolerance, the performance of the IMMD system has been proven to be successful to replace the conventional motor drive systems using the design process presented here.</w:t>
-      </w:r>
+        <w:t>It has been shown that both GaN devices yield superior efficiency performance even with a switching frequency five times the conventional one. Moreover, selection of DC bus capacitor banks is performed for these systems and the effects of interleaving, which is only applicable for modular structure, to the size of capacitors are presented. It is shown t</w:t>
+      </w:r>
+      <w:r>
+        <w:t>hat, a power density higher than</w:t>
+      </w:r>
+      <w:r>
+        <w:t xml:space="preserve"> </w:t>
+      </w:r>
+      <w:r>
+        <w:t>1 k</w:t>
+      </w:r>
+      <w:r>
+        <w:t>W/</w:t>
+      </w:r>
+      <w:r>
+        <w:t>lt</w:t>
+      </w:r>
+      <w:r>
+        <w:t xml:space="preserve"> can be achieved with 98% motor drive efficiency for an IMMD</w:t>
+      </w:r>
+      <w:r>
+        <w:t xml:space="preserve"> having 8 kW output power</w:t>
+      </w:r>
+      <w:r>
+        <w:t>. Considering also the improvements on the system reliability and fault tolerance, the performance of the IMMD system has been proven to be successful to replace the conventional motor drive systems using the design process presented here.</w:t>
+      </w:r>
+    </w:p>
+    <w:p>
+      <w:pPr>
+        <w:pStyle w:val="Text"/>
+      </w:pPr>
     </w:p>
     <w:p>
       <w:pPr>
@@ -14976,7 +15465,6 @@
           <w:sz w:val="16"/>
           <w:szCs w:val="24"/>
         </w:rPr>
-        <w:lastRenderedPageBreak/>
         <w:t>[2]</w:t>
       </w:r>
       <w:r>
@@ -15508,7 +15996,6 @@
     </w:p>
     <w:p>
       <w:pPr>
-        <w:ind w:left="284" w:hanging="284"/>
         <w:jc w:val="both"/>
       </w:pPr>
       <w:r>
@@ -15526,6 +16013,15 @@
       <w:r>
         <w:t>Biographies</w:t>
       </w:r>
+    </w:p>
+    <w:p>
+      <w:pPr>
+        <w:pStyle w:val="Biography"/>
+        <w:spacing w:before="0"/>
+        <w:rPr>
+          <w:b/>
+        </w:rPr>
+      </w:pPr>
     </w:p>
     <w:p>
       <w:pPr>
@@ -17610,7 +18106,7 @@
 </file>
 
 <file path=customXml/itemProps1.xml><?xml version="1.0" encoding="utf-8"?>
-<ds:datastoreItem xmlns:ds="http://schemas.openxmlformats.org/officeDocument/2006/customXml" ds:itemID="{5D4CDF02-A4F7-4CF4-9F7F-CECA81E80915}">
+<ds:datastoreItem xmlns:ds="http://schemas.openxmlformats.org/officeDocument/2006/customXml" ds:itemID="{31E5F069-008C-4593-B6AA-D529CEC40BD3}">
   <ds:schemaRefs>
     <ds:schemaRef ds:uri="http://schemas.openxmlformats.org/officeDocument/2006/bibliography"/>
   </ds:schemaRefs>

</xml_diff>

<commit_message>
ICEM submitted. On the way to PEMD conference :)
</commit_message>
<xml_diff>
--- a/Paper/ICEM 2018/Makale/ICEM2018-Makale-submission.docx
+++ b/Paper/ICEM 2018/Makale/ICEM2018-Makale-submission.docx
@@ -279,7 +279,13 @@
         <w:t>In this study, design procedure of an Integrated Modular Motor Drive (IMMD) is presented</w:t>
       </w:r>
       <w:r>
-        <w:t xml:space="preserve"> focusing on having power density</w:t>
+        <w:t xml:space="preserve"> focusing on </w:t>
+      </w:r>
+      <w:r>
+        <w:t>high</w:t>
+      </w:r>
+      <w:r>
+        <w:t xml:space="preserve"> power density</w:t>
       </w:r>
       <w:r>
         <w:t xml:space="preserve">. The design is based on a permanent magnet synchronous </w:t>
@@ -294,7 +300,13 @@
         <w:t>FETs</w:t>
       </w:r>
       <w:r>
-        <w:t>. Suitable slot/pole combination</w:t>
+        <w:t xml:space="preserve">. </w:t>
+      </w:r>
+      <w:r>
+        <w:t>Various</w:t>
+      </w:r>
+      <w:r>
+        <w:t xml:space="preserve"> slot/pole combination</w:t>
       </w:r>
       <w:r>
         <w:t>s</w:t>
@@ -306,7 +318,13 @@
         <w:t>s</w:t>
       </w:r>
       <w:r>
-        <w:t xml:space="preserve"> are discussed in order to reduce the space harmonics on the motor.</w:t>
+        <w:t xml:space="preserve"> are </w:t>
+      </w:r>
+      <w:r>
+        <w:t>compared</w:t>
+      </w:r>
+      <w:r>
+        <w:t xml:space="preserve"> in order to reduce the space harmonics on the motor.</w:t>
       </w:r>
       <w:r>
         <w:t xml:space="preserve"> An extended motor drive inverter topology is proposed where 2-level voltage source inverters are connected both in series and parallel.</w:t>
@@ -318,7 +336,13 @@
         <w:t xml:space="preserve">of </w:t>
       </w:r>
       <w:r>
-        <w:t xml:space="preserve">modules is achieved and device selection is performed based on loss characterization. Selection of </w:t>
+        <w:t xml:space="preserve">modules is </w:t>
+      </w:r>
+      <w:r>
+        <w:t>discussed</w:t>
+      </w:r>
+      <w:r>
+        <w:t xml:space="preserve"> and device selection is performed based on loss characterization. Selection of </w:t>
       </w:r>
       <w:r>
         <w:t xml:space="preserve">optimum </w:t>
@@ -363,7 +387,13 @@
         <w:t xml:space="preserve">. The efficiency of the motor drive is enhanced by 2% compared to a conventional motor drive.  </w:t>
       </w:r>
       <w:r>
-        <w:t>A motor drive p</w:t>
+        <w:t>A</w:t>
+      </w:r>
+      <w:r>
+        <w:t xml:space="preserve">n overall </w:t>
+      </w:r>
+      <w:r>
+        <w:t>p</w:t>
       </w:r>
       <w:r>
         <w:t xml:space="preserve">ower density </w:t>
@@ -372,7 +402,13 @@
         <w:t>of</w:t>
       </w:r>
       <w:r>
-        <w:t xml:space="preserve"> 15 </w:t>
+        <w:t xml:space="preserve"> </w:t>
+      </w:r>
+      <w:r>
+        <w:t>1</w:t>
+      </w:r>
+      <w:r>
+        <w:t xml:space="preserve"> </w:t>
       </w:r>
       <w:r>
         <w:t>k</w:t>
@@ -380,9 +416,11 @@
       <w:r>
         <w:t>W/</w:t>
       </w:r>
+      <w:proofErr w:type="spellStart"/>
       <w:r>
         <w:t>lt</w:t>
       </w:r>
+      <w:proofErr w:type="spellEnd"/>
       <w:r>
         <w:t xml:space="preserve"> has been achieved.</w:t>
       </w:r>
@@ -576,7 +614,7 @@
         <w:pStyle w:val="Text"/>
       </w:pPr>
       <w:r>
-        <w:t xml:space="preserve">A novel concept called Integrated Modular Motor Drives (IMMDs) has been proposed in the last few years suggesting that all the components of the motor drive system can be integrated onto the motor including power electronics, control electronics, passive components and heat sink </w:t>
+        <w:t xml:space="preserve">A novel concept called Integrated Modular Motor Drives (IMMDs) has been proposed suggesting that all the components of the motor drive system can be integrated onto the motor including power electronics, control electronics, passive components and heat sink </w:t>
       </w:r>
       <w:r>
         <w:rPr>
@@ -669,7 +707,7 @@
         <w:fldChar w:fldCharType="end"/>
       </w:r>
       <w:r>
-        <w:t xml:space="preserve">. In addition to that, cost reduction up to 20% is possible thanks to the elimination of enclosures and connection equipment </w:t>
+        <w:t xml:space="preserve">. In addition, cost reduction up to 20% is possible thanks to the elimination of enclosures and connection equipment </w:t>
       </w:r>
       <w:r>
         <w:rPr>
@@ -780,13 +818,22 @@
         <w:t>on</w:t>
       </w:r>
       <w:r>
-        <w:t xml:space="preserve"> the power semiconductor devices can also be decreased by modularization. Moreover, the components which produce heat due to power loss are spread and distributed in a wider surface area which makes the thermal design more convenient a</w:t>
-      </w:r>
-      <w:r>
-        <w:t>s well as decreases the possibility</w:t>
-      </w:r>
-      <w:r>
-        <w:t xml:space="preserve"> of hot spot formation. Finally, the manufacturing, installation and maintenance costs decrease thanks to the modular structure</w:t>
+        <w:t xml:space="preserve"> the power semiconductor devices can also be decreased by modularization. Moreover, the components which produce heat due to power loss are distributed in a wider surface area which makes the thermal design more convenient a</w:t>
+      </w:r>
+      <w:r>
+        <w:t xml:space="preserve">s well as decreases the </w:t>
+      </w:r>
+      <w:r>
+        <w:t>chance</w:t>
+      </w:r>
+      <w:r>
+        <w:t xml:space="preserve"> of hot spot</w:t>
+      </w:r>
+      <w:r>
+        <w:t>s</w:t>
+      </w:r>
+      <w:r>
+        <w:t>. Finally, the manufacturing, installation and maintenance costs decrease thanks to the modular structure</w:t>
       </w:r>
       <w:r>
         <w:t xml:space="preserve"> </w:t>
@@ -827,7 +874,13 @@
         <w:pStyle w:val="Text"/>
       </w:pPr>
       <w:r>
-        <w:t>However, integration of the motor and drive brings several challenges. First, fitting all the drive components to the available space requires size optimization and careful layout design</w:t>
+        <w:t>However, integration of the motor and drive brings several challenges. First</w:t>
+      </w:r>
+      <w:r>
+        <w:t>ly</w:t>
+      </w:r>
+      <w:r>
+        <w:t>, fitting all the drive components to the available space requires size optimization and careful layout design</w:t>
       </w:r>
       <w:r>
         <w:t xml:space="preserve"> </w:t>
@@ -860,7 +913,13 @@
         <w:fldChar w:fldCharType="end"/>
       </w:r>
       <w:r>
-        <w:t>. Second, it is difficult to cool the motor and drive simultaneously since they both produce heat. Furthermore, all the electronic components are subjected to a higher ambient temperature and continuous vibration and should be selected accordingly</w:t>
+        <w:t>. Second</w:t>
+      </w:r>
+      <w:r>
+        <w:t>ly</w:t>
+      </w:r>
+      <w:r>
+        <w:t>, it is difficult to cool the motor and drive simultaneously since they both produce heat. Furthermore, all the electronic components are subjected to a higher ambient temperature and continuous vibration and should be selected accordingly</w:t>
       </w:r>
       <w:r>
         <w:t xml:space="preserve"> </w:t>
@@ -998,7 +1057,10 @@
         <w:t xml:space="preserve"> </w:t>
       </w:r>
       <w:r>
-        <w:t xml:space="preserve">using ANSYS/Maxwell and MATLAB/Simulink simulations. Comparison of the IMMD performance with a conventional counterpart having IGBTs is also provided. </w:t>
+        <w:t>by</w:t>
+      </w:r>
+      <w:r>
+        <w:t xml:space="preserve"> ANSYS/Maxwell and MATLAB/Simulink simulations. Comparison of the IMMD performance with a conventional counterpart having IGBTs is also provided. </w:t>
       </w:r>
       <w:r>
         <w:t>In Section 2, basic structure and current technology prospects of IMMDs are introduced. In section 3, design of the system including the motor and the drive is explained. In section 4, simulation results are presented and in section 5, conclusions are given.</w:t>
@@ -1025,11 +1087,11 @@
         <w:pStyle w:val="Text"/>
       </w:pPr>
       <w:r>
-        <w:t xml:space="preserve">There are several types of integration of the motor drive onto the motor. In this paper, integration into the stator back iron is considered, which also allows the modularization of the system. In this configuration, one module is composed of a </w:t>
+        <w:t xml:space="preserve">There are several types of integration of the motor drive onto the motor. In this paper, integration into the stator back iron is considered, which also allows the modularization of the system. In this configuration, one module is composed of a stator pole piece, a concentrated coil and a power converter </w:t>
       </w:r>
       <w:r>
         <w:lastRenderedPageBreak/>
-        <w:t>stator pole piece, a concentrated coil and a power converter dedicated to its own winding along with its controller</w:t>
+        <w:t>dedicated to its own winding along with its controller</w:t>
       </w:r>
       <w:r>
         <w:t xml:space="preserve"> </w:t>
@@ -1394,7 +1456,13 @@
         <w:t>In conventional (non-modular) motors, e</w:t>
       </w:r>
       <w:r>
-        <w:t xml:space="preserve">ach stator winding belonging to different pole pairs on the stator are usually connected in series to form one phase of the stator. On the other hand, the windings in different poles can be connected to separate motor drive units in modular motors. These types of motors are also called split-winding </w:t>
+        <w:t xml:space="preserve">ach stator </w:t>
+      </w:r>
+      <w:r>
+        <w:t>coil</w:t>
+      </w:r>
+      <w:r>
+        <w:t xml:space="preserve"> belonging to different pole pairs on the stator are usually connected in series to form one phase of the stator. On the other hand, the windings in different poles can be connected to separate motor drive units in modular motors. These types of motors are also called split-winding </w:t>
       </w:r>
       <w:r>
         <w:t xml:space="preserve">machines </w:t>
@@ -1469,7 +1537,13 @@
         <w:fldChar w:fldCharType="end"/>
       </w:r>
       <w:r>
-        <w:t xml:space="preserve">. On the machine pole, concentrated windings are preferred for their easy manufacturing and suitability for split-winding stators, especially in modular motors. Fractional slot concentrated winding (FSCW) permanent magnet synchronous motors (PMSMs) are very common in IMMD studies thanks to their high torque density, </w:t>
+        <w:t>,</w:t>
+      </w:r>
+      <w:r>
+        <w:t xml:space="preserve"> in which</w:t>
+      </w:r>
+      <w:r>
+        <w:t xml:space="preserve"> concentrated windings are preferred for their easy manufacturing and suitability for split-winding stators, especially in modular motors. Fractional slot concentrated winding (FSCW) permanent magnet synchronous motors (PMSMs) are very common in IMMD studies thanks to their high torque density, </w:t>
       </w:r>
       <w:r>
         <w:t xml:space="preserve">low torque ripple </w:t>
@@ -1587,7 +1661,21 @@
           <w:sz w:val="16"/>
           <w:szCs w:val="16"/>
         </w:rPr>
-        <w:t>Fig. 2. General block diagram of one module of an IMMD</w:t>
+        <w:t xml:space="preserve">Fig. 2. </w:t>
+      </w:r>
+      <w:r>
+        <w:rPr>
+          <w:sz w:val="16"/>
+          <w:szCs w:val="16"/>
+        </w:rPr>
+        <w:t>B</w:t>
+      </w:r>
+      <w:r>
+        <w:rPr>
+          <w:sz w:val="16"/>
+          <w:szCs w:val="16"/>
+        </w:rPr>
+        <w:t>lock diagram of one module of an IMMD</w:t>
       </w:r>
       <w:r>
         <w:rPr>
@@ -1800,17 +1888,17 @@
         <w:fldChar w:fldCharType="end"/>
       </w:r>
       <w:r>
-        <w:t xml:space="preserve">. </w:t>
+        <w:t xml:space="preserve">. Furthermore, the aforementioned topologies can </w:t>
+      </w:r>
+      <w:r>
+        <w:t xml:space="preserve">also </w:t>
+      </w:r>
+      <w:r>
+        <w:t xml:space="preserve">be connected in series and/or parallel on the DC link to form a </w:t>
       </w:r>
       <w:r>
         <w:lastRenderedPageBreak/>
-        <w:t xml:space="preserve">Furthermore, the aforementioned topologies can </w:t>
-      </w:r>
-      <w:r>
-        <w:t xml:space="preserve">also </w:t>
-      </w:r>
-      <w:r>
-        <w:t xml:space="preserve">be connected in series and/or parallel on the DC link to form a new topology. These types of connections are possible </w:t>
+        <w:t xml:space="preserve">new topology. These types of connections are possible </w:t>
       </w:r>
       <w:r>
         <w:t>thanks</w:t>
@@ -1819,10 +1907,37 @@
         <w:t xml:space="preserve"> to the fact that the windings, which are split and hence electrically isolated, do not cause </w:t>
       </w:r>
       <w:r>
+        <w:t xml:space="preserve">any </w:t>
+      </w:r>
+      <w:r>
         <w:t>in-</w:t>
       </w:r>
       <w:r>
-        <w:t>circulating currents among the inverter modules. The major advantage of this possibility is to be able to split the voltage and/or current requirement of each inverter. One practical usage of this fact is the availability of low voltage power semiconductor device utilization such as GaN in case of high DC link voltage.</w:t>
+        <w:t xml:space="preserve">circulating currents </w:t>
+      </w:r>
+      <w:r>
+        <w:t>between</w:t>
+      </w:r>
+      <w:r>
+        <w:t xml:space="preserve"> the inverter modules. The major advantage of this possibility is to be able to split the voltage and/or current requirement of each inverter. One practical usage of this fact is </w:t>
+      </w:r>
+      <w:r>
+        <w:t>making</w:t>
+      </w:r>
+      <w:r>
+        <w:t xml:space="preserve"> low voltage power semiconductor device </w:t>
+      </w:r>
+      <w:r>
+        <w:t>viable</w:t>
+      </w:r>
+      <w:r>
+        <w:t xml:space="preserve"> such as GaN </w:t>
+      </w:r>
+      <w:r>
+        <w:t>transistors by dividing the</w:t>
+      </w:r>
+      <w:r>
+        <w:t xml:space="preserve"> DC link voltage.</w:t>
       </w:r>
     </w:p>
     <w:p>
@@ -2083,13 +2198,34 @@
         <w:pStyle w:val="Text"/>
       </w:pPr>
       <w:r>
-        <w:t>The employment of GaN devices is especially crucial for IMMD</w:t>
+        <w:t>E</w:t>
+      </w:r>
+      <w:r>
+        <w:t xml:space="preserve">mployment of GaN </w:t>
+      </w:r>
+      <w:r>
+        <w:t xml:space="preserve">transistors </w:t>
+      </w:r>
+      <w:r>
+        <w:t>is especially crucial for IMMD</w:t>
       </w:r>
       <w:r>
         <w:t>s</w:t>
       </w:r>
       <w:r>
-        <w:t xml:space="preserve"> because these devices are one of the so-called WBG type semiconductor devices. These devices have much higher switching speeds compared to conventional silicon based devices such as </w:t>
+        <w:t xml:space="preserve"> because these devices are one of the so-called </w:t>
+      </w:r>
+      <w:r>
+        <w:t>Wide Band-Gap (</w:t>
+      </w:r>
+      <w:r>
+        <w:t>WBG</w:t>
+      </w:r>
+      <w:r>
+        <w:t>)</w:t>
+      </w:r>
+      <w:r>
+        <w:t xml:space="preserve"> type semiconductor devices. These devices have much higher switching speeds compared to conventional silicon based devices such as </w:t>
       </w:r>
       <w:r>
         <w:t>IGBTs</w:t>
@@ -2126,13 +2262,76 @@
         <w:fldChar w:fldCharType="end"/>
       </w:r>
       <w:r>
-        <w:t xml:space="preserve">. Moreover, they have higher maximum junction temperatures. The volume reduction challenge of </w:t>
+        <w:t xml:space="preserve">. Moreover, they </w:t>
+      </w:r>
+      <w:r>
+        <w:t>can withstand</w:t>
+      </w:r>
+      <w:r>
+        <w:t xml:space="preserve"> </w:t>
+      </w:r>
+      <w:r>
+        <w:t xml:space="preserve">to higher </w:t>
+      </w:r>
+      <w:r>
+        <w:t>junction temperatures. The volume</w:t>
+      </w:r>
+      <w:r>
+        <w:t xml:space="preserve">s of the </w:t>
       </w:r>
       <w:r>
         <w:t>integrated motor drives</w:t>
       </w:r>
       <w:r>
-        <w:t xml:space="preserve"> can be addressed by the utilization of GaNs thanks to higher efficiency which makes cooling easier, and their fast switching speed which enables high switching frequencies reducing the size of passive components. In high power applications, the maximum switching frequency which can be applied to an IGBT is limited to 20 kHz, whereas GaNs can be used with frequencies as high as 100 kHz in applications with kW range</w:t>
+        <w:t xml:space="preserve"> can be </w:t>
+      </w:r>
+      <w:r>
+        <w:t>reduced</w:t>
+      </w:r>
+      <w:r>
+        <w:t xml:space="preserve"> by </w:t>
+      </w:r>
+      <w:r>
+        <w:t>utilizing</w:t>
+      </w:r>
+      <w:r>
+        <w:t xml:space="preserve"> GaNs thanks to </w:t>
+      </w:r>
+      <w:r>
+        <w:t xml:space="preserve">their </w:t>
+      </w:r>
+      <w:r>
+        <w:t>higher efficiency which makes cooling easier, and hig</w:t>
+      </w:r>
+      <w:r>
+        <w:t>her</w:t>
+      </w:r>
+      <w:r>
+        <w:t xml:space="preserve"> switching frequencies reducing the size of passive components. In high power applications, the maximum switching frequency </w:t>
+      </w:r>
+      <w:r>
+        <w:t>for</w:t>
+      </w:r>
+      <w:r>
+        <w:t xml:space="preserve"> an IGBT</w:t>
+      </w:r>
+      <w:r>
+        <w:t xml:space="preserve"> device</w:t>
+      </w:r>
+      <w:r>
+        <w:t xml:space="preserve"> is limited to 20 kHz, whereas </w:t>
+      </w:r>
+      <w:r>
+        <w:t xml:space="preserve">the switching frequency of </w:t>
+      </w:r>
+      <w:r>
+        <w:t xml:space="preserve">GaNs </w:t>
+      </w:r>
+      <w:r>
+        <w:t>can go up to</w:t>
+      </w:r>
+      <w:r>
+        <w:t xml:space="preserve"> 100 kHz in applications with kW range</w:t>
       </w:r>
       <w:r>
         <w:t xml:space="preserve"> </w:t>
@@ -2168,12 +2367,24 @@
         <w:t>. As a matter of fact,</w:t>
       </w:r>
       <w:r>
-        <w:t xml:space="preserve"> while IGBTs were firstly used in previous IMMD prototypes</w:t>
-      </w:r>
-      <w:r>
         <w:t xml:space="preserve"> </w:t>
       </w:r>
       <w:r>
+        <w:t>although</w:t>
+      </w:r>
+      <w:r>
+        <w:t xml:space="preserve"> IGBTs were used in </w:t>
+      </w:r>
+      <w:r>
+        <w:t>the early</w:t>
+      </w:r>
+      <w:r>
+        <w:t xml:space="preserve"> IMMD prototypes</w:t>
+      </w:r>
+      <w:r>
+        <w:t xml:space="preserve"> </w:t>
+      </w:r>
+      <w:r>
         <w:rPr>
           <w:rStyle w:val="FootnoteReference"/>
         </w:rPr>
@@ -2243,7 +2454,13 @@
         <w:t xml:space="preserve"> FETs </w:t>
       </w:r>
       <w:r>
-        <w:t xml:space="preserve">as power semiconductor device </w:t>
+        <w:t>as power semiconductor device</w:t>
+      </w:r>
+      <w:r>
+        <w:t>s</w:t>
+      </w:r>
+      <w:r>
+        <w:t xml:space="preserve"> </w:t>
       </w:r>
       <w:r>
         <w:rPr>
@@ -2401,7 +2618,13 @@
         <w:t>their</w:t>
       </w:r>
       <w:r>
-        <w:t xml:space="preserve"> low cost and high capacitance per volume. However, they have low </w:t>
+        <w:t xml:space="preserve"> low cost and high capacitance per volume. However, they have </w:t>
+      </w:r>
+      <w:r>
+        <w:t xml:space="preserve">relatively </w:t>
+      </w:r>
+      <w:r>
+        <w:t xml:space="preserve">low </w:t>
       </w:r>
       <w:r>
         <w:t>RMS</w:t>
@@ -2413,7 +2636,7 @@
         <w:t xml:space="preserve">handling capability per unit volume and </w:t>
       </w:r>
       <w:r>
-        <w:t xml:space="preserve">they have relatively shorter lifetime which is </w:t>
+        <w:t xml:space="preserve">relatively shorter lifetime which is </w:t>
       </w:r>
       <w:r>
         <w:t>also</w:t>
@@ -2452,7 +2675,7 @@
         <w:fldChar w:fldCharType="end"/>
       </w:r>
       <w:r>
-        <w:t xml:space="preserve">. On the other hand, metal film type capacitors are a better choice in terms of </w:t>
+        <w:t xml:space="preserve">. On the other hand, metal film type capacitors are better in terms of </w:t>
       </w:r>
       <w:r>
         <w:t xml:space="preserve">RMS </w:t>
@@ -2500,7 +2723,13 @@
         <w:t xml:space="preserve"> are</w:t>
       </w:r>
       <w:r>
-        <w:t xml:space="preserve"> most common type</w:t>
+        <w:t xml:space="preserve"> </w:t>
+      </w:r>
+      <w:r>
+        <w:t xml:space="preserve">the </w:t>
+      </w:r>
+      <w:r>
+        <w:t>most common type</w:t>
       </w:r>
       <w:r>
         <w:t>s</w:t>
@@ -2521,7 +2750,13 @@
         <w:t xml:space="preserve">of </w:t>
       </w:r>
       <w:r>
-        <w:t>integrated drives.</w:t>
+        <w:t>integrated</w:t>
+      </w:r>
+      <w:r>
+        <w:t xml:space="preserve"> motor</w:t>
+      </w:r>
+      <w:r>
+        <w:t xml:space="preserve"> drives.</w:t>
       </w:r>
     </w:p>
     <w:p>
@@ -2537,7 +2772,6 @@
         <w:spacing w:before="160"/>
       </w:pPr>
       <w:r>
-        <w:lastRenderedPageBreak/>
         <w:t>Desıgn of the IMMD System</w:t>
       </w:r>
     </w:p>
@@ -2546,7 +2780,17 @@
         <w:pStyle w:val="Text"/>
       </w:pPr>
       <w:r>
-        <w:t xml:space="preserve">The design process of the IMMD system can be considered in two-fold: design of the motor and design of the drive. The first assumption in the design process is that the motor drive input is a passive diode bridge rectifier with an LC DC link </w:t>
+        <w:t xml:space="preserve">The design process of the IMMD system can be </w:t>
+      </w:r>
+      <w:r>
+        <w:t>divided into two parts:</w:t>
+      </w:r>
+      <w:r>
+        <w:t xml:space="preserve"> design of the motor and design of the drive. </w:t>
+      </w:r>
+      <w:r>
+        <w:lastRenderedPageBreak/>
+        <w:t xml:space="preserve">The first assumption in the design process is that the motor drive input is a passive diode bridge rectifier with an LC DC link </w:t>
       </w:r>
       <w:r>
         <w:t>pre-</w:t>
@@ -2570,7 +2814,13 @@
         <w:t>fractional slot concentrated winding</w:t>
       </w:r>
       <w:r>
-        <w:t>. The system parameters used in the design process are shown in Table 1.</w:t>
+        <w:t xml:space="preserve">. The system parameters used in the design process are </w:t>
+      </w:r>
+      <w:r>
+        <w:t>presented</w:t>
+      </w:r>
+      <w:r>
+        <w:t xml:space="preserve"> in Table 1.</w:t>
       </w:r>
     </w:p>
     <w:p>
@@ -2590,25 +2840,49 @@
         <w:t>number of</w:t>
       </w:r>
       <w:r>
-        <w:t xml:space="preserve"> 2-level VSI</w:t>
+        <w:t xml:space="preserve"> 2-level </w:t>
+      </w:r>
+      <w:r>
+        <w:t>voltage source inverter (2L-VSI)</w:t>
       </w:r>
       <w:r>
         <w:t xml:space="preserve"> modules. As stated before, the number of series or parallel connected modules can be varied according to the voltage and current requirements and the system parameters such as the DC link voltage and total output power. It has also been specified that GaN transistors </w:t>
       </w:r>
       <w:r>
-        <w:t>will</w:t>
-      </w:r>
-      <w:r>
-        <w:t xml:space="preserve"> be used to reach the efficiency </w:t>
-      </w:r>
-      <w:r>
-        <w:t>aim</w:t>
-      </w:r>
-      <w:r>
-        <w:t xml:space="preserve"> and meet the volume reduction challenge. Blocking voltage rating of the current commercial GaN transistors is 650V at most</w:t>
-      </w:r>
-      <w:r>
-        <w:t xml:space="preserve"> </w:t>
+        <w:t>are</w:t>
+      </w:r>
+      <w:r>
+        <w:t xml:space="preserve"> used to reach </w:t>
+      </w:r>
+      <w:r>
+        <w:t xml:space="preserve">to </w:t>
+      </w:r>
+      <w:r>
+        <w:t xml:space="preserve">the efficiency </w:t>
+      </w:r>
+      <w:r>
+        <w:t>and power density target</w:t>
+      </w:r>
+      <w:r>
+        <w:t xml:space="preserve">. </w:t>
+      </w:r>
+      <w:r>
+        <w:t>Highest blo</w:t>
+      </w:r>
+      <w:r>
+        <w:t>cking voltage rating</w:t>
+      </w:r>
+      <w:r>
+        <w:t>s</w:t>
+      </w:r>
+      <w:r>
+        <w:t xml:space="preserve"> of the current</w:t>
+      </w:r>
+      <w:r>
+        <w:t>ly available</w:t>
+      </w:r>
+      <w:r>
+        <w:t xml:space="preserve"> GaN transistors is 650V </w:t>
       </w:r>
       <w:r>
         <w:rPr>
@@ -2641,16 +2915,37 @@
         <w:t xml:space="preserve">. </w:t>
       </w:r>
       <w:r>
-        <w:t>When 2L-VSIs</w:t>
-      </w:r>
-      <w:r>
-        <w:t xml:space="preserve"> are used, the minimum power semiconductor blocking voltage rating in this design is 810V. This value is calculated based on a safety margin considering the voltage overshoot effects due to parasitic inductances and high switching speed</w:t>
+        <w:t>In case of</w:t>
+      </w:r>
+      <w:r>
+        <w:t xml:space="preserve"> 2L-VSIs</w:t>
+      </w:r>
+      <w:r>
+        <w:t xml:space="preserve"> are used, the minimum power semiconductor blocking voltage </w:t>
+      </w:r>
+      <w:r>
+        <w:t>required</w:t>
+      </w:r>
+      <w:r>
+        <w:t xml:space="preserve"> is 810V. This value is calculated based on a safety margin considering the voltage overshoot effects due to parasitic inductances and high switching speed</w:t>
       </w:r>
       <w:r>
         <w:t>, and possible swell or overvoltage events on the grid side</w:t>
       </w:r>
       <w:r>
-        <w:t>. It is clear that, at least two series modules should be used with the aforementioned GaN devices. This also makes the total number of modules an even number.</w:t>
+        <w:t>. It is clear that, at least two series modules should be used with the aforementioned GaN devices</w:t>
+      </w:r>
+      <w:r>
+        <w:t xml:space="preserve"> to reduce the voltage per transistor below 650V</w:t>
+      </w:r>
+      <w:r>
+        <w:t xml:space="preserve">. This also </w:t>
+      </w:r>
+      <w:r>
+        <w:t>ensures</w:t>
+      </w:r>
+      <w:r>
+        <w:t xml:space="preserve"> the total number of modules an even number.</w:t>
       </w:r>
     </w:p>
     <w:p>
@@ -2664,7 +2959,13 @@
         <w:t xml:space="preserve">connected </w:t>
       </w:r>
       <w:r>
-        <w:t xml:space="preserve">modules. One of them is the required power rating of each module which effect the current ratings of the semiconductor devices and drive efficiency. Another one is the number of stator slots. Instead of number of </w:t>
+        <w:t>modules. One of them is the required power rating of each module which effect the current ratings of the semiconductor devices and</w:t>
+      </w:r>
+      <w:r>
+        <w:t xml:space="preserve"> the</w:t>
+      </w:r>
+      <w:r>
+        <w:t xml:space="preserve"> drive efficiency. Another one is the number of stator slots. Instead of number of </w:t>
       </w:r>
       <w:r>
         <w:t xml:space="preserve">stator </w:t>
@@ -2672,6 +2973,7 @@
       <w:r>
         <w:t>slots per pole per phase (</w:t>
       </w:r>
+      <w:proofErr w:type="spellStart"/>
       <w:r>
         <w:rPr>
           <w:i/>
@@ -2685,14 +2987,18 @@
         </w:rPr>
         <w:t>s</w:t>
       </w:r>
+      <w:proofErr w:type="spellEnd"/>
       <w:r>
         <w:t>)</w:t>
       </w:r>
       <w:r>
-        <w:t xml:space="preserve"> which has been </w:t>
-      </w:r>
-      <w:r>
-        <w:t xml:space="preserve">used in conventional systems, a new parameter, number of </w:t>
+        <w:t xml:space="preserve"> which </w:t>
+      </w:r>
+      <w:r>
+        <w:t>is a common factor for</w:t>
+      </w:r>
+      <w:r>
+        <w:t xml:space="preserve"> conventional systems, a new parameter, number of </w:t>
       </w:r>
       <w:r>
         <w:t xml:space="preserve">stator </w:t>
@@ -2739,7 +3045,13 @@
         <w:t>s</w:t>
       </w:r>
       <w:r>
-        <w:t xml:space="preserve"> can be selected as the multiples of 2. As an example</w:t>
+        <w:t xml:space="preserve"> can be selected as </w:t>
+      </w:r>
+      <w:r>
+        <w:t>an even number</w:t>
+      </w:r>
+      <w:r>
+        <w:t>. As an example</w:t>
       </w:r>
       <w:r>
         <w:t xml:space="preserve">, </w:t>
@@ -2815,7 +3127,13 @@
         <w:fldChar w:fldCharType="end"/>
       </w:r>
       <w:r>
-        <w:t>, the effect of the number of modules and applied interleaving angle to the current ripple on the DC link capacitor bank is studied for an IMMD, and it has been shown that selecting four modules yields best results in terms of DC link capacitor size. Using that result, it is decided to use a total number of 4 modules which are connected in 2-series and 2-paral</w:t>
+        <w:t xml:space="preserve">, the effect of the number of modules and applied interleaving angle to the current ripple on the DC link capacitor bank is studied for an IMMD, and it has been shown that selecting four modules </w:t>
+      </w:r>
+      <w:r>
+        <w:t>gives the</w:t>
+      </w:r>
+      <w:r>
+        <w:t xml:space="preserve"> best results in terms of DC link capacitor size. Using that result, it is decided to use a total number of 4 modules which are connected in 2-series and 2-paral</w:t>
       </w:r>
       <w:r>
         <w:t>l</w:t>
@@ -2893,6 +3211,7 @@
             <w:tcW w:w="2405" w:type="dxa"/>
             <w:tcBorders>
               <w:top w:val="single" w:sz="4" w:space="0" w:color="auto"/>
+              <w:bottom w:val="single" w:sz="4" w:space="0" w:color="auto"/>
             </w:tcBorders>
           </w:tcPr>
           <w:p>
@@ -2920,6 +3239,7 @@
             <w:tcW w:w="992" w:type="dxa"/>
             <w:tcBorders>
               <w:top w:val="single" w:sz="4" w:space="0" w:color="auto"/>
+              <w:bottom w:val="single" w:sz="4" w:space="0" w:color="auto"/>
             </w:tcBorders>
           </w:tcPr>
           <w:p>
@@ -2954,7 +3274,6 @@
           </w:tcPr>
           <w:p>
             <w:pPr>
-              <w:pStyle w:val="BodyText"/>
               <w:rPr>
                 <w:sz w:val="16"/>
                 <w:szCs w:val="16"/>
@@ -2965,7 +3284,7 @@
                 <w:sz w:val="16"/>
                 <w:szCs w:val="16"/>
               </w:rPr>
-              <w:t xml:space="preserve">DC link voltage, </w:t>
+              <w:t xml:space="preserve">Total output power, </w:t>
             </w:r>
             <w:r>
               <w:rPr>
@@ -2973,7 +3292,7 @@
                 <w:sz w:val="16"/>
                 <w:szCs w:val="16"/>
               </w:rPr>
-              <w:t>V</w:t>
+              <w:t>P</w:t>
             </w:r>
             <w:r>
               <w:rPr>
@@ -2982,7 +3301,7 @@
                 <w:szCs w:val="16"/>
                 <w:vertAlign w:val="subscript"/>
               </w:rPr>
-              <w:t>dc</w:t>
+              <w:t>out</w:t>
             </w:r>
           </w:p>
         </w:tc>
@@ -3005,7 +3324,7 @@
                 <w:sz w:val="16"/>
                 <w:szCs w:val="16"/>
               </w:rPr>
-              <w:t>540 V</w:t>
+              <w:t>8 kW</w:t>
             </w:r>
           </w:p>
         </w:tc>
@@ -3030,7 +3349,7 @@
                 <w:sz w:val="16"/>
                 <w:szCs w:val="16"/>
               </w:rPr>
-              <w:t xml:space="preserve">Total output power, </w:t>
+              <w:t xml:space="preserve">Rated speed, </w:t>
             </w:r>
             <w:r>
               <w:rPr>
@@ -3038,7 +3357,7 @@
                 <w:sz w:val="16"/>
                 <w:szCs w:val="16"/>
               </w:rPr>
-              <w:t>P</w:t>
+              <w:t>N</w:t>
             </w:r>
             <w:r>
               <w:rPr>
@@ -3047,7 +3366,7 @@
                 <w:szCs w:val="16"/>
                 <w:vertAlign w:val="subscript"/>
               </w:rPr>
-              <w:t>out</w:t>
+              <w:t>r</w:t>
             </w:r>
           </w:p>
         </w:tc>
@@ -3067,7 +3386,7 @@
                 <w:sz w:val="16"/>
                 <w:szCs w:val="16"/>
               </w:rPr>
-              <w:t>8 kW</w:t>
+              <w:t>600 rpm</w:t>
             </w:r>
           </w:p>
         </w:tc>
@@ -3082,6 +3401,7 @@
           </w:tcPr>
           <w:p>
             <w:pPr>
+              <w:pStyle w:val="BodyText"/>
               <w:rPr>
                 <w:sz w:val="16"/>
                 <w:szCs w:val="16"/>
@@ -3092,7 +3412,7 @@
                 <w:sz w:val="16"/>
                 <w:szCs w:val="16"/>
               </w:rPr>
-              <w:t xml:space="preserve">Motor efficiency aim, </w:t>
+              <w:t xml:space="preserve">DC link voltage, </w:t>
             </w:r>
             <w:r>
               <w:rPr>
@@ -3100,7 +3420,7 @@
                 <w:sz w:val="16"/>
                 <w:szCs w:val="16"/>
               </w:rPr>
-              <w:t>η</w:t>
+              <w:t>V</w:t>
             </w:r>
             <w:r>
               <w:rPr>
@@ -3109,7 +3429,7 @@
                 <w:szCs w:val="16"/>
                 <w:vertAlign w:val="subscript"/>
               </w:rPr>
-              <w:t>m,a</w:t>
+              <w:t>dc</w:t>
             </w:r>
           </w:p>
         </w:tc>
@@ -3129,21 +3449,7 @@
                 <w:sz w:val="16"/>
                 <w:szCs w:val="16"/>
               </w:rPr>
-              <w:t>9</w:t>
-            </w:r>
-            <w:r>
-              <w:rPr>
-                <w:sz w:val="16"/>
-                <w:szCs w:val="16"/>
-              </w:rPr>
-              <w:t>4</w:t>
-            </w:r>
-            <w:r>
-              <w:rPr>
-                <w:sz w:val="16"/>
-                <w:szCs w:val="16"/>
-              </w:rPr>
-              <w:t>%</w:t>
+              <w:t>540 V</w:t>
             </w:r>
           </w:p>
         </w:tc>
@@ -3168,8 +3474,9 @@
                 <w:sz w:val="16"/>
                 <w:szCs w:val="16"/>
               </w:rPr>
-              <w:t xml:space="preserve">Drive efficiency aim, </w:t>
-            </w:r>
+              <w:t xml:space="preserve">Motor efficiency aim, </w:t>
+            </w:r>
+            <w:proofErr w:type="spellStart"/>
             <w:r>
               <w:rPr>
                 <w:i/>
@@ -3185,8 +3492,9 @@
                 <w:szCs w:val="16"/>
                 <w:vertAlign w:val="subscript"/>
               </w:rPr>
-              <w:t>d,a</w:t>
-            </w:r>
+              <w:t>m,a</w:t>
+            </w:r>
+            <w:proofErr w:type="spellEnd"/>
           </w:p>
         </w:tc>
         <w:tc>
@@ -3205,7 +3513,21 @@
                 <w:sz w:val="16"/>
                 <w:szCs w:val="16"/>
               </w:rPr>
-              <w:t>98%</w:t>
+              <w:t>9</w:t>
+            </w:r>
+            <w:r>
+              <w:rPr>
+                <w:sz w:val="16"/>
+                <w:szCs w:val="16"/>
+              </w:rPr>
+              <w:t>4</w:t>
+            </w:r>
+            <w:r>
+              <w:rPr>
+                <w:sz w:val="16"/>
+                <w:szCs w:val="16"/>
+              </w:rPr>
+              <w:t>%</w:t>
             </w:r>
           </w:p>
         </w:tc>
@@ -3233,15 +3555,16 @@
                 <w:sz w:val="16"/>
                 <w:szCs w:val="16"/>
               </w:rPr>
-              <w:t xml:space="preserve">Rated speed, </w:t>
-            </w:r>
+              <w:t xml:space="preserve">Drive efficiency aim, </w:t>
+            </w:r>
+            <w:proofErr w:type="spellStart"/>
             <w:r>
               <w:rPr>
                 <w:i/>
                 <w:sz w:val="16"/>
                 <w:szCs w:val="16"/>
               </w:rPr>
-              <w:t>N</w:t>
+              <w:t>η</w:t>
             </w:r>
             <w:r>
               <w:rPr>
@@ -3250,8 +3573,9 @@
                 <w:szCs w:val="16"/>
                 <w:vertAlign w:val="subscript"/>
               </w:rPr>
-              <w:t>r</w:t>
-            </w:r>
+              <w:t>d,a</w:t>
+            </w:r>
+            <w:proofErr w:type="spellEnd"/>
           </w:p>
         </w:tc>
         <w:tc>
@@ -3273,7 +3597,7 @@
                 <w:sz w:val="16"/>
                 <w:szCs w:val="16"/>
               </w:rPr>
-              <w:t>600 rpm</w:t>
+              <w:t>98%</w:t>
             </w:r>
           </w:p>
         </w:tc>
@@ -3310,10 +3634,10 @@
             <v:path o:extrusionok="f" gradientshapeok="t" o:connecttype="rect"/>
             <o:lock v:ext="edit" aspectratio="t"/>
           </v:shapetype>
-          <v:shape id="_x0000_i1025" type="#_x0000_t75" style="width:190.3pt;height:188.7pt" o:ole="">
+          <v:shape id="_x0000_i1025" type="#_x0000_t75" style="width:190.2pt;height:188.55pt" o:ole="">
             <v:imagedata r:id="rId12" o:title=""/>
           </v:shape>
-          <o:OLEObject Type="Embed" ProgID="Visio.Drawing.15" ShapeID="_x0000_i1025" DrawAspect="Content" ObjectID="_1584770491" r:id="rId13"/>
+          <o:OLEObject Type="Embed" ProgID="Visio.Drawing.15" ShapeID="_x0000_i1025" DrawAspect="Content" ObjectID="_1585148890" r:id="rId13"/>
         </w:object>
       </w:r>
     </w:p>
@@ -3427,6 +3751,7 @@
       <w:r>
         <w:t xml:space="preserve"> in (1). </w:t>
       </w:r>
+      <w:proofErr w:type="spellStart"/>
       <w:r>
         <w:rPr>
           <w:i/>
@@ -3440,6 +3765,7 @@
         </w:rPr>
         <w:t>m</w:t>
       </w:r>
+      <w:proofErr w:type="spellEnd"/>
       <w:r>
         <w:t xml:space="preserve"> stands for the</w:t>
       </w:r>
@@ -3549,7 +3875,15 @@
         <w:t>winding factor</w:t>
       </w:r>
       <w:r>
-        <w:t xml:space="preserve"> tables for different slot/pole combinations </w:t>
+        <w:t xml:space="preserve"> </w:t>
+      </w:r>
+      <w:bookmarkStart w:id="1" w:name="_GoBack"/>
+      <w:r>
+        <w:t>table</w:t>
+      </w:r>
+      <w:bookmarkEnd w:id="1"/>
+      <w:r>
+        <w:t xml:space="preserve">s for different slot/pole combinations </w:t>
       </w:r>
       <w:r>
         <w:rPr>
@@ -3595,6 +3929,7 @@
       <w:r>
         <w:t xml:space="preserve"> each module, which can be expressed as in (3), in rms, where </w:t>
       </w:r>
+      <w:proofErr w:type="spellStart"/>
       <w:r>
         <w:rPr>
           <w:i/>
@@ -3606,188 +3941,219 @@
           <w:i/>
           <w:vertAlign w:val="subscript"/>
         </w:rPr>
-        <w:t>ph-m</w:t>
-      </w:r>
-      <w:r>
-        <w:rPr>
-          <w:vertAlign w:val="subscript"/>
-        </w:rPr>
-        <w:t xml:space="preserve"> </w:t>
-      </w:r>
-      <w:r>
-        <w:t xml:space="preserve">is number of turns per phase per module, </w:t>
-      </w:r>
-      <w:r>
-        <w:rPr>
-          <w:i/>
-        </w:rPr>
-        <w:t>f</w:t>
-      </w:r>
+        <w:t>ph</w:t>
+      </w:r>
+      <w:proofErr w:type="spellEnd"/>
       <w:r>
         <w:rPr>
           <w:i/>
           <w:vertAlign w:val="subscript"/>
         </w:rPr>
-        <w:t>s</w:t>
-      </w:r>
-      <w:r>
-        <w:t xml:space="preserve"> is the applied fundamental frequency at rated conditions, </w:t>
+        <w:t>-m</w:t>
+      </w:r>
+      <w:r>
+        <w:rPr>
+          <w:vertAlign w:val="subscript"/>
+        </w:rPr>
+        <w:t xml:space="preserve"> </w:t>
+      </w:r>
+      <w:r>
+        <w:t xml:space="preserve">is number of turns per phase per module, </w:t>
       </w:r>
       <w:r>
         <w:rPr>
           <w:i/>
         </w:rPr>
-        <w:t>Φ</w:t>
+        <w:t>f</w:t>
       </w:r>
       <w:r>
         <w:rPr>
           <w:i/>
           <w:vertAlign w:val="subscript"/>
         </w:rPr>
-        <w:t>pp</w:t>
-      </w:r>
-      <w:r>
-        <w:t xml:space="preserve"> is the flux under a pole and </w:t>
-      </w:r>
+        <w:t>s</w:t>
+      </w:r>
+      <w:r>
+        <w:t xml:space="preserve"> is the applied fundamental frequency at rated conditions, </w:t>
+      </w:r>
+      <w:proofErr w:type="spellStart"/>
       <w:r>
         <w:rPr>
           <w:i/>
         </w:rPr>
-        <w:t>k</w:t>
+        <w:t>Φ</w:t>
       </w:r>
       <w:r>
         <w:rPr>
           <w:i/>
           <w:vertAlign w:val="subscript"/>
         </w:rPr>
-        <w:t>w</w:t>
-      </w:r>
-      <w:r>
-        <w:t xml:space="preserve"> is the fundamental winding factor. The flux per pole can be calculated using the machine dimensions and air gap flux density (</w:t>
+        <w:t>pp</w:t>
+      </w:r>
+      <w:proofErr w:type="spellEnd"/>
+      <w:r>
+        <w:t xml:space="preserve"> is the flux under a pole and </w:t>
       </w:r>
       <w:r>
         <w:rPr>
           <w:i/>
         </w:rPr>
-        <w:t>B</w:t>
+        <w:t>k</w:t>
       </w:r>
       <w:r>
         <w:rPr>
           <w:i/>
           <w:vertAlign w:val="subscript"/>
         </w:rPr>
-        <w:t>g</w:t>
-      </w:r>
-      <w:r>
-        <w:t xml:space="preserve">) as in (4), where </w:t>
-      </w:r>
+        <w:t>w</w:t>
+      </w:r>
+      <w:r>
+        <w:t xml:space="preserve"> is the fundamental winding factor. The flux per pole can be calculated using the machine dimensions and air gap flux density (</w:t>
+      </w:r>
+      <w:proofErr w:type="spellStart"/>
       <w:r>
         <w:rPr>
           <w:i/>
         </w:rPr>
-        <w:t>p</w:t>
-      </w:r>
-      <w:r>
-        <w:t xml:space="preserve"> is the number of </w:t>
-      </w:r>
-      <w:r>
-        <w:t xml:space="preserve">rotor </w:t>
-      </w:r>
-      <w:r>
-        <w:t>poles. The winding factor is determined using the pre-calculated tables created for fractional slot machines in terms of slot/pole combinations as 0.933</w:t>
-      </w:r>
-      <w:r>
-        <w:t xml:space="preserve"> </w:t>
-      </w:r>
-      <w:r>
-        <w:rPr>
-          <w:rStyle w:val="FootnoteReference"/>
-        </w:rPr>
-        <w:fldChar w:fldCharType="begin" w:fldLock="1"/>
-      </w:r>
-      <w:r>
-        <w:instrText>ADDIN CSL_CITATION { "citationItems" : [ { "id" : "ITEM-1", "itemData" : { "DOI" : "10.1109/TMAG.2012.2196417", "ISBN" : "0018-9464 VO  - 48", "ISSN" : "00189464", "abstract" : "Fractional slot concentrated winding permanent magnet synchronous machines (FSCW PMSMs) are suited for low speed direct drive since they offer comparatively large number of poles, high torque density, and low torque ripple. This paper introduces feasibility study on FSCW PMSMs with consequent pole (CP) rotor for low speed direct drive. A 40 pole-48 slot FSCW PMSM with CP rotor is analyzed and characterized by extensive 2-D finite-element analysis. The analysis reveals the proposed topology can achieve good performance.", "author" : [ { "dropping-particle" : "", "family" : "Chung", "given" : "Shi Uk", "non-dropping-particle" : "", "parse-names" : false, "suffix" : "" }, { "dropping-particle" : "", "family" : "Kim", "given" : "Jong Moo", "non-dropping-particle" : "", "parse-names" : false, "suffix" : "" }, { "dropping-particle" : "", "family" : "Koo", "given" : "Dae Hyun", "non-dropping-particle" : "", "parse-names" : false, "suffix" : "" }, { "dropping-particle" : "", "family" : "Woo", "given" : "Byung Chul", "non-dropping-particle" : "", "parse-names" : false, "suffix" : "" }, { "dropping-particle" : "", "family" : "Hong", "given" : "Do Kwan", "non-dropping-particle" : "", "parse-names" : false, "suffix" : "" }, { "dropping-particle" : "", "family" : "Lee", "given" : "Ji Young", "non-dropping-particle" : "", "parse-names" : false, "suffix" : "" } ], "container-title" : "IEEE Transactions on Magnetics", "id" : "ITEM-1", "issue" : "11", "issued" : { "date-parts" : [ [ "2012" ] ] }, "page" : "2965-2968", "title" : "Fractional slot concentrated winding permanent magnet synchronous machine with consequent pole rotor for low speed direct drive", "type" : "article-journal", "volume" : "48" }, "uris" : [ "http://www.mendeley.com/documents/?uuid=02dc7ca6-bfd9-4eeb-8bc6-14b53a91a8eb" ] } ], "mendeley" : { "formattedCitation" : "[9]", "plainTextFormattedCitation" : "[9]", "previouslyFormattedCitation" : "Chung and others." }, "properties" : {  }, "schema" : "https://github.com/citation-style-language/schema/raw/master/csl-citation.json" }</w:instrText>
-      </w:r>
-      <w:r>
-        <w:rPr>
-          <w:rStyle w:val="FootnoteReference"/>
-        </w:rPr>
-        <w:fldChar w:fldCharType="separate"/>
-      </w:r>
-      <w:r>
-        <w:rPr>
-          <w:noProof/>
-        </w:rPr>
-        <w:t>[9]</w:t>
-      </w:r>
-      <w:r>
-        <w:rPr>
-          <w:rStyle w:val="FootnoteReference"/>
-        </w:rPr>
-        <w:fldChar w:fldCharType="end"/>
-      </w:r>
-      <w:r>
-        <w:t>. The fundamental frequency is also determined by the rated speed and pole number of the synchronous motor, as in (5). Assuming that the motor drive inverters are switched with sinusoidal pulse width modulation (SPWM) technique, the terminal voltage of one phase of each module is determined using (6)</w:t>
-      </w:r>
-      <w:r>
-        <w:t xml:space="preserve">, where </w:t>
-      </w:r>
-      <w:r>
-        <w:rPr>
-          <w:i/>
-        </w:rPr>
-        <w:t>m</w:t>
+        <w:t>B</w:t>
       </w:r>
       <w:r>
         <w:rPr>
           <w:i/>
           <w:vertAlign w:val="subscript"/>
         </w:rPr>
-        <w:t>a</w:t>
-      </w:r>
-      <w:r>
-        <w:t xml:space="preserve"> is the modulation depth and </w:t>
+        <w:t>g</w:t>
+      </w:r>
+      <w:proofErr w:type="spellEnd"/>
+      <w:r>
+        <w:t xml:space="preserve">) as in (4), where </w:t>
       </w:r>
       <w:r>
         <w:rPr>
           <w:i/>
         </w:rPr>
-        <w:t>V</w:t>
+        <w:t>p</w:t>
+      </w:r>
+      <w:r>
+        <w:t xml:space="preserve"> is the number of </w:t>
+      </w:r>
+      <w:r>
+        <w:t xml:space="preserve">rotor </w:t>
+      </w:r>
+      <w:r>
+        <w:t>poles. The winding factor is determined using the pre-calculated tables created for fractional slot machines in terms of slot/pole combinations as 0.933</w:t>
+      </w:r>
+      <w:r>
+        <w:t xml:space="preserve"> </w:t>
+      </w:r>
+      <w:r>
+        <w:rPr>
+          <w:rStyle w:val="FootnoteReference"/>
+        </w:rPr>
+        <w:fldChar w:fldCharType="begin" w:fldLock="1"/>
+      </w:r>
+      <w:r>
+        <w:instrText>ADDIN CSL_CITATION { "citationItems" : [ { "id" : "ITEM-1", "itemData" : { "DOI" : "10.1109/TMAG.2012.2196417", "ISBN" : "0018-9464 VO  - 48", "ISSN" : "00189464", "abstract" : "Fractional slot concentrated winding permanent magnet synchronous machines (FSCW PMSMs) are suited for low speed direct drive since they offer comparatively large number of poles, high torque density, and low torque ripple. This paper introduces feasibility study on FSCW PMSMs with consequent pole (CP) rotor for low speed direct drive. A 40 pole-48 slot FSCW PMSM with CP rotor is analyzed and characterized by extensive 2-D finite-element analysis. The analysis reveals the proposed topology can achieve good performance.", "author" : [ { "dropping-particle" : "", "family" : "Chung", "given" : "Shi Uk", "non-dropping-particle" : "", "parse-names" : false, "suffix" : "" }, { "dropping-particle" : "", "family" : "Kim", "given" : "Jong Moo", "non-dropping-particle" : "", "parse-names" : false, "suffix" : "" }, { "dropping-particle" : "", "family" : "Koo", "given" : "Dae Hyun", "non-dropping-particle" : "", "parse-names" : false, "suffix" : "" }, { "dropping-particle" : "", "family" : "Woo", "given" : "Byung Chul", "non-dropping-particle" : "", "parse-names" : false, "suffix" : "" }, { "dropping-particle" : "", "family" : "Hong", "given" : "Do Kwan", "non-dropping-particle" : "", "parse-names" : false, "suffix" : "" }, { "dropping-particle" : "", "family" : "Lee", "given" : "Ji Young", "non-dropping-particle" : "", "parse-names" : false, "suffix" : "" } ], "container-title" : "IEEE Transactions on Magnetics", "id" : "ITEM-1", "issue" : "11", "issued" : { "date-parts" : [ [ "2012" ] ] }, "page" : "2965-2968", "title" : "Fractional slot concentrated winding permanent magnet synchronous machine with consequent pole rotor for low speed direct drive", "type" : "article-journal", "volume" : "48" }, "uris" : [ "http://www.mendeley.com/documents/?uuid=02dc7ca6-bfd9-4eeb-8bc6-14b53a91a8eb" ] } ], "mendeley" : { "formattedCitation" : "[9]", "plainTextFormattedCitation" : "[9]", "previouslyFormattedCitation" : "Chung and others." }, "properties" : {  }, "schema" : "https://github.com/citation-style-language/schema/raw/master/csl-citation.json" }</w:instrText>
+      </w:r>
+      <w:r>
+        <w:rPr>
+          <w:rStyle w:val="FootnoteReference"/>
+        </w:rPr>
+        <w:fldChar w:fldCharType="separate"/>
+      </w:r>
+      <w:r>
+        <w:rPr>
+          <w:noProof/>
+        </w:rPr>
+        <w:t>[9]</w:t>
+      </w:r>
+      <w:r>
+        <w:rPr>
+          <w:rStyle w:val="FootnoteReference"/>
+        </w:rPr>
+        <w:fldChar w:fldCharType="end"/>
+      </w:r>
+      <w:r>
+        <w:t>. The fundamental frequency is also determined by the rated speed and pole number of the synchronous motor, as in (5). Assuming that the motor drive inverters are switched with sinusoidal pulse width modulation (SPWM) technique, the terminal voltage of one phase of each module is determined using (6)</w:t>
+      </w:r>
+      <w:r>
+        <w:t xml:space="preserve">, where </w:t>
+      </w:r>
+      <w:r>
+        <w:rPr>
+          <w:i/>
+        </w:rPr>
+        <w:t>m</w:t>
       </w:r>
       <w:r>
         <w:rPr>
           <w:i/>
           <w:vertAlign w:val="subscript"/>
         </w:rPr>
-        <w:t>dc-m</w:t>
+        <w:t>a</w:t>
+      </w:r>
+      <w:r>
+        <w:t xml:space="preserve"> is the modulation </w:t>
+      </w:r>
+      <w:r>
+        <w:t>index</w:t>
+      </w:r>
+      <w:r>
+        <w:t xml:space="preserve"> and </w:t>
       </w:r>
       <w:r>
         <w:rPr>
           <w:i/>
         </w:rPr>
-        <w:t xml:space="preserve"> </w:t>
-      </w:r>
-      <w:r>
-        <w:t>is the nominal DC link voltage on one module</w:t>
-      </w:r>
-      <w:r>
-        <w:t xml:space="preserve">. The required number of turns per coil side, </w:t>
-      </w:r>
-      <w:r>
-        <w:rPr>
-          <w:i/>
-        </w:rPr>
-        <w:t>z</w:t>
+        <w:t>V</w:t>
       </w:r>
       <w:r>
         <w:rPr>
           <w:i/>
           <w:vertAlign w:val="subscript"/>
         </w:rPr>
+        <w:t>dc-m</w:t>
+      </w:r>
+      <w:r>
+        <w:rPr>
+          <w:i/>
+        </w:rPr>
+        <w:t xml:space="preserve"> </w:t>
+      </w:r>
+      <w:r>
+        <w:t>is the nominal DC link voltage on one module</w:t>
+      </w:r>
+      <w:r>
+        <w:t xml:space="preserve">. The required number of turns per coil side, </w:t>
+      </w:r>
+      <w:r>
+        <w:rPr>
+          <w:i/>
+        </w:rPr>
+        <w:t>z</w:t>
+      </w:r>
+      <w:r>
+        <w:rPr>
+          <w:i/>
+          <w:vertAlign w:val="subscript"/>
+        </w:rPr>
         <w:t>Q</w:t>
       </w:r>
       <w:r>
-        <w:t xml:space="preserve"> is found as </w:t>
+        <w:rPr>
+          <w:i/>
+          <w:vertAlign w:val="subscript"/>
+        </w:rPr>
+        <w:t>1</w:t>
+      </w:r>
+      <w:r>
+        <w:t xml:space="preserve"> </w:t>
+      </w:r>
+      <w:r>
+        <w:t>equal to</w:t>
+      </w:r>
+      <w:r>
+        <w:t xml:space="preserve"> </w:t>
       </w:r>
       <w:r>
         <w:t>60</w:t>
@@ -5596,6 +5962,7 @@
               </w:rPr>
               <w:t xml:space="preserve">Air gap length, </w:t>
             </w:r>
+            <w:proofErr w:type="spellStart"/>
             <w:r>
               <w:rPr>
                 <w:i/>
@@ -5613,6 +5980,7 @@
               </w:rPr>
               <w:t>g</w:t>
             </w:r>
+            <w:proofErr w:type="spellEnd"/>
           </w:p>
         </w:tc>
         <w:tc>
@@ -5745,6 +6113,7 @@
               </w:rPr>
               <w:t xml:space="preserve">Number of turns per coil side, </w:t>
             </w:r>
+            <w:proofErr w:type="spellStart"/>
             <w:r>
               <w:rPr>
                 <w:i/>
@@ -5762,6 +6131,7 @@
               </w:rPr>
               <w:t>Q</w:t>
             </w:r>
+            <w:proofErr w:type="spellEnd"/>
           </w:p>
         </w:tc>
         <w:tc>
@@ -5876,6 +6246,7 @@
               </w:rPr>
               <w:t xml:space="preserve">Stator winding factor, </w:t>
             </w:r>
+            <w:proofErr w:type="spellStart"/>
             <w:r>
               <w:rPr>
                 <w:i/>
@@ -5893,6 +6264,7 @@
               </w:rPr>
               <w:t>ws</w:t>
             </w:r>
+            <w:proofErr w:type="spellEnd"/>
           </w:p>
         </w:tc>
         <w:tc>
@@ -5935,10 +6307,10 @@
       </w:pPr>
       <w:r>
         <w:object w:dxaOrig="5716" w:dyaOrig="2235">
-          <v:shape id="_x0000_i1026" type="#_x0000_t75" style="width:246.45pt;height:96.15pt" o:ole="">
+          <v:shape id="_x0000_i1026" type="#_x0000_t75" style="width:246.8pt;height:96.15pt" o:ole="">
             <v:imagedata r:id="rId14" o:title=""/>
           </v:shape>
-          <o:OLEObject Type="Embed" ProgID="Visio.Drawing.15" ShapeID="_x0000_i1026" DrawAspect="Content" ObjectID="_1584770492" r:id="rId15"/>
+          <o:OLEObject Type="Embed" ProgID="Visio.Drawing.15" ShapeID="_x0000_i1026" DrawAspect="Content" ObjectID="_1585148891" r:id="rId15"/>
         </w:object>
       </w:r>
     </w:p>
@@ -5972,13 +6344,25 @@
       <w:r>
         <w:t>Design of the Drive</w:t>
       </w:r>
+      <w:r>
+        <w:t xml:space="preserve"> Parameters</w:t>
+      </w:r>
     </w:p>
     <w:p>
       <w:pPr>
         <w:pStyle w:val="Text"/>
       </w:pPr>
       <w:r>
-        <w:t xml:space="preserve">The selection of power semiconductor devices is based on voltage and current requirements. Among the suitable alternatives, </w:t>
+        <w:t>P</w:t>
+      </w:r>
+      <w:r>
+        <w:t xml:space="preserve">ower semiconductor devices </w:t>
+      </w:r>
+      <w:r>
+        <w:t>are chosen according to</w:t>
+      </w:r>
+      <w:r>
+        <w:t xml:space="preserve"> voltage and current requirements. Among the suitable alternatives, </w:t>
       </w:r>
       <w:r>
         <w:t>mo</w:t>
@@ -5990,12 +6374,7 @@
         <w:t xml:space="preserve"> is the main concern for device selection</w:t>
       </w:r>
       <w:r>
-        <w:t>. The voltage requ</w:t>
-      </w:r>
-      <w:bookmarkStart w:id="1" w:name="_GoBack"/>
-      <w:bookmarkEnd w:id="1"/>
-      <w:r>
-        <w:t>irement of each device has already been established. There are two GaN transistor types in the market which have breakdown voltage ratings as high as 650V, cascade GaNs manufactured by Transphorm and enhancement mode (e-mode) GaNs manufactured by GaN Systems</w:t>
+        <w:t>. The voltage requirement of each device has already been established. There are two GaN transistor types which have breakdown voltage ratings as high as 650V, cascade GaNs manufactured by Transphorm and enhancement mode (e-mode) GaNs manufactured by GaN Systems</w:t>
       </w:r>
       <w:r>
         <w:t xml:space="preserve"> </w:t>
@@ -6034,7 +6413,7 @@
         <w:t>rating</w:t>
       </w:r>
       <w:r>
-        <w:t>. By using the phase voltage calculated in the previous step, the phase current of each module can be found by using (8).</w:t>
+        <w:t>. By using the phase voltage calculated in the previous step, the phase current of each module can be found using (8).</w:t>
       </w:r>
     </w:p>
     <w:tbl>
@@ -6344,6 +6723,7 @@
       <w:r>
         <w:t>forward conduction loss (</w:t>
       </w:r>
+      <w:proofErr w:type="spellStart"/>
       <w:r>
         <w:rPr>
           <w:i/>
@@ -6357,6 +6737,7 @@
         </w:rPr>
         <w:t>tc</w:t>
       </w:r>
+      <w:proofErr w:type="spellEnd"/>
       <w:r>
         <w:t>), transistor switching loss (</w:t>
       </w:r>
@@ -6388,6 +6769,7 @@
       <w:r>
         <w:t xml:space="preserve">, </w:t>
       </w:r>
+      <w:proofErr w:type="spellStart"/>
       <w:r>
         <w:rPr>
           <w:i/>
@@ -6401,12 +6783,14 @@
         </w:rPr>
         <w:t>dc</w:t>
       </w:r>
+      <w:proofErr w:type="spellEnd"/>
       <w:r>
         <w:t xml:space="preserve">) and </w:t>
       </w:r>
       <w:r>
         <w:t xml:space="preserve">loss on </w:t>
       </w:r>
+      <w:proofErr w:type="spellStart"/>
       <w:r>
         <w:rPr>
           <w:i/>
@@ -6420,12 +6804,14 @@
         </w:rPr>
         <w:t>oss</w:t>
       </w:r>
+      <w:proofErr w:type="spellEnd"/>
       <w:r>
         <w:t xml:space="preserve"> capacitance</w:t>
       </w:r>
       <w:r>
         <w:t xml:space="preserve"> (</w:t>
       </w:r>
+      <w:proofErr w:type="spellStart"/>
       <w:r>
         <w:rPr>
           <w:i/>
@@ -6439,6 +6825,7 @@
         </w:rPr>
         <w:t>oss</w:t>
       </w:r>
+      <w:proofErr w:type="spellEnd"/>
       <w:r>
         <w:t>)</w:t>
       </w:r>
@@ -6446,7 +6833,7 @@
         <w:t xml:space="preserve"> </w:t>
       </w:r>
       <w:r>
-        <w:t xml:space="preserve">(or </w:t>
+        <w:t xml:space="preserve">or </w:t>
       </w:r>
       <w:r>
         <w:t xml:space="preserve">diode </w:t>
@@ -6455,8 +6842,12 @@
         <w:t>reverse recovery loss</w:t>
       </w:r>
       <w:r>
-        <w:t xml:space="preserve"> for IGBT case, </w:t>
-      </w:r>
+        <w:t xml:space="preserve"> for IGBT case,</w:t>
+      </w:r>
+      <w:r>
+        <w:t xml:space="preserve"> (</w:t>
+      </w:r>
+      <w:proofErr w:type="spellStart"/>
       <w:r>
         <w:rPr>
           <w:i/>
@@ -6470,14 +6861,26 @@
         </w:rPr>
         <w:t>dr</w:t>
       </w:r>
-      <w:r>
-        <w:t>). The analytical model used in the lo</w:t>
-      </w:r>
-      <w:r>
-        <w:t>ss calculations is shown in (9)-</w:t>
-      </w:r>
-      <w:r>
-        <w:t>(1</w:t>
+      <w:proofErr w:type="spellEnd"/>
+      <w:r>
+        <w:t>).</w:t>
+      </w:r>
+      <w:r>
+        <w:t xml:space="preserve"> The analytical model used in the lo</w:t>
+      </w:r>
+      <w:r>
+        <w:t>ss calculations is shown in (</w:t>
+      </w:r>
+      <w:proofErr w:type="gramStart"/>
+      <w:r>
+        <w:t>9)-</w:t>
+      </w:r>
+      <w:r>
+        <w:t>(</w:t>
+      </w:r>
+      <w:proofErr w:type="gramEnd"/>
+      <w:r>
+        <w:t>1</w:t>
       </w:r>
       <w:r>
         <w:t>5</w:t>
@@ -6498,6 +6901,7 @@
       <w:r>
         <w:t xml:space="preserve">. In this model, </w:t>
       </w:r>
+      <w:proofErr w:type="spellStart"/>
       <w:r>
         <w:rPr>
           <w:i/>
@@ -6511,9 +6915,11 @@
         </w:rPr>
         <w:t>cp</w:t>
       </w:r>
+      <w:proofErr w:type="spellEnd"/>
       <w:r>
         <w:t xml:space="preserve"> and </w:t>
       </w:r>
+      <w:proofErr w:type="spellStart"/>
       <w:r>
         <w:rPr>
           <w:i/>
@@ -6527,6 +6933,7 @@
         </w:rPr>
         <w:t>ep</w:t>
       </w:r>
+      <w:proofErr w:type="spellEnd"/>
       <w:r>
         <w:t xml:space="preserve"> are the forward and reverse peak currents, respectively, </w:t>
       </w:r>
@@ -6571,6 +6978,7 @@
       <w:r>
         <w:t xml:space="preserve">, </w:t>
       </w:r>
+      <w:proofErr w:type="spellStart"/>
       <w:r>
         <w:rPr>
           <w:i/>
@@ -6584,12 +6992,14 @@
         </w:rPr>
         <w:t>off</w:t>
       </w:r>
+      <w:proofErr w:type="spellEnd"/>
       <w:r>
         <w:t xml:space="preserve"> </w:t>
       </w:r>
       <w:r>
         <w:t xml:space="preserve">and </w:t>
       </w:r>
+      <w:proofErr w:type="spellStart"/>
       <w:r>
         <w:rPr>
           <w:i/>
@@ -6603,6 +7013,7 @@
         </w:rPr>
         <w:t>oss</w:t>
       </w:r>
+      <w:proofErr w:type="spellEnd"/>
       <w:r>
         <w:t xml:space="preserve"> </w:t>
       </w:r>
@@ -6618,6 +7029,7 @@
       <w:r>
         <w:t xml:space="preserve"> and </w:t>
       </w:r>
+      <w:proofErr w:type="spellStart"/>
       <w:r>
         <w:rPr>
           <w:i/>
@@ -6631,9 +7043,11 @@
         </w:rPr>
         <w:t>oss</w:t>
       </w:r>
+      <w:proofErr w:type="spellEnd"/>
       <w:r>
         <w:t xml:space="preserve"> energies, </w:t>
       </w:r>
+      <w:proofErr w:type="spellStart"/>
       <w:r>
         <w:rPr>
           <w:i/>
@@ -6645,93 +7059,131 @@
           <w:i/>
           <w:vertAlign w:val="subscript"/>
         </w:rPr>
-        <w:t>ce-sat</w:t>
-      </w:r>
-      <w:r>
-        <w:t xml:space="preserve"> is saturation voltage drop for the IGBT, </w:t>
-      </w:r>
-      <w:r>
-        <w:rPr>
-          <w:i/>
-        </w:rPr>
-        <w:t>R</w:t>
-      </w:r>
+        <w:t>ce</w:t>
+      </w:r>
+      <w:proofErr w:type="spellEnd"/>
       <w:r>
         <w:rPr>
           <w:i/>
           <w:vertAlign w:val="subscript"/>
         </w:rPr>
-        <w:t>ds-on</w:t>
-      </w:r>
-      <w:r>
-        <w:t xml:space="preserve"> is the on-state resistance for GaN, </w:t>
-      </w:r>
+        <w:t>-sat</w:t>
+      </w:r>
+      <w:r>
+        <w:t xml:space="preserve"> is saturation voltage drop for the IGBT, </w:t>
+      </w:r>
+      <w:proofErr w:type="spellStart"/>
       <w:r>
         <w:rPr>
           <w:i/>
         </w:rPr>
-        <w:t>V</w:t>
+        <w:t>R</w:t>
       </w:r>
       <w:r>
         <w:rPr>
           <w:i/>
           <w:vertAlign w:val="subscript"/>
         </w:rPr>
-        <w:t>ec</w:t>
-      </w:r>
-      <w:r>
-        <w:t xml:space="preserve"> is the reverse voltage drop</w:t>
-      </w:r>
-      <w:r>
-        <w:t xml:space="preserve"> for the diode</w:t>
-      </w:r>
-      <w:r>
-        <w:t>,</w:t>
-      </w:r>
-      <w:r>
-        <w:rPr>
-          <w:i/>
-        </w:rPr>
-        <w:t xml:space="preserve"> I</w:t>
-      </w:r>
+        <w:t>ds</w:t>
+      </w:r>
+      <w:proofErr w:type="spellEnd"/>
       <w:r>
         <w:rPr>
           <w:i/>
           <w:vertAlign w:val="subscript"/>
         </w:rPr>
-        <w:t>rr</w:t>
-      </w:r>
-      <w:r>
-        <w:t xml:space="preserve"> and </w:t>
-      </w:r>
+        <w:t>-on</w:t>
+      </w:r>
+      <w:r>
+        <w:t xml:space="preserve"> is the on-state resistance for GaN, </w:t>
+      </w:r>
+      <w:proofErr w:type="spellStart"/>
       <w:r>
         <w:rPr>
           <w:i/>
         </w:rPr>
-        <w:t>t</w:t>
+        <w:t>V</w:t>
       </w:r>
       <w:r>
         <w:rPr>
           <w:i/>
           <w:vertAlign w:val="subscript"/>
         </w:rPr>
-        <w:t>rr</w:t>
-      </w:r>
-      <w:r>
-        <w:t xml:space="preserve"> are the diode reverse recovery current and time, respectively, and </w:t>
+        <w:t>ec</w:t>
+      </w:r>
+      <w:proofErr w:type="spellEnd"/>
+      <w:r>
+        <w:t xml:space="preserve"> is the reverse voltage drop</w:t>
+      </w:r>
+      <w:r>
+        <w:t xml:space="preserve"> for the diode</w:t>
+      </w:r>
+      <w:r>
+        <w:t>,</w:t>
       </w:r>
       <w:r>
         <w:rPr>
           <w:i/>
         </w:rPr>
-        <w:t>V</w:t>
+        <w:t xml:space="preserve"> </w:t>
+      </w:r>
+      <w:proofErr w:type="spellStart"/>
+      <w:r>
+        <w:rPr>
+          <w:i/>
+        </w:rPr>
+        <w:t>I</w:t>
       </w:r>
       <w:r>
         <w:rPr>
           <w:i/>
           <w:vertAlign w:val="subscript"/>
         </w:rPr>
-        <w:t>ce-p</w:t>
+        <w:t>rr</w:t>
+      </w:r>
+      <w:proofErr w:type="spellEnd"/>
+      <w:r>
+        <w:t xml:space="preserve"> and </w:t>
+      </w:r>
+      <w:proofErr w:type="spellStart"/>
+      <w:r>
+        <w:rPr>
+          <w:i/>
+        </w:rPr>
+        <w:t>t</w:t>
+      </w:r>
+      <w:r>
+        <w:rPr>
+          <w:i/>
+          <w:vertAlign w:val="subscript"/>
+        </w:rPr>
+        <w:t>rr</w:t>
+      </w:r>
+      <w:proofErr w:type="spellEnd"/>
+      <w:r>
+        <w:t xml:space="preserve"> are the diode reverse recovery current and time, respectively, and </w:t>
+      </w:r>
+      <w:proofErr w:type="spellStart"/>
+      <w:r>
+        <w:rPr>
+          <w:i/>
+        </w:rPr>
+        <w:t>V</w:t>
+      </w:r>
+      <w:r>
+        <w:rPr>
+          <w:i/>
+          <w:vertAlign w:val="subscript"/>
+        </w:rPr>
+        <w:t>ce</w:t>
+      </w:r>
+      <w:proofErr w:type="spellEnd"/>
+      <w:r>
+        <w:rPr>
+          <w:i/>
+          <w:vertAlign w:val="subscript"/>
+        </w:rPr>
+        <w:t>-p</w:t>
       </w:r>
       <w:r>
         <w:t xml:space="preserve"> is the reverse recovery peak voltage. </w:t>
@@ -9112,6 +9564,7 @@
                 <w:lang w:val="en-US"/>
               </w:rPr>
             </w:pPr>
+            <w:proofErr w:type="spellStart"/>
             <w:r>
               <w:rPr>
                 <w:sz w:val="16"/>
@@ -9129,6 +9582,7 @@
               </w:rPr>
               <w:t>ce,sat</w:t>
             </w:r>
+            <w:proofErr w:type="spellEnd"/>
           </w:p>
         </w:tc>
         <w:tc>
@@ -9237,6 +9691,7 @@
                 <w:lang w:val="en-US"/>
               </w:rPr>
             </w:pPr>
+            <w:proofErr w:type="spellStart"/>
             <w:r>
               <w:rPr>
                 <w:sz w:val="16"/>
@@ -9254,6 +9709,7 @@
               </w:rPr>
               <w:t>ds,on</w:t>
             </w:r>
+            <w:proofErr w:type="spellEnd"/>
           </w:p>
         </w:tc>
         <w:tc>
@@ -9399,6 +9855,7 @@
       <w:r>
         <w:t>), capacitance requirement to meet the voltage ripple constraint (</w:t>
       </w:r>
+      <w:proofErr w:type="spellStart"/>
       <w:r>
         <w:rPr>
           <w:i/>
@@ -9412,6 +9869,7 @@
         </w:rPr>
         <w:t>dc</w:t>
       </w:r>
+      <w:proofErr w:type="spellEnd"/>
       <w:r>
         <w:t xml:space="preserve">), the current requirement due to the </w:t>
       </w:r>
@@ -9421,6 +9879,8 @@
       <w:r>
         <w:t xml:space="preserve"> rating of capacitor bank current ripple (</w:t>
       </w:r>
+      <w:proofErr w:type="spellStart"/>
+      <w:proofErr w:type="gramStart"/>
       <w:r>
         <w:rPr>
           <w:i/>
@@ -9434,9 +9894,12 @@
         </w:rPr>
         <w:t>c,rms</w:t>
       </w:r>
+      <w:proofErr w:type="spellEnd"/>
+      <w:proofErr w:type="gramEnd"/>
       <w:r>
         <w:t>) and temperature rise of each capacitor (</w:t>
       </w:r>
+      <w:proofErr w:type="spellStart"/>
       <w:r>
         <w:rPr>
           <w:i/>
@@ -9457,6 +9920,7 @@
         </w:rPr>
         <w:t>ore</w:t>
       </w:r>
+      <w:proofErr w:type="spellEnd"/>
       <w:r>
         <w:t>). The analytical model used for the</w:t>
       </w:r>
@@ -9554,6 +10018,7 @@
       <w:r>
         <w:t xml:space="preserve"> is the thermal resistance of the capacitor and </w:t>
       </w:r>
+      <w:proofErr w:type="spellStart"/>
       <w:r>
         <w:rPr>
           <w:i/>
@@ -9567,6 +10032,7 @@
         </w:rPr>
         <w:t>c</w:t>
       </w:r>
+      <w:proofErr w:type="spellEnd"/>
       <w:r>
         <w:rPr>
           <w:i/>
@@ -11180,10 +11646,42 @@
         <w:t>The performance of the motor is analyzed using ANSYS/Maxwell simulation environment. The analytical results are shown in Table 4</w:t>
       </w:r>
       <w:r>
-        <w:t xml:space="preserve"> which have been obtained via the RMxprt tool of Maxwell</w:t>
-      </w:r>
-      <w:r>
-        <w:t>. The designed motor is simulated using 2D FEM analysis tool to obtain transient characteristics. The phase induced voltage, currents and machine torque are presented in Figs. 6, 7 and 8, respectively. The flux density distribution over one module is shown in Fig. 9. The efficiency of the motor is close to the targeted value, however the fill factor is made a little higher than the expected value to achieve this, which is still acceptable for concentrated windings. The 3rd order harmonic content of the induced voltage is actually cancelled on the line-to-line voltage thanks to the star connection. The torque ripple and cogging torque values are also below specified limits.</w:t>
+        <w:t xml:space="preserve"> which have been obtained via the </w:t>
+      </w:r>
+      <w:proofErr w:type="spellStart"/>
+      <w:r>
+        <w:t>RMxprt</w:t>
+      </w:r>
+      <w:proofErr w:type="spellEnd"/>
+      <w:r>
+        <w:t xml:space="preserve"> tool of Maxwell</w:t>
+      </w:r>
+      <w:r>
+        <w:t xml:space="preserve">. The designed motor is </w:t>
+      </w:r>
+      <w:r>
+        <w:t xml:space="preserve">also </w:t>
+      </w:r>
+      <w:r>
+        <w:t>simulated using 2D FEM analysis tool to obtain transient characteristics. The phase induced voltage, current</w:t>
+      </w:r>
+      <w:r>
+        <w:t xml:space="preserve"> waveforms</w:t>
+      </w:r>
+      <w:r>
+        <w:t xml:space="preserve"> and machine torque are presented in Figs. 6, 7 and 8, respectively. The flux density distribution over one module is shown in Fig. 9. The efficiency of the motor is close to the targeted value, however the fill factor is made </w:t>
+      </w:r>
+      <w:r>
+        <w:t>around 10% higher</w:t>
+      </w:r>
+      <w:r>
+        <w:t xml:space="preserve"> than the expected value to achieve this, which is still acceptable for concentrated windings. The torque ripple and cogging torque values are also below</w:t>
+      </w:r>
+      <w:r>
+        <w:t xml:space="preserve"> the</w:t>
+      </w:r>
+      <w:r>
+        <w:t xml:space="preserve"> specified limits.</w:t>
       </w:r>
     </w:p>
     <w:p>
@@ -11466,8 +11964,35 @@
                 <w:szCs w:val="16"/>
                 <w:lang w:val="en-US"/>
               </w:rPr>
-              <w:t>71 V rms</w:t>
-            </w:r>
+              <w:t>78</w:t>
+            </w:r>
+            <w:r>
+              <w:rPr>
+                <w:sz w:val="16"/>
+                <w:szCs w:val="16"/>
+                <w:lang w:val="en-US"/>
+              </w:rPr>
+              <w:t xml:space="preserve"> </w:t>
+            </w:r>
+            <w:proofErr w:type="spellStart"/>
+            <w:r>
+              <w:rPr>
+                <w:sz w:val="16"/>
+                <w:szCs w:val="16"/>
+                <w:lang w:val="en-US"/>
+              </w:rPr>
+              <w:t>V</w:t>
+            </w:r>
+            <w:r>
+              <w:rPr>
+                <w:sz w:val="16"/>
+                <w:szCs w:val="16"/>
+                <w:vertAlign w:val="subscript"/>
+                <w:lang w:val="en-US"/>
+              </w:rPr>
+              <w:t>rms</w:t>
+            </w:r>
+            <w:proofErr w:type="spellEnd"/>
           </w:p>
         </w:tc>
         <w:tc>
@@ -11534,7 +12059,15 @@
                 <w:szCs w:val="16"/>
                 <w:lang w:val="en-US"/>
               </w:rPr>
-              <w:t>5.8 A/mm</w:t>
+              <w:t>3</w:t>
+            </w:r>
+            <w:r>
+              <w:rPr>
+                <w:sz w:val="16"/>
+                <w:szCs w:val="16"/>
+                <w:lang w:val="en-US"/>
+              </w:rPr>
+              <w:t>.8 A/mm</w:t>
             </w:r>
             <w:r>
               <w:rPr>
@@ -11612,7 +12145,24 @@
                 <w:szCs w:val="16"/>
                 <w:lang w:val="en-US"/>
               </w:rPr>
-              <w:t>12 A rms</w:t>
+              <w:t>10</w:t>
+            </w:r>
+            <w:r>
+              <w:rPr>
+                <w:sz w:val="16"/>
+                <w:szCs w:val="16"/>
+                <w:lang w:val="en-US"/>
+              </w:rPr>
+              <w:t xml:space="preserve"> A</w:t>
+            </w:r>
+            <w:r>
+              <w:rPr>
+                <w:sz w:val="16"/>
+                <w:szCs w:val="16"/>
+                <w:vertAlign w:val="subscript"/>
+                <w:lang w:val="en-US"/>
+              </w:rPr>
+              <w:t>rms</w:t>
             </w:r>
           </w:p>
         </w:tc>
@@ -11635,6 +12185,7 @@
                 <w:lang w:val="en-US"/>
               </w:rPr>
             </w:pPr>
+            <w:proofErr w:type="spellStart"/>
             <w:r>
               <w:rPr>
                 <w:sz w:val="16"/>
@@ -11652,6 +12203,7 @@
               </w:rPr>
               <w:t>cu</w:t>
             </w:r>
+            <w:proofErr w:type="spellEnd"/>
           </w:p>
         </w:tc>
         <w:tc>
@@ -11768,6 +12320,7 @@
                 <w:lang w:val="en-US"/>
               </w:rPr>
             </w:pPr>
+            <w:proofErr w:type="spellStart"/>
             <w:r>
               <w:rPr>
                 <w:sz w:val="16"/>
@@ -11785,6 +12338,7 @@
               </w:rPr>
               <w:t>core</w:t>
             </w:r>
+            <w:proofErr w:type="spellEnd"/>
           </w:p>
         </w:tc>
         <w:tc>
@@ -11902,6 +12456,7 @@
                 <w:lang w:val="en-US"/>
               </w:rPr>
             </w:pPr>
+            <w:proofErr w:type="spellStart"/>
             <w:r>
               <w:rPr>
                 <w:sz w:val="16"/>
@@ -11919,6 +12474,7 @@
               </w:rPr>
               <w:t>m</w:t>
             </w:r>
+            <w:proofErr w:type="spellEnd"/>
           </w:p>
         </w:tc>
         <w:tc>
@@ -11943,7 +12499,15 @@
                 <w:szCs w:val="16"/>
                 <w:lang w:val="en-US"/>
               </w:rPr>
-              <w:t>93.8 %</w:t>
+              <w:t>94</w:t>
+            </w:r>
+            <w:r>
+              <w:rPr>
+                <w:sz w:val="16"/>
+                <w:szCs w:val="16"/>
+                <w:lang w:val="en-US"/>
+              </w:rPr>
+              <w:t>.8 %</w:t>
             </w:r>
           </w:p>
         </w:tc>
@@ -12185,7 +12749,7 @@
         </w:rPr>
         <w:drawing>
           <wp:inline distT="0" distB="0" distL="0" distR="0" wp14:anchorId="2E34D355" wp14:editId="3B9C36FA">
-            <wp:extent cx="2502039" cy="1562072"/>
+            <wp:extent cx="2593075" cy="1618907"/>
             <wp:effectExtent l="0" t="0" r="0" b="635"/>
             <wp:docPr id="14" name="Picture 29"/>
             <wp:cNvGraphicFramePr>
@@ -12216,7 +12780,7 @@
                   <pic:spPr bwMode="auto">
                     <a:xfrm>
                       <a:off x="0" y="0"/>
-                      <a:ext cx="2542012" cy="1587028"/>
+                      <a:ext cx="2647932" cy="1653155"/>
                     </a:xfrm>
                     <a:prstGeom prst="rect">
                       <a:avLst/>
@@ -12271,6 +12835,15 @@
           <w:szCs w:val="18"/>
         </w:rPr>
       </w:pPr>
+    </w:p>
+    <w:p>
+      <w:pPr>
+        <w:jc w:val="center"/>
+        <w:rPr>
+          <w:sz w:val="18"/>
+          <w:szCs w:val="18"/>
+        </w:rPr>
+      </w:pPr>
       <w:r>
         <w:rPr>
           <w:noProof/>
@@ -12280,10 +12853,10 @@
         </w:rPr>
         <w:lastRenderedPageBreak/>
         <w:drawing>
-          <wp:inline distT="0" distB="0" distL="0" distR="0" wp14:anchorId="72F5D927" wp14:editId="5C98A02E">
-            <wp:extent cx="2468880" cy="1819795"/>
-            <wp:effectExtent l="0" t="0" r="7620" b="9525"/>
-            <wp:docPr id="10" name="Picture 10"/>
+          <wp:inline distT="0" distB="0" distL="0" distR="0">
+            <wp:extent cx="655092" cy="1466453"/>
+            <wp:effectExtent l="0" t="0" r="0" b="635"/>
+            <wp:docPr id="7" name="Picture 7"/>
             <wp:cNvGraphicFramePr>
               <a:graphicFrameLocks xmlns:a="http://schemas.openxmlformats.org/drawingml/2006/main" noChangeAspect="1"/>
             </wp:cNvGraphicFramePr>
@@ -12291,13 +12864,13 @@
               <a:graphicData uri="http://schemas.openxmlformats.org/drawingml/2006/picture">
                 <pic:pic xmlns:pic="http://schemas.openxmlformats.org/drawingml/2006/picture">
                   <pic:nvPicPr>
-                    <pic:cNvPr id="0" name="Picture 4"/>
+                    <pic:cNvPr id="0" name="Picture 5"/>
                     <pic:cNvPicPr>
                       <a:picLocks noChangeAspect="1" noChangeArrowheads="1"/>
                     </pic:cNvPicPr>
                   </pic:nvPicPr>
                   <pic:blipFill>
-                    <a:blip r:embed="rId19" cstate="print">
+                    <a:blip r:embed="rId19">
                       <a:extLst>
                         <a:ext uri="{28A0092B-C50C-407E-A947-70E740481C1C}">
                           <a14:useLocalDpi xmlns:a14="http://schemas.microsoft.com/office/drawing/2010/main" val="0"/>
@@ -12312,7 +12885,7 @@
                   <pic:spPr bwMode="auto">
                     <a:xfrm>
                       <a:off x="0" y="0"/>
-                      <a:ext cx="2522315" cy="1859181"/>
+                      <a:ext cx="685389" cy="1534274"/>
                     </a:xfrm>
                     <a:prstGeom prst="rect">
                       <a:avLst/>
@@ -12328,6 +12901,62 @@
           </wp:inline>
         </w:drawing>
       </w:r>
+      <w:r>
+        <w:rPr>
+          <w:noProof/>
+          <w:sz w:val="18"/>
+          <w:szCs w:val="18"/>
+          <w:lang w:eastAsia="en-US"/>
+        </w:rPr>
+        <w:drawing>
+          <wp:inline distT="0" distB="0" distL="0" distR="0">
+            <wp:extent cx="2474918" cy="1579873"/>
+            <wp:effectExtent l="0" t="0" r="1905" b="1905"/>
+            <wp:docPr id="17" name="Picture 17"/>
+            <wp:cNvGraphicFramePr>
+              <a:graphicFrameLocks xmlns:a="http://schemas.openxmlformats.org/drawingml/2006/main" noChangeAspect="1"/>
+            </wp:cNvGraphicFramePr>
+            <a:graphic xmlns:a="http://schemas.openxmlformats.org/drawingml/2006/main">
+              <a:graphicData uri="http://schemas.openxmlformats.org/drawingml/2006/picture">
+                <pic:pic xmlns:pic="http://schemas.openxmlformats.org/drawingml/2006/picture">
+                  <pic:nvPicPr>
+                    <pic:cNvPr id="0" name="Picture 6"/>
+                    <pic:cNvPicPr>
+                      <a:picLocks noChangeAspect="1" noChangeArrowheads="1"/>
+                    </pic:cNvPicPr>
+                  </pic:nvPicPr>
+                  <pic:blipFill>
+                    <a:blip r:embed="rId20" cstate="print">
+                      <a:extLst>
+                        <a:ext uri="{28A0092B-C50C-407E-A947-70E740481C1C}">
+                          <a14:useLocalDpi xmlns:a14="http://schemas.microsoft.com/office/drawing/2010/main" val="0"/>
+                        </a:ext>
+                      </a:extLst>
+                    </a:blip>
+                    <a:srcRect/>
+                    <a:stretch>
+                      <a:fillRect/>
+                    </a:stretch>
+                  </pic:blipFill>
+                  <pic:spPr bwMode="auto">
+                    <a:xfrm>
+                      <a:off x="0" y="0"/>
+                      <a:ext cx="2523705" cy="1611016"/>
+                    </a:xfrm>
+                    <a:prstGeom prst="rect">
+                      <a:avLst/>
+                    </a:prstGeom>
+                    <a:noFill/>
+                    <a:ln>
+                      <a:noFill/>
+                    </a:ln>
+                  </pic:spPr>
+                </pic:pic>
+              </a:graphicData>
+            </a:graphic>
+          </wp:inline>
+        </w:drawing>
+      </w:r>
     </w:p>
     <w:p>
       <w:pPr>
@@ -12370,13 +12999,63 @@
         <w:t>.</w:t>
       </w:r>
       <w:r>
-        <w:t xml:space="preserve"> 10. The results show that, even with a switching frequency five times the one with IGBTs, the total system loss is </w:t>
+        <w:t xml:space="preserve"> 10. The results show that, even with a switching frequency five times </w:t>
+      </w:r>
+      <w:r>
+        <w:t>higher than</w:t>
+      </w:r>
+      <w:r>
+        <w:t xml:space="preserve"> IGBTs, the total system loss is </w:t>
       </w:r>
       <w:r>
         <w:t>halved</w:t>
       </w:r>
       <w:r>
-        <w:t xml:space="preserve"> with GaN devices. The reason why 20 kHz is used for the system with IGBT is that, it is the practical limit for those devices. It is observed that the main reduction is on switching losses, as expected. However, transistor conduction losses are a little bit higher with GaNs, although reverse conduction losses are similar. There are two main reasons for this. First of all, IGBT conduction performance in high current applications is good. However, the GaN technology has not been proven itself in terms of on-state voltage drop, while it has developed to have comparable performance. Secondly, the IMMD system has 2-series structure so that each module carries two times the current they would have when there a 4 parallel modules. In conclusion, both cascade and e-mode GaN FETs reach 98% drive efficiency at 100 kHz switching frequency. Motor drive simulations are performed using 4 modules used with the proposed configuration, with 90</w:t>
+        <w:t xml:space="preserve"> with GaN devices. The</w:t>
+      </w:r>
+      <w:r>
+        <w:t xml:space="preserve"> switching frequency of IGBT simulations are limited </w:t>
+      </w:r>
+      <w:proofErr w:type="gramStart"/>
+      <w:r>
+        <w:t xml:space="preserve">to </w:t>
+      </w:r>
+      <w:r>
+        <w:t xml:space="preserve"> 20</w:t>
+      </w:r>
+      <w:proofErr w:type="gramEnd"/>
+      <w:r>
+        <w:t xml:space="preserve"> kHz, </w:t>
+      </w:r>
+      <w:r>
+        <w:t>due to</w:t>
+      </w:r>
+      <w:r>
+        <w:t xml:space="preserve"> the practical limit</w:t>
+      </w:r>
+      <w:r>
+        <w:t>s</w:t>
+      </w:r>
+      <w:r>
+        <w:t xml:space="preserve"> </w:t>
+      </w:r>
+      <w:r>
+        <w:t>of</w:t>
+      </w:r>
+      <w:r>
+        <w:t xml:space="preserve"> those devices. It is observed that the main reduction is on switching losses, as expected. However, transistor conduction losses are a little bit higher with GaNs, although reverse conduction losses are similar. There are two main reasons for this. First of all, IGBT conduction performance in high current applications is good. However, the GaN technology has not been proven itself in terms of on-state voltage drop, while it has developed to have comparable performance. Secondly, the IMMD system has 2-series structure so that each module carries two times the current they would have when there </w:t>
+      </w:r>
+      <w:r>
+        <w:t>are</w:t>
+      </w:r>
+      <w:r>
+        <w:t xml:space="preserve"> 4 parallel modules. In conclusion, both cascade and e-mode GaN FETs reach 98% drive efficien</w:t>
+      </w:r>
+      <w:r>
+        <w:t>cies</w:t>
+      </w:r>
+      <w:r>
+        <w:t xml:space="preserve"> at 100 kHz switching frequency. Motor drive simulations are performed using 4 modules used with the proposed configuration, with 90</w:t>
       </w:r>
       <w:r>
         <w:rPr>
@@ -12424,10 +13103,10 @@
       </w:pPr>
       <w:r>
         <w:object w:dxaOrig="7575" w:dyaOrig="4395">
-          <v:shape id="_x0000_i1027" type="#_x0000_t75" style="width:259.1pt;height:150.35pt" o:ole="">
-            <v:imagedata r:id="rId20" o:title=""/>
+          <v:shape id="_x0000_i1027" type="#_x0000_t75" style="width:258.85pt;height:150.65pt" o:ole="">
+            <v:imagedata r:id="rId21" o:title=""/>
           </v:shape>
-          <o:OLEObject Type="Embed" ProgID="Visio.Drawing.15" ShapeID="_x0000_i1027" DrawAspect="Content" ObjectID="_1584770493" r:id="rId21"/>
+          <o:OLEObject Type="Embed" ProgID="Visio.Drawing.15" ShapeID="_x0000_i1027" DrawAspect="Content" ObjectID="_1585148892" r:id="rId22"/>
         </w:object>
       </w:r>
     </w:p>
@@ -12495,7 +13174,7 @@
                     </pic:cNvPicPr>
                   </pic:nvPicPr>
                   <pic:blipFill rotWithShape="1">
-                    <a:blip r:embed="rId22" cstate="print">
+                    <a:blip r:embed="rId23" cstate="print">
                       <a:extLst>
                         <a:ext uri="{28A0092B-C50C-407E-A947-70E740481C1C}">
                           <a14:useLocalDpi xmlns:a14="http://schemas.microsoft.com/office/drawing/2010/main" val="0"/>
@@ -12579,7 +13258,7 @@
                     </pic:cNvPicPr>
                   </pic:nvPicPr>
                   <pic:blipFill rotWithShape="1">
-                    <a:blip r:embed="rId23" cstate="print">
+                    <a:blip r:embed="rId24" cstate="print">
                       <a:extLst>
                         <a:ext uri="{28A0092B-C50C-407E-A947-70E740481C1C}">
                           <a14:useLocalDpi xmlns:a14="http://schemas.microsoft.com/office/drawing/2010/main" val="0"/>
@@ -12742,7 +13421,7 @@
                     </pic:cNvPicPr>
                   </pic:nvPicPr>
                   <pic:blipFill rotWithShape="1">
-                    <a:blip r:embed="rId24" cstate="print">
+                    <a:blip r:embed="rId25" cstate="print">
                       <a:extLst>
                         <a:ext uri="{28A0092B-C50C-407E-A947-70E740481C1C}">
                           <a14:useLocalDpi xmlns:a14="http://schemas.microsoft.com/office/drawing/2010/main" val="0"/>
@@ -12826,7 +13505,7 @@
                     </pic:cNvPicPr>
                   </pic:nvPicPr>
                   <pic:blipFill rotWithShape="1">
-                    <a:blip r:embed="rId25" cstate="print">
+                    <a:blip r:embed="rId26" cstate="print">
                       <a:extLst>
                         <a:ext uri="{28A0092B-C50C-407E-A947-70E740481C1C}">
                           <a14:useLocalDpi xmlns:a14="http://schemas.microsoft.com/office/drawing/2010/main" val="0"/>
@@ -12940,11 +13619,18 @@
         <w:pStyle w:val="Text"/>
       </w:pPr>
       <w:r>
-        <w:t>The line-to-line output voltage and line current of one module are shown in Fig. 13. The performance of the proposed IMMD system and its conventional counterpart are listed in Table 4 including the RMS ripple current of each capacitor</w:t>
+        <w:t xml:space="preserve">The line-to-line output voltage and line current of one module are shown in Fig. 13. The performance of the proposed IMMD system and its conventional counterpart are listed in Table </w:t>
+      </w:r>
+      <w:r>
+        <w:t>5</w:t>
+      </w:r>
+      <w:r>
+        <w:t xml:space="preserve"> including the RMS ripple current of each capacitor</w:t>
       </w:r>
       <w:r>
         <w:t xml:space="preserve"> (</w:t>
       </w:r>
+      <w:proofErr w:type="spellStart"/>
       <w:r>
         <w:rPr>
           <w:i/>
@@ -12958,6 +13644,7 @@
         </w:rPr>
         <w:t>crms</w:t>
       </w:r>
+      <w:proofErr w:type="spellEnd"/>
       <w:r>
         <w:t>)</w:t>
       </w:r>
@@ -12967,6 +13654,7 @@
       <w:r>
         <w:t xml:space="preserve"> (</w:t>
       </w:r>
+      <w:proofErr w:type="spellStart"/>
       <w:r>
         <w:rPr>
           <w:i/>
@@ -12980,6 +13668,7 @@
         </w:rPr>
         <w:t>dc</w:t>
       </w:r>
+      <w:proofErr w:type="spellEnd"/>
       <w:r>
         <w:t>)</w:t>
       </w:r>
@@ -12989,6 +13678,7 @@
       <w:r>
         <w:t xml:space="preserve"> (</w:t>
       </w:r>
+      <w:proofErr w:type="spellStart"/>
       <w:r>
         <w:rPr>
           <w:i/>
@@ -13002,27 +13692,32 @@
         </w:rPr>
         <w:t>c</w:t>
       </w:r>
+      <w:proofErr w:type="spellEnd"/>
       <w:r>
         <w:t>)</w:t>
       </w:r>
       <w:r>
         <w:t>, number of total capacitors used, total harmonic distortion of the line-to-line voltage (</w:t>
       </w:r>
+      <w:proofErr w:type="spellStart"/>
       <w:r>
         <w:rPr>
           <w:i/>
         </w:rPr>
         <w:t>THDv</w:t>
       </w:r>
+      <w:proofErr w:type="spellEnd"/>
       <w:r>
         <w:t>) and total harmonic distortion of the line current (</w:t>
       </w:r>
+      <w:proofErr w:type="spellStart"/>
       <w:r>
         <w:rPr>
           <w:i/>
         </w:rPr>
         <w:t>THDi</w:t>
       </w:r>
+      <w:proofErr w:type="spellEnd"/>
       <w:r>
         <w:t>). In this analysis, switching frequencies used for IMMD is 50kHz and for the conventional motor drive is 20kHz.</w:t>
       </w:r>
@@ -13063,7 +13758,7 @@
                     </pic:cNvPicPr>
                   </pic:nvPicPr>
                   <pic:blipFill rotWithShape="1">
-                    <a:blip r:embed="rId26" cstate="print">
+                    <a:blip r:embed="rId27" cstate="print">
                       <a:extLst>
                         <a:ext uri="{28A0092B-C50C-407E-A947-70E740481C1C}">
                           <a14:useLocalDpi xmlns:a14="http://schemas.microsoft.com/office/drawing/2010/main" val="0"/>
@@ -13151,7 +13846,7 @@
                     </pic:cNvPicPr>
                   </pic:nvPicPr>
                   <pic:blipFill rotWithShape="1">
-                    <a:blip r:embed="rId27" cstate="print">
+                    <a:blip r:embed="rId28" cstate="print">
                       <a:extLst>
                         <a:ext uri="{28A0092B-C50C-407E-A947-70E740481C1C}">
                           <a14:useLocalDpi xmlns:a14="http://schemas.microsoft.com/office/drawing/2010/main" val="0"/>
@@ -13231,10 +13926,19 @@
         <w:pStyle w:val="Text"/>
       </w:pPr>
       <w:r>
-        <w:t>The results show that, the required RMS ripple current rating of the capacitors is decreased to almost half with the application of interleaving in the IMMD case. Metallized film capacitors are known to have high current handling capability, therefore decreasing the capacitance requirement is more critical and the most convenient way to achieve this is increasing the switching frequency. However, the current rating does not depend on the switching frequency and therefore it may be a deciding parameter for conventional motor drives. The capacitance requirement also decreases almost to its half with interleaving. It can also be reduced further with higher switching frequencies using GaN devices w</w:t>
-      </w:r>
-      <w:r>
-        <w:t>hen IMMD configuration is used. One drawback of using the modular configuration is the necessity of using two capacitor banks due to the series connection. Interleaving between series connected modules does not contribute to any of the parameters id the DC link voltage ripple is to be kept below 1% for each module separately. On the other hand, the voltage of each capacitor is lower which decreases the size of the capacitor significantly.</w:t>
+        <w:t xml:space="preserve">The results show that, the required RMS ripple current rating of the capacitors is decreased to almost half with the application of interleaving in the IMMD case. Metallized film capacitors are known to have high current handling capability, therefore decreasing the capacitance requirement is more critical and the most convenient way to achieve this is increasing the switching frequency. However, the current rating does not depend on the switching frequency and therefore it may be a deciding parameter for conventional motor drives. The capacitance requirement also decreases almost to its half </w:t>
+      </w:r>
+      <w:r>
+        <w:t xml:space="preserve">value </w:t>
+      </w:r>
+      <w:r>
+        <w:t xml:space="preserve">with interleaving. It can be reduced further with higher switching frequencies using GaN devices when IMMD configuration is used. One drawback of using the modular configuration is the necessity of using two capacitor banks due to the series connection. Interleaving between series connected modules does not contribute to any of the parameters </w:t>
+      </w:r>
+      <w:r>
+        <w:t>of</w:t>
+      </w:r>
+      <w:r>
+        <w:t xml:space="preserve"> the DC link voltage ripple is to be kept below 1% for each module separately. On the other hand, the voltage of each capacitor is lower which decreases the size of the capacitor significantly.</w:t>
       </w:r>
     </w:p>
     <w:p>
@@ -13242,7 +13946,13 @@
         <w:pStyle w:val="Text"/>
       </w:pPr>
       <w:r>
-        <w:t xml:space="preserve">For better visualization, capacitors from commercially available products are selected for the conventional and proposed systems, parameters of which are listed in Table 5. </w:t>
+        <w:t xml:space="preserve">For better visualization, capacitors from commercially available products are selected for the conventional and proposed systems, parameters of which are listed in Table </w:t>
+      </w:r>
+      <w:r>
+        <w:t>6</w:t>
+      </w:r>
+      <w:r>
+        <w:t xml:space="preserve">. </w:t>
       </w:r>
       <w:r>
         <w:t xml:space="preserve">Using the thermal model, the temperature rise of the capacitors is </w:t>
@@ -13254,7 +13964,13 @@
         <w:t xml:space="preserve"> </w:t>
       </w:r>
       <w:r>
-        <w:t>and shown in Table 5.</w:t>
+        <w:t xml:space="preserve">and shown in Table </w:t>
+      </w:r>
+      <w:r>
+        <w:t>6</w:t>
+      </w:r>
+      <w:r>
+        <w:t>.</w:t>
       </w:r>
       <w:r>
         <w:t xml:space="preserve"> </w:t>
@@ -13278,7 +13994,13 @@
         <w:t xml:space="preserve"> (excluding the heat sink)</w:t>
       </w:r>
       <w:r>
-        <w:t xml:space="preserve"> are found as </w:t>
+        <w:t xml:space="preserve"> are </w:t>
+      </w:r>
+      <w:r>
+        <w:t>calculated</w:t>
+      </w:r>
+      <w:r>
+        <w:t xml:space="preserve"> as </w:t>
       </w:r>
       <w:r>
         <w:t>184</w:t>
@@ -13299,14 +14021,19 @@
         <w:t>1.1</w:t>
       </w:r>
       <w:r>
-        <w:t xml:space="preserve"> W/cm</w:t>
-      </w:r>
-      <w:r>
-        <w:rPr>
-          <w:vertAlign w:val="superscript"/>
-        </w:rPr>
-        <w:t>3</w:t>
-      </w:r>
+        <w:t xml:space="preserve"> </w:t>
+      </w:r>
+      <w:r>
+        <w:t>k</w:t>
+      </w:r>
+      <w:r>
+        <w:t>W/</w:t>
+      </w:r>
+      <w:proofErr w:type="spellStart"/>
+      <w:r>
+        <w:t>lt</w:t>
+      </w:r>
+      <w:proofErr w:type="spellEnd"/>
       <w:r>
         <w:t>, respectively. This result shows that, the performance criteria defined for the design process have been achieved in terms of power density, efficiency and reliability.</w:t>
       </w:r>
@@ -13327,7 +14054,10 @@
       </w:pPr>
       <w:r>
         <w:lastRenderedPageBreak/>
-        <w:t>TABLE IV</w:t>
+        <w:t xml:space="preserve">TABLE </w:t>
+      </w:r>
+      <w:r>
+        <w:t>V</w:t>
       </w:r>
     </w:p>
     <w:p>
@@ -13494,6 +14224,7 @@
                 <w:lang w:val="en-US"/>
               </w:rPr>
             </w:pPr>
+            <w:proofErr w:type="spellStart"/>
             <w:r>
               <w:rPr>
                 <w:sz w:val="16"/>
@@ -13511,6 +14242,7 @@
               </w:rPr>
               <w:t>c,rms</w:t>
             </w:r>
+            <w:proofErr w:type="spellEnd"/>
           </w:p>
         </w:tc>
         <w:tc>
@@ -13592,6 +14324,7 @@
                 <w:lang w:val="en-US"/>
               </w:rPr>
             </w:pPr>
+            <w:proofErr w:type="spellStart"/>
             <w:r>
               <w:rPr>
                 <w:sz w:val="16"/>
@@ -13609,6 +14342,7 @@
               </w:rPr>
               <w:t>dc</w:t>
             </w:r>
+            <w:proofErr w:type="spellEnd"/>
           </w:p>
         </w:tc>
         <w:tc>
@@ -13684,6 +14418,7 @@
                 <w:lang w:val="en-US"/>
               </w:rPr>
             </w:pPr>
+            <w:proofErr w:type="spellStart"/>
             <w:r>
               <w:rPr>
                 <w:sz w:val="16"/>
@@ -13701,6 +14436,7 @@
               </w:rPr>
               <w:t>c</w:t>
             </w:r>
+            <w:proofErr w:type="spellEnd"/>
           </w:p>
         </w:tc>
         <w:tc>
@@ -13859,6 +14595,7 @@
                 <w:lang w:val="en-US"/>
               </w:rPr>
             </w:pPr>
+            <w:proofErr w:type="spellStart"/>
             <w:r>
               <w:rPr>
                 <w:sz w:val="16"/>
@@ -13867,6 +14604,7 @@
               </w:rPr>
               <w:t>THDv</w:t>
             </w:r>
+            <w:proofErr w:type="spellEnd"/>
           </w:p>
         </w:tc>
         <w:tc>
@@ -13945,6 +14683,7 @@
                 <w:lang w:val="en-US"/>
               </w:rPr>
             </w:pPr>
+            <w:proofErr w:type="spellStart"/>
             <w:r>
               <w:rPr>
                 <w:sz w:val="16"/>
@@ -13953,6 +14692,7 @@
               </w:rPr>
               <w:t>THDi</w:t>
             </w:r>
+            <w:proofErr w:type="spellEnd"/>
           </w:p>
         </w:tc>
         <w:tc>
@@ -14032,6 +14772,9 @@
       </w:pPr>
       <w:r>
         <w:t>TABLE V</w:t>
+      </w:r>
+      <w:r>
+        <w:t>I</w:t>
       </w:r>
     </w:p>
     <w:p>
@@ -14328,15 +15071,7 @@
                 <w:szCs w:val="16"/>
                 <w:lang w:val="en-US"/>
               </w:rPr>
-              <w:t xml:space="preserve">100 </w:t>
-            </w:r>
-            <w:r>
-              <w:rPr>
-                <w:sz w:val="16"/>
-                <w:szCs w:val="16"/>
-                <w:lang w:val="en-US"/>
-              </w:rPr>
-              <w:t>µF</w:t>
+              <w:t>100 µF</w:t>
             </w:r>
           </w:p>
         </w:tc>
@@ -14362,15 +15097,7 @@
                 <w:szCs w:val="16"/>
                 <w:lang w:val="en-US"/>
               </w:rPr>
-              <w:t xml:space="preserve">20 </w:t>
-            </w:r>
-            <w:r>
-              <w:rPr>
-                <w:sz w:val="16"/>
-                <w:szCs w:val="16"/>
-                <w:lang w:val="en-US"/>
-              </w:rPr>
-              <w:t>µF</w:t>
+              <w:t>20 µF</w:t>
             </w:r>
           </w:p>
         </w:tc>
@@ -14544,15 +15271,7 @@
                 <w:szCs w:val="16"/>
                 <w:lang w:val="en-US"/>
               </w:rPr>
-              <w:t>4</w:t>
-            </w:r>
-            <w:r>
-              <w:rPr>
-                <w:sz w:val="16"/>
-                <w:szCs w:val="16"/>
-                <w:lang w:val="en-US"/>
-              </w:rPr>
-              <w:t xml:space="preserve"> </w:t>
+              <w:t xml:space="preserve">4 </w:t>
             </w:r>
             <w:r>
               <w:rPr>
@@ -14617,8 +15336,18 @@
                 <w:szCs w:val="16"/>
                 <w:lang w:val="en-US"/>
               </w:rPr>
-              <w:t>25 nH</w:t>
-            </w:r>
+              <w:t xml:space="preserve">25 </w:t>
+            </w:r>
+            <w:proofErr w:type="spellStart"/>
+            <w:r>
+              <w:rPr>
+                <w:sz w:val="16"/>
+                <w:szCs w:val="16"/>
+                <w:lang w:val="en-US"/>
+              </w:rPr>
+              <w:t>nH</w:t>
+            </w:r>
+            <w:proofErr w:type="spellEnd"/>
           </w:p>
         </w:tc>
         <w:tc>
@@ -14643,8 +15372,18 @@
                 <w:szCs w:val="16"/>
                 <w:lang w:val="en-US"/>
               </w:rPr>
-              <w:t>11 nH</w:t>
-            </w:r>
+              <w:t xml:space="preserve">11 </w:t>
+            </w:r>
+            <w:proofErr w:type="spellStart"/>
+            <w:r>
+              <w:rPr>
+                <w:sz w:val="16"/>
+                <w:szCs w:val="16"/>
+                <w:lang w:val="en-US"/>
+              </w:rPr>
+              <w:t>nH</w:t>
+            </w:r>
+            <w:proofErr w:type="spellEnd"/>
           </w:p>
         </w:tc>
       </w:tr>
@@ -15010,15 +15749,7 @@
                 <w:szCs w:val="16"/>
                 <w:lang w:val="en-US"/>
               </w:rPr>
-              <w:t>12</w:t>
-            </w:r>
-            <w:r>
-              <w:rPr>
-                <w:sz w:val="16"/>
-                <w:szCs w:val="16"/>
-                <w:lang w:val="en-US"/>
-              </w:rPr>
-              <w:t xml:space="preserve"> </w:t>
+              <w:t xml:space="preserve">12 </w:t>
             </w:r>
             <w:r>
               <w:rPr>
@@ -15092,8 +15823,18 @@
                 <w:szCs w:val="16"/>
                 <w:lang w:val="en-US"/>
               </w:rPr>
-              <w:t>92 mW</w:t>
-            </w:r>
+              <w:t xml:space="preserve">92 </w:t>
+            </w:r>
+            <w:proofErr w:type="spellStart"/>
+            <w:r>
+              <w:rPr>
+                <w:sz w:val="16"/>
+                <w:szCs w:val="16"/>
+                <w:lang w:val="en-US"/>
+              </w:rPr>
+              <w:t>mW</w:t>
+            </w:r>
+            <w:proofErr w:type="spellEnd"/>
           </w:p>
         </w:tc>
         <w:tc>
@@ -15118,8 +15859,18 @@
                 <w:szCs w:val="16"/>
                 <w:lang w:val="en-US"/>
               </w:rPr>
-              <w:t>132 mW</w:t>
-            </w:r>
+              <w:t xml:space="preserve">132 </w:t>
+            </w:r>
+            <w:proofErr w:type="spellStart"/>
+            <w:r>
+              <w:rPr>
+                <w:sz w:val="16"/>
+                <w:szCs w:val="16"/>
+                <w:lang w:val="en-US"/>
+              </w:rPr>
+              <w:t>mW</w:t>
+            </w:r>
+            <w:proofErr w:type="spellEnd"/>
           </w:p>
         </w:tc>
       </w:tr>
@@ -15301,9 +16052,11 @@
       <w:r>
         <w:t>W/</w:t>
       </w:r>
+      <w:proofErr w:type="spellStart"/>
       <w:r>
         <w:t>lt</w:t>
       </w:r>
+      <w:proofErr w:type="spellEnd"/>
       <w:r>
         <w:t xml:space="preserve"> can be achieved with 98% motor drive efficiency for an IMMD</w:t>
       </w:r>
@@ -16122,7 +16875,7 @@
       <w:pPr>
         <w:pStyle w:val="BiographyBody"/>
         <w:sectPr>
-          <w:headerReference w:type="default" r:id="rId28"/>
+          <w:headerReference w:type="default" r:id="rId29"/>
           <w:pgSz w:w="11907" w:h="16839" w:code="9"/>
           <w:pgMar w:top="1134" w:right="851" w:bottom="1701" w:left="851" w:header="539" w:footer="720" w:gutter="0"/>
           <w:cols w:num="2" w:space="340"/>
@@ -16195,7 +16948,7 @@
         <w:pStyle w:val="FootnoteText"/>
       </w:pPr>
       <w:r>
-        <w:t>Mesut Uğur is with the Department of electrical and electronics Engineering, Middle East Technical University, Ankara, 06800, TURKEY (e-mail: mesut.ugur@metu.edu.tr).</w:t>
+        <w:t>Mesut Uğur is with the Department of Electrical and Electronics Engineering, Middle East Technical University, Ankara, 06800, TURKEY (e-mail: mesut.ugur@metu.edu.tr).</w:t>
       </w:r>
     </w:p>
     <w:p>
@@ -16204,16 +16957,11 @@
         <w:ind w:firstLine="0"/>
       </w:pPr>
       <w:r>
-        <w:t xml:space="preserve">Ozan Keysan is with the Department of electrical and electronics Engineering, Middle East Technical University, Ankara, 06800, TURKEY (e-mail: </w:t>
-      </w:r>
-      <w:hyperlink r:id="rId1" w:history="1">
-        <w:r>
-          <w:rPr>
-            <w:rStyle w:val="Hyperlink"/>
-          </w:rPr>
-          <w:t>keysan@metu.edu.tr</w:t>
-        </w:r>
-      </w:hyperlink>
+        <w:t xml:space="preserve">Ozan Keysan is with the Department of Electrical and Electronics Engineering, Middle East Technical University, Ankara, 06800, TURKEY (e-mail: </w:t>
+      </w:r>
+      <w:r>
+        <w:t>keysan@metu.edu.tr</w:t>
+      </w:r>
       <w:r>
         <w:t>).</w:t>
       </w:r>
@@ -18106,7 +18854,7 @@
 </file>
 
 <file path=customXml/itemProps1.xml><?xml version="1.0" encoding="utf-8"?>
-<ds:datastoreItem xmlns:ds="http://schemas.openxmlformats.org/officeDocument/2006/customXml" ds:itemID="{31E5F069-008C-4593-B6AA-D529CEC40BD3}">
+<ds:datastoreItem xmlns:ds="http://schemas.openxmlformats.org/officeDocument/2006/customXml" ds:itemID="{31B5D24B-AD27-4523-9E4D-FFE49FB324CD}">
   <ds:schemaRefs>
     <ds:schemaRef ds:uri="http://schemas.openxmlformats.org/officeDocument/2006/bibliography"/>
   </ds:schemaRefs>

</xml_diff>